<commit_message>
Close #27. Add order rejection/confirmation user manual in vendor user guide document
</commit_message>
<xml_diff>
--- a/User Documentation/Team1 - FoodOrderApp Vendor User Guide.docx
+++ b/User Documentation/Team1 - FoodOrderApp Vendor User Guide.docx
@@ -1,6 +1,6 @@
 
 <file path=word/document.xml><?xml version="1.0" encoding="utf-8"?>
-<w:document xmlns:wpc="http://schemas.microsoft.com/office/word/2010/wordprocessingCanvas" xmlns:mc="http://schemas.openxmlformats.org/markup-compatibility/2006" xmlns:o="urn:schemas-microsoft-com:office:office" xmlns:r="http://schemas.openxmlformats.org/officeDocument/2006/relationships" xmlns:m="http://schemas.openxmlformats.org/officeDocument/2006/math" xmlns:v="urn:schemas-microsoft-com:vml" xmlns:wp14="http://schemas.microsoft.com/office/word/2010/wordprocessingDrawing" xmlns:wp="http://schemas.openxmlformats.org/drawingml/2006/wordprocessingDrawing" xmlns:w10="urn:schemas-microsoft-com:office:word" xmlns:w="http://schemas.openxmlformats.org/wordprocessingml/2006/main" xmlns:w14="http://schemas.microsoft.com/office/word/2010/wordml" xmlns:w15="http://schemas.microsoft.com/office/word/2012/wordml" xmlns:wpg="http://schemas.microsoft.com/office/word/2010/wordprocessingGroup" xmlns:wpi="http://schemas.microsoft.com/office/word/2010/wordprocessingInk" xmlns:wne="http://schemas.microsoft.com/office/word/2006/wordml" xmlns:wps="http://schemas.microsoft.com/office/word/2010/wordprocessingShape" mc:Ignorable="w14 w15 wp14">
+<w:document xmlns:wpc="http://schemas.microsoft.com/office/word/2010/wordprocessingCanvas" xmlns:mo="http://schemas.microsoft.com/office/mac/office/2008/main" xmlns:mc="http://schemas.openxmlformats.org/markup-compatibility/2006" xmlns:mv="urn:schemas-microsoft-com:mac:vml" xmlns:o="urn:schemas-microsoft-com:office:office" xmlns:r="http://schemas.openxmlformats.org/officeDocument/2006/relationships" xmlns:m="http://schemas.openxmlformats.org/officeDocument/2006/math" xmlns:v="urn:schemas-microsoft-com:vml" xmlns:wp14="http://schemas.microsoft.com/office/word/2010/wordprocessingDrawing" xmlns:wp="http://schemas.openxmlformats.org/drawingml/2006/wordprocessingDrawing" xmlns:w10="urn:schemas-microsoft-com:office:word" xmlns:w="http://schemas.openxmlformats.org/wordprocessingml/2006/main" xmlns:w14="http://schemas.microsoft.com/office/word/2010/wordml" xmlns:wpg="http://schemas.microsoft.com/office/word/2010/wordprocessingGroup" xmlns:wpi="http://schemas.microsoft.com/office/word/2010/wordprocessingInk" xmlns:wne="http://schemas.microsoft.com/office/word/2006/wordml" xmlns:wps="http://schemas.microsoft.com/office/word/2010/wordprocessingShape" mc:Ignorable="w14 wp14">
   <w:body>
     <w:sdt>
       <w:sdtPr>
@@ -10,18 +10,17 @@
           <w:docPartUnique/>
         </w:docPartObj>
       </w:sdtPr>
-      <w:sdtEndPr/>
       <w:sdtContent>
         <w:p>
           <w:r>
             <w:rPr>
               <w:noProof/>
-              <w:lang w:eastAsia="en-CA"/>
+              <w:lang w:val="en-US"/>
             </w:rPr>
             <mc:AlternateContent>
               <mc:Choice Requires="wpg">
                 <w:drawing>
-                  <wp:anchor distT="0" distB="0" distL="114300" distR="114300" simplePos="0" relativeHeight="251659264" behindDoc="1" locked="0" layoutInCell="1" allowOverlap="1">
+                  <wp:anchor distT="0" distB="0" distL="114300" distR="114300" simplePos="0" relativeHeight="251659264" behindDoc="1" locked="0" layoutInCell="1" allowOverlap="1" wp14:anchorId="586E28A3" wp14:editId="1519E430">
                     <wp:simplePos x="0" y="0"/>
                     <wp:positionH relativeFrom="page">
                       <wp:align>center</wp:align>
@@ -134,7 +133,6 @@
                                     <w:dataBinding w:prefixMappings="xmlns:ns0='http://purl.org/dc/elements/1.1/' xmlns:ns1='http://schemas.openxmlformats.org/package/2006/metadata/core-properties' " w:xpath="/ns1:coreProperties[1]/ns0:creator[1]" w:storeItemID="{6C3C8BC8-F283-45AE-878A-BAB7291924A1}"/>
                                     <w:text/>
                                   </w:sdtPr>
-                                  <w:sdtEndPr/>
                                   <w:sdtContent>
                                     <w:p>
                                       <w:pPr>
@@ -175,7 +173,6 @@
                                       <w:dataBinding w:prefixMappings="xmlns:ns0='http://schemas.openxmlformats.org/officeDocument/2006/extended-properties' " w:xpath="/ns0:Properties[1]/ns0:Company[1]" w:storeItemID="{6668398D-A668-4E3E-A5EB-62B293D839F1}"/>
                                       <w:text/>
                                     </w:sdtPr>
-                                    <w:sdtEndPr/>
                                     <w:sdtContent>
                                       <w:r>
                                         <w:rPr>
@@ -204,7 +201,6 @@
                                       <w:dataBinding w:prefixMappings="xmlns:ns0='http://schemas.microsoft.com/office/2006/coverPageProps' " w:xpath="/ns0:CoverPageProperties[1]/ns0:CompanyAddress[1]" w:storeItemID="{55AF091B-3C7A-41E3-B477-F2FDAA23CFDA}"/>
                                       <w:text/>
                                     </w:sdtPr>
-                                    <w:sdtEndPr/>
                                     <w:sdtContent>
                                       <w:r>
                                         <w:rPr>
@@ -274,7 +270,6 @@
                                     <w:dataBinding w:prefixMappings="xmlns:ns0='http://purl.org/dc/elements/1.1/' xmlns:ns1='http://schemas.openxmlformats.org/package/2006/metadata/core-properties' " w:xpath="/ns1:coreProperties[1]/ns0:title[1]" w:storeItemID="{6C3C8BC8-F283-45AE-878A-BAB7291924A1}"/>
                                     <w:text/>
                                   </w:sdtPr>
-                                  <w:sdtEndPr/>
                                   <w:sdtContent>
                                     <w:p>
                                       <w:pPr>
@@ -296,47 +291,7 @@
                                           <w:sz w:val="72"/>
                                           <w:szCs w:val="72"/>
                                         </w:rPr>
-                                        <w:t>Food order app –</w:t>
-                                      </w:r>
-                                      <w:r>
-                                        <w:rPr>
-                                          <w:rFonts w:asciiTheme="majorHAnsi" w:eastAsiaTheme="majorEastAsia" w:hAnsiTheme="majorHAnsi" w:cstheme="majorBidi"/>
-                                          <w:caps/>
-                                          <w:color w:val="5B9BD5" w:themeColor="accent1"/>
-                                          <w:sz w:val="72"/>
-                                          <w:szCs w:val="72"/>
-                                        </w:rPr>
-                                        <w:t xml:space="preserve"> User </w:t>
-                                      </w:r>
-                                      <w:r>
-                                        <w:rPr>
-                                          <w:rFonts w:asciiTheme="majorHAnsi" w:eastAsiaTheme="majorEastAsia" w:hAnsiTheme="majorHAnsi" w:cstheme="majorBidi"/>
-                                          <w:caps/>
-                                          <w:color w:val="5B9BD5" w:themeColor="accent1"/>
-                                          <w:sz w:val="72"/>
-                                          <w:szCs w:val="72"/>
-                                        </w:rPr>
-                                        <w:t>guide</w:t>
-                                      </w:r>
-                                      <w:r>
-                                        <w:rPr>
-                                          <w:rFonts w:asciiTheme="majorHAnsi" w:eastAsiaTheme="majorEastAsia" w:hAnsiTheme="majorHAnsi" w:cstheme="majorBidi"/>
-                                          <w:caps/>
-                                          <w:color w:val="5B9BD5" w:themeColor="accent1"/>
-                                          <w:sz w:val="72"/>
-                                          <w:szCs w:val="72"/>
-                                        </w:rPr>
-                                        <w:t xml:space="preserve"> for </w:t>
-                                      </w:r>
-                                      <w:r>
-                                        <w:rPr>
-                                          <w:rFonts w:asciiTheme="majorHAnsi" w:eastAsiaTheme="majorEastAsia" w:hAnsiTheme="majorHAnsi" w:cstheme="majorBidi"/>
-                                          <w:caps/>
-                                          <w:color w:val="5B9BD5" w:themeColor="accent1"/>
-                                          <w:sz w:val="72"/>
-                                          <w:szCs w:val="72"/>
-                                        </w:rPr>
-                                        <w:t>Vendors</w:t>
+                                        <w:t>Food order app – User guide for Vendors</w:t>
                                       </w:r>
                                     </w:p>
                                   </w:sdtContent>
@@ -362,7 +317,7 @@
                   </wp:anchor>
                 </w:drawing>
               </mc:Choice>
-              <mc:Fallback>
+              <mc:Fallback xmlns:w15="http://schemas.microsoft.com/office/word/2012/wordml">
                 <w:pict>
                   <v:group id="Group 193" o:spid="_x0000_s1026" style="position:absolute;margin-left:0;margin-top:0;width:540.55pt;height:718.4pt;z-index:-251657216;mso-width-percent:882;mso-height-percent:909;mso-position-horizontal:center;mso-position-horizontal-relative:page;mso-position-vertical:center;mso-position-vertical-relative:page;mso-width-percent:882;mso-height-percent:909" coordsize="68648,91235" o:gfxdata="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">
                     <v:rect id="Rectangle 194" o:spid="_x0000_s1027" style="position:absolute;width:68580;height:13716;visibility:visible;mso-wrap-style:square;v-text-anchor:middle" o:gfxdata="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" fillcolor="#5b9bd5 [3204]" stroked="f" strokeweight="1pt"/>
@@ -600,8 +555,6 @@
           <w:r>
             <w:t>Table of Contents</w:t>
           </w:r>
-          <w:bookmarkStart w:id="0" w:name="_GoBack"/>
-          <w:bookmarkEnd w:id="0"/>
         </w:p>
         <w:p>
           <w:pPr>
@@ -991,12 +944,12 @@
       <w:pPr>
         <w:pStyle w:val="Heading1"/>
       </w:pPr>
-      <w:bookmarkStart w:id="1" w:name="_Toc402420617"/>
+      <w:bookmarkStart w:id="0" w:name="_Toc402420617"/>
       <w:r>
         <w:lastRenderedPageBreak/>
         <w:t>Purpose</w:t>
       </w:r>
-      <w:bookmarkEnd w:id="1"/>
+      <w:bookmarkEnd w:id="0"/>
     </w:p>
     <w:p>
       <w:r>
@@ -1130,10 +1083,20 @@
       <w:pPr>
         <w:pStyle w:val="Heading1"/>
       </w:pPr>
-      <w:bookmarkStart w:id="2" w:name="_Toc402420618"/>
+      <w:bookmarkStart w:id="1" w:name="_Toc402420618"/>
       <w:r>
         <w:lastRenderedPageBreak/>
         <w:t>Identifying Users</w:t>
+      </w:r>
+      <w:bookmarkEnd w:id="1"/>
+    </w:p>
+    <w:p>
+      <w:pPr>
+        <w:pStyle w:val="Heading1"/>
+      </w:pPr>
+      <w:bookmarkStart w:id="2" w:name="_Toc402420619"/>
+      <w:r>
+        <w:t>Viewing Orders</w:t>
       </w:r>
       <w:bookmarkEnd w:id="2"/>
     </w:p>
@@ -1141,21 +1104,225 @@
       <w:pPr>
         <w:pStyle w:val="Heading1"/>
       </w:pPr>
-      <w:bookmarkStart w:id="3" w:name="_Toc402420619"/>
-      <w:r>
-        <w:t>Viewing Orders</w:t>
+      <w:bookmarkStart w:id="3" w:name="_Toc402420620"/>
+      <w:r>
+        <w:t>Managing Orders</w:t>
       </w:r>
       <w:bookmarkEnd w:id="3"/>
     </w:p>
     <w:p>
-      <w:pPr>
-        <w:pStyle w:val="Heading1"/>
-      </w:pPr>
-      <w:bookmarkStart w:id="4" w:name="_Toc402420620"/>
-      <w:r>
-        <w:t>Managing Orders</w:t>
-      </w:r>
+      <w:r>
+        <w:t>Vender user will have an ability to manage orders. Once new order was registered on the system, vender user can confirm or reject the order. Once order is confirmed, vender will process the order and when the ordered food are ready, vender user can check the order as completed and system can send a notification message to ordered customer.</w:t>
+      </w:r>
+    </w:p>
+    <w:p>
+      <w:r>
+        <w:t>Confirm orders</w:t>
+      </w:r>
+    </w:p>
+    <w:p>
+      <w:r>
+        <w:t>Ve</w:t>
+      </w:r>
+      <w:r>
+        <w:t>nder user can confirm new order on order detail screen by clicking Confirm the order button.</w:t>
+      </w:r>
+      <w:r>
+        <w:t xml:space="preserve"> Once vender user confirm</w:t>
+      </w:r>
+      <w:r>
+        <w:t>s</w:t>
+      </w:r>
+      <w:r>
+        <w:t xml:space="preserve"> the order, order status in the server</w:t>
+      </w:r>
+      <w:r>
+        <w:t xml:space="preserve"> is</w:t>
+      </w:r>
+      <w:r>
+        <w:t xml:space="preserve"> updated to </w:t>
+      </w:r>
+      <w:r>
+        <w:t>Under the processing.</w:t>
+      </w:r>
+    </w:p>
+    <w:p>
+      <w:pPr>
+        <w:keepNext/>
+      </w:pPr>
+      <w:r>
+        <w:rPr>
+          <w:noProof/>
+          <w:lang w:val="en-US"/>
+        </w:rPr>
+        <w:drawing>
+          <wp:inline distT="0" distB="0" distL="0" distR="0" wp14:anchorId="1C90F750" wp14:editId="54995BB0">
+            <wp:extent cx="5943600" cy="4997450"/>
+            <wp:effectExtent l="0" t="0" r="0" b="6350"/>
+            <wp:docPr id="3" name="Picture 3" descr="Macintosh HD:Users:VictorSim:Desktop:Screen Shot 2014-11-07 at 11.02.03 AM.png"/>
+            <wp:cNvGraphicFramePr>
+              <a:graphicFrameLocks xmlns:a="http://schemas.openxmlformats.org/drawingml/2006/main" noChangeAspect="1"/>
+            </wp:cNvGraphicFramePr>
+            <a:graphic xmlns:a="http://schemas.openxmlformats.org/drawingml/2006/main">
+              <a:graphicData uri="http://schemas.openxmlformats.org/drawingml/2006/picture">
+                <pic:pic xmlns:pic="http://schemas.openxmlformats.org/drawingml/2006/picture">
+                  <pic:nvPicPr>
+                    <pic:cNvPr id="0" name="Picture 3" descr="Macintosh HD:Users:VictorSim:Desktop:Screen Shot 2014-11-07 at 11.02.03 AM.png"/>
+                    <pic:cNvPicPr>
+                      <a:picLocks noChangeAspect="1" noChangeArrowheads="1"/>
+                    </pic:cNvPicPr>
+                  </pic:nvPicPr>
+                  <pic:blipFill>
+                    <a:blip r:embed="rId9">
+                      <a:extLst>
+                        <a:ext uri="{28A0092B-C50C-407E-A947-70E740481C1C}">
+                          <a14:useLocalDpi xmlns:a14="http://schemas.microsoft.com/office/drawing/2010/main" val="0"/>
+                        </a:ext>
+                      </a:extLst>
+                    </a:blip>
+                    <a:srcRect/>
+                    <a:stretch>
+                      <a:fillRect/>
+                    </a:stretch>
+                  </pic:blipFill>
+                  <pic:spPr bwMode="auto">
+                    <a:xfrm>
+                      <a:off x="0" y="0"/>
+                      <a:ext cx="5943600" cy="4997450"/>
+                    </a:xfrm>
+                    <a:prstGeom prst="rect">
+                      <a:avLst/>
+                    </a:prstGeom>
+                    <a:noFill/>
+                    <a:ln>
+                      <a:noFill/>
+                    </a:ln>
+                  </pic:spPr>
+                </pic:pic>
+              </a:graphicData>
+            </a:graphic>
+          </wp:inline>
+        </w:drawing>
+      </w:r>
+    </w:p>
+    <w:p>
+      <w:pPr>
+        <w:pStyle w:val="Caption"/>
+        <w:jc w:val="center"/>
+      </w:pPr>
+      <w:r>
+        <w:t xml:space="preserve">Figure </w:t>
+      </w:r>
+      <w:fldSimple w:instr=" SEQ Figure \* ARABIC ">
+        <w:r>
+          <w:rPr>
+            <w:noProof/>
+          </w:rPr>
+          <w:t>1</w:t>
+        </w:r>
+      </w:fldSimple>
+      <w:r>
+        <w:t xml:space="preserve"> Order confirmation</w:t>
+      </w:r>
+    </w:p>
+    <w:p/>
+    <w:p/>
+    <w:p>
+      <w:r>
+        <w:t>Reject orders</w:t>
+      </w:r>
+    </w:p>
+    <w:p>
+      <w:r>
+        <w:t>Vendor user can reject new order on order detail screen by clicking Reject the order button.</w:t>
+      </w:r>
+      <w:r>
+        <w:t xml:space="preserve"> Once vender user rejects</w:t>
+      </w:r>
+      <w:bookmarkStart w:id="4" w:name="_GoBack"/>
       <w:bookmarkEnd w:id="4"/>
+      <w:r>
+        <w:t xml:space="preserve"> the order, order status in the server is updated to ‘Rejected’.</w:t>
+      </w:r>
+    </w:p>
+    <w:p>
+      <w:pPr>
+        <w:keepNext/>
+      </w:pPr>
+      <w:r>
+        <w:rPr>
+          <w:noProof/>
+          <w:lang w:val="en-US"/>
+        </w:rPr>
+        <w:drawing>
+          <wp:inline distT="0" distB="0" distL="0" distR="0" wp14:anchorId="7BB62FC9" wp14:editId="556B18D8">
+            <wp:extent cx="5943600" cy="4997450"/>
+            <wp:effectExtent l="0" t="0" r="0" b="6350"/>
+            <wp:docPr id="2" name="Picture 2" descr="Macintosh HD:Users:VictorSim:Desktop:Screen Shot 2014-11-07 at 11.02.03 AM.png"/>
+            <wp:cNvGraphicFramePr>
+              <a:graphicFrameLocks xmlns:a="http://schemas.openxmlformats.org/drawingml/2006/main" noChangeAspect="1"/>
+            </wp:cNvGraphicFramePr>
+            <a:graphic xmlns:a="http://schemas.openxmlformats.org/drawingml/2006/main">
+              <a:graphicData uri="http://schemas.openxmlformats.org/drawingml/2006/picture">
+                <pic:pic xmlns:pic="http://schemas.openxmlformats.org/drawingml/2006/picture">
+                  <pic:nvPicPr>
+                    <pic:cNvPr id="0" name="Picture 2" descr="Macintosh HD:Users:VictorSim:Desktop:Screen Shot 2014-11-07 at 11.02.03 AM.png"/>
+                    <pic:cNvPicPr>
+                      <a:picLocks noChangeAspect="1" noChangeArrowheads="1"/>
+                    </pic:cNvPicPr>
+                  </pic:nvPicPr>
+                  <pic:blipFill>
+                    <a:blip r:embed="rId10">
+                      <a:extLst>
+                        <a:ext uri="{28A0092B-C50C-407E-A947-70E740481C1C}">
+                          <a14:useLocalDpi xmlns:a14="http://schemas.microsoft.com/office/drawing/2010/main" val="0"/>
+                        </a:ext>
+                      </a:extLst>
+                    </a:blip>
+                    <a:srcRect/>
+                    <a:stretch>
+                      <a:fillRect/>
+                    </a:stretch>
+                  </pic:blipFill>
+                  <pic:spPr bwMode="auto">
+                    <a:xfrm>
+                      <a:off x="0" y="0"/>
+                      <a:ext cx="5943600" cy="4997450"/>
+                    </a:xfrm>
+                    <a:prstGeom prst="rect">
+                      <a:avLst/>
+                    </a:prstGeom>
+                    <a:noFill/>
+                    <a:ln>
+                      <a:noFill/>
+                    </a:ln>
+                  </pic:spPr>
+                </pic:pic>
+              </a:graphicData>
+            </a:graphic>
+          </wp:inline>
+        </w:drawing>
+      </w:r>
+    </w:p>
+    <w:p>
+      <w:pPr>
+        <w:pStyle w:val="Caption"/>
+        <w:jc w:val="center"/>
+      </w:pPr>
+      <w:r>
+        <w:t xml:space="preserve">Figure </w:t>
+      </w:r>
+      <w:fldSimple w:instr=" SEQ Figure \* ARABIC ">
+        <w:r>
+          <w:rPr>
+            <w:noProof/>
+          </w:rPr>
+          <w:t>2</w:t>
+        </w:r>
+      </w:fldSimple>
+      <w:r>
+        <w:t xml:space="preserve"> Order Rejection</w:t>
+      </w:r>
     </w:p>
     <w:p>
       <w:pPr>
@@ -1168,8 +1335,8 @@
       <w:bookmarkEnd w:id="5"/>
     </w:p>
     <w:sectPr>
-      <w:headerReference w:type="default" r:id="rId8"/>
-      <w:footerReference w:type="default" r:id="rId9"/>
+      <w:headerReference w:type="default" r:id="rId11"/>
+      <w:footerReference w:type="default" r:id="rId12"/>
       <w:pgSz w:w="12240" w:h="15840"/>
       <w:pgMar w:top="1440" w:right="1440" w:bottom="1440" w:left="1440" w:header="708" w:footer="708" w:gutter="0"/>
       <w:pgNumType w:start="0"/>
@@ -1182,7 +1349,7 @@
 </file>
 
 <file path=word/endnotes.xml><?xml version="1.0" encoding="utf-8"?>
-<w:endnotes xmlns:wpc="http://schemas.microsoft.com/office/word/2010/wordprocessingCanvas" xmlns:mc="http://schemas.openxmlformats.org/markup-compatibility/2006" xmlns:o="urn:schemas-microsoft-com:office:office" xmlns:r="http://schemas.openxmlformats.org/officeDocument/2006/relationships" xmlns:m="http://schemas.openxmlformats.org/officeDocument/2006/math" xmlns:v="urn:schemas-microsoft-com:vml" xmlns:wp14="http://schemas.microsoft.com/office/word/2010/wordprocessingDrawing" xmlns:wp="http://schemas.openxmlformats.org/drawingml/2006/wordprocessingDrawing" xmlns:w10="urn:schemas-microsoft-com:office:word" xmlns:w="http://schemas.openxmlformats.org/wordprocessingml/2006/main" xmlns:w14="http://schemas.microsoft.com/office/word/2010/wordml" xmlns:w15="http://schemas.microsoft.com/office/word/2012/wordml" xmlns:wpg="http://schemas.microsoft.com/office/word/2010/wordprocessingGroup" xmlns:wpi="http://schemas.microsoft.com/office/word/2010/wordprocessingInk" xmlns:wne="http://schemas.microsoft.com/office/word/2006/wordml" xmlns:wps="http://schemas.microsoft.com/office/word/2010/wordprocessingShape" mc:Ignorable="w14 w15 wp14">
+<w:endnotes xmlns:wpc="http://schemas.microsoft.com/office/word/2010/wordprocessingCanvas" xmlns:mo="http://schemas.microsoft.com/office/mac/office/2008/main" xmlns:mc="http://schemas.openxmlformats.org/markup-compatibility/2006" xmlns:mv="urn:schemas-microsoft-com:mac:vml" xmlns:o="urn:schemas-microsoft-com:office:office" xmlns:r="http://schemas.openxmlformats.org/officeDocument/2006/relationships" xmlns:m="http://schemas.openxmlformats.org/officeDocument/2006/math" xmlns:v="urn:schemas-microsoft-com:vml" xmlns:wp14="http://schemas.microsoft.com/office/word/2010/wordprocessingDrawing" xmlns:wp="http://schemas.openxmlformats.org/drawingml/2006/wordprocessingDrawing" xmlns:w10="urn:schemas-microsoft-com:office:word" xmlns:w="http://schemas.openxmlformats.org/wordprocessingml/2006/main" xmlns:w14="http://schemas.microsoft.com/office/word/2010/wordml" xmlns:wpg="http://schemas.microsoft.com/office/word/2010/wordprocessingGroup" xmlns:wpi="http://schemas.microsoft.com/office/word/2010/wordprocessingInk" xmlns:wne="http://schemas.microsoft.com/office/word/2006/wordml" xmlns:wps="http://schemas.microsoft.com/office/word/2010/wordprocessingShape" mc:Ignorable="w14 wp14">
   <w:endnote w:type="separator" w:id="-1">
     <w:p>
       <w:pPr>
@@ -1207,7 +1374,7 @@
 </file>
 
 <file path=word/footer1.xml><?xml version="1.0" encoding="utf-8"?>
-<w:ftr xmlns:wpc="http://schemas.microsoft.com/office/word/2010/wordprocessingCanvas" xmlns:mc="http://schemas.openxmlformats.org/markup-compatibility/2006" xmlns:o="urn:schemas-microsoft-com:office:office" xmlns:r="http://schemas.openxmlformats.org/officeDocument/2006/relationships" xmlns:m="http://schemas.openxmlformats.org/officeDocument/2006/math" xmlns:v="urn:schemas-microsoft-com:vml" xmlns:wp14="http://schemas.microsoft.com/office/word/2010/wordprocessingDrawing" xmlns:wp="http://schemas.openxmlformats.org/drawingml/2006/wordprocessingDrawing" xmlns:w10="urn:schemas-microsoft-com:office:word" xmlns:w="http://schemas.openxmlformats.org/wordprocessingml/2006/main" xmlns:w14="http://schemas.microsoft.com/office/word/2010/wordml" xmlns:w15="http://schemas.microsoft.com/office/word/2012/wordml" xmlns:wpg="http://schemas.microsoft.com/office/word/2010/wordprocessingGroup" xmlns:wpi="http://schemas.microsoft.com/office/word/2010/wordprocessingInk" xmlns:wne="http://schemas.microsoft.com/office/word/2006/wordml" xmlns:wps="http://schemas.microsoft.com/office/word/2010/wordprocessingShape" mc:Ignorable="w14 w15 wp14">
+<w:ftr xmlns:wpc="http://schemas.microsoft.com/office/word/2010/wordprocessingCanvas" xmlns:mo="http://schemas.microsoft.com/office/mac/office/2008/main" xmlns:mc="http://schemas.openxmlformats.org/markup-compatibility/2006" xmlns:mv="urn:schemas-microsoft-com:mac:vml" xmlns:o="urn:schemas-microsoft-com:office:office" xmlns:r="http://schemas.openxmlformats.org/officeDocument/2006/relationships" xmlns:m="http://schemas.openxmlformats.org/officeDocument/2006/math" xmlns:v="urn:schemas-microsoft-com:vml" xmlns:wp14="http://schemas.microsoft.com/office/word/2010/wordprocessingDrawing" xmlns:wp="http://schemas.openxmlformats.org/drawingml/2006/wordprocessingDrawing" xmlns:w10="urn:schemas-microsoft-com:office:word" xmlns:w="http://schemas.openxmlformats.org/wordprocessingml/2006/main" xmlns:w14="http://schemas.microsoft.com/office/word/2010/wordml" xmlns:wpg="http://schemas.microsoft.com/office/word/2010/wordprocessingGroup" xmlns:wpi="http://schemas.microsoft.com/office/word/2010/wordprocessingInk" xmlns:wne="http://schemas.microsoft.com/office/word/2006/wordml" xmlns:wps="http://schemas.microsoft.com/office/word/2010/wordprocessingShape" mc:Ignorable="w14 wp14">
   <w:sdt>
     <w:sdtPr>
       <w:id w:val="-195628592"/>
@@ -1216,7 +1383,6 @@
         <w:docPartUnique/>
       </w:docPartObj>
     </w:sdtPr>
-    <w:sdtEndPr/>
     <w:sdtContent>
       <w:sdt>
         <w:sdtPr>
@@ -1226,7 +1392,6 @@
             <w:docPartUnique/>
           </w:docPartObj>
         </w:sdtPr>
-        <w:sdtEndPr/>
         <w:sdtContent>
           <w:p>
             <w:pPr>
@@ -1267,7 +1432,7 @@
                 <w:bCs/>
                 <w:noProof/>
               </w:rPr>
-              <w:t>3</w:t>
+              <w:t>4</w:t>
             </w:r>
             <w:r>
               <w:rPr>
@@ -1312,7 +1477,7 @@
                 <w:bCs/>
                 <w:noProof/>
               </w:rPr>
-              <w:t>3</w:t>
+              <w:t>4</w:t>
             </w:r>
             <w:r>
               <w:rPr>
@@ -1337,7 +1502,7 @@
 </file>
 
 <file path=word/footnotes.xml><?xml version="1.0" encoding="utf-8"?>
-<w:footnotes xmlns:wpc="http://schemas.microsoft.com/office/word/2010/wordprocessingCanvas" xmlns:mc="http://schemas.openxmlformats.org/markup-compatibility/2006" xmlns:o="urn:schemas-microsoft-com:office:office" xmlns:r="http://schemas.openxmlformats.org/officeDocument/2006/relationships" xmlns:m="http://schemas.openxmlformats.org/officeDocument/2006/math" xmlns:v="urn:schemas-microsoft-com:vml" xmlns:wp14="http://schemas.microsoft.com/office/word/2010/wordprocessingDrawing" xmlns:wp="http://schemas.openxmlformats.org/drawingml/2006/wordprocessingDrawing" xmlns:w10="urn:schemas-microsoft-com:office:word" xmlns:w="http://schemas.openxmlformats.org/wordprocessingml/2006/main" xmlns:w14="http://schemas.microsoft.com/office/word/2010/wordml" xmlns:w15="http://schemas.microsoft.com/office/word/2012/wordml" xmlns:wpg="http://schemas.microsoft.com/office/word/2010/wordprocessingGroup" xmlns:wpi="http://schemas.microsoft.com/office/word/2010/wordprocessingInk" xmlns:wne="http://schemas.microsoft.com/office/word/2006/wordml" xmlns:wps="http://schemas.microsoft.com/office/word/2010/wordprocessingShape" mc:Ignorable="w14 w15 wp14">
+<w:footnotes xmlns:wpc="http://schemas.microsoft.com/office/word/2010/wordprocessingCanvas" xmlns:mo="http://schemas.microsoft.com/office/mac/office/2008/main" xmlns:mc="http://schemas.openxmlformats.org/markup-compatibility/2006" xmlns:mv="urn:schemas-microsoft-com:mac:vml" xmlns:o="urn:schemas-microsoft-com:office:office" xmlns:r="http://schemas.openxmlformats.org/officeDocument/2006/relationships" xmlns:m="http://schemas.openxmlformats.org/officeDocument/2006/math" xmlns:v="urn:schemas-microsoft-com:vml" xmlns:wp14="http://schemas.microsoft.com/office/word/2010/wordprocessingDrawing" xmlns:wp="http://schemas.openxmlformats.org/drawingml/2006/wordprocessingDrawing" xmlns:w10="urn:schemas-microsoft-com:office:word" xmlns:w="http://schemas.openxmlformats.org/wordprocessingml/2006/main" xmlns:w14="http://schemas.microsoft.com/office/word/2010/wordml" xmlns:wpg="http://schemas.microsoft.com/office/word/2010/wordprocessingGroup" xmlns:wpi="http://schemas.microsoft.com/office/word/2010/wordprocessingInk" xmlns:wne="http://schemas.microsoft.com/office/word/2006/wordml" xmlns:wps="http://schemas.microsoft.com/office/word/2010/wordprocessingShape" mc:Ignorable="w14 wp14">
   <w:footnote w:type="separator" w:id="-1">
     <w:p>
       <w:pPr>
@@ -1362,7 +1527,7 @@
 </file>
 
 <file path=word/header1.xml><?xml version="1.0" encoding="utf-8"?>
-<w:hdr xmlns:wpc="http://schemas.microsoft.com/office/word/2010/wordprocessingCanvas" xmlns:mc="http://schemas.openxmlformats.org/markup-compatibility/2006" xmlns:o="urn:schemas-microsoft-com:office:office" xmlns:r="http://schemas.openxmlformats.org/officeDocument/2006/relationships" xmlns:m="http://schemas.openxmlformats.org/officeDocument/2006/math" xmlns:v="urn:schemas-microsoft-com:vml" xmlns:wp14="http://schemas.microsoft.com/office/word/2010/wordprocessingDrawing" xmlns:wp="http://schemas.openxmlformats.org/drawingml/2006/wordprocessingDrawing" xmlns:w10="urn:schemas-microsoft-com:office:word" xmlns:w="http://schemas.openxmlformats.org/wordprocessingml/2006/main" xmlns:w14="http://schemas.microsoft.com/office/word/2010/wordml" xmlns:w15="http://schemas.microsoft.com/office/word/2012/wordml" xmlns:wpg="http://schemas.microsoft.com/office/word/2010/wordprocessingGroup" xmlns:wpi="http://schemas.microsoft.com/office/word/2010/wordprocessingInk" xmlns:wne="http://schemas.microsoft.com/office/word/2006/wordml" xmlns:wps="http://schemas.microsoft.com/office/word/2010/wordprocessingShape" mc:Ignorable="w14 w15 wp14">
+<w:hdr xmlns:wpc="http://schemas.microsoft.com/office/word/2010/wordprocessingCanvas" xmlns:mo="http://schemas.microsoft.com/office/mac/office/2008/main" xmlns:mc="http://schemas.openxmlformats.org/markup-compatibility/2006" xmlns:mv="urn:schemas-microsoft-com:mac:vml" xmlns:o="urn:schemas-microsoft-com:office:office" xmlns:r="http://schemas.openxmlformats.org/officeDocument/2006/relationships" xmlns:m="http://schemas.openxmlformats.org/officeDocument/2006/math" xmlns:v="urn:schemas-microsoft-com:vml" xmlns:wp14="http://schemas.microsoft.com/office/word/2010/wordprocessingDrawing" xmlns:wp="http://schemas.openxmlformats.org/drawingml/2006/wordprocessingDrawing" xmlns:w10="urn:schemas-microsoft-com:office:word" xmlns:w="http://schemas.openxmlformats.org/wordprocessingml/2006/main" xmlns:w14="http://schemas.microsoft.com/office/word/2010/wordml" xmlns:wpg="http://schemas.microsoft.com/office/word/2010/wordprocessingGroup" xmlns:wpi="http://schemas.microsoft.com/office/word/2010/wordprocessingInk" xmlns:wne="http://schemas.microsoft.com/office/word/2006/wordml" xmlns:wps="http://schemas.microsoft.com/office/word/2010/wordprocessingShape" mc:Ignorable="w14 wp14">
   <w:p>
     <w:pPr>
       <w:pStyle w:val="Header"/>
@@ -1375,22 +1540,14 @@
     </w:r>
     <w:r>
       <w:tab/>
-    </w:r>
-    <w:r>
-      <w:t>Food Order App -</w:t>
-    </w:r>
-    <w:r>
-      <w:t xml:space="preserve"> Vendor</w:t>
-    </w:r>
-    <w:r>
-      <w:t xml:space="preserve"> User Guide</w:t>
+      <w:t>Food Order App - Vendor User Guide</w:t>
     </w:r>
   </w:p>
 </w:hdr>
 </file>
 
 <file path=word/numbering.xml><?xml version="1.0" encoding="utf-8"?>
-<w:numbering xmlns:wpc="http://schemas.microsoft.com/office/word/2010/wordprocessingCanvas" xmlns:mc="http://schemas.openxmlformats.org/markup-compatibility/2006" xmlns:o="urn:schemas-microsoft-com:office:office" xmlns:r="http://schemas.openxmlformats.org/officeDocument/2006/relationships" xmlns:m="http://schemas.openxmlformats.org/officeDocument/2006/math" xmlns:v="urn:schemas-microsoft-com:vml" xmlns:wp14="http://schemas.microsoft.com/office/word/2010/wordprocessingDrawing" xmlns:wp="http://schemas.openxmlformats.org/drawingml/2006/wordprocessingDrawing" xmlns:w10="urn:schemas-microsoft-com:office:word" xmlns:w="http://schemas.openxmlformats.org/wordprocessingml/2006/main" xmlns:w14="http://schemas.microsoft.com/office/word/2010/wordml" xmlns:w15="http://schemas.microsoft.com/office/word/2012/wordml" xmlns:wpg="http://schemas.microsoft.com/office/word/2010/wordprocessingGroup" xmlns:wpi="http://schemas.microsoft.com/office/word/2010/wordprocessingInk" xmlns:wne="http://schemas.microsoft.com/office/word/2006/wordml" xmlns:wps="http://schemas.microsoft.com/office/word/2010/wordprocessingShape" mc:Ignorable="w14 w15 wp14">
+<w:numbering xmlns:wpc="http://schemas.microsoft.com/office/word/2010/wordprocessingCanvas" xmlns:mo="http://schemas.microsoft.com/office/mac/office/2008/main" xmlns:mc="http://schemas.openxmlformats.org/markup-compatibility/2006" xmlns:mv="urn:schemas-microsoft-com:mac:vml" xmlns:o="urn:schemas-microsoft-com:office:office" xmlns:r="http://schemas.openxmlformats.org/officeDocument/2006/relationships" xmlns:m="http://schemas.openxmlformats.org/officeDocument/2006/math" xmlns:v="urn:schemas-microsoft-com:vml" xmlns:wp14="http://schemas.microsoft.com/office/word/2010/wordprocessingDrawing" xmlns:wp="http://schemas.openxmlformats.org/drawingml/2006/wordprocessingDrawing" xmlns:w10="urn:schemas-microsoft-com:office:word" xmlns:w="http://schemas.openxmlformats.org/wordprocessingml/2006/main" xmlns:w14="http://schemas.microsoft.com/office/word/2010/wordml" xmlns:wpg="http://schemas.microsoft.com/office/word/2010/wordprocessingGroup" xmlns:wpi="http://schemas.microsoft.com/office/word/2010/wordprocessingInk" xmlns:wne="http://schemas.microsoft.com/office/word/2006/wordml" xmlns:wps="http://schemas.microsoft.com/office/word/2010/wordprocessingShape" mc:Ignorable="w14 wp14">
   <w:abstractNum w:abstractNumId="0">
     <w:nsid w:val="1421697C"/>
     <w:multiLevelType w:val="hybridMultilevel"/>
@@ -3026,7 +3183,7 @@
 </file>
 
 <file path=word/styles.xml><?xml version="1.0" encoding="utf-8"?>
-<w:styles xmlns:mc="http://schemas.openxmlformats.org/markup-compatibility/2006" xmlns:r="http://schemas.openxmlformats.org/officeDocument/2006/relationships" xmlns:w="http://schemas.openxmlformats.org/wordprocessingml/2006/main" xmlns:w14="http://schemas.microsoft.com/office/word/2010/wordml" xmlns:w15="http://schemas.microsoft.com/office/word/2012/wordml" mc:Ignorable="w14 w15">
+<w:styles xmlns:mc="http://schemas.openxmlformats.org/markup-compatibility/2006" xmlns:r="http://schemas.openxmlformats.org/officeDocument/2006/relationships" xmlns:w="http://schemas.openxmlformats.org/wordprocessingml/2006/main" xmlns:w14="http://schemas.microsoft.com/office/word/2010/wordml" mc:Ignorable="w14">
   <w:docDefaults>
     <w:rPrDefault>
       <w:rPr>
@@ -3042,378 +3199,153 @@
       </w:pPr>
     </w:pPrDefault>
   </w:docDefaults>
-  <w:latentStyles w:defLockedState="0" w:defUIPriority="99" w:defSemiHidden="0" w:defUnhideWhenUsed="0" w:defQFormat="0" w:count="371">
-    <w:lsdException w:name="Normal" w:uiPriority="0" w:qFormat="1"/>
-    <w:lsdException w:name="heading 1" w:uiPriority="9" w:qFormat="1"/>
-    <w:lsdException w:name="heading 2" w:semiHidden="1" w:uiPriority="9" w:unhideWhenUsed="1" w:qFormat="1"/>
-    <w:lsdException w:name="heading 3" w:semiHidden="1" w:uiPriority="9" w:unhideWhenUsed="1" w:qFormat="1"/>
-    <w:lsdException w:name="heading 4" w:semiHidden="1" w:uiPriority="9" w:unhideWhenUsed="1" w:qFormat="1"/>
-    <w:lsdException w:name="heading 5" w:semiHidden="1" w:uiPriority="9" w:unhideWhenUsed="1" w:qFormat="1"/>
-    <w:lsdException w:name="heading 6" w:semiHidden="1" w:uiPriority="9" w:unhideWhenUsed="1" w:qFormat="1"/>
-    <w:lsdException w:name="heading 7" w:semiHidden="1" w:uiPriority="9" w:unhideWhenUsed="1" w:qFormat="1"/>
-    <w:lsdException w:name="heading 8" w:semiHidden="1" w:uiPriority="9" w:unhideWhenUsed="1" w:qFormat="1"/>
-    <w:lsdException w:name="heading 9" w:semiHidden="1" w:uiPriority="9" w:unhideWhenUsed="1" w:qFormat="1"/>
-    <w:lsdException w:name="index 1" w:semiHidden="1" w:unhideWhenUsed="1"/>
-    <w:lsdException w:name="index 2" w:semiHidden="1" w:unhideWhenUsed="1"/>
-    <w:lsdException w:name="index 3" w:semiHidden="1" w:unhideWhenUsed="1"/>
-    <w:lsdException w:name="index 4" w:semiHidden="1" w:unhideWhenUsed="1"/>
-    <w:lsdException w:name="index 5" w:semiHidden="1" w:unhideWhenUsed="1"/>
-    <w:lsdException w:name="index 6" w:semiHidden="1" w:unhideWhenUsed="1"/>
-    <w:lsdException w:name="index 7" w:semiHidden="1" w:unhideWhenUsed="1"/>
-    <w:lsdException w:name="index 8" w:semiHidden="1" w:unhideWhenUsed="1"/>
-    <w:lsdException w:name="index 9" w:semiHidden="1" w:unhideWhenUsed="1"/>
-    <w:lsdException w:name="toc 1" w:semiHidden="1" w:uiPriority="39" w:unhideWhenUsed="1"/>
-    <w:lsdException w:name="toc 2" w:semiHidden="1" w:uiPriority="39" w:unhideWhenUsed="1"/>
-    <w:lsdException w:name="toc 3" w:semiHidden="1" w:uiPriority="39" w:unhideWhenUsed="1"/>
-    <w:lsdException w:name="toc 4" w:semiHidden="1" w:uiPriority="39" w:unhideWhenUsed="1"/>
-    <w:lsdException w:name="toc 5" w:semiHidden="1" w:uiPriority="39" w:unhideWhenUsed="1"/>
-    <w:lsdException w:name="toc 6" w:semiHidden="1" w:uiPriority="39" w:unhideWhenUsed="1"/>
-    <w:lsdException w:name="toc 7" w:semiHidden="1" w:uiPriority="39" w:unhideWhenUsed="1"/>
-    <w:lsdException w:name="toc 8" w:semiHidden="1" w:uiPriority="39" w:unhideWhenUsed="1"/>
-    <w:lsdException w:name="toc 9" w:semiHidden="1" w:uiPriority="39" w:unhideWhenUsed="1"/>
-    <w:lsdException w:name="Normal Indent" w:semiHidden="1" w:unhideWhenUsed="1"/>
-    <w:lsdException w:name="footnote text" w:semiHidden="1" w:unhideWhenUsed="1"/>
-    <w:lsdException w:name="annotation text" w:semiHidden="1" w:unhideWhenUsed="1"/>
-    <w:lsdException w:name="header" w:semiHidden="1" w:unhideWhenUsed="1"/>
-    <w:lsdException w:name="footer" w:semiHidden="1" w:unhideWhenUsed="1"/>
-    <w:lsdException w:name="index heading" w:semiHidden="1" w:unhideWhenUsed="1"/>
-    <w:lsdException w:name="caption" w:semiHidden="1" w:uiPriority="35" w:unhideWhenUsed="1" w:qFormat="1"/>
-    <w:lsdException w:name="table of figures" w:semiHidden="1" w:unhideWhenUsed="1"/>
-    <w:lsdException w:name="envelope address" w:semiHidden="1" w:unhideWhenUsed="1"/>
-    <w:lsdException w:name="envelope return" w:semiHidden="1" w:unhideWhenUsed="1"/>
-    <w:lsdException w:name="footnote reference" w:semiHidden="1" w:unhideWhenUsed="1"/>
-    <w:lsdException w:name="annotation reference" w:semiHidden="1" w:unhideWhenUsed="1"/>
-    <w:lsdException w:name="line number" w:semiHidden="1" w:unhideWhenUsed="1"/>
-    <w:lsdException w:name="page number" w:semiHidden="1" w:unhideWhenUsed="1"/>
-    <w:lsdException w:name="endnote reference" w:semiHidden="1" w:unhideWhenUsed="1"/>
-    <w:lsdException w:name="endnote text" w:semiHidden="1" w:unhideWhenUsed="1"/>
-    <w:lsdException w:name="table of authorities" w:semiHidden="1" w:unhideWhenUsed="1"/>
-    <w:lsdException w:name="macro" w:semiHidden="1" w:unhideWhenUsed="1"/>
-    <w:lsdException w:name="toa heading" w:semiHidden="1" w:unhideWhenUsed="1"/>
-    <w:lsdException w:name="List" w:semiHidden="1" w:unhideWhenUsed="1"/>
-    <w:lsdException w:name="List Bullet" w:semiHidden="1" w:unhideWhenUsed="1"/>
-    <w:lsdException w:name="List Number" w:semiHidden="1" w:unhideWhenUsed="1"/>
-    <w:lsdException w:name="List 2" w:semiHidden="1" w:unhideWhenUsed="1"/>
-    <w:lsdException w:name="List 3" w:semiHidden="1" w:unhideWhenUsed="1"/>
-    <w:lsdException w:name="List 4" w:semiHidden="1" w:unhideWhenUsed="1"/>
-    <w:lsdException w:name="List 5" w:semiHidden="1" w:unhideWhenUsed="1"/>
-    <w:lsdException w:name="List Bullet 2" w:semiHidden="1" w:unhideWhenUsed="1"/>
-    <w:lsdException w:name="List Bullet 3" w:semiHidden="1" w:unhideWhenUsed="1"/>
-    <w:lsdException w:name="List Bullet 4" w:semiHidden="1" w:unhideWhenUsed="1"/>
-    <w:lsdException w:name="List Bullet 5" w:semiHidden="1" w:unhideWhenUsed="1"/>
-    <w:lsdException w:name="List Number 2" w:semiHidden="1" w:unhideWhenUsed="1"/>
-    <w:lsdException w:name="List Number 3" w:semiHidden="1" w:unhideWhenUsed="1"/>
-    <w:lsdException w:name="List Number 4" w:semiHidden="1" w:unhideWhenUsed="1"/>
-    <w:lsdException w:name="List Number 5" w:semiHidden="1" w:unhideWhenUsed="1"/>
-    <w:lsdException w:name="Title" w:uiPriority="10" w:qFormat="1"/>
-    <w:lsdException w:name="Closing" w:semiHidden="1" w:unhideWhenUsed="1"/>
-    <w:lsdException w:name="Signature" w:semiHidden="1" w:unhideWhenUsed="1"/>
-    <w:lsdException w:name="Default Paragraph Font" w:semiHidden="1" w:uiPriority="1" w:unhideWhenUsed="1"/>
-    <w:lsdException w:name="Body Text" w:semiHidden="1" w:unhideWhenUsed="1"/>
-    <w:lsdException w:name="Body Text Indent" w:semiHidden="1" w:unhideWhenUsed="1"/>
-    <w:lsdException w:name="List Continue" w:semiHidden="1" w:unhideWhenUsed="1"/>
-    <w:lsdException w:name="List Continue 2" w:semiHidden="1" w:unhideWhenUsed="1"/>
-    <w:lsdException w:name="List Continue 3" w:semiHidden="1" w:unhideWhenUsed="1"/>
-    <w:lsdException w:name="List Continue 4" w:semiHidden="1" w:unhideWhenUsed="1"/>
-    <w:lsdException w:name="List Continue 5" w:semiHidden="1" w:unhideWhenUsed="1"/>
-    <w:lsdException w:name="Message Header" w:semiHidden="1" w:unhideWhenUsed="1"/>
-    <w:lsdException w:name="Subtitle" w:uiPriority="11" w:qFormat="1"/>
-    <w:lsdException w:name="Salutation" w:semiHidden="1" w:unhideWhenUsed="1"/>
-    <w:lsdException w:name="Date" w:semiHidden="1" w:unhideWhenUsed="1"/>
-    <w:lsdException w:name="Body Text First Indent" w:semiHidden="1" w:unhideWhenUsed="1"/>
-    <w:lsdException w:name="Body Text First Indent 2" w:semiHidden="1" w:unhideWhenUsed="1"/>
-    <w:lsdException w:name="Note Heading" w:semiHidden="1" w:unhideWhenUsed="1"/>
-    <w:lsdException w:name="Body Text 2" w:semiHidden="1" w:unhideWhenUsed="1"/>
-    <w:lsdException w:name="Body Text 3" w:semiHidden="1" w:unhideWhenUsed="1"/>
-    <w:lsdException w:name="Body Text Indent 2" w:semiHidden="1" w:unhideWhenUsed="1"/>
-    <w:lsdException w:name="Body Text Indent 3" w:semiHidden="1" w:unhideWhenUsed="1"/>
-    <w:lsdException w:name="Block Text" w:semiHidden="1" w:unhideWhenUsed="1"/>
-    <w:lsdException w:name="Hyperlink" w:semiHidden="1" w:unhideWhenUsed="1"/>
-    <w:lsdException w:name="FollowedHyperlink" w:semiHidden="1" w:unhideWhenUsed="1"/>
-    <w:lsdException w:name="Strong" w:uiPriority="22" w:qFormat="1"/>
-    <w:lsdException w:name="Emphasis" w:uiPriority="20" w:qFormat="1"/>
-    <w:lsdException w:name="Document Map" w:semiHidden="1" w:unhideWhenUsed="1"/>
-    <w:lsdException w:name="Plain Text" w:semiHidden="1" w:unhideWhenUsed="1"/>
-    <w:lsdException w:name="E-mail Signature" w:semiHidden="1" w:unhideWhenUsed="1"/>
-    <w:lsdException w:name="HTML Top of Form" w:semiHidden="1" w:unhideWhenUsed="1"/>
-    <w:lsdException w:name="HTML Bottom of Form" w:semiHidden="1" w:unhideWhenUsed="1"/>
-    <w:lsdException w:name="Normal (Web)" w:semiHidden="1" w:unhideWhenUsed="1"/>
-    <w:lsdException w:name="HTML Acronym" w:semiHidden="1" w:unhideWhenUsed="1"/>
-    <w:lsdException w:name="HTML Address" w:semiHidden="1" w:unhideWhenUsed="1"/>
-    <w:lsdException w:name="HTML Cite" w:semiHidden="1" w:unhideWhenUsed="1"/>
-    <w:lsdException w:name="HTML Code" w:semiHidden="1" w:unhideWhenUsed="1"/>
-    <w:lsdException w:name="HTML Definition" w:semiHidden="1" w:unhideWhenUsed="1"/>
-    <w:lsdException w:name="HTML Keyboard" w:semiHidden="1" w:unhideWhenUsed="1"/>
-    <w:lsdException w:name="HTML Preformatted" w:semiHidden="1" w:unhideWhenUsed="1"/>
-    <w:lsdException w:name="HTML Sample" w:semiHidden="1" w:unhideWhenUsed="1"/>
-    <w:lsdException w:name="HTML Typewriter" w:semiHidden="1" w:unhideWhenUsed="1"/>
-    <w:lsdException w:name="HTML Variable" w:semiHidden="1" w:unhideWhenUsed="1"/>
-    <w:lsdException w:name="Normal Table" w:semiHidden="1" w:unhideWhenUsed="1"/>
-    <w:lsdException w:name="annotation subject" w:semiHidden="1" w:unhideWhenUsed="1"/>
-    <w:lsdException w:name="No List" w:semiHidden="1" w:unhideWhenUsed="1"/>
-    <w:lsdException w:name="Outline List 1" w:semiHidden="1" w:unhideWhenUsed="1"/>
-    <w:lsdException w:name="Outline List 2" w:semiHidden="1" w:unhideWhenUsed="1"/>
-    <w:lsdException w:name="Outline List 3" w:semiHidden="1" w:unhideWhenUsed="1"/>
-    <w:lsdException w:name="Table Simple 1" w:semiHidden="1" w:unhideWhenUsed="1"/>
-    <w:lsdException w:name="Table Simple 2" w:semiHidden="1" w:unhideWhenUsed="1"/>
-    <w:lsdException w:name="Table Simple 3" w:semiHidden="1" w:unhideWhenUsed="1"/>
-    <w:lsdException w:name="Table Classic 1" w:semiHidden="1" w:unhideWhenUsed="1"/>
-    <w:lsdException w:name="Table Classic 2" w:semiHidden="1" w:unhideWhenUsed="1"/>
-    <w:lsdException w:name="Table Classic 3" w:semiHidden="1" w:unhideWhenUsed="1"/>
-    <w:lsdException w:name="Table Classic 4" w:semiHidden="1" w:unhideWhenUsed="1"/>
-    <w:lsdException w:name="Table Colorful 1" w:semiHidden="1" w:unhideWhenUsed="1"/>
-    <w:lsdException w:name="Table Colorful 2" w:semiHidden="1" w:unhideWhenUsed="1"/>
-    <w:lsdException w:name="Table Colorful 3" w:semiHidden="1" w:unhideWhenUsed="1"/>
-    <w:lsdException w:name="Table Columns 1" w:semiHidden="1" w:unhideWhenUsed="1"/>
-    <w:lsdException w:name="Table Columns 2" w:semiHidden="1" w:unhideWhenUsed="1"/>
-    <w:lsdException w:name="Table Columns 3" w:semiHidden="1" w:unhideWhenUsed="1"/>
-    <w:lsdException w:name="Table Columns 4" w:semiHidden="1" w:unhideWhenUsed="1"/>
-    <w:lsdException w:name="Table Columns 5" w:semiHidden="1" w:unhideWhenUsed="1"/>
-    <w:lsdException w:name="Table Grid 1" w:semiHidden="1" w:unhideWhenUsed="1"/>
-    <w:lsdException w:name="Table Grid 2" w:semiHidden="1" w:unhideWhenUsed="1"/>
-    <w:lsdException w:name="Table Grid 3" w:semiHidden="1" w:unhideWhenUsed="1"/>
-    <w:lsdException w:name="Table Grid 4" w:semiHidden="1" w:unhideWhenUsed="1"/>
-    <w:lsdException w:name="Table Grid 5" w:semiHidden="1" w:unhideWhenUsed="1"/>
-    <w:lsdException w:name="Table Grid 6" w:semiHidden="1" w:unhideWhenUsed="1"/>
-    <w:lsdException w:name="Table Grid 7" w:semiHidden="1" w:unhideWhenUsed="1"/>
-    <w:lsdException w:name="Table Grid 8" w:semiHidden="1" w:unhideWhenUsed="1"/>
-    <w:lsdException w:name="Table List 1" w:semiHidden="1" w:unhideWhenUsed="1"/>
-    <w:lsdException w:name="Table List 2" w:semiHidden="1" w:unhideWhenUsed="1"/>
-    <w:lsdException w:name="Table List 3" w:semiHidden="1" w:unhideWhenUsed="1"/>
-    <w:lsdException w:name="Table List 4" w:semiHidden="1" w:unhideWhenUsed="1"/>
-    <w:lsdException w:name="Table List 5" w:semiHidden="1" w:unhideWhenUsed="1"/>
-    <w:lsdException w:name="Table List 6" w:semiHidden="1" w:unhideWhenUsed="1"/>
-    <w:lsdException w:name="Table List 7" w:semiHidden="1" w:unhideWhenUsed="1"/>
-    <w:lsdException w:name="Table List 8" w:semiHidden="1" w:unhideWhenUsed="1"/>
-    <w:lsdException w:name="Table 3D effects 1" w:semiHidden="1" w:unhideWhenUsed="1"/>
-    <w:lsdException w:name="Table 3D effects 2" w:semiHidden="1" w:unhideWhenUsed="1"/>
-    <w:lsdException w:name="Table 3D effects 3" w:semiHidden="1" w:unhideWhenUsed="1"/>
-    <w:lsdException w:name="Table Contemporary" w:semiHidden="1" w:unhideWhenUsed="1"/>
-    <w:lsdException w:name="Table Elegant" w:semiHidden="1" w:unhideWhenUsed="1"/>
-    <w:lsdException w:name="Table Professional" w:semiHidden="1" w:unhideWhenUsed="1"/>
-    <w:lsdException w:name="Table Subtle 1" w:semiHidden="1" w:unhideWhenUsed="1"/>
-    <w:lsdException w:name="Table Subtle 2" w:semiHidden="1" w:unhideWhenUsed="1"/>
-    <w:lsdException w:name="Table Web 1" w:semiHidden="1" w:unhideWhenUsed="1"/>
-    <w:lsdException w:name="Table Web 2" w:semiHidden="1" w:unhideWhenUsed="1"/>
-    <w:lsdException w:name="Table Web 3" w:semiHidden="1" w:unhideWhenUsed="1"/>
-    <w:lsdException w:name="Balloon Text" w:semiHidden="1" w:unhideWhenUsed="1"/>
-    <w:lsdException w:name="Table Grid" w:uiPriority="39"/>
-    <w:lsdException w:name="Table Theme" w:semiHidden="1" w:unhideWhenUsed="1"/>
-    <w:lsdException w:name="Placeholder Text" w:semiHidden="1"/>
-    <w:lsdException w:name="No Spacing" w:uiPriority="1" w:qFormat="1"/>
-    <w:lsdException w:name="Light Shading" w:uiPriority="60"/>
-    <w:lsdException w:name="Light List" w:uiPriority="61"/>
-    <w:lsdException w:name="Light Grid" w:uiPriority="62"/>
-    <w:lsdException w:name="Medium Shading 1" w:uiPriority="63"/>
-    <w:lsdException w:name="Medium Shading 2" w:uiPriority="64"/>
-    <w:lsdException w:name="Medium List 1" w:uiPriority="65"/>
-    <w:lsdException w:name="Medium List 2" w:uiPriority="66"/>
-    <w:lsdException w:name="Medium Grid 1" w:uiPriority="67"/>
-    <w:lsdException w:name="Medium Grid 2" w:uiPriority="68"/>
-    <w:lsdException w:name="Medium Grid 3" w:uiPriority="69"/>
-    <w:lsdException w:name="Dark List" w:uiPriority="70"/>
-    <w:lsdException w:name="Colorful Shading" w:uiPriority="71"/>
-    <w:lsdException w:name="Colorful List" w:uiPriority="72"/>
-    <w:lsdException w:name="Colorful Grid" w:uiPriority="73"/>
-    <w:lsdException w:name="Light Shading Accent 1" w:uiPriority="60"/>
-    <w:lsdException w:name="Light List Accent 1" w:uiPriority="61"/>
-    <w:lsdException w:name="Light Grid Accent 1" w:uiPriority="62"/>
-    <w:lsdException w:name="Medium Shading 1 Accent 1" w:uiPriority="63"/>
-    <w:lsdException w:name="Medium Shading 2 Accent 1" w:uiPriority="64"/>
-    <w:lsdException w:name="Medium List 1 Accent 1" w:uiPriority="65"/>
-    <w:lsdException w:name="Revision" w:semiHidden="1"/>
-    <w:lsdException w:name="List Paragraph" w:uiPriority="34" w:qFormat="1"/>
-    <w:lsdException w:name="Quote" w:uiPriority="29" w:qFormat="1"/>
-    <w:lsdException w:name="Intense Quote" w:uiPriority="30" w:qFormat="1"/>
-    <w:lsdException w:name="Medium List 2 Accent 1" w:uiPriority="66"/>
-    <w:lsdException w:name="Medium Grid 1 Accent 1" w:uiPriority="67"/>
-    <w:lsdException w:name="Medium Grid 2 Accent 1" w:uiPriority="68"/>
-    <w:lsdException w:name="Medium Grid 3 Accent 1" w:uiPriority="69"/>
-    <w:lsdException w:name="Dark List Accent 1" w:uiPriority="70"/>
-    <w:lsdException w:name="Colorful Shading Accent 1" w:uiPriority="71"/>
-    <w:lsdException w:name="Colorful List Accent 1" w:uiPriority="72"/>
-    <w:lsdException w:name="Colorful Grid Accent 1" w:uiPriority="73"/>
-    <w:lsdException w:name="Light Shading Accent 2" w:uiPriority="60"/>
-    <w:lsdException w:name="Light List Accent 2" w:uiPriority="61"/>
-    <w:lsdException w:name="Light Grid Accent 2" w:uiPriority="62"/>
-    <w:lsdException w:name="Medium Shading 1 Accent 2" w:uiPriority="63"/>
-    <w:lsdException w:name="Medium Shading 2 Accent 2" w:uiPriority="64"/>
-    <w:lsdException w:name="Medium List 1 Accent 2" w:uiPriority="65"/>
-    <w:lsdException w:name="Medium List 2 Accent 2" w:uiPriority="66"/>
-    <w:lsdException w:name="Medium Grid 1 Accent 2" w:uiPriority="67"/>
-    <w:lsdException w:name="Medium Grid 2 Accent 2" w:uiPriority="68"/>
-    <w:lsdException w:name="Medium Grid 3 Accent 2" w:uiPriority="69"/>
-    <w:lsdException w:name="Dark List Accent 2" w:uiPriority="70"/>
-    <w:lsdException w:name="Colorful Shading Accent 2" w:uiPriority="71"/>
-    <w:lsdException w:name="Colorful List Accent 2" w:uiPriority="72"/>
-    <w:lsdException w:name="Colorful Grid Accent 2" w:uiPriority="73"/>
-    <w:lsdException w:name="Light Shading Accent 3" w:uiPriority="60"/>
-    <w:lsdException w:name="Light List Accent 3" w:uiPriority="61"/>
-    <w:lsdException w:name="Light Grid Accent 3" w:uiPriority="62"/>
-    <w:lsdException w:name="Medium Shading 1 Accent 3" w:uiPriority="63"/>
-    <w:lsdException w:name="Medium Shading 2 Accent 3" w:uiPriority="64"/>
-    <w:lsdException w:name="Medium List 1 Accent 3" w:uiPriority="65"/>
-    <w:lsdException w:name="Medium List 2 Accent 3" w:uiPriority="66"/>
-    <w:lsdException w:name="Medium Grid 1 Accent 3" w:uiPriority="67"/>
-    <w:lsdException w:name="Medium Grid 2 Accent 3" w:uiPriority="68"/>
-    <w:lsdException w:name="Medium Grid 3 Accent 3" w:uiPriority="69"/>
-    <w:lsdException w:name="Dark List Accent 3" w:uiPriority="70"/>
-    <w:lsdException w:name="Colorful Shading Accent 3" w:uiPriority="71"/>
-    <w:lsdException w:name="Colorful List Accent 3" w:uiPriority="72"/>
-    <w:lsdException w:name="Colorful Grid Accent 3" w:uiPriority="73"/>
-    <w:lsdException w:name="Light Shading Accent 4" w:uiPriority="60"/>
-    <w:lsdException w:name="Light List Accent 4" w:uiPriority="61"/>
-    <w:lsdException w:name="Light Grid Accent 4" w:uiPriority="62"/>
-    <w:lsdException w:name="Medium Shading 1 Accent 4" w:uiPriority="63"/>
-    <w:lsdException w:name="Medium Shading 2 Accent 4" w:uiPriority="64"/>
-    <w:lsdException w:name="Medium List 1 Accent 4" w:uiPriority="65"/>
-    <w:lsdException w:name="Medium List 2 Accent 4" w:uiPriority="66"/>
-    <w:lsdException w:name="Medium Grid 1 Accent 4" w:uiPriority="67"/>
-    <w:lsdException w:name="Medium Grid 2 Accent 4" w:uiPriority="68"/>
-    <w:lsdException w:name="Medium Grid 3 Accent 4" w:uiPriority="69"/>
-    <w:lsdException w:name="Dark List Accent 4" w:uiPriority="70"/>
-    <w:lsdException w:name="Colorful Shading Accent 4" w:uiPriority="71"/>
-    <w:lsdException w:name="Colorful List Accent 4" w:uiPriority="72"/>
-    <w:lsdException w:name="Colorful Grid Accent 4" w:uiPriority="73"/>
-    <w:lsdException w:name="Light Shading Accent 5" w:uiPriority="60"/>
-    <w:lsdException w:name="Light List Accent 5" w:uiPriority="61"/>
-    <w:lsdException w:name="Light Grid Accent 5" w:uiPriority="62"/>
-    <w:lsdException w:name="Medium Shading 1 Accent 5" w:uiPriority="63"/>
-    <w:lsdException w:name="Medium Shading 2 Accent 5" w:uiPriority="64"/>
-    <w:lsdException w:name="Medium List 1 Accent 5" w:uiPriority="65"/>
-    <w:lsdException w:name="Medium List 2 Accent 5" w:uiPriority="66"/>
-    <w:lsdException w:name="Medium Grid 1 Accent 5" w:uiPriority="67"/>
-    <w:lsdException w:name="Medium Grid 2 Accent 5" w:uiPriority="68"/>
-    <w:lsdException w:name="Medium Grid 3 Accent 5" w:uiPriority="69"/>
-    <w:lsdException w:name="Dark List Accent 5" w:uiPriority="70"/>
-    <w:lsdException w:name="Colorful Shading Accent 5" w:uiPriority="71"/>
-    <w:lsdException w:name="Colorful List Accent 5" w:uiPriority="72"/>
-    <w:lsdException w:name="Colorful Grid Accent 5" w:uiPriority="73"/>
-    <w:lsdException w:name="Light Shading Accent 6" w:uiPriority="60"/>
-    <w:lsdException w:name="Light List Accent 6" w:uiPriority="61"/>
-    <w:lsdException w:name="Light Grid Accent 6" w:uiPriority="62"/>
-    <w:lsdException w:name="Medium Shading 1 Accent 6" w:uiPriority="63"/>
-    <w:lsdException w:name="Medium Shading 2 Accent 6" w:uiPriority="64"/>
-    <w:lsdException w:name="Medium List 1 Accent 6" w:uiPriority="65"/>
-    <w:lsdException w:name="Medium List 2 Accent 6" w:uiPriority="66"/>
-    <w:lsdException w:name="Medium Grid 1 Accent 6" w:uiPriority="67"/>
-    <w:lsdException w:name="Medium Grid 2 Accent 6" w:uiPriority="68"/>
-    <w:lsdException w:name="Medium Grid 3 Accent 6" w:uiPriority="69"/>
-    <w:lsdException w:name="Dark List Accent 6" w:uiPriority="70"/>
-    <w:lsdException w:name="Colorful Shading Accent 6" w:uiPriority="71"/>
-    <w:lsdException w:name="Colorful List Accent 6" w:uiPriority="72"/>
-    <w:lsdException w:name="Colorful Grid Accent 6" w:uiPriority="73"/>
-    <w:lsdException w:name="Subtle Emphasis" w:uiPriority="19" w:qFormat="1"/>
-    <w:lsdException w:name="Intense Emphasis" w:uiPriority="21" w:qFormat="1"/>
-    <w:lsdException w:name="Subtle Reference" w:uiPriority="31" w:qFormat="1"/>
-    <w:lsdException w:name="Intense Reference" w:uiPriority="32" w:qFormat="1"/>
-    <w:lsdException w:name="Book Title" w:uiPriority="33" w:qFormat="1"/>
-    <w:lsdException w:name="Bibliography" w:semiHidden="1" w:uiPriority="37" w:unhideWhenUsed="1"/>
-    <w:lsdException w:name="TOC Heading" w:semiHidden="1" w:uiPriority="39" w:unhideWhenUsed="1" w:qFormat="1"/>
-    <w:lsdException w:name="Plain Table 1" w:uiPriority="41"/>
-    <w:lsdException w:name="Plain Table 2" w:uiPriority="42"/>
-    <w:lsdException w:name="Plain Table 3" w:uiPriority="43"/>
-    <w:lsdException w:name="Plain Table 4" w:uiPriority="44"/>
-    <w:lsdException w:name="Plain Table 5" w:uiPriority="45"/>
-    <w:lsdException w:name="Grid Table Light" w:uiPriority="40"/>
-    <w:lsdException w:name="Grid Table 1 Light" w:uiPriority="46"/>
-    <w:lsdException w:name="Grid Table 2" w:uiPriority="47"/>
-    <w:lsdException w:name="Grid Table 3" w:uiPriority="48"/>
-    <w:lsdException w:name="Grid Table 4" w:uiPriority="49"/>
-    <w:lsdException w:name="Grid Table 5 Dark" w:uiPriority="50"/>
-    <w:lsdException w:name="Grid Table 6 Colorful" w:uiPriority="51"/>
-    <w:lsdException w:name="Grid Table 7 Colorful" w:uiPriority="52"/>
-    <w:lsdException w:name="Grid Table 1 Light Accent 1" w:uiPriority="46"/>
-    <w:lsdException w:name="Grid Table 2 Accent 1" w:uiPriority="47"/>
-    <w:lsdException w:name="Grid Table 3 Accent 1" w:uiPriority="48"/>
-    <w:lsdException w:name="Grid Table 4 Accent 1" w:uiPriority="49"/>
-    <w:lsdException w:name="Grid Table 5 Dark Accent 1" w:uiPriority="50"/>
-    <w:lsdException w:name="Grid Table 6 Colorful Accent 1" w:uiPriority="51"/>
-    <w:lsdException w:name="Grid Table 7 Colorful Accent 1" w:uiPriority="52"/>
-    <w:lsdException w:name="Grid Table 1 Light Accent 2" w:uiPriority="46"/>
-    <w:lsdException w:name="Grid Table 2 Accent 2" w:uiPriority="47"/>
-    <w:lsdException w:name="Grid Table 3 Accent 2" w:uiPriority="48"/>
-    <w:lsdException w:name="Grid Table 4 Accent 2" w:uiPriority="49"/>
-    <w:lsdException w:name="Grid Table 5 Dark Accent 2" w:uiPriority="50"/>
-    <w:lsdException w:name="Grid Table 6 Colorful Accent 2" w:uiPriority="51"/>
-    <w:lsdException w:name="Grid Table 7 Colorful Accent 2" w:uiPriority="52"/>
-    <w:lsdException w:name="Grid Table 1 Light Accent 3" w:uiPriority="46"/>
-    <w:lsdException w:name="Grid Table 2 Accent 3" w:uiPriority="47"/>
-    <w:lsdException w:name="Grid Table 3 Accent 3" w:uiPriority="48"/>
-    <w:lsdException w:name="Grid Table 4 Accent 3" w:uiPriority="49"/>
-    <w:lsdException w:name="Grid Table 5 Dark Accent 3" w:uiPriority="50"/>
-    <w:lsdException w:name="Grid Table 6 Colorful Accent 3" w:uiPriority="51"/>
-    <w:lsdException w:name="Grid Table 7 Colorful Accent 3" w:uiPriority="52"/>
-    <w:lsdException w:name="Grid Table 1 Light Accent 4" w:uiPriority="46"/>
-    <w:lsdException w:name="Grid Table 2 Accent 4" w:uiPriority="47"/>
-    <w:lsdException w:name="Grid Table 3 Accent 4" w:uiPriority="48"/>
-    <w:lsdException w:name="Grid Table 4 Accent 4" w:uiPriority="49"/>
-    <w:lsdException w:name="Grid Table 5 Dark Accent 4" w:uiPriority="50"/>
-    <w:lsdException w:name="Grid Table 6 Colorful Accent 4" w:uiPriority="51"/>
-    <w:lsdException w:name="Grid Table 7 Colorful Accent 4" w:uiPriority="52"/>
-    <w:lsdException w:name="Grid Table 1 Light Accent 5" w:uiPriority="46"/>
-    <w:lsdException w:name="Grid Table 2 Accent 5" w:uiPriority="47"/>
-    <w:lsdException w:name="Grid Table 3 Accent 5" w:uiPriority="48"/>
-    <w:lsdException w:name="Grid Table 4 Accent 5" w:uiPriority="49"/>
-    <w:lsdException w:name="Grid Table 5 Dark Accent 5" w:uiPriority="50"/>
-    <w:lsdException w:name="Grid Table 6 Colorful Accent 5" w:uiPriority="51"/>
-    <w:lsdException w:name="Grid Table 7 Colorful Accent 5" w:uiPriority="52"/>
-    <w:lsdException w:name="Grid Table 1 Light Accent 6" w:uiPriority="46"/>
-    <w:lsdException w:name="Grid Table 2 Accent 6" w:uiPriority="47"/>
-    <w:lsdException w:name="Grid Table 3 Accent 6" w:uiPriority="48"/>
-    <w:lsdException w:name="Grid Table 4 Accent 6" w:uiPriority="49"/>
-    <w:lsdException w:name="Grid Table 5 Dark Accent 6" w:uiPriority="50"/>
-    <w:lsdException w:name="Grid Table 6 Colorful Accent 6" w:uiPriority="51"/>
-    <w:lsdException w:name="Grid Table 7 Colorful Accent 6" w:uiPriority="52"/>
-    <w:lsdException w:name="List Table 1 Light" w:uiPriority="46"/>
-    <w:lsdException w:name="List Table 2" w:uiPriority="47"/>
-    <w:lsdException w:name="List Table 3" w:uiPriority="48"/>
-    <w:lsdException w:name="List Table 4" w:uiPriority="49"/>
-    <w:lsdException w:name="List Table 5 Dark" w:uiPriority="50"/>
-    <w:lsdException w:name="List Table 6 Colorful" w:uiPriority="51"/>
-    <w:lsdException w:name="List Table 7 Colorful" w:uiPriority="52"/>
-    <w:lsdException w:name="List Table 1 Light Accent 1" w:uiPriority="46"/>
-    <w:lsdException w:name="List Table 2 Accent 1" w:uiPriority="47"/>
-    <w:lsdException w:name="List Table 3 Accent 1" w:uiPriority="48"/>
-    <w:lsdException w:name="List Table 4 Accent 1" w:uiPriority="49"/>
-    <w:lsdException w:name="List Table 5 Dark Accent 1" w:uiPriority="50"/>
-    <w:lsdException w:name="List Table 6 Colorful Accent 1" w:uiPriority="51"/>
-    <w:lsdException w:name="List Table 7 Colorful Accent 1" w:uiPriority="52"/>
-    <w:lsdException w:name="List Table 1 Light Accent 2" w:uiPriority="46"/>
-    <w:lsdException w:name="List Table 2 Accent 2" w:uiPriority="47"/>
-    <w:lsdException w:name="List Table 3 Accent 2" w:uiPriority="48"/>
-    <w:lsdException w:name="List Table 4 Accent 2" w:uiPriority="49"/>
-    <w:lsdException w:name="List Table 5 Dark Accent 2" w:uiPriority="50"/>
-    <w:lsdException w:name="List Table 6 Colorful Accent 2" w:uiPriority="51"/>
-    <w:lsdException w:name="List Table 7 Colorful Accent 2" w:uiPriority="52"/>
-    <w:lsdException w:name="List Table 1 Light Accent 3" w:uiPriority="46"/>
-    <w:lsdException w:name="List Table 2 Accent 3" w:uiPriority="47"/>
-    <w:lsdException w:name="List Table 3 Accent 3" w:uiPriority="48"/>
-    <w:lsdException w:name="List Table 4 Accent 3" w:uiPriority="49"/>
-    <w:lsdException w:name="List Table 5 Dark Accent 3" w:uiPriority="50"/>
-    <w:lsdException w:name="List Table 6 Colorful Accent 3" w:uiPriority="51"/>
-    <w:lsdException w:name="List Table 7 Colorful Accent 3" w:uiPriority="52"/>
-    <w:lsdException w:name="List Table 1 Light Accent 4" w:uiPriority="46"/>
-    <w:lsdException w:name="List Table 2 Accent 4" w:uiPriority="47"/>
-    <w:lsdException w:name="List Table 3 Accent 4" w:uiPriority="48"/>
-    <w:lsdException w:name="List Table 4 Accent 4" w:uiPriority="49"/>
-    <w:lsdException w:name="List Table 5 Dark Accent 4" w:uiPriority="50"/>
-    <w:lsdException w:name="List Table 6 Colorful Accent 4" w:uiPriority="51"/>
-    <w:lsdException w:name="List Table 7 Colorful Accent 4" w:uiPriority="52"/>
-    <w:lsdException w:name="List Table 1 Light Accent 5" w:uiPriority="46"/>
-    <w:lsdException w:name="List Table 2 Accent 5" w:uiPriority="47"/>
-    <w:lsdException w:name="List Table 3 Accent 5" w:uiPriority="48"/>
-    <w:lsdException w:name="List Table 4 Accent 5" w:uiPriority="49"/>
-    <w:lsdException w:name="List Table 5 Dark Accent 5" w:uiPriority="50"/>
-    <w:lsdException w:name="List Table 6 Colorful Accent 5" w:uiPriority="51"/>
-    <w:lsdException w:name="List Table 7 Colorful Accent 5" w:uiPriority="52"/>
-    <w:lsdException w:name="List Table 1 Light Accent 6" w:uiPriority="46"/>
-    <w:lsdException w:name="List Table 2 Accent 6" w:uiPriority="47"/>
-    <w:lsdException w:name="List Table 3 Accent 6" w:uiPriority="48"/>
-    <w:lsdException w:name="List Table 4 Accent 6" w:uiPriority="49"/>
-    <w:lsdException w:name="List Table 5 Dark Accent 6" w:uiPriority="50"/>
-    <w:lsdException w:name="List Table 6 Colorful Accent 6" w:uiPriority="51"/>
-    <w:lsdException w:name="List Table 7 Colorful Accent 6" w:uiPriority="52"/>
+  <w:latentStyles w:defLockedState="0" w:defUIPriority="99" w:defSemiHidden="1" w:defUnhideWhenUsed="1" w:defQFormat="0" w:count="276">
+    <w:lsdException w:name="Normal" w:semiHidden="0" w:uiPriority="0" w:unhideWhenUsed="0" w:qFormat="1"/>
+    <w:lsdException w:name="heading 1" w:semiHidden="0" w:uiPriority="9" w:unhideWhenUsed="0" w:qFormat="1"/>
+    <w:lsdException w:name="heading 2" w:uiPriority="9" w:qFormat="1"/>
+    <w:lsdException w:name="heading 3" w:uiPriority="9" w:qFormat="1"/>
+    <w:lsdException w:name="heading 4" w:uiPriority="9" w:qFormat="1"/>
+    <w:lsdException w:name="heading 5" w:uiPriority="9" w:qFormat="1"/>
+    <w:lsdException w:name="heading 6" w:uiPriority="9" w:qFormat="1"/>
+    <w:lsdException w:name="heading 7" w:uiPriority="9" w:qFormat="1"/>
+    <w:lsdException w:name="heading 8" w:uiPriority="9" w:qFormat="1"/>
+    <w:lsdException w:name="heading 9" w:uiPriority="9" w:qFormat="1"/>
+    <w:lsdException w:name="toc 1" w:uiPriority="39"/>
+    <w:lsdException w:name="toc 2" w:uiPriority="39"/>
+    <w:lsdException w:name="toc 3" w:uiPriority="39"/>
+    <w:lsdException w:name="toc 4" w:uiPriority="39"/>
+    <w:lsdException w:name="toc 5" w:uiPriority="39"/>
+    <w:lsdException w:name="toc 6" w:uiPriority="39"/>
+    <w:lsdException w:name="toc 7" w:uiPriority="39"/>
+    <w:lsdException w:name="toc 8" w:uiPriority="39"/>
+    <w:lsdException w:name="toc 9" w:uiPriority="39"/>
+    <w:lsdException w:name="caption" w:uiPriority="35" w:qFormat="1"/>
+    <w:lsdException w:name="Title" w:semiHidden="0" w:uiPriority="10" w:unhideWhenUsed="0" w:qFormat="1"/>
+    <w:lsdException w:name="Default Paragraph Font" w:uiPriority="1"/>
+    <w:lsdException w:name="Subtitle" w:semiHidden="0" w:uiPriority="11" w:unhideWhenUsed="0" w:qFormat="1"/>
+    <w:lsdException w:name="Strong" w:semiHidden="0" w:uiPriority="22" w:unhideWhenUsed="0" w:qFormat="1"/>
+    <w:lsdException w:name="Emphasis" w:semiHidden="0" w:uiPriority="20" w:unhideWhenUsed="0" w:qFormat="1"/>
+    <w:lsdException w:name="Table Grid" w:semiHidden="0" w:uiPriority="39" w:unhideWhenUsed="0"/>
+    <w:lsdException w:name="Note Level 1" w:semiHidden="0" w:unhideWhenUsed="0"/>
+    <w:lsdException w:name="Note Level 2" w:semiHidden="0" w:unhideWhenUsed="0"/>
+    <w:lsdException w:name="Note Level 3" w:semiHidden="0" w:unhideWhenUsed="0"/>
+    <w:lsdException w:name="Note Level 4" w:semiHidden="0" w:unhideWhenUsed="0"/>
+    <w:lsdException w:name="Note Level 5" w:semiHidden="0" w:unhideWhenUsed="0"/>
+    <w:lsdException w:name="Note Level 6" w:semiHidden="0" w:unhideWhenUsed="0"/>
+    <w:lsdException w:name="Note Level 7" w:semiHidden="0" w:unhideWhenUsed="0"/>
+    <w:lsdException w:name="Note Level 8" w:semiHidden="0" w:unhideWhenUsed="0"/>
+    <w:lsdException w:name="Note Level 9" w:semiHidden="0" w:unhideWhenUsed="0"/>
+    <w:lsdException w:name="Placeholder Text" w:unhideWhenUsed="0"/>
+    <w:lsdException w:name="No Spacing" w:semiHidden="0" w:uiPriority="1" w:unhideWhenUsed="0" w:qFormat="1"/>
+    <w:lsdException w:name="Light Shading" w:semiHidden="0" w:uiPriority="60" w:unhideWhenUsed="0"/>
+    <w:lsdException w:name="Light List" w:semiHidden="0" w:uiPriority="61" w:unhideWhenUsed="0"/>
+    <w:lsdException w:name="Light Grid" w:semiHidden="0" w:uiPriority="62" w:unhideWhenUsed="0"/>
+    <w:lsdException w:name="Medium Shading 1" w:semiHidden="0" w:uiPriority="63" w:unhideWhenUsed="0"/>
+    <w:lsdException w:name="Medium Shading 2" w:semiHidden="0" w:uiPriority="64" w:unhideWhenUsed="0"/>
+    <w:lsdException w:name="Medium List 1" w:semiHidden="0" w:uiPriority="65" w:unhideWhenUsed="0"/>
+    <w:lsdException w:name="Medium List 2" w:semiHidden="0" w:uiPriority="66" w:unhideWhenUsed="0"/>
+    <w:lsdException w:name="Medium Grid 1" w:semiHidden="0" w:uiPriority="67" w:unhideWhenUsed="0"/>
+    <w:lsdException w:name="Medium Grid 2" w:semiHidden="0" w:uiPriority="68" w:unhideWhenUsed="0"/>
+    <w:lsdException w:name="Medium Grid 3" w:semiHidden="0" w:uiPriority="69" w:unhideWhenUsed="0"/>
+    <w:lsdException w:name="Dark List" w:semiHidden="0" w:uiPriority="70" w:unhideWhenUsed="0"/>
+    <w:lsdException w:name="Colorful Shading" w:semiHidden="0" w:uiPriority="71" w:unhideWhenUsed="0"/>
+    <w:lsdException w:name="Colorful List" w:semiHidden="0" w:uiPriority="72" w:unhideWhenUsed="0"/>
+    <w:lsdException w:name="Colorful Grid" w:semiHidden="0" w:uiPriority="73" w:unhideWhenUsed="0"/>
+    <w:lsdException w:name="Light Shading Accent 1" w:semiHidden="0" w:uiPriority="60" w:unhideWhenUsed="0"/>
+    <w:lsdException w:name="Light List Accent 1" w:semiHidden="0" w:uiPriority="61" w:unhideWhenUsed="0"/>
+    <w:lsdException w:name="Light Grid Accent 1" w:semiHidden="0" w:uiPriority="62" w:unhideWhenUsed="0"/>
+    <w:lsdException w:name="Medium Shading 1 Accent 1" w:semiHidden="0" w:uiPriority="63" w:unhideWhenUsed="0"/>
+    <w:lsdException w:name="Medium Shading 2 Accent 1" w:semiHidden="0" w:uiPriority="64" w:unhideWhenUsed="0"/>
+    <w:lsdException w:name="Medium List 1 Accent 1" w:semiHidden="0" w:uiPriority="65" w:unhideWhenUsed="0"/>
+    <w:lsdException w:name="Revision" w:unhideWhenUsed="0"/>
+    <w:lsdException w:name="List Paragraph" w:semiHidden="0" w:uiPriority="34" w:unhideWhenUsed="0" w:qFormat="1"/>
+    <w:lsdException w:name="Quote" w:semiHidden="0" w:uiPriority="29" w:unhideWhenUsed="0" w:qFormat="1"/>
+    <w:lsdException w:name="Intense Quote" w:semiHidden="0" w:uiPriority="30" w:unhideWhenUsed="0" w:qFormat="1"/>
+    <w:lsdException w:name="Medium List 2 Accent 1" w:semiHidden="0" w:uiPriority="66" w:unhideWhenUsed="0"/>
+    <w:lsdException w:name="Medium Grid 1 Accent 1" w:semiHidden="0" w:uiPriority="67" w:unhideWhenUsed="0"/>
+    <w:lsdException w:name="Medium Grid 2 Accent 1" w:semiHidden="0" w:uiPriority="68" w:unhideWhenUsed="0"/>
+    <w:lsdException w:name="Medium Grid 3 Accent 1" w:semiHidden="0" w:uiPriority="69" w:unhideWhenUsed="0"/>
+    <w:lsdException w:name="Dark List Accent 1" w:semiHidden="0" w:uiPriority="70" w:unhideWhenUsed="0"/>
+    <w:lsdException w:name="Colorful Shading Accent 1" w:semiHidden="0" w:uiPriority="71" w:unhideWhenUsed="0"/>
+    <w:lsdException w:name="Colorful List Accent 1" w:semiHidden="0" w:uiPriority="72" w:unhideWhenUsed="0"/>
+    <w:lsdException w:name="Colorful Grid Accent 1" w:semiHidden="0" w:uiPriority="73" w:unhideWhenUsed="0"/>
+    <w:lsdException w:name="Light Shading Accent 2" w:semiHidden="0" w:uiPriority="60" w:unhideWhenUsed="0"/>
+    <w:lsdException w:name="Light List Accent 2" w:semiHidden="0" w:uiPriority="61" w:unhideWhenUsed="0"/>
+    <w:lsdException w:name="Light Grid Accent 2" w:semiHidden="0" w:uiPriority="62" w:unhideWhenUsed="0"/>
+    <w:lsdException w:name="Medium Shading 1 Accent 2" w:semiHidden="0" w:uiPriority="63" w:unhideWhenUsed="0"/>
+    <w:lsdException w:name="Medium Shading 2 Accent 2" w:semiHidden="0" w:uiPriority="64" w:unhideWhenUsed="0"/>
+    <w:lsdException w:name="Medium List 1 Accent 2" w:semiHidden="0" w:uiPriority="65" w:unhideWhenUsed="0"/>
+    <w:lsdException w:name="Medium List 2 Accent 2" w:semiHidden="0" w:uiPriority="66" w:unhideWhenUsed="0"/>
+    <w:lsdException w:name="Medium Grid 1 Accent 2" w:semiHidden="0" w:uiPriority="67" w:unhideWhenUsed="0"/>
+    <w:lsdException w:name="Medium Grid 2 Accent 2" w:semiHidden="0" w:uiPriority="68" w:unhideWhenUsed="0"/>
+    <w:lsdException w:name="Medium Grid 3 Accent 2" w:semiHidden="0" w:uiPriority="69" w:unhideWhenUsed="0"/>
+    <w:lsdException w:name="Dark List Accent 2" w:semiHidden="0" w:uiPriority="70" w:unhideWhenUsed="0"/>
+    <w:lsdException w:name="Colorful Shading Accent 2" w:semiHidden="0" w:uiPriority="71" w:unhideWhenUsed="0"/>
+    <w:lsdException w:name="Colorful List Accent 2" w:semiHidden="0" w:uiPriority="72" w:unhideWhenUsed="0"/>
+    <w:lsdException w:name="Colorful Grid Accent 2" w:semiHidden="0" w:uiPriority="73" w:unhideWhenUsed="0"/>
+    <w:lsdException w:name="Light Shading Accent 3" w:semiHidden="0" w:uiPriority="60" w:unhideWhenUsed="0"/>
+    <w:lsdException w:name="Light List Accent 3" w:semiHidden="0" w:uiPriority="61" w:unhideWhenUsed="0"/>
+    <w:lsdException w:name="Light Grid Accent 3" w:semiHidden="0" w:uiPriority="62" w:unhideWhenUsed="0"/>
+    <w:lsdException w:name="Medium Shading 1 Accent 3" w:semiHidden="0" w:uiPriority="63" w:unhideWhenUsed="0"/>
+    <w:lsdException w:name="Medium Shading 2 Accent 3" w:semiHidden="0" w:uiPriority="64" w:unhideWhenUsed="0"/>
+    <w:lsdException w:name="Medium List 1 Accent 3" w:semiHidden="0" w:uiPriority="65" w:unhideWhenUsed="0"/>
+    <w:lsdException w:name="Medium List 2 Accent 3" w:semiHidden="0" w:uiPriority="66" w:unhideWhenUsed="0"/>
+    <w:lsdException w:name="Medium Grid 1 Accent 3" w:semiHidden="0" w:uiPriority="67" w:unhideWhenUsed="0"/>
+    <w:lsdException w:name="Medium Grid 2 Accent 3" w:semiHidden="0" w:uiPriority="68" w:unhideWhenUsed="0"/>
+    <w:lsdException w:name="Medium Grid 3 Accent 3" w:semiHidden="0" w:uiPriority="69" w:unhideWhenUsed="0"/>
+    <w:lsdException w:name="Dark List Accent 3" w:semiHidden="0" w:uiPriority="70" w:unhideWhenUsed="0"/>
+    <w:lsdException w:name="Colorful Shading Accent 3" w:semiHidden="0" w:uiPriority="71" w:unhideWhenUsed="0"/>
+    <w:lsdException w:name="Colorful List Accent 3" w:semiHidden="0" w:uiPriority="72" w:unhideWhenUsed="0"/>
+    <w:lsdException w:name="Colorful Grid Accent 3" w:semiHidden="0" w:uiPriority="73" w:unhideWhenUsed="0"/>
+    <w:lsdException w:name="Light Shading Accent 4" w:semiHidden="0" w:uiPriority="60" w:unhideWhenUsed="0"/>
+    <w:lsdException w:name="Light List Accent 4" w:semiHidden="0" w:uiPriority="61" w:unhideWhenUsed="0"/>
+    <w:lsdException w:name="Light Grid Accent 4" w:semiHidden="0" w:uiPriority="62" w:unhideWhenUsed="0"/>
+    <w:lsdException w:name="Medium Shading 1 Accent 4" w:semiHidden="0" w:uiPriority="63" w:unhideWhenUsed="0"/>
+    <w:lsdException w:name="Medium Shading 2 Accent 4" w:semiHidden="0" w:uiPriority="64" w:unhideWhenUsed="0"/>
+    <w:lsdException w:name="Medium List 1 Accent 4" w:semiHidden="0" w:uiPriority="65" w:unhideWhenUsed="0"/>
+    <w:lsdException w:name="Medium List 2 Accent 4" w:semiHidden="0" w:uiPriority="66" w:unhideWhenUsed="0"/>
+    <w:lsdException w:name="Medium Grid 1 Accent 4" w:semiHidden="0" w:uiPriority="67" w:unhideWhenUsed="0"/>
+    <w:lsdException w:name="Medium Grid 2 Accent 4" w:semiHidden="0" w:uiPriority="68" w:unhideWhenUsed="0"/>
+    <w:lsdException w:name="Medium Grid 3 Accent 4" w:semiHidden="0" w:uiPriority="69" w:unhideWhenUsed="0"/>
+    <w:lsdException w:name="Dark List Accent 4" w:semiHidden="0" w:uiPriority="70" w:unhideWhenUsed="0"/>
+    <w:lsdException w:name="Colorful Shading Accent 4" w:semiHidden="0" w:uiPriority="71" w:unhideWhenUsed="0"/>
+    <w:lsdException w:name="Colorful List Accent 4" w:semiHidden="0" w:uiPriority="72" w:unhideWhenUsed="0"/>
+    <w:lsdException w:name="Colorful Grid Accent 4" w:semiHidden="0" w:uiPriority="73" w:unhideWhenUsed="0"/>
+    <w:lsdException w:name="Light Shading Accent 5" w:semiHidden="0" w:uiPriority="60" w:unhideWhenUsed="0"/>
+    <w:lsdException w:name="Light List Accent 5" w:semiHidden="0" w:uiPriority="61" w:unhideWhenUsed="0"/>
+    <w:lsdException w:name="Light Grid Accent 5" w:semiHidden="0" w:uiPriority="62" w:unhideWhenUsed="0"/>
+    <w:lsdException w:name="Medium Shading 1 Accent 5" w:semiHidden="0" w:uiPriority="63" w:unhideWhenUsed="0"/>
+    <w:lsdException w:name="Medium Shading 2 Accent 5" w:semiHidden="0" w:uiPriority="64" w:unhideWhenUsed="0"/>
+    <w:lsdException w:name="Medium List 1 Accent 5" w:semiHidden="0" w:uiPriority="65" w:unhideWhenUsed="0"/>
+    <w:lsdException w:name="Medium List 2 Accent 5" w:semiHidden="0" w:uiPriority="66" w:unhideWhenUsed="0"/>
+    <w:lsdException w:name="Medium Grid 1 Accent 5" w:semiHidden="0" w:uiPriority="67" w:unhideWhenUsed="0"/>
+    <w:lsdException w:name="Medium Grid 2 Accent 5" w:semiHidden="0" w:uiPriority="68" w:unhideWhenUsed="0"/>
+    <w:lsdException w:name="Medium Grid 3 Accent 5" w:semiHidden="0" w:uiPriority="69" w:unhideWhenUsed="0"/>
+    <w:lsdException w:name="Dark List Accent 5" w:semiHidden="0" w:uiPriority="70" w:unhideWhenUsed="0"/>
+    <w:lsdException w:name="Colorful Shading Accent 5" w:semiHidden="0" w:uiPriority="71" w:unhideWhenUsed="0"/>
+    <w:lsdException w:name="Colorful List Accent 5" w:semiHidden="0" w:uiPriority="72" w:unhideWhenUsed="0"/>
+    <w:lsdException w:name="Colorful Grid Accent 5" w:semiHidden="0" w:uiPriority="73" w:unhideWhenUsed="0"/>
+    <w:lsdException w:name="Light Shading Accent 6" w:semiHidden="0" w:uiPriority="60" w:unhideWhenUsed="0"/>
+    <w:lsdException w:name="Light List Accent 6" w:semiHidden="0" w:uiPriority="61" w:unhideWhenUsed="0"/>
+    <w:lsdException w:name="Light Grid Accent 6" w:semiHidden="0" w:uiPriority="62" w:unhideWhenUsed="0"/>
+    <w:lsdException w:name="Medium Shading 1 Accent 6" w:semiHidden="0" w:uiPriority="63" w:unhideWhenUsed="0"/>
+    <w:lsdException w:name="Medium Shading 2 Accent 6" w:semiHidden="0" w:uiPriority="64" w:unhideWhenUsed="0"/>
+    <w:lsdException w:name="Medium List 1 Accent 6" w:semiHidden="0" w:uiPriority="65" w:unhideWhenUsed="0"/>
+    <w:lsdException w:name="Medium List 2 Accent 6" w:semiHidden="0" w:uiPriority="66" w:unhideWhenUsed="0"/>
+    <w:lsdException w:name="Medium Grid 1 Accent 6" w:semiHidden="0" w:uiPriority="67" w:unhideWhenUsed="0"/>
+    <w:lsdException w:name="Medium Grid 2 Accent 6" w:semiHidden="0" w:uiPriority="68" w:unhideWhenUsed="0"/>
+    <w:lsdException w:name="Medium Grid 3 Accent 6" w:semiHidden="0" w:uiPriority="69" w:unhideWhenUsed="0"/>
+    <w:lsdException w:name="Dark List Accent 6" w:semiHidden="0" w:uiPriority="70" w:unhideWhenUsed="0"/>
+    <w:lsdException w:name="Colorful Shading Accent 6" w:semiHidden="0" w:uiPriority="71" w:unhideWhenUsed="0"/>
+    <w:lsdException w:name="Colorful List Accent 6" w:semiHidden="0" w:uiPriority="72" w:unhideWhenUsed="0"/>
+    <w:lsdException w:name="Colorful Grid Accent 6" w:semiHidden="0" w:uiPriority="73" w:unhideWhenUsed="0"/>
+    <w:lsdException w:name="Subtle Emphasis" w:semiHidden="0" w:uiPriority="19" w:unhideWhenUsed="0" w:qFormat="1"/>
+    <w:lsdException w:name="Intense Emphasis" w:semiHidden="0" w:uiPriority="21" w:unhideWhenUsed="0" w:qFormat="1"/>
+    <w:lsdException w:name="Subtle Reference" w:semiHidden="0" w:uiPriority="31" w:unhideWhenUsed="0" w:qFormat="1"/>
+    <w:lsdException w:name="Intense Reference" w:semiHidden="0" w:uiPriority="32" w:unhideWhenUsed="0" w:qFormat="1"/>
+    <w:lsdException w:name="Book Title" w:semiHidden="0" w:uiPriority="33" w:unhideWhenUsed="0" w:qFormat="1"/>
+    <w:lsdException w:name="Bibliography" w:uiPriority="37"/>
+    <w:lsdException w:name="TOC Heading" w:uiPriority="39" w:qFormat="1"/>
   </w:latentStyles>
   <w:style w:type="paragraph" w:default="1" w:styleId="Normal">
     <w:name w:val="Normal"/>
@@ -3692,6 +3624,551 @@
     <w:rPr>
       <w:color w:val="0563C1" w:themeColor="hyperlink"/>
       <w:u w:val="single"/>
+    </w:rPr>
+  </w:style>
+  <w:style w:type="paragraph" w:styleId="BalloonText">
+    <w:name w:val="Balloon Text"/>
+    <w:basedOn w:val="Normal"/>
+    <w:link w:val="BalloonTextChar"/>
+    <w:uiPriority w:val="99"/>
+    <w:semiHidden/>
+    <w:unhideWhenUsed/>
+    <w:rsid w:val="00547446"/>
+    <w:pPr>
+      <w:spacing w:after="0" w:line="240" w:lineRule="auto"/>
+    </w:pPr>
+    <w:rPr>
+      <w:rFonts w:ascii="Lucida Grande" w:hAnsi="Lucida Grande" w:cs="Lucida Grande"/>
+      <w:sz w:val="18"/>
+      <w:szCs w:val="18"/>
+    </w:rPr>
+  </w:style>
+  <w:style w:type="character" w:customStyle="1" w:styleId="BalloonTextChar">
+    <w:name w:val="Balloon Text Char"/>
+    <w:basedOn w:val="DefaultParagraphFont"/>
+    <w:link w:val="BalloonText"/>
+    <w:uiPriority w:val="99"/>
+    <w:semiHidden/>
+    <w:rsid w:val="00547446"/>
+    <w:rPr>
+      <w:rFonts w:ascii="Lucida Grande" w:hAnsi="Lucida Grande" w:cs="Lucida Grande"/>
+      <w:sz w:val="18"/>
+      <w:szCs w:val="18"/>
+    </w:rPr>
+  </w:style>
+  <w:style w:type="paragraph" w:styleId="Caption">
+    <w:name w:val="caption"/>
+    <w:basedOn w:val="Normal"/>
+    <w:next w:val="Normal"/>
+    <w:uiPriority w:val="35"/>
+    <w:unhideWhenUsed/>
+    <w:qFormat/>
+    <w:rsid w:val="0090219F"/>
+    <w:pPr>
+      <w:spacing w:after="200" w:line="240" w:lineRule="auto"/>
+    </w:pPr>
+    <w:rPr>
+      <w:b/>
+      <w:bCs/>
+      <w:color w:val="5B9BD5" w:themeColor="accent1"/>
+      <w:sz w:val="18"/>
+      <w:szCs w:val="18"/>
+    </w:rPr>
+  </w:style>
+</w:styles>
+</file>
+
+<file path=word/stylesWithEffects.xml><?xml version="1.0" encoding="utf-8"?>
+<w:styles xmlns:wpc="http://schemas.microsoft.com/office/word/2010/wordprocessingCanvas" xmlns:mo="http://schemas.microsoft.com/office/mac/office/2008/main" xmlns:mc="http://schemas.openxmlformats.org/markup-compatibility/2006" xmlns:mv="urn:schemas-microsoft-com:mac:vml" xmlns:o="urn:schemas-microsoft-com:office:office" xmlns:r="http://schemas.openxmlformats.org/officeDocument/2006/relationships" xmlns:m="http://schemas.openxmlformats.org/officeDocument/2006/math" xmlns:v="urn:schemas-microsoft-com:vml" xmlns:wp14="http://schemas.microsoft.com/office/word/2010/wordprocessingDrawing" xmlns:wp="http://schemas.openxmlformats.org/drawingml/2006/wordprocessingDrawing" xmlns:w10="urn:schemas-microsoft-com:office:word" xmlns:w="http://schemas.openxmlformats.org/wordprocessingml/2006/main" xmlns:w14="http://schemas.microsoft.com/office/word/2010/wordml" xmlns:wpg="http://schemas.microsoft.com/office/word/2010/wordprocessingGroup" xmlns:wpi="http://schemas.microsoft.com/office/word/2010/wordprocessingInk" xmlns:wne="http://schemas.microsoft.com/office/word/2006/wordml" xmlns:wps="http://schemas.microsoft.com/office/word/2010/wordprocessingShape" mc:Ignorable="w14 wp14">
+  <w:docDefaults>
+    <w:rPrDefault>
+      <w:rPr>
+        <w:rFonts w:asciiTheme="minorHAnsi" w:eastAsiaTheme="minorHAnsi" w:hAnsiTheme="minorHAnsi" w:cstheme="minorBidi"/>
+        <w:sz w:val="22"/>
+        <w:szCs w:val="22"/>
+        <w:lang w:val="en-CA" w:eastAsia="en-US" w:bidi="ar-SA"/>
+      </w:rPr>
+    </w:rPrDefault>
+    <w:pPrDefault>
+      <w:pPr>
+        <w:spacing w:after="160" w:line="259" w:lineRule="auto"/>
+      </w:pPr>
+    </w:pPrDefault>
+  </w:docDefaults>
+  <w:latentStyles w:defLockedState="0" w:defUIPriority="99" w:defSemiHidden="1" w:defUnhideWhenUsed="1" w:defQFormat="0" w:count="276">
+    <w:lsdException w:name="Normal" w:semiHidden="0" w:uiPriority="0" w:unhideWhenUsed="0" w:qFormat="1"/>
+    <w:lsdException w:name="heading 1" w:semiHidden="0" w:uiPriority="9" w:unhideWhenUsed="0" w:qFormat="1"/>
+    <w:lsdException w:name="heading 2" w:uiPriority="9" w:qFormat="1"/>
+    <w:lsdException w:name="heading 3" w:uiPriority="9" w:qFormat="1"/>
+    <w:lsdException w:name="heading 4" w:uiPriority="9" w:qFormat="1"/>
+    <w:lsdException w:name="heading 5" w:uiPriority="9" w:qFormat="1"/>
+    <w:lsdException w:name="heading 6" w:uiPriority="9" w:qFormat="1"/>
+    <w:lsdException w:name="heading 7" w:uiPriority="9" w:qFormat="1"/>
+    <w:lsdException w:name="heading 8" w:uiPriority="9" w:qFormat="1"/>
+    <w:lsdException w:name="heading 9" w:uiPriority="9" w:qFormat="1"/>
+    <w:lsdException w:name="toc 1" w:uiPriority="39"/>
+    <w:lsdException w:name="toc 2" w:uiPriority="39"/>
+    <w:lsdException w:name="toc 3" w:uiPriority="39"/>
+    <w:lsdException w:name="toc 4" w:uiPriority="39"/>
+    <w:lsdException w:name="toc 5" w:uiPriority="39"/>
+    <w:lsdException w:name="toc 6" w:uiPriority="39"/>
+    <w:lsdException w:name="toc 7" w:uiPriority="39"/>
+    <w:lsdException w:name="toc 8" w:uiPriority="39"/>
+    <w:lsdException w:name="toc 9" w:uiPriority="39"/>
+    <w:lsdException w:name="caption" w:uiPriority="35" w:qFormat="1"/>
+    <w:lsdException w:name="Title" w:semiHidden="0" w:uiPriority="10" w:unhideWhenUsed="0" w:qFormat="1"/>
+    <w:lsdException w:name="Default Paragraph Font" w:uiPriority="1"/>
+    <w:lsdException w:name="Subtitle" w:semiHidden="0" w:uiPriority="11" w:unhideWhenUsed="0" w:qFormat="1"/>
+    <w:lsdException w:name="Strong" w:semiHidden="0" w:uiPriority="22" w:unhideWhenUsed="0" w:qFormat="1"/>
+    <w:lsdException w:name="Emphasis" w:semiHidden="0" w:uiPriority="20" w:unhideWhenUsed="0" w:qFormat="1"/>
+    <w:lsdException w:name="Table Grid" w:semiHidden="0" w:uiPriority="39" w:unhideWhenUsed="0"/>
+    <w:lsdException w:name="Note Level 1" w:semiHidden="0" w:unhideWhenUsed="0"/>
+    <w:lsdException w:name="Note Level 2" w:semiHidden="0" w:unhideWhenUsed="0"/>
+    <w:lsdException w:name="Note Level 3" w:semiHidden="0" w:unhideWhenUsed="0"/>
+    <w:lsdException w:name="Note Level 4" w:semiHidden="0" w:unhideWhenUsed="0"/>
+    <w:lsdException w:name="Note Level 5" w:semiHidden="0" w:unhideWhenUsed="0"/>
+    <w:lsdException w:name="Note Level 6" w:semiHidden="0" w:unhideWhenUsed="0"/>
+    <w:lsdException w:name="Note Level 7" w:semiHidden="0" w:unhideWhenUsed="0"/>
+    <w:lsdException w:name="Note Level 8" w:semiHidden="0" w:unhideWhenUsed="0"/>
+    <w:lsdException w:name="Note Level 9" w:semiHidden="0" w:unhideWhenUsed="0"/>
+    <w:lsdException w:name="Placeholder Text" w:unhideWhenUsed="0"/>
+    <w:lsdException w:name="No Spacing" w:semiHidden="0" w:uiPriority="1" w:unhideWhenUsed="0" w:qFormat="1"/>
+    <w:lsdException w:name="Light Shading" w:semiHidden="0" w:uiPriority="60" w:unhideWhenUsed="0"/>
+    <w:lsdException w:name="Light List" w:semiHidden="0" w:uiPriority="61" w:unhideWhenUsed="0"/>
+    <w:lsdException w:name="Light Grid" w:semiHidden="0" w:uiPriority="62" w:unhideWhenUsed="0"/>
+    <w:lsdException w:name="Medium Shading 1" w:semiHidden="0" w:uiPriority="63" w:unhideWhenUsed="0"/>
+    <w:lsdException w:name="Medium Shading 2" w:semiHidden="0" w:uiPriority="64" w:unhideWhenUsed="0"/>
+    <w:lsdException w:name="Medium List 1" w:semiHidden="0" w:uiPriority="65" w:unhideWhenUsed="0"/>
+    <w:lsdException w:name="Medium List 2" w:semiHidden="0" w:uiPriority="66" w:unhideWhenUsed="0"/>
+    <w:lsdException w:name="Medium Grid 1" w:semiHidden="0" w:uiPriority="67" w:unhideWhenUsed="0"/>
+    <w:lsdException w:name="Medium Grid 2" w:semiHidden="0" w:uiPriority="68" w:unhideWhenUsed="0"/>
+    <w:lsdException w:name="Medium Grid 3" w:semiHidden="0" w:uiPriority="69" w:unhideWhenUsed="0"/>
+    <w:lsdException w:name="Dark List" w:semiHidden="0" w:uiPriority="70" w:unhideWhenUsed="0"/>
+    <w:lsdException w:name="Colorful Shading" w:semiHidden="0" w:uiPriority="71" w:unhideWhenUsed="0"/>
+    <w:lsdException w:name="Colorful List" w:semiHidden="0" w:uiPriority="72" w:unhideWhenUsed="0"/>
+    <w:lsdException w:name="Colorful Grid" w:semiHidden="0" w:uiPriority="73" w:unhideWhenUsed="0"/>
+    <w:lsdException w:name="Light Shading Accent 1" w:semiHidden="0" w:uiPriority="60" w:unhideWhenUsed="0"/>
+    <w:lsdException w:name="Light List Accent 1" w:semiHidden="0" w:uiPriority="61" w:unhideWhenUsed="0"/>
+    <w:lsdException w:name="Light Grid Accent 1" w:semiHidden="0" w:uiPriority="62" w:unhideWhenUsed="0"/>
+    <w:lsdException w:name="Medium Shading 1 Accent 1" w:semiHidden="0" w:uiPriority="63" w:unhideWhenUsed="0"/>
+    <w:lsdException w:name="Medium Shading 2 Accent 1" w:semiHidden="0" w:uiPriority="64" w:unhideWhenUsed="0"/>
+    <w:lsdException w:name="Medium List 1 Accent 1" w:semiHidden="0" w:uiPriority="65" w:unhideWhenUsed="0"/>
+    <w:lsdException w:name="Revision" w:unhideWhenUsed="0"/>
+    <w:lsdException w:name="List Paragraph" w:semiHidden="0" w:uiPriority="34" w:unhideWhenUsed="0" w:qFormat="1"/>
+    <w:lsdException w:name="Quote" w:semiHidden="0" w:uiPriority="29" w:unhideWhenUsed="0" w:qFormat="1"/>
+    <w:lsdException w:name="Intense Quote" w:semiHidden="0" w:uiPriority="30" w:unhideWhenUsed="0" w:qFormat="1"/>
+    <w:lsdException w:name="Medium List 2 Accent 1" w:semiHidden="0" w:uiPriority="66" w:unhideWhenUsed="0"/>
+    <w:lsdException w:name="Medium Grid 1 Accent 1" w:semiHidden="0" w:uiPriority="67" w:unhideWhenUsed="0"/>
+    <w:lsdException w:name="Medium Grid 2 Accent 1" w:semiHidden="0" w:uiPriority="68" w:unhideWhenUsed="0"/>
+    <w:lsdException w:name="Medium Grid 3 Accent 1" w:semiHidden="0" w:uiPriority="69" w:unhideWhenUsed="0"/>
+    <w:lsdException w:name="Dark List Accent 1" w:semiHidden="0" w:uiPriority="70" w:unhideWhenUsed="0"/>
+    <w:lsdException w:name="Colorful Shading Accent 1" w:semiHidden="0" w:uiPriority="71" w:unhideWhenUsed="0"/>
+    <w:lsdException w:name="Colorful List Accent 1" w:semiHidden="0" w:uiPriority="72" w:unhideWhenUsed="0"/>
+    <w:lsdException w:name="Colorful Grid Accent 1" w:semiHidden="0" w:uiPriority="73" w:unhideWhenUsed="0"/>
+    <w:lsdException w:name="Light Shading Accent 2" w:semiHidden="0" w:uiPriority="60" w:unhideWhenUsed="0"/>
+    <w:lsdException w:name="Light List Accent 2" w:semiHidden="0" w:uiPriority="61" w:unhideWhenUsed="0"/>
+    <w:lsdException w:name="Light Grid Accent 2" w:semiHidden="0" w:uiPriority="62" w:unhideWhenUsed="0"/>
+    <w:lsdException w:name="Medium Shading 1 Accent 2" w:semiHidden="0" w:uiPriority="63" w:unhideWhenUsed="0"/>
+    <w:lsdException w:name="Medium Shading 2 Accent 2" w:semiHidden="0" w:uiPriority="64" w:unhideWhenUsed="0"/>
+    <w:lsdException w:name="Medium List 1 Accent 2" w:semiHidden="0" w:uiPriority="65" w:unhideWhenUsed="0"/>
+    <w:lsdException w:name="Medium List 2 Accent 2" w:semiHidden="0" w:uiPriority="66" w:unhideWhenUsed="0"/>
+    <w:lsdException w:name="Medium Grid 1 Accent 2" w:semiHidden="0" w:uiPriority="67" w:unhideWhenUsed="0"/>
+    <w:lsdException w:name="Medium Grid 2 Accent 2" w:semiHidden="0" w:uiPriority="68" w:unhideWhenUsed="0"/>
+    <w:lsdException w:name="Medium Grid 3 Accent 2" w:semiHidden="0" w:uiPriority="69" w:unhideWhenUsed="0"/>
+    <w:lsdException w:name="Dark List Accent 2" w:semiHidden="0" w:uiPriority="70" w:unhideWhenUsed="0"/>
+    <w:lsdException w:name="Colorful Shading Accent 2" w:semiHidden="0" w:uiPriority="71" w:unhideWhenUsed="0"/>
+    <w:lsdException w:name="Colorful List Accent 2" w:semiHidden="0" w:uiPriority="72" w:unhideWhenUsed="0"/>
+    <w:lsdException w:name="Colorful Grid Accent 2" w:semiHidden="0" w:uiPriority="73" w:unhideWhenUsed="0"/>
+    <w:lsdException w:name="Light Shading Accent 3" w:semiHidden="0" w:uiPriority="60" w:unhideWhenUsed="0"/>
+    <w:lsdException w:name="Light List Accent 3" w:semiHidden="0" w:uiPriority="61" w:unhideWhenUsed="0"/>
+    <w:lsdException w:name="Light Grid Accent 3" w:semiHidden="0" w:uiPriority="62" w:unhideWhenUsed="0"/>
+    <w:lsdException w:name="Medium Shading 1 Accent 3" w:semiHidden="0" w:uiPriority="63" w:unhideWhenUsed="0"/>
+    <w:lsdException w:name="Medium Shading 2 Accent 3" w:semiHidden="0" w:uiPriority="64" w:unhideWhenUsed="0"/>
+    <w:lsdException w:name="Medium List 1 Accent 3" w:semiHidden="0" w:uiPriority="65" w:unhideWhenUsed="0"/>
+    <w:lsdException w:name="Medium List 2 Accent 3" w:semiHidden="0" w:uiPriority="66" w:unhideWhenUsed="0"/>
+    <w:lsdException w:name="Medium Grid 1 Accent 3" w:semiHidden="0" w:uiPriority="67" w:unhideWhenUsed="0"/>
+    <w:lsdException w:name="Medium Grid 2 Accent 3" w:semiHidden="0" w:uiPriority="68" w:unhideWhenUsed="0"/>
+    <w:lsdException w:name="Medium Grid 3 Accent 3" w:semiHidden="0" w:uiPriority="69" w:unhideWhenUsed="0"/>
+    <w:lsdException w:name="Dark List Accent 3" w:semiHidden="0" w:uiPriority="70" w:unhideWhenUsed="0"/>
+    <w:lsdException w:name="Colorful Shading Accent 3" w:semiHidden="0" w:uiPriority="71" w:unhideWhenUsed="0"/>
+    <w:lsdException w:name="Colorful List Accent 3" w:semiHidden="0" w:uiPriority="72" w:unhideWhenUsed="0"/>
+    <w:lsdException w:name="Colorful Grid Accent 3" w:semiHidden="0" w:uiPriority="73" w:unhideWhenUsed="0"/>
+    <w:lsdException w:name="Light Shading Accent 4" w:semiHidden="0" w:uiPriority="60" w:unhideWhenUsed="0"/>
+    <w:lsdException w:name="Light List Accent 4" w:semiHidden="0" w:uiPriority="61" w:unhideWhenUsed="0"/>
+    <w:lsdException w:name="Light Grid Accent 4" w:semiHidden="0" w:uiPriority="62" w:unhideWhenUsed="0"/>
+    <w:lsdException w:name="Medium Shading 1 Accent 4" w:semiHidden="0" w:uiPriority="63" w:unhideWhenUsed="0"/>
+    <w:lsdException w:name="Medium Shading 2 Accent 4" w:semiHidden="0" w:uiPriority="64" w:unhideWhenUsed="0"/>
+    <w:lsdException w:name="Medium List 1 Accent 4" w:semiHidden="0" w:uiPriority="65" w:unhideWhenUsed="0"/>
+    <w:lsdException w:name="Medium List 2 Accent 4" w:semiHidden="0" w:uiPriority="66" w:unhideWhenUsed="0"/>
+    <w:lsdException w:name="Medium Grid 1 Accent 4" w:semiHidden="0" w:uiPriority="67" w:unhideWhenUsed="0"/>
+    <w:lsdException w:name="Medium Grid 2 Accent 4" w:semiHidden="0" w:uiPriority="68" w:unhideWhenUsed="0"/>
+    <w:lsdException w:name="Medium Grid 3 Accent 4" w:semiHidden="0" w:uiPriority="69" w:unhideWhenUsed="0"/>
+    <w:lsdException w:name="Dark List Accent 4" w:semiHidden="0" w:uiPriority="70" w:unhideWhenUsed="0"/>
+    <w:lsdException w:name="Colorful Shading Accent 4" w:semiHidden="0" w:uiPriority="71" w:unhideWhenUsed="0"/>
+    <w:lsdException w:name="Colorful List Accent 4" w:semiHidden="0" w:uiPriority="72" w:unhideWhenUsed="0"/>
+    <w:lsdException w:name="Colorful Grid Accent 4" w:semiHidden="0" w:uiPriority="73" w:unhideWhenUsed="0"/>
+    <w:lsdException w:name="Light Shading Accent 5" w:semiHidden="0" w:uiPriority="60" w:unhideWhenUsed="0"/>
+    <w:lsdException w:name="Light List Accent 5" w:semiHidden="0" w:uiPriority="61" w:unhideWhenUsed="0"/>
+    <w:lsdException w:name="Light Grid Accent 5" w:semiHidden="0" w:uiPriority="62" w:unhideWhenUsed="0"/>
+    <w:lsdException w:name="Medium Shading 1 Accent 5" w:semiHidden="0" w:uiPriority="63" w:unhideWhenUsed="0"/>
+    <w:lsdException w:name="Medium Shading 2 Accent 5" w:semiHidden="0" w:uiPriority="64" w:unhideWhenUsed="0"/>
+    <w:lsdException w:name="Medium List 1 Accent 5" w:semiHidden="0" w:uiPriority="65" w:unhideWhenUsed="0"/>
+    <w:lsdException w:name="Medium List 2 Accent 5" w:semiHidden="0" w:uiPriority="66" w:unhideWhenUsed="0"/>
+    <w:lsdException w:name="Medium Grid 1 Accent 5" w:semiHidden="0" w:uiPriority="67" w:unhideWhenUsed="0"/>
+    <w:lsdException w:name="Medium Grid 2 Accent 5" w:semiHidden="0" w:uiPriority="68" w:unhideWhenUsed="0"/>
+    <w:lsdException w:name="Medium Grid 3 Accent 5" w:semiHidden="0" w:uiPriority="69" w:unhideWhenUsed="0"/>
+    <w:lsdException w:name="Dark List Accent 5" w:semiHidden="0" w:uiPriority="70" w:unhideWhenUsed="0"/>
+    <w:lsdException w:name="Colorful Shading Accent 5" w:semiHidden="0" w:uiPriority="71" w:unhideWhenUsed="0"/>
+    <w:lsdException w:name="Colorful List Accent 5" w:semiHidden="0" w:uiPriority="72" w:unhideWhenUsed="0"/>
+    <w:lsdException w:name="Colorful Grid Accent 5" w:semiHidden="0" w:uiPriority="73" w:unhideWhenUsed="0"/>
+    <w:lsdException w:name="Light Shading Accent 6" w:semiHidden="0" w:uiPriority="60" w:unhideWhenUsed="0"/>
+    <w:lsdException w:name="Light List Accent 6" w:semiHidden="0" w:uiPriority="61" w:unhideWhenUsed="0"/>
+    <w:lsdException w:name="Light Grid Accent 6" w:semiHidden="0" w:uiPriority="62" w:unhideWhenUsed="0"/>
+    <w:lsdException w:name="Medium Shading 1 Accent 6" w:semiHidden="0" w:uiPriority="63" w:unhideWhenUsed="0"/>
+    <w:lsdException w:name="Medium Shading 2 Accent 6" w:semiHidden="0" w:uiPriority="64" w:unhideWhenUsed="0"/>
+    <w:lsdException w:name="Medium List 1 Accent 6" w:semiHidden="0" w:uiPriority="65" w:unhideWhenUsed="0"/>
+    <w:lsdException w:name="Medium List 2 Accent 6" w:semiHidden="0" w:uiPriority="66" w:unhideWhenUsed="0"/>
+    <w:lsdException w:name="Medium Grid 1 Accent 6" w:semiHidden="0" w:uiPriority="67" w:unhideWhenUsed="0"/>
+    <w:lsdException w:name="Medium Grid 2 Accent 6" w:semiHidden="0" w:uiPriority="68" w:unhideWhenUsed="0"/>
+    <w:lsdException w:name="Medium Grid 3 Accent 6" w:semiHidden="0" w:uiPriority="69" w:unhideWhenUsed="0"/>
+    <w:lsdException w:name="Dark List Accent 6" w:semiHidden="0" w:uiPriority="70" w:unhideWhenUsed="0"/>
+    <w:lsdException w:name="Colorful Shading Accent 6" w:semiHidden="0" w:uiPriority="71" w:unhideWhenUsed="0"/>
+    <w:lsdException w:name="Colorful List Accent 6" w:semiHidden="0" w:uiPriority="72" w:unhideWhenUsed="0"/>
+    <w:lsdException w:name="Colorful Grid Accent 6" w:semiHidden="0" w:uiPriority="73" w:unhideWhenUsed="0"/>
+    <w:lsdException w:name="Subtle Emphasis" w:semiHidden="0" w:uiPriority="19" w:unhideWhenUsed="0" w:qFormat="1"/>
+    <w:lsdException w:name="Intense Emphasis" w:semiHidden="0" w:uiPriority="21" w:unhideWhenUsed="0" w:qFormat="1"/>
+    <w:lsdException w:name="Subtle Reference" w:semiHidden="0" w:uiPriority="31" w:unhideWhenUsed="0" w:qFormat="1"/>
+    <w:lsdException w:name="Intense Reference" w:semiHidden="0" w:uiPriority="32" w:unhideWhenUsed="0" w:qFormat="1"/>
+    <w:lsdException w:name="Book Title" w:semiHidden="0" w:uiPriority="33" w:unhideWhenUsed="0" w:qFormat="1"/>
+    <w:lsdException w:name="Bibliography" w:uiPriority="37"/>
+    <w:lsdException w:name="TOC Heading" w:uiPriority="39" w:qFormat="1"/>
+  </w:latentStyles>
+  <w:style w:type="paragraph" w:default="1" w:styleId="Normal">
+    <w:name w:val="Normal"/>
+    <w:qFormat/>
+  </w:style>
+  <w:style w:type="paragraph" w:styleId="Heading1">
+    <w:name w:val="heading 1"/>
+    <w:basedOn w:val="Normal"/>
+    <w:next w:val="Normal"/>
+    <w:link w:val="Heading1Char"/>
+    <w:uiPriority w:val="9"/>
+    <w:qFormat/>
+    <w:rsid w:val="00050B22"/>
+    <w:pPr>
+      <w:keepNext/>
+      <w:keepLines/>
+      <w:spacing w:before="240" w:after="0"/>
+      <w:outlineLvl w:val="0"/>
+    </w:pPr>
+    <w:rPr>
+      <w:rFonts w:asciiTheme="majorHAnsi" w:eastAsiaTheme="majorEastAsia" w:hAnsiTheme="majorHAnsi" w:cstheme="majorBidi"/>
+      <w:color w:val="2E74B5" w:themeColor="accent1" w:themeShade="BF"/>
+      <w:sz w:val="32"/>
+      <w:szCs w:val="32"/>
+    </w:rPr>
+  </w:style>
+  <w:style w:type="paragraph" w:styleId="Heading2">
+    <w:name w:val="heading 2"/>
+    <w:basedOn w:val="Normal"/>
+    <w:next w:val="Normal"/>
+    <w:link w:val="Heading2Char"/>
+    <w:uiPriority w:val="9"/>
+    <w:unhideWhenUsed/>
+    <w:qFormat/>
+    <w:rsid w:val="00050B22"/>
+    <w:pPr>
+      <w:keepNext/>
+      <w:keepLines/>
+      <w:spacing w:before="40" w:after="0"/>
+      <w:outlineLvl w:val="1"/>
+    </w:pPr>
+    <w:rPr>
+      <w:rFonts w:asciiTheme="majorHAnsi" w:eastAsiaTheme="majorEastAsia" w:hAnsiTheme="majorHAnsi" w:cstheme="majorBidi"/>
+      <w:color w:val="2E74B5" w:themeColor="accent1" w:themeShade="BF"/>
+      <w:sz w:val="26"/>
+      <w:szCs w:val="26"/>
+    </w:rPr>
+  </w:style>
+  <w:style w:type="paragraph" w:styleId="Heading3">
+    <w:name w:val="heading 3"/>
+    <w:basedOn w:val="Normal"/>
+    <w:next w:val="Normal"/>
+    <w:link w:val="Heading3Char"/>
+    <w:uiPriority w:val="9"/>
+    <w:unhideWhenUsed/>
+    <w:qFormat/>
+    <w:rsid w:val="004F6C01"/>
+    <w:pPr>
+      <w:keepNext/>
+      <w:keepLines/>
+      <w:spacing w:before="40" w:after="0"/>
+      <w:outlineLvl w:val="2"/>
+    </w:pPr>
+    <w:rPr>
+      <w:rFonts w:asciiTheme="majorHAnsi" w:eastAsiaTheme="majorEastAsia" w:hAnsiTheme="majorHAnsi" w:cstheme="majorBidi"/>
+      <w:color w:val="1F4D78" w:themeColor="accent1" w:themeShade="7F"/>
+      <w:sz w:val="24"/>
+      <w:szCs w:val="24"/>
+    </w:rPr>
+  </w:style>
+  <w:style w:type="character" w:default="1" w:styleId="DefaultParagraphFont">
+    <w:name w:val="Default Paragraph Font"/>
+    <w:uiPriority w:val="1"/>
+    <w:semiHidden/>
+    <w:unhideWhenUsed/>
+  </w:style>
+  <w:style w:type="table" w:default="1" w:styleId="TableNormal">
+    <w:name w:val="Normal Table"/>
+    <w:uiPriority w:val="99"/>
+    <w:semiHidden/>
+    <w:unhideWhenUsed/>
+    <w:tblPr>
+      <w:tblInd w:w="0" w:type="dxa"/>
+      <w:tblCellMar>
+        <w:top w:w="0" w:type="dxa"/>
+        <w:left w:w="108" w:type="dxa"/>
+        <w:bottom w:w="0" w:type="dxa"/>
+        <w:right w:w="108" w:type="dxa"/>
+      </w:tblCellMar>
+    </w:tblPr>
+  </w:style>
+  <w:style w:type="numbering" w:default="1" w:styleId="NoList">
+    <w:name w:val="No List"/>
+    <w:uiPriority w:val="99"/>
+    <w:semiHidden/>
+    <w:unhideWhenUsed/>
+  </w:style>
+  <w:style w:type="character" w:customStyle="1" w:styleId="Heading1Char">
+    <w:name w:val="Heading 1 Char"/>
+    <w:basedOn w:val="DefaultParagraphFont"/>
+    <w:link w:val="Heading1"/>
+    <w:uiPriority w:val="9"/>
+    <w:rsid w:val="00050B22"/>
+    <w:rPr>
+      <w:rFonts w:asciiTheme="majorHAnsi" w:eastAsiaTheme="majorEastAsia" w:hAnsiTheme="majorHAnsi" w:cstheme="majorBidi"/>
+      <w:color w:val="2E74B5" w:themeColor="accent1" w:themeShade="BF"/>
+      <w:sz w:val="32"/>
+      <w:szCs w:val="32"/>
+    </w:rPr>
+  </w:style>
+  <w:style w:type="character" w:customStyle="1" w:styleId="Heading2Char">
+    <w:name w:val="Heading 2 Char"/>
+    <w:basedOn w:val="DefaultParagraphFont"/>
+    <w:link w:val="Heading2"/>
+    <w:uiPriority w:val="9"/>
+    <w:rsid w:val="00050B22"/>
+    <w:rPr>
+      <w:rFonts w:asciiTheme="majorHAnsi" w:eastAsiaTheme="majorEastAsia" w:hAnsiTheme="majorHAnsi" w:cstheme="majorBidi"/>
+      <w:color w:val="2E74B5" w:themeColor="accent1" w:themeShade="BF"/>
+      <w:sz w:val="26"/>
+      <w:szCs w:val="26"/>
+    </w:rPr>
+  </w:style>
+  <w:style w:type="paragraph" w:styleId="Header">
+    <w:name w:val="header"/>
+    <w:basedOn w:val="Normal"/>
+    <w:link w:val="HeaderChar"/>
+    <w:uiPriority w:val="99"/>
+    <w:unhideWhenUsed/>
+    <w:rsid w:val="00050B22"/>
+    <w:pPr>
+      <w:tabs>
+        <w:tab w:val="center" w:pos="4680"/>
+        <w:tab w:val="right" w:pos="9360"/>
+      </w:tabs>
+      <w:spacing w:after="0" w:line="240" w:lineRule="auto"/>
+    </w:pPr>
+  </w:style>
+  <w:style w:type="character" w:customStyle="1" w:styleId="HeaderChar">
+    <w:name w:val="Header Char"/>
+    <w:basedOn w:val="DefaultParagraphFont"/>
+    <w:link w:val="Header"/>
+    <w:uiPriority w:val="99"/>
+    <w:rsid w:val="00050B22"/>
+  </w:style>
+  <w:style w:type="paragraph" w:styleId="Footer">
+    <w:name w:val="footer"/>
+    <w:basedOn w:val="Normal"/>
+    <w:link w:val="FooterChar"/>
+    <w:uiPriority w:val="99"/>
+    <w:unhideWhenUsed/>
+    <w:rsid w:val="00050B22"/>
+    <w:pPr>
+      <w:tabs>
+        <w:tab w:val="center" w:pos="4680"/>
+        <w:tab w:val="right" w:pos="9360"/>
+      </w:tabs>
+      <w:spacing w:after="0" w:line="240" w:lineRule="auto"/>
+    </w:pPr>
+  </w:style>
+  <w:style w:type="character" w:customStyle="1" w:styleId="FooterChar">
+    <w:name w:val="Footer Char"/>
+    <w:basedOn w:val="DefaultParagraphFont"/>
+    <w:link w:val="Footer"/>
+    <w:uiPriority w:val="99"/>
+    <w:rsid w:val="00050B22"/>
+  </w:style>
+  <w:style w:type="paragraph" w:styleId="ListParagraph">
+    <w:name w:val="List Paragraph"/>
+    <w:basedOn w:val="Normal"/>
+    <w:uiPriority w:val="34"/>
+    <w:qFormat/>
+    <w:rsid w:val="00050B22"/>
+    <w:pPr>
+      <w:ind w:left="720"/>
+      <w:contextualSpacing/>
+    </w:pPr>
+  </w:style>
+  <w:style w:type="character" w:customStyle="1" w:styleId="Heading3Char">
+    <w:name w:val="Heading 3 Char"/>
+    <w:basedOn w:val="DefaultParagraphFont"/>
+    <w:link w:val="Heading3"/>
+    <w:uiPriority w:val="9"/>
+    <w:rsid w:val="004F6C01"/>
+    <w:rPr>
+      <w:rFonts w:asciiTheme="majorHAnsi" w:eastAsiaTheme="majorEastAsia" w:hAnsiTheme="majorHAnsi" w:cstheme="majorBidi"/>
+      <w:color w:val="1F4D78" w:themeColor="accent1" w:themeShade="7F"/>
+      <w:sz w:val="24"/>
+      <w:szCs w:val="24"/>
+    </w:rPr>
+  </w:style>
+  <w:style w:type="paragraph" w:styleId="NoSpacing">
+    <w:name w:val="No Spacing"/>
+    <w:link w:val="NoSpacingChar"/>
+    <w:uiPriority w:val="1"/>
+    <w:qFormat/>
+    <w:rsid w:val="008F41B5"/>
+    <w:pPr>
+      <w:spacing w:after="0" w:line="240" w:lineRule="auto"/>
+    </w:pPr>
+    <w:rPr>
+      <w:rFonts w:eastAsiaTheme="minorEastAsia"/>
+      <w:lang w:val="en-US"/>
+    </w:rPr>
+  </w:style>
+  <w:style w:type="character" w:customStyle="1" w:styleId="NoSpacingChar">
+    <w:name w:val="No Spacing Char"/>
+    <w:basedOn w:val="DefaultParagraphFont"/>
+    <w:link w:val="NoSpacing"/>
+    <w:uiPriority w:val="1"/>
+    <w:rsid w:val="008F41B5"/>
+    <w:rPr>
+      <w:rFonts w:eastAsiaTheme="minorEastAsia"/>
+      <w:lang w:val="en-US"/>
+    </w:rPr>
+  </w:style>
+  <w:style w:type="paragraph" w:styleId="TOCHeading">
+    <w:name w:val="TOC Heading"/>
+    <w:basedOn w:val="Heading1"/>
+    <w:next w:val="Normal"/>
+    <w:uiPriority w:val="39"/>
+    <w:unhideWhenUsed/>
+    <w:qFormat/>
+    <w:rsid w:val="008F41B5"/>
+    <w:pPr>
+      <w:outlineLvl w:val="9"/>
+    </w:pPr>
+    <w:rPr>
+      <w:lang w:val="en-US"/>
+    </w:rPr>
+  </w:style>
+  <w:style w:type="paragraph" w:styleId="TOC1">
+    <w:name w:val="toc 1"/>
+    <w:basedOn w:val="Normal"/>
+    <w:next w:val="Normal"/>
+    <w:autoRedefine/>
+    <w:uiPriority w:val="39"/>
+    <w:unhideWhenUsed/>
+    <w:rsid w:val="008F41B5"/>
+    <w:pPr>
+      <w:spacing w:after="100"/>
+    </w:pPr>
+  </w:style>
+  <w:style w:type="paragraph" w:styleId="TOC2">
+    <w:name w:val="toc 2"/>
+    <w:basedOn w:val="Normal"/>
+    <w:next w:val="Normal"/>
+    <w:autoRedefine/>
+    <w:uiPriority w:val="39"/>
+    <w:unhideWhenUsed/>
+    <w:rsid w:val="008F41B5"/>
+    <w:pPr>
+      <w:spacing w:after="100"/>
+      <w:ind w:left="220"/>
+    </w:pPr>
+  </w:style>
+  <w:style w:type="paragraph" w:styleId="TOC3">
+    <w:name w:val="toc 3"/>
+    <w:basedOn w:val="Normal"/>
+    <w:next w:val="Normal"/>
+    <w:autoRedefine/>
+    <w:uiPriority w:val="39"/>
+    <w:unhideWhenUsed/>
+    <w:rsid w:val="008F41B5"/>
+    <w:pPr>
+      <w:spacing w:after="100"/>
+      <w:ind w:left="440"/>
+    </w:pPr>
+  </w:style>
+  <w:style w:type="character" w:styleId="Hyperlink">
+    <w:name w:val="Hyperlink"/>
+    <w:basedOn w:val="DefaultParagraphFont"/>
+    <w:uiPriority w:val="99"/>
+    <w:unhideWhenUsed/>
+    <w:rsid w:val="008F41B5"/>
+    <w:rPr>
+      <w:color w:val="0563C1" w:themeColor="hyperlink"/>
+      <w:u w:val="single"/>
+    </w:rPr>
+  </w:style>
+  <w:style w:type="paragraph" w:styleId="BalloonText">
+    <w:name w:val="Balloon Text"/>
+    <w:basedOn w:val="Normal"/>
+    <w:link w:val="BalloonTextChar"/>
+    <w:uiPriority w:val="99"/>
+    <w:semiHidden/>
+    <w:unhideWhenUsed/>
+    <w:rsid w:val="00547446"/>
+    <w:pPr>
+      <w:spacing w:after="0" w:line="240" w:lineRule="auto"/>
+    </w:pPr>
+    <w:rPr>
+      <w:rFonts w:ascii="Lucida Grande" w:hAnsi="Lucida Grande" w:cs="Lucida Grande"/>
+      <w:sz w:val="18"/>
+      <w:szCs w:val="18"/>
+    </w:rPr>
+  </w:style>
+  <w:style w:type="character" w:customStyle="1" w:styleId="BalloonTextChar">
+    <w:name w:val="Balloon Text Char"/>
+    <w:basedOn w:val="DefaultParagraphFont"/>
+    <w:link w:val="BalloonText"/>
+    <w:uiPriority w:val="99"/>
+    <w:semiHidden/>
+    <w:rsid w:val="00547446"/>
+    <w:rPr>
+      <w:rFonts w:ascii="Lucida Grande" w:hAnsi="Lucida Grande" w:cs="Lucida Grande"/>
+      <w:sz w:val="18"/>
+      <w:szCs w:val="18"/>
+    </w:rPr>
+  </w:style>
+  <w:style w:type="paragraph" w:styleId="Caption">
+    <w:name w:val="caption"/>
+    <w:basedOn w:val="Normal"/>
+    <w:next w:val="Normal"/>
+    <w:uiPriority w:val="35"/>
+    <w:unhideWhenUsed/>
+    <w:qFormat/>
+    <w:rsid w:val="0090219F"/>
+    <w:pPr>
+      <w:spacing w:after="200" w:line="240" w:lineRule="auto"/>
+    </w:pPr>
+    <w:rPr>
+      <w:b/>
+      <w:bCs/>
+      <w:color w:val="5B9BD5" w:themeColor="accent1"/>
+      <w:sz w:val="18"/>
+      <w:szCs w:val="18"/>
     </w:rPr>
   </w:style>
 </w:styles>
@@ -3740,7 +4217,7 @@
     </a:clrScheme>
     <a:fontScheme name="Office">
       <a:majorFont>
-        <a:latin typeface="Calibri Light" panose="020F0302020204030204"/>
+        <a:latin typeface="Calibri Light"/>
         <a:ea typeface=""/>
         <a:cs typeface=""/>
         <a:font script="Jpan" typeface="ＭＳ ゴシック"/>
@@ -3775,7 +4252,7 @@
         <a:font script="Geor" typeface="Sylfaen"/>
       </a:majorFont>
       <a:minorFont>
-        <a:latin typeface="Calibri" panose="020F0502020204030204"/>
+        <a:latin typeface="Calibri"/>
         <a:ea typeface=""/>
         <a:cs typeface=""/>
         <a:font script="Jpan" typeface="ＭＳ 明朝"/>
@@ -3952,7 +4429,7 @@
   <a:extraClrSchemeLst/>
   <a:extLst>
     <a:ext uri="{05A4C25C-085E-4340-85A3-A5531E510DB2}">
-      <thm15:themeFamily xmlns:thm15="http://schemas.microsoft.com/office/thememl/2012/main" name="Office Theme" id="{62F939B6-93AF-4DB8-9C6B-D6C7DFDC589F}" vid="{4A3C46E8-61CC-4603-A589-7422A47A8E4A}"/>
+      <thm15:themeFamily xmlns:thm15="http://schemas.microsoft.com/office/thememl/2012/main" xmlns="" name="Office Theme" id="{62F939B6-93AF-4DB8-9C6B-D6C7DFDC589F}" vid="{4A3C46E8-61CC-4603-A589-7422A47A8E4A}"/>
     </a:ext>
   </a:extLst>
 </a:theme>
@@ -3963,7 +4440,7 @@
 </file>
 
 <file path=customXml/itemProps1.xml><?xml version="1.0" encoding="utf-8"?>
-<ds:datastoreItem xmlns:ds="http://schemas.openxmlformats.org/officeDocument/2006/customXml" ds:itemID="{84F3A34A-B845-4FAD-83D9-1EFC6E001A68}">
+<ds:datastoreItem xmlns:ds="http://schemas.openxmlformats.org/officeDocument/2006/customXml" ds:itemID="{D97B5385-E71B-3A44-BE72-2B42A240AF63}">
   <ds:schemaRefs>
     <ds:schemaRef ds:uri="http://schemas.openxmlformats.org/officeDocument/2006/bibliography"/>
   </ds:schemaRefs>

</xml_diff>

<commit_message>
Updated Vendor User Guide
Close #34
</commit_message>
<xml_diff>
--- a/User Documentation/Team1 - FoodOrderApp Vendor User Guide.docx
+++ b/User Documentation/Team1 - FoodOrderApp Vendor User Guide.docx
@@ -1,6 +1,6 @@
 
 <file path=word/document.xml><?xml version="1.0" encoding="utf-8"?>
-<w:document xmlns:wpc="http://schemas.microsoft.com/office/word/2010/wordprocessingCanvas" xmlns:mo="http://schemas.microsoft.com/office/mac/office/2008/main" xmlns:mc="http://schemas.openxmlformats.org/markup-compatibility/2006" xmlns:mv="urn:schemas-microsoft-com:mac:vml" xmlns:o="urn:schemas-microsoft-com:office:office" xmlns:r="http://schemas.openxmlformats.org/officeDocument/2006/relationships" xmlns:m="http://schemas.openxmlformats.org/officeDocument/2006/math" xmlns:v="urn:schemas-microsoft-com:vml" xmlns:wp14="http://schemas.microsoft.com/office/word/2010/wordprocessingDrawing" xmlns:wp="http://schemas.openxmlformats.org/drawingml/2006/wordprocessingDrawing" xmlns:w10="urn:schemas-microsoft-com:office:word" xmlns:w="http://schemas.openxmlformats.org/wordprocessingml/2006/main" xmlns:w14="http://schemas.microsoft.com/office/word/2010/wordml" xmlns:wpg="http://schemas.microsoft.com/office/word/2010/wordprocessingGroup" xmlns:wpi="http://schemas.microsoft.com/office/word/2010/wordprocessingInk" xmlns:wne="http://schemas.microsoft.com/office/word/2006/wordml" xmlns:wps="http://schemas.microsoft.com/office/word/2010/wordprocessingShape" mc:Ignorable="w14 wp14">
+<w:document xmlns:wpc="http://schemas.microsoft.com/office/word/2010/wordprocessingCanvas" xmlns:mc="http://schemas.openxmlformats.org/markup-compatibility/2006" xmlns:o="urn:schemas-microsoft-com:office:office" xmlns:r="http://schemas.openxmlformats.org/officeDocument/2006/relationships" xmlns:m="http://schemas.openxmlformats.org/officeDocument/2006/math" xmlns:v="urn:schemas-microsoft-com:vml" xmlns:wp14="http://schemas.microsoft.com/office/word/2010/wordprocessingDrawing" xmlns:wp="http://schemas.openxmlformats.org/drawingml/2006/wordprocessingDrawing" xmlns:w10="urn:schemas-microsoft-com:office:word" xmlns:w="http://schemas.openxmlformats.org/wordprocessingml/2006/main" xmlns:w14="http://schemas.microsoft.com/office/word/2010/wordml" xmlns:wpg="http://schemas.microsoft.com/office/word/2010/wordprocessingGroup" xmlns:wpi="http://schemas.microsoft.com/office/word/2010/wordprocessingInk" xmlns:wne="http://schemas.microsoft.com/office/word/2006/wordml" xmlns:wps="http://schemas.microsoft.com/office/word/2010/wordprocessingShape" mc:Ignorable="w14 wp14">
   <w:body>
     <w:sdt>
       <w:sdtPr>
@@ -10,12 +10,13 @@
           <w:docPartUnique/>
         </w:docPartObj>
       </w:sdtPr>
+      <w:sdtEndPr/>
       <w:sdtContent>
         <w:p>
           <w:r>
             <w:rPr>
               <w:noProof/>
-              <w:lang w:val="en-US"/>
+              <w:lang w:val="en-US" w:eastAsia="zh-CN"/>
             </w:rPr>
             <mc:AlternateContent>
               <mc:Choice Requires="wpg">
@@ -133,6 +134,7 @@
                                     <w:dataBinding w:prefixMappings="xmlns:ns0='http://purl.org/dc/elements/1.1/' xmlns:ns1='http://schemas.openxmlformats.org/package/2006/metadata/core-properties' " w:xpath="/ns1:coreProperties[1]/ns0:creator[1]" w:storeItemID="{6C3C8BC8-F283-45AE-878A-BAB7291924A1}"/>
                                     <w:text/>
                                   </w:sdtPr>
+                                  <w:sdtEndPr/>
                                   <w:sdtContent>
                                     <w:p>
                                       <w:pPr>
@@ -173,6 +175,7 @@
                                       <w:dataBinding w:prefixMappings="xmlns:ns0='http://schemas.openxmlformats.org/officeDocument/2006/extended-properties' " w:xpath="/ns0:Properties[1]/ns0:Company[1]" w:storeItemID="{6668398D-A668-4E3E-A5EB-62B293D839F1}"/>
                                       <w:text/>
                                     </w:sdtPr>
+                                    <w:sdtEndPr/>
                                     <w:sdtContent>
                                       <w:r>
                                         <w:rPr>
@@ -201,6 +204,7 @@
                                       <w:dataBinding w:prefixMappings="xmlns:ns0='http://schemas.microsoft.com/office/2006/coverPageProps' " w:xpath="/ns0:CoverPageProperties[1]/ns0:CompanyAddress[1]" w:storeItemID="{55AF091B-3C7A-41E3-B477-F2FDAA23CFDA}"/>
                                       <w:text/>
                                     </w:sdtPr>
+                                    <w:sdtEndPr/>
                                     <w:sdtContent>
                                       <w:r>
                                         <w:rPr>
@@ -270,6 +274,7 @@
                                     <w:dataBinding w:prefixMappings="xmlns:ns0='http://purl.org/dc/elements/1.1/' xmlns:ns1='http://schemas.openxmlformats.org/package/2006/metadata/core-properties' " w:xpath="/ns1:coreProperties[1]/ns0:title[1]" w:storeItemID="{6C3C8BC8-F283-45AE-878A-BAB7291924A1}"/>
                                     <w:text/>
                                   </w:sdtPr>
+                                  <w:sdtEndPr/>
                                   <w:sdtContent>
                                     <w:p>
                                       <w:pPr>
@@ -317,7 +322,7 @@
                   </wp:anchor>
                 </w:drawing>
               </mc:Choice>
-              <mc:Fallback xmlns:w15="http://schemas.microsoft.com/office/word/2012/wordml">
+              <mc:Fallback>
                 <w:pict>
                   <v:group id="Group 193" o:spid="_x0000_s1026" style="position:absolute;margin-left:0;margin-top:0;width:540.55pt;height:718.4pt;z-index:-251657216;mso-width-percent:882;mso-height-percent:909;mso-position-horizontal:center;mso-position-horizontal-relative:page;mso-position-vertical:center;mso-position-vertical-relative:page;mso-width-percent:882;mso-height-percent:909" coordsize="68648,91235" o:gfxdata="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">
                     <v:rect id="Rectangle 194" o:spid="_x0000_s1027" style="position:absolute;width:68580;height:13716;visibility:visible;mso-wrap-style:square;v-text-anchor:middle" o:gfxdata="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" fillcolor="#5b9bd5 [3204]" stroked="f" strokeweight="1pt"/>
@@ -463,47 +468,7 @@
                                     <w:sz w:val="72"/>
                                     <w:szCs w:val="72"/>
                                   </w:rPr>
-                                  <w:t>Food order app –</w:t>
-                                </w:r>
-                                <w:r>
-                                  <w:rPr>
-                                    <w:rFonts w:asciiTheme="majorHAnsi" w:eastAsiaTheme="majorEastAsia" w:hAnsiTheme="majorHAnsi" w:cstheme="majorBidi"/>
-                                    <w:caps/>
-                                    <w:color w:val="5B9BD5" w:themeColor="accent1"/>
-                                    <w:sz w:val="72"/>
-                                    <w:szCs w:val="72"/>
-                                  </w:rPr>
-                                  <w:t xml:space="preserve"> User </w:t>
-                                </w:r>
-                                <w:r>
-                                  <w:rPr>
-                                    <w:rFonts w:asciiTheme="majorHAnsi" w:eastAsiaTheme="majorEastAsia" w:hAnsiTheme="majorHAnsi" w:cstheme="majorBidi"/>
-                                    <w:caps/>
-                                    <w:color w:val="5B9BD5" w:themeColor="accent1"/>
-                                    <w:sz w:val="72"/>
-                                    <w:szCs w:val="72"/>
-                                  </w:rPr>
-                                  <w:t>guide</w:t>
-                                </w:r>
-                                <w:r>
-                                  <w:rPr>
-                                    <w:rFonts w:asciiTheme="majorHAnsi" w:eastAsiaTheme="majorEastAsia" w:hAnsiTheme="majorHAnsi" w:cstheme="majorBidi"/>
-                                    <w:caps/>
-                                    <w:color w:val="5B9BD5" w:themeColor="accent1"/>
-                                    <w:sz w:val="72"/>
-                                    <w:szCs w:val="72"/>
-                                  </w:rPr>
-                                  <w:t xml:space="preserve"> for </w:t>
-                                </w:r>
-                                <w:r>
-                                  <w:rPr>
-                                    <w:rFonts w:asciiTheme="majorHAnsi" w:eastAsiaTheme="majorEastAsia" w:hAnsiTheme="majorHAnsi" w:cstheme="majorBidi"/>
-                                    <w:caps/>
-                                    <w:color w:val="5B9BD5" w:themeColor="accent1"/>
-                                    <w:sz w:val="72"/>
-                                    <w:szCs w:val="72"/>
-                                  </w:rPr>
-                                  <w:t>Vendors</w:t>
+                                  <w:t>Food order app – User guide for Vendors</w:t>
                                 </w:r>
                               </w:p>
                             </w:sdtContent>
@@ -555,6 +520,8 @@
           <w:r>
             <w:t>Table of Contents</w:t>
           </w:r>
+          <w:bookmarkStart w:id="0" w:name="_GoBack"/>
+          <w:bookmarkEnd w:id="0"/>
         </w:p>
         <w:p>
           <w:pPr>
@@ -565,7 +532,7 @@
             <w:rPr>
               <w:rFonts w:eastAsiaTheme="minorEastAsia"/>
               <w:noProof/>
-              <w:lang w:eastAsia="en-CA"/>
+              <w:lang w:val="en-US" w:eastAsia="zh-CN"/>
             </w:rPr>
           </w:pPr>
           <w:r>
@@ -577,7 +544,7 @@
           <w:r>
             <w:fldChar w:fldCharType="separate"/>
           </w:r>
-          <w:hyperlink w:anchor="_Toc402420617" w:history="1">
+          <w:hyperlink w:anchor="_Toc403148095" w:history="1">
             <w:r>
               <w:rPr>
                 <w:rStyle w:val="Hyperlink"/>
@@ -604,7 +571,7 @@
                 <w:noProof/>
                 <w:webHidden/>
               </w:rPr>
-              <w:instrText xml:space="preserve"> PAGEREF _Toc402420617 \h </w:instrText>
+              <w:instrText xml:space="preserve"> PAGEREF _Toc403148095 \h </w:instrText>
             </w:r>
             <w:r>
               <w:rPr>
@@ -644,10 +611,10 @@
             <w:rPr>
               <w:rFonts w:eastAsiaTheme="minorEastAsia"/>
               <w:noProof/>
-              <w:lang w:eastAsia="en-CA"/>
+              <w:lang w:val="en-US" w:eastAsia="zh-CN"/>
             </w:rPr>
           </w:pPr>
-          <w:hyperlink w:anchor="_Toc402420618" w:history="1">
+          <w:hyperlink w:anchor="_Toc403148096" w:history="1">
             <w:r>
               <w:rPr>
                 <w:rStyle w:val="Hyperlink"/>
@@ -674,7 +641,7 @@
                 <w:noProof/>
                 <w:webHidden/>
               </w:rPr>
-              <w:instrText xml:space="preserve"> PAGEREF _Toc402420618 \h </w:instrText>
+              <w:instrText xml:space="preserve"> PAGEREF _Toc403148096 \h </w:instrText>
             </w:r>
             <w:r>
               <w:rPr>
@@ -714,10 +681,10 @@
             <w:rPr>
               <w:rFonts w:eastAsiaTheme="minorEastAsia"/>
               <w:noProof/>
-              <w:lang w:eastAsia="en-CA"/>
+              <w:lang w:val="en-US" w:eastAsia="zh-CN"/>
             </w:rPr>
           </w:pPr>
-          <w:hyperlink w:anchor="_Toc402420619" w:history="1">
+          <w:hyperlink w:anchor="_Toc403148097" w:history="1">
             <w:r>
               <w:rPr>
                 <w:rStyle w:val="Hyperlink"/>
@@ -744,7 +711,7 @@
                 <w:noProof/>
                 <w:webHidden/>
               </w:rPr>
-              <w:instrText xml:space="preserve"> PAGEREF _Toc402420619 \h </w:instrText>
+              <w:instrText xml:space="preserve"> PAGEREF _Toc403148097 \h </w:instrText>
             </w:r>
             <w:r>
               <w:rPr>
@@ -784,10 +751,10 @@
             <w:rPr>
               <w:rFonts w:eastAsiaTheme="minorEastAsia"/>
               <w:noProof/>
-              <w:lang w:eastAsia="en-CA"/>
+              <w:lang w:val="en-US" w:eastAsia="zh-CN"/>
             </w:rPr>
           </w:pPr>
-          <w:hyperlink w:anchor="_Toc402420620" w:history="1">
+          <w:hyperlink w:anchor="_Toc403148098" w:history="1">
             <w:r>
               <w:rPr>
                 <w:rStyle w:val="Hyperlink"/>
@@ -814,7 +781,7 @@
                 <w:noProof/>
                 <w:webHidden/>
               </w:rPr>
-              <w:instrText xml:space="preserve"> PAGEREF _Toc402420620 \h </w:instrText>
+              <w:instrText xml:space="preserve"> PAGEREF _Toc403148098 \h </w:instrText>
             </w:r>
             <w:r>
               <w:rPr>
@@ -854,10 +821,10 @@
             <w:rPr>
               <w:rFonts w:eastAsiaTheme="minorEastAsia"/>
               <w:noProof/>
-              <w:lang w:eastAsia="en-CA"/>
+              <w:lang w:val="en-US" w:eastAsia="zh-CN"/>
             </w:rPr>
           </w:pPr>
-          <w:hyperlink w:anchor="_Toc402420621" w:history="1">
+          <w:hyperlink w:anchor="_Toc403148099" w:history="1">
             <w:r>
               <w:rPr>
                 <w:rStyle w:val="Hyperlink"/>
@@ -884,7 +851,7 @@
                 <w:noProof/>
                 <w:webHidden/>
               </w:rPr>
-              <w:instrText xml:space="preserve"> PAGEREF _Toc402420621 \h </w:instrText>
+              <w:instrText xml:space="preserve"> PAGEREF _Toc403148099 \h </w:instrText>
             </w:r>
             <w:r>
               <w:rPr>
@@ -904,7 +871,77 @@
                 <w:noProof/>
                 <w:webHidden/>
               </w:rPr>
-              <w:t>3</w:t>
+              <w:t>4</w:t>
+            </w:r>
+            <w:r>
+              <w:rPr>
+                <w:noProof/>
+                <w:webHidden/>
+              </w:rPr>
+              <w:fldChar w:fldCharType="end"/>
+            </w:r>
+          </w:hyperlink>
+        </w:p>
+        <w:p>
+          <w:pPr>
+            <w:pStyle w:val="TOC1"/>
+            <w:tabs>
+              <w:tab w:val="right" w:leader="dot" w:pos="9350"/>
+            </w:tabs>
+            <w:rPr>
+              <w:rFonts w:eastAsiaTheme="minorEastAsia"/>
+              <w:noProof/>
+              <w:lang w:val="en-US" w:eastAsia="zh-CN"/>
+            </w:rPr>
+          </w:pPr>
+          <w:hyperlink w:anchor="_Toc403148100" w:history="1">
+            <w:r>
+              <w:rPr>
+                <w:rStyle w:val="Hyperlink"/>
+                <w:noProof/>
+              </w:rPr>
+              <w:t>Viewing Order Detail</w:t>
+            </w:r>
+            <w:r>
+              <w:rPr>
+                <w:noProof/>
+                <w:webHidden/>
+              </w:rPr>
+              <w:tab/>
+            </w:r>
+            <w:r>
+              <w:rPr>
+                <w:noProof/>
+                <w:webHidden/>
+              </w:rPr>
+              <w:fldChar w:fldCharType="begin"/>
+            </w:r>
+            <w:r>
+              <w:rPr>
+                <w:noProof/>
+                <w:webHidden/>
+              </w:rPr>
+              <w:instrText xml:space="preserve"> PAGEREF _Toc403148100 \h </w:instrText>
+            </w:r>
+            <w:r>
+              <w:rPr>
+                <w:noProof/>
+                <w:webHidden/>
+              </w:rPr>
+            </w:r>
+            <w:r>
+              <w:rPr>
+                <w:noProof/>
+                <w:webHidden/>
+              </w:rPr>
+              <w:fldChar w:fldCharType="separate"/>
+            </w:r>
+            <w:r>
+              <w:rPr>
+                <w:noProof/>
+                <w:webHidden/>
+              </w:rPr>
+              <w:t>5</w:t>
             </w:r>
             <w:r>
               <w:rPr>
@@ -944,12 +981,12 @@
       <w:pPr>
         <w:pStyle w:val="Heading1"/>
       </w:pPr>
-      <w:bookmarkStart w:id="0" w:name="_Toc402420617"/>
+      <w:bookmarkStart w:id="1" w:name="_Toc403148095"/>
       <w:r>
         <w:lastRenderedPageBreak/>
         <w:t>Purpose</w:t>
       </w:r>
-      <w:bookmarkEnd w:id="0"/>
+      <w:bookmarkEnd w:id="1"/>
     </w:p>
     <w:p>
       <w:r>
@@ -1083,20 +1120,10 @@
       <w:pPr>
         <w:pStyle w:val="Heading1"/>
       </w:pPr>
-      <w:bookmarkStart w:id="1" w:name="_Toc402420618"/>
+      <w:bookmarkStart w:id="2" w:name="_Toc403148096"/>
       <w:r>
         <w:lastRenderedPageBreak/>
         <w:t>Identifying Users</w:t>
-      </w:r>
-      <w:bookmarkEnd w:id="1"/>
-    </w:p>
-    <w:p>
-      <w:pPr>
-        <w:pStyle w:val="Heading1"/>
-      </w:pPr>
-      <w:bookmarkStart w:id="2" w:name="_Toc402420619"/>
-      <w:r>
-        <w:t>Viewing Orders</w:t>
       </w:r>
       <w:bookmarkEnd w:id="2"/>
     </w:p>
@@ -1104,56 +1131,71 @@
       <w:pPr>
         <w:pStyle w:val="Heading1"/>
       </w:pPr>
-      <w:bookmarkStart w:id="3" w:name="_Toc402420620"/>
-      <w:r>
-        <w:t>Managing Orders</w:t>
+      <w:bookmarkStart w:id="3" w:name="_Toc403148097"/>
+      <w:r>
+        <w:t>Viewing Orders</w:t>
       </w:r>
       <w:bookmarkEnd w:id="3"/>
     </w:p>
     <w:p>
-      <w:r>
-        <w:t>Vender user will have an ability to manage orders. Once new order was registered on the system, vender user can confirm or reject the order. Once order is confirmed, vender will process the order and when the ordered food are ready, vender user can check the order as completed and system can send a notification message to ordered customer.</w:t>
-      </w:r>
+      <w:pPr>
+        <w:pStyle w:val="Heading1"/>
+      </w:pPr>
+      <w:bookmarkStart w:id="4" w:name="_Toc403148098"/>
+      <w:r>
+        <w:t>Managing Orders</w:t>
+      </w:r>
+      <w:bookmarkEnd w:id="4"/>
     </w:p>
     <w:p>
       <w:r>
-        <w:t>Confirm orders</w:t>
+        <w:t>Vender user will have an ability to manage orders. Once new order was registered on the system, vender user can confirm or reject the order. Once order is confirmed, vender will process the order and when the ordered food are ready, vender user can check the order as completed and system can send a notification message to ordered customer.</w:t>
       </w:r>
     </w:p>
     <w:p>
       <w:r>
-        <w:t>Ve</w:t>
-      </w:r>
-      <w:r>
-        <w:t>nder user can confirm new order on order detail screen by clicking Confirm the order button.</w:t>
-      </w:r>
-      <w:r>
-        <w:t xml:space="preserve"> Once vender user confirm</w:t>
-      </w:r>
-      <w:r>
-        <w:t>s</w:t>
-      </w:r>
-      <w:r>
-        <w:t xml:space="preserve"> the order, order status in the server</w:t>
-      </w:r>
-      <w:r>
-        <w:t xml:space="preserve"> is</w:t>
-      </w:r>
-      <w:r>
-        <w:t xml:space="preserve"> updated to </w:t>
-      </w:r>
-      <w:r>
-        <w:t>Under the processing.</w:t>
+        <w:t>Confirm orders</w:t>
       </w:r>
     </w:p>
     <w:p>
+      <w:r>
+        <w:t>Ve</w:t>
+      </w:r>
+      <w:r>
+        <w:t>nder user can confirm new order on order detail screen by clicking Confirm the order button.</w:t>
+      </w:r>
+      <w:r>
+        <w:t xml:space="preserve"> Once vender user confirm</w:t>
+      </w:r>
+      <w:r>
+        <w:t>s</w:t>
+      </w:r>
+      <w:r>
+        <w:t xml:space="preserve"> the order, order status in the server</w:t>
+      </w:r>
+      <w:r>
+        <w:t xml:space="preserve"> is</w:t>
+      </w:r>
+      <w:r>
+        <w:t xml:space="preserve"> updated to </w:t>
+      </w:r>
+      <w:proofErr w:type="gramStart"/>
+      <w:r>
+        <w:t>Under</w:t>
+      </w:r>
+      <w:proofErr w:type="gramEnd"/>
+      <w:r>
+        <w:t xml:space="preserve"> the processing.</w:t>
+      </w:r>
+    </w:p>
+    <w:p>
       <w:pPr>
         <w:keepNext/>
       </w:pPr>
       <w:r>
         <w:rPr>
           <w:noProof/>
-          <w:lang w:val="en-US"/>
+          <w:lang w:val="en-US" w:eastAsia="zh-CN"/>
         </w:rPr>
         <w:drawing>
           <wp:inline distT="0" distB="0" distL="0" distR="0" wp14:anchorId="1C90F750" wp14:editId="54995BB0">
@@ -1213,14 +1255,27 @@
       <w:r>
         <w:t xml:space="preserve">Figure </w:t>
       </w:r>
-      <w:fldSimple w:instr=" SEQ Figure \* ARABIC ">
-        <w:r>
-          <w:rPr>
-            <w:noProof/>
-          </w:rPr>
-          <w:t>1</w:t>
-        </w:r>
-      </w:fldSimple>
+      <w:r>
+        <w:fldChar w:fldCharType="begin"/>
+      </w:r>
+      <w:r>
+        <w:instrText xml:space="preserve"> SEQ Figure \* ARABIC </w:instrText>
+      </w:r>
+      <w:r>
+        <w:fldChar w:fldCharType="separate"/>
+      </w:r>
+      <w:r>
+        <w:rPr>
+          <w:noProof/>
+        </w:rPr>
+        <w:t>1</w:t>
+      </w:r>
+      <w:r>
+        <w:rPr>
+          <w:noProof/>
+        </w:rPr>
+        <w:fldChar w:fldCharType="end"/>
+      </w:r>
       <w:r>
         <w:t xml:space="preserve"> Order confirmation</w:t>
       </w:r>
@@ -1237,12 +1292,7 @@
         <w:t>Vendor user can reject new order on order detail screen by clicking Reject the order button.</w:t>
       </w:r>
       <w:r>
-        <w:t xml:space="preserve"> Once vender user rejects</w:t>
-      </w:r>
-      <w:bookmarkStart w:id="4" w:name="_GoBack"/>
-      <w:bookmarkEnd w:id="4"/>
-      <w:r>
-        <w:t xml:space="preserve"> the order, order status in the server is updated to ‘Rejected’.</w:t>
+        <w:t xml:space="preserve"> Once vender user rejects the order, order status in the server is updated to ‘Rejected’.</w:t>
       </w:r>
     </w:p>
     <w:p>
@@ -1252,7 +1302,7 @@
       <w:r>
         <w:rPr>
           <w:noProof/>
-          <w:lang w:val="en-US"/>
+          <w:lang w:val="en-US" w:eastAsia="zh-CN"/>
         </w:rPr>
         <w:drawing>
           <wp:inline distT="0" distB="0" distL="0" distR="0" wp14:anchorId="7BB62FC9" wp14:editId="556B18D8">
@@ -1312,14 +1362,27 @@
       <w:r>
         <w:t xml:space="preserve">Figure </w:t>
       </w:r>
-      <w:fldSimple w:instr=" SEQ Figure \* ARABIC ">
-        <w:r>
-          <w:rPr>
-            <w:noProof/>
-          </w:rPr>
-          <w:t>2</w:t>
-        </w:r>
-      </w:fldSimple>
+      <w:r>
+        <w:fldChar w:fldCharType="begin"/>
+      </w:r>
+      <w:r>
+        <w:instrText xml:space="preserve"> SEQ Figure \* ARABIC </w:instrText>
+      </w:r>
+      <w:r>
+        <w:fldChar w:fldCharType="separate"/>
+      </w:r>
+      <w:r>
+        <w:rPr>
+          <w:noProof/>
+        </w:rPr>
+        <w:t>2</w:t>
+      </w:r>
+      <w:r>
+        <w:rPr>
+          <w:noProof/>
+        </w:rPr>
+        <w:fldChar w:fldCharType="end"/>
+      </w:r>
       <w:r>
         <w:t xml:space="preserve"> Order Rejection</w:t>
       </w:r>
@@ -1328,15 +1391,280 @@
       <w:pPr>
         <w:pStyle w:val="Heading1"/>
       </w:pPr>
-      <w:bookmarkStart w:id="5" w:name="_Toc402420621"/>
+      <w:bookmarkStart w:id="5" w:name="_Toc403148099"/>
       <w:r>
         <w:t>Sending Updates</w:t>
       </w:r>
       <w:bookmarkEnd w:id="5"/>
     </w:p>
+    <w:p>
+      <w:pPr>
+        <w:rPr>
+          <w:rFonts w:asciiTheme="majorHAnsi" w:eastAsiaTheme="majorEastAsia" w:hAnsiTheme="majorHAnsi" w:cstheme="majorBidi"/>
+          <w:color w:val="2E74B5" w:themeColor="accent1" w:themeShade="BF"/>
+          <w:sz w:val="32"/>
+          <w:szCs w:val="32"/>
+        </w:rPr>
+      </w:pPr>
+      <w:r>
+        <w:br w:type="page"/>
+      </w:r>
+    </w:p>
+    <w:p>
+      <w:pPr>
+        <w:pStyle w:val="Heading1"/>
+      </w:pPr>
+      <w:bookmarkStart w:id="6" w:name="_Toc403148100"/>
+      <w:r>
+        <w:lastRenderedPageBreak/>
+        <w:t>Viewing Order Detail</w:t>
+      </w:r>
+      <w:bookmarkEnd w:id="6"/>
+    </w:p>
+    <w:p>
+      <w:pPr>
+        <w:spacing w:after="0" w:line="240" w:lineRule="auto"/>
+      </w:pPr>
+      <w:r>
+        <w:t>The order detail page will allow a restaurant operator to view the details of the order he/she has selected from the order page.</w:t>
+      </w:r>
+    </w:p>
+    <w:p>
+      <w:pPr>
+        <w:spacing w:after="0" w:line="240" w:lineRule="auto"/>
+      </w:pPr>
+    </w:p>
+    <w:p>
+      <w:pPr>
+        <w:pStyle w:val="ListParagraph"/>
+        <w:numPr>
+          <w:ilvl w:val="0"/>
+          <w:numId w:val="17"/>
+        </w:numPr>
+        <w:spacing w:after="0" w:line="240" w:lineRule="auto"/>
+      </w:pPr>
+      <w:r>
+        <w:t>Select the order by double-clicking the item to be selected in the table.</w:t>
+      </w:r>
+    </w:p>
+    <w:p>
+      <w:pPr>
+        <w:pStyle w:val="ListParagraph"/>
+        <w:spacing w:after="0" w:line="240" w:lineRule="auto"/>
+      </w:pPr>
+      <w:r>
+        <w:t xml:space="preserve"> </w:t>
+      </w:r>
+    </w:p>
+    <w:p>
+      <w:pPr>
+        <w:spacing w:after="0" w:line="240" w:lineRule="auto"/>
+        <w:ind w:left="360" w:firstLine="349"/>
+      </w:pPr>
+      <w:r>
+        <w:rPr>
+          <w:noProof/>
+          <w:lang w:val="en-US" w:eastAsia="zh-CN"/>
+        </w:rPr>
+        <w:drawing>
+          <wp:inline distT="0" distB="0" distL="0" distR="0" wp14:anchorId="59A80E6A" wp14:editId="1F3DD738">
+            <wp:extent cx="5943600" cy="3714750"/>
+            <wp:effectExtent l="0" t="0" r="0" b="0"/>
+            <wp:docPr id="1" name="Picture 1"/>
+            <wp:cNvGraphicFramePr>
+              <a:graphicFrameLocks xmlns:a="http://schemas.openxmlformats.org/drawingml/2006/main" noChangeAspect="1"/>
+            </wp:cNvGraphicFramePr>
+            <a:graphic xmlns:a="http://schemas.openxmlformats.org/drawingml/2006/main">
+              <a:graphicData uri="http://schemas.openxmlformats.org/drawingml/2006/picture">
+                <pic:pic xmlns:pic="http://schemas.openxmlformats.org/drawingml/2006/picture">
+                  <pic:nvPicPr>
+                    <pic:cNvPr id="0" name="orderpage.png"/>
+                    <pic:cNvPicPr/>
+                  </pic:nvPicPr>
+                  <pic:blipFill>
+                    <a:blip r:embed="rId11" cstate="print">
+                      <a:extLst>
+                        <a:ext uri="{28A0092B-C50C-407E-A947-70E740481C1C}">
+                          <a14:useLocalDpi xmlns:a14="http://schemas.microsoft.com/office/drawing/2010/main" val="0"/>
+                        </a:ext>
+                      </a:extLst>
+                    </a:blip>
+                    <a:stretch>
+                      <a:fillRect/>
+                    </a:stretch>
+                  </pic:blipFill>
+                  <pic:spPr>
+                    <a:xfrm>
+                      <a:off x="0" y="0"/>
+                      <a:ext cx="5943600" cy="3714750"/>
+                    </a:xfrm>
+                    <a:prstGeom prst="rect">
+                      <a:avLst/>
+                    </a:prstGeom>
+                  </pic:spPr>
+                </pic:pic>
+              </a:graphicData>
+            </a:graphic>
+          </wp:inline>
+        </w:drawing>
+      </w:r>
+    </w:p>
+    <w:p>
+      <w:pPr>
+        <w:spacing w:after="0" w:line="240" w:lineRule="auto"/>
+        <w:jc w:val="center"/>
+      </w:pPr>
+      <w:r>
+        <w:t>Image 1: Order Page</w:t>
+      </w:r>
+    </w:p>
+    <w:p>
+      <w:pPr>
+        <w:pStyle w:val="ListParagraph"/>
+        <w:numPr>
+          <w:ilvl w:val="0"/>
+          <w:numId w:val="17"/>
+        </w:numPr>
+        <w:spacing w:after="0" w:line="240" w:lineRule="auto"/>
+      </w:pPr>
+      <w:r>
+        <w:t>The order detail page is launched:</w:t>
+      </w:r>
+    </w:p>
+    <w:p>
+      <w:pPr>
+        <w:spacing w:after="0" w:line="240" w:lineRule="auto"/>
+      </w:pPr>
+    </w:p>
+    <w:p>
+      <w:pPr>
+        <w:spacing w:after="0" w:line="240" w:lineRule="auto"/>
+        <w:ind w:firstLine="567"/>
+      </w:pPr>
+      <w:r>
+        <w:rPr>
+          <w:noProof/>
+          <w:lang w:val="en-US" w:eastAsia="zh-CN"/>
+        </w:rPr>
+        <w:lastRenderedPageBreak/>
+        <w:drawing>
+          <wp:inline distT="0" distB="0" distL="0" distR="0" wp14:anchorId="2276499A" wp14:editId="2EF24CA6">
+            <wp:extent cx="5943600" cy="3714750"/>
+            <wp:effectExtent l="0" t="0" r="0" b="0"/>
+            <wp:docPr id="4" name="Picture 4"/>
+            <wp:cNvGraphicFramePr>
+              <a:graphicFrameLocks xmlns:a="http://schemas.openxmlformats.org/drawingml/2006/main" noChangeAspect="1"/>
+            </wp:cNvGraphicFramePr>
+            <a:graphic xmlns:a="http://schemas.openxmlformats.org/drawingml/2006/main">
+              <a:graphicData uri="http://schemas.openxmlformats.org/drawingml/2006/picture">
+                <pic:pic xmlns:pic="http://schemas.openxmlformats.org/drawingml/2006/picture">
+                  <pic:nvPicPr>
+                    <pic:cNvPr id="0" name="orderdetails.png"/>
+                    <pic:cNvPicPr/>
+                  </pic:nvPicPr>
+                  <pic:blipFill>
+                    <a:blip r:embed="rId12" cstate="print">
+                      <a:extLst>
+                        <a:ext uri="{28A0092B-C50C-407E-A947-70E740481C1C}">
+                          <a14:useLocalDpi xmlns:a14="http://schemas.microsoft.com/office/drawing/2010/main" val="0"/>
+                        </a:ext>
+                      </a:extLst>
+                    </a:blip>
+                    <a:stretch>
+                      <a:fillRect/>
+                    </a:stretch>
+                  </pic:blipFill>
+                  <pic:spPr>
+                    <a:xfrm>
+                      <a:off x="0" y="0"/>
+                      <a:ext cx="5943600" cy="3714750"/>
+                    </a:xfrm>
+                    <a:prstGeom prst="rect">
+                      <a:avLst/>
+                    </a:prstGeom>
+                  </pic:spPr>
+                </pic:pic>
+              </a:graphicData>
+            </a:graphic>
+          </wp:inline>
+        </w:drawing>
+      </w:r>
+    </w:p>
+    <w:p>
+      <w:pPr>
+        <w:spacing w:after="0" w:line="240" w:lineRule="auto"/>
+        <w:jc w:val="center"/>
+      </w:pPr>
+      <w:r>
+        <w:t>Image 2: Order Details View Page</w:t>
+      </w:r>
+    </w:p>
+    <w:p>
+      <w:pPr>
+        <w:spacing w:after="0" w:line="240" w:lineRule="auto"/>
+        <w:jc w:val="center"/>
+      </w:pPr>
+    </w:p>
+    <w:p>
+      <w:pPr>
+        <w:pStyle w:val="ListParagraph"/>
+        <w:numPr>
+          <w:ilvl w:val="0"/>
+          <w:numId w:val="17"/>
+        </w:numPr>
+        <w:spacing w:after="0" w:line="240" w:lineRule="auto"/>
+      </w:pPr>
+      <w:r>
+        <w:t>Review the detail of order. The following options are available:</w:t>
+      </w:r>
+    </w:p>
+    <w:p>
+      <w:pPr>
+        <w:pStyle w:val="ListParagraph"/>
+        <w:numPr>
+          <w:ilvl w:val="1"/>
+          <w:numId w:val="18"/>
+        </w:numPr>
+        <w:spacing w:after="0" w:line="240" w:lineRule="auto"/>
+      </w:pPr>
+      <w:r>
+        <w:t xml:space="preserve"> The items of the selected order are available: click the “Confirm the Order” button. The order page will be launched and the status of the order will be updated as “Confirmed”. </w:t>
+      </w:r>
+    </w:p>
+    <w:p>
+      <w:pPr>
+        <w:pStyle w:val="ListParagraph"/>
+        <w:numPr>
+          <w:ilvl w:val="1"/>
+          <w:numId w:val="18"/>
+        </w:numPr>
+        <w:spacing w:after="0" w:line="240" w:lineRule="auto"/>
+      </w:pPr>
+      <w:r>
+        <w:t xml:space="preserve">The items of the selected order are not available: click “Reject the Order” button. The order page will be launched and the status of the order will be updated as “Rejected”. </w:t>
+      </w:r>
+    </w:p>
+    <w:p>
+      <w:pPr>
+        <w:pStyle w:val="ListParagraph"/>
+        <w:numPr>
+          <w:ilvl w:val="1"/>
+          <w:numId w:val="18"/>
+        </w:numPr>
+        <w:spacing w:after="0" w:line="240" w:lineRule="auto"/>
+      </w:pPr>
+      <w:r>
+        <w:t>The status of orders is displayed: Click the “Back to the List” button. The order page will be launched and the current status is displayed under the “Status” column of the list of orders.</w:t>
+      </w:r>
+    </w:p>
+    <w:p>
+      <w:pPr>
+        <w:pStyle w:val="Heading1"/>
+      </w:pPr>
+    </w:p>
     <w:sectPr>
-      <w:headerReference w:type="default" r:id="rId11"/>
-      <w:footerReference w:type="default" r:id="rId12"/>
+      <w:headerReference w:type="default" r:id="rId13"/>
+      <w:footerReference w:type="default" r:id="rId14"/>
       <w:pgSz w:w="12240" w:h="15840"/>
       <w:pgMar w:top="1440" w:right="1440" w:bottom="1440" w:left="1440" w:header="708" w:footer="708" w:gutter="0"/>
       <w:pgNumType w:start="0"/>
@@ -1349,7 +1677,7 @@
 </file>
 
 <file path=word/endnotes.xml><?xml version="1.0" encoding="utf-8"?>
-<w:endnotes xmlns:wpc="http://schemas.microsoft.com/office/word/2010/wordprocessingCanvas" xmlns:mo="http://schemas.microsoft.com/office/mac/office/2008/main" xmlns:mc="http://schemas.openxmlformats.org/markup-compatibility/2006" xmlns:mv="urn:schemas-microsoft-com:mac:vml" xmlns:o="urn:schemas-microsoft-com:office:office" xmlns:r="http://schemas.openxmlformats.org/officeDocument/2006/relationships" xmlns:m="http://schemas.openxmlformats.org/officeDocument/2006/math" xmlns:v="urn:schemas-microsoft-com:vml" xmlns:wp14="http://schemas.microsoft.com/office/word/2010/wordprocessingDrawing" xmlns:wp="http://schemas.openxmlformats.org/drawingml/2006/wordprocessingDrawing" xmlns:w10="urn:schemas-microsoft-com:office:word" xmlns:w="http://schemas.openxmlformats.org/wordprocessingml/2006/main" xmlns:w14="http://schemas.microsoft.com/office/word/2010/wordml" xmlns:wpg="http://schemas.microsoft.com/office/word/2010/wordprocessingGroup" xmlns:wpi="http://schemas.microsoft.com/office/word/2010/wordprocessingInk" xmlns:wne="http://schemas.microsoft.com/office/word/2006/wordml" xmlns:wps="http://schemas.microsoft.com/office/word/2010/wordprocessingShape" mc:Ignorable="w14 wp14">
+<w:endnotes xmlns:wpc="http://schemas.microsoft.com/office/word/2010/wordprocessingCanvas" xmlns:mc="http://schemas.openxmlformats.org/markup-compatibility/2006" xmlns:o="urn:schemas-microsoft-com:office:office" xmlns:r="http://schemas.openxmlformats.org/officeDocument/2006/relationships" xmlns:m="http://schemas.openxmlformats.org/officeDocument/2006/math" xmlns:v="urn:schemas-microsoft-com:vml" xmlns:wp14="http://schemas.microsoft.com/office/word/2010/wordprocessingDrawing" xmlns:wp="http://schemas.openxmlformats.org/drawingml/2006/wordprocessingDrawing" xmlns:w10="urn:schemas-microsoft-com:office:word" xmlns:w="http://schemas.openxmlformats.org/wordprocessingml/2006/main" xmlns:w14="http://schemas.microsoft.com/office/word/2010/wordml" xmlns:wpg="http://schemas.microsoft.com/office/word/2010/wordprocessingGroup" xmlns:wpi="http://schemas.microsoft.com/office/word/2010/wordprocessingInk" xmlns:wne="http://schemas.microsoft.com/office/word/2006/wordml" xmlns:wps="http://schemas.microsoft.com/office/word/2010/wordprocessingShape" mc:Ignorable="w14 wp14">
   <w:endnote w:type="separator" w:id="-1">
     <w:p>
       <w:pPr>
@@ -1374,7 +1702,7 @@
 </file>
 
 <file path=word/footer1.xml><?xml version="1.0" encoding="utf-8"?>
-<w:ftr xmlns:wpc="http://schemas.microsoft.com/office/word/2010/wordprocessingCanvas" xmlns:mo="http://schemas.microsoft.com/office/mac/office/2008/main" xmlns:mc="http://schemas.openxmlformats.org/markup-compatibility/2006" xmlns:mv="urn:schemas-microsoft-com:mac:vml" xmlns:o="urn:schemas-microsoft-com:office:office" xmlns:r="http://schemas.openxmlformats.org/officeDocument/2006/relationships" xmlns:m="http://schemas.openxmlformats.org/officeDocument/2006/math" xmlns:v="urn:schemas-microsoft-com:vml" xmlns:wp14="http://schemas.microsoft.com/office/word/2010/wordprocessingDrawing" xmlns:wp="http://schemas.openxmlformats.org/drawingml/2006/wordprocessingDrawing" xmlns:w10="urn:schemas-microsoft-com:office:word" xmlns:w="http://schemas.openxmlformats.org/wordprocessingml/2006/main" xmlns:w14="http://schemas.microsoft.com/office/word/2010/wordml" xmlns:wpg="http://schemas.microsoft.com/office/word/2010/wordprocessingGroup" xmlns:wpi="http://schemas.microsoft.com/office/word/2010/wordprocessingInk" xmlns:wne="http://schemas.microsoft.com/office/word/2006/wordml" xmlns:wps="http://schemas.microsoft.com/office/word/2010/wordprocessingShape" mc:Ignorable="w14 wp14">
+<w:ftr xmlns:wpc="http://schemas.microsoft.com/office/word/2010/wordprocessingCanvas" xmlns:mc="http://schemas.openxmlformats.org/markup-compatibility/2006" xmlns:o="urn:schemas-microsoft-com:office:office" xmlns:r="http://schemas.openxmlformats.org/officeDocument/2006/relationships" xmlns:m="http://schemas.openxmlformats.org/officeDocument/2006/math" xmlns:v="urn:schemas-microsoft-com:vml" xmlns:wp14="http://schemas.microsoft.com/office/word/2010/wordprocessingDrawing" xmlns:wp="http://schemas.openxmlformats.org/drawingml/2006/wordprocessingDrawing" xmlns:w10="urn:schemas-microsoft-com:office:word" xmlns:w="http://schemas.openxmlformats.org/wordprocessingml/2006/main" xmlns:w14="http://schemas.microsoft.com/office/word/2010/wordml" xmlns:wpg="http://schemas.microsoft.com/office/word/2010/wordprocessingGroup" xmlns:wpi="http://schemas.microsoft.com/office/word/2010/wordprocessingInk" xmlns:wne="http://schemas.microsoft.com/office/word/2006/wordml" xmlns:wps="http://schemas.microsoft.com/office/word/2010/wordprocessingShape" mc:Ignorable="w14 wp14">
   <w:sdt>
     <w:sdtPr>
       <w:id w:val="-195628592"/>
@@ -1383,6 +1711,7 @@
         <w:docPartUnique/>
       </w:docPartObj>
     </w:sdtPr>
+    <w:sdtEndPr/>
     <w:sdtContent>
       <w:sdt>
         <w:sdtPr>
@@ -1392,6 +1721,7 @@
             <w:docPartUnique/>
           </w:docPartObj>
         </w:sdtPr>
+        <w:sdtEndPr/>
         <w:sdtContent>
           <w:p>
             <w:pPr>
@@ -1432,7 +1762,7 @@
                 <w:bCs/>
                 <w:noProof/>
               </w:rPr>
-              <w:t>4</w:t>
+              <w:t>1</w:t>
             </w:r>
             <w:r>
               <w:rPr>
@@ -1477,7 +1807,7 @@
                 <w:bCs/>
                 <w:noProof/>
               </w:rPr>
-              <w:t>4</w:t>
+              <w:t>6</w:t>
             </w:r>
             <w:r>
               <w:rPr>
@@ -1502,7 +1832,7 @@
 </file>
 
 <file path=word/footnotes.xml><?xml version="1.0" encoding="utf-8"?>
-<w:footnotes xmlns:wpc="http://schemas.microsoft.com/office/word/2010/wordprocessingCanvas" xmlns:mo="http://schemas.microsoft.com/office/mac/office/2008/main" xmlns:mc="http://schemas.openxmlformats.org/markup-compatibility/2006" xmlns:mv="urn:schemas-microsoft-com:mac:vml" xmlns:o="urn:schemas-microsoft-com:office:office" xmlns:r="http://schemas.openxmlformats.org/officeDocument/2006/relationships" xmlns:m="http://schemas.openxmlformats.org/officeDocument/2006/math" xmlns:v="urn:schemas-microsoft-com:vml" xmlns:wp14="http://schemas.microsoft.com/office/word/2010/wordprocessingDrawing" xmlns:wp="http://schemas.openxmlformats.org/drawingml/2006/wordprocessingDrawing" xmlns:w10="urn:schemas-microsoft-com:office:word" xmlns:w="http://schemas.openxmlformats.org/wordprocessingml/2006/main" xmlns:w14="http://schemas.microsoft.com/office/word/2010/wordml" xmlns:wpg="http://schemas.microsoft.com/office/word/2010/wordprocessingGroup" xmlns:wpi="http://schemas.microsoft.com/office/word/2010/wordprocessingInk" xmlns:wne="http://schemas.microsoft.com/office/word/2006/wordml" xmlns:wps="http://schemas.microsoft.com/office/word/2010/wordprocessingShape" mc:Ignorable="w14 wp14">
+<w:footnotes xmlns:wpc="http://schemas.microsoft.com/office/word/2010/wordprocessingCanvas" xmlns:mc="http://schemas.openxmlformats.org/markup-compatibility/2006" xmlns:o="urn:schemas-microsoft-com:office:office" xmlns:r="http://schemas.openxmlformats.org/officeDocument/2006/relationships" xmlns:m="http://schemas.openxmlformats.org/officeDocument/2006/math" xmlns:v="urn:schemas-microsoft-com:vml" xmlns:wp14="http://schemas.microsoft.com/office/word/2010/wordprocessingDrawing" xmlns:wp="http://schemas.openxmlformats.org/drawingml/2006/wordprocessingDrawing" xmlns:w10="urn:schemas-microsoft-com:office:word" xmlns:w="http://schemas.openxmlformats.org/wordprocessingml/2006/main" xmlns:w14="http://schemas.microsoft.com/office/word/2010/wordml" xmlns:wpg="http://schemas.microsoft.com/office/word/2010/wordprocessingGroup" xmlns:wpi="http://schemas.microsoft.com/office/word/2010/wordprocessingInk" xmlns:wne="http://schemas.microsoft.com/office/word/2006/wordml" xmlns:wps="http://schemas.microsoft.com/office/word/2010/wordprocessingShape" mc:Ignorable="w14 wp14">
   <w:footnote w:type="separator" w:id="-1">
     <w:p>
       <w:pPr>
@@ -1527,7 +1857,7 @@
 </file>
 
 <file path=word/header1.xml><?xml version="1.0" encoding="utf-8"?>
-<w:hdr xmlns:wpc="http://schemas.microsoft.com/office/word/2010/wordprocessingCanvas" xmlns:mo="http://schemas.microsoft.com/office/mac/office/2008/main" xmlns:mc="http://schemas.openxmlformats.org/markup-compatibility/2006" xmlns:mv="urn:schemas-microsoft-com:mac:vml" xmlns:o="urn:schemas-microsoft-com:office:office" xmlns:r="http://schemas.openxmlformats.org/officeDocument/2006/relationships" xmlns:m="http://schemas.openxmlformats.org/officeDocument/2006/math" xmlns:v="urn:schemas-microsoft-com:vml" xmlns:wp14="http://schemas.microsoft.com/office/word/2010/wordprocessingDrawing" xmlns:wp="http://schemas.openxmlformats.org/drawingml/2006/wordprocessingDrawing" xmlns:w10="urn:schemas-microsoft-com:office:word" xmlns:w="http://schemas.openxmlformats.org/wordprocessingml/2006/main" xmlns:w14="http://schemas.microsoft.com/office/word/2010/wordml" xmlns:wpg="http://schemas.microsoft.com/office/word/2010/wordprocessingGroup" xmlns:wpi="http://schemas.microsoft.com/office/word/2010/wordprocessingInk" xmlns:wne="http://schemas.microsoft.com/office/word/2006/wordml" xmlns:wps="http://schemas.microsoft.com/office/word/2010/wordprocessingShape" mc:Ignorable="w14 wp14">
+<w:hdr xmlns:wpc="http://schemas.microsoft.com/office/word/2010/wordprocessingCanvas" xmlns:mc="http://schemas.openxmlformats.org/markup-compatibility/2006" xmlns:o="urn:schemas-microsoft-com:office:office" xmlns:r="http://schemas.openxmlformats.org/officeDocument/2006/relationships" xmlns:m="http://schemas.openxmlformats.org/officeDocument/2006/math" xmlns:v="urn:schemas-microsoft-com:vml" xmlns:wp14="http://schemas.microsoft.com/office/word/2010/wordprocessingDrawing" xmlns:wp="http://schemas.openxmlformats.org/drawingml/2006/wordprocessingDrawing" xmlns:w10="urn:schemas-microsoft-com:office:word" xmlns:w="http://schemas.openxmlformats.org/wordprocessingml/2006/main" xmlns:w14="http://schemas.microsoft.com/office/word/2010/wordml" xmlns:wpg="http://schemas.microsoft.com/office/word/2010/wordprocessingGroup" xmlns:wpi="http://schemas.microsoft.com/office/word/2010/wordprocessingInk" xmlns:wne="http://schemas.microsoft.com/office/word/2006/wordml" xmlns:wps="http://schemas.microsoft.com/office/word/2010/wordprocessingShape" mc:Ignorable="w14 wp14">
   <w:p>
     <w:pPr>
       <w:pStyle w:val="Header"/>
@@ -1547,7 +1877,7 @@
 </file>
 
 <file path=word/numbering.xml><?xml version="1.0" encoding="utf-8"?>
-<w:numbering xmlns:wpc="http://schemas.microsoft.com/office/word/2010/wordprocessingCanvas" xmlns:mo="http://schemas.microsoft.com/office/mac/office/2008/main" xmlns:mc="http://schemas.openxmlformats.org/markup-compatibility/2006" xmlns:mv="urn:schemas-microsoft-com:mac:vml" xmlns:o="urn:schemas-microsoft-com:office:office" xmlns:r="http://schemas.openxmlformats.org/officeDocument/2006/relationships" xmlns:m="http://schemas.openxmlformats.org/officeDocument/2006/math" xmlns:v="urn:schemas-microsoft-com:vml" xmlns:wp14="http://schemas.microsoft.com/office/word/2010/wordprocessingDrawing" xmlns:wp="http://schemas.openxmlformats.org/drawingml/2006/wordprocessingDrawing" xmlns:w10="urn:schemas-microsoft-com:office:word" xmlns:w="http://schemas.openxmlformats.org/wordprocessingml/2006/main" xmlns:w14="http://schemas.microsoft.com/office/word/2010/wordml" xmlns:wpg="http://schemas.microsoft.com/office/word/2010/wordprocessingGroup" xmlns:wpi="http://schemas.microsoft.com/office/word/2010/wordprocessingInk" xmlns:wne="http://schemas.microsoft.com/office/word/2006/wordml" xmlns:wps="http://schemas.microsoft.com/office/word/2010/wordprocessingShape" mc:Ignorable="w14 wp14">
+<w:numbering xmlns:wpc="http://schemas.microsoft.com/office/word/2010/wordprocessingCanvas" xmlns:mc="http://schemas.openxmlformats.org/markup-compatibility/2006" xmlns:o="urn:schemas-microsoft-com:office:office" xmlns:r="http://schemas.openxmlformats.org/officeDocument/2006/relationships" xmlns:m="http://schemas.openxmlformats.org/officeDocument/2006/math" xmlns:v="urn:schemas-microsoft-com:vml" xmlns:wp14="http://schemas.microsoft.com/office/word/2010/wordprocessingDrawing" xmlns:wp="http://schemas.openxmlformats.org/drawingml/2006/wordprocessingDrawing" xmlns:w10="urn:schemas-microsoft-com:office:word" xmlns:w="http://schemas.openxmlformats.org/wordprocessingml/2006/main" xmlns:w14="http://schemas.microsoft.com/office/word/2010/wordml" xmlns:wpg="http://schemas.microsoft.com/office/word/2010/wordprocessingGroup" xmlns:wpi="http://schemas.microsoft.com/office/word/2010/wordprocessingInk" xmlns:wne="http://schemas.microsoft.com/office/word/2006/wordml" xmlns:wps="http://schemas.microsoft.com/office/word/2010/wordprocessingShape" mc:Ignorable="w14 wp14">
   <w:abstractNum w:abstractNumId="0">
     <w:nsid w:val="1421697C"/>
     <w:multiLevelType w:val="hybridMultilevel"/>
@@ -2865,6 +3195,98 @@
     </w:lvl>
   </w:abstractNum>
   <w:abstractNum w:abstractNumId="13">
+    <w:nsid w:val="66854F5D"/>
+    <w:multiLevelType w:val="hybridMultilevel"/>
+    <w:tmpl w:val="4DBA5528"/>
+    <w:lvl w:ilvl="0" w:tplc="1009000F">
+      <w:start w:val="1"/>
+      <w:numFmt w:val="decimal"/>
+      <w:lvlText w:val="%1."/>
+      <w:lvlJc w:val="left"/>
+      <w:pPr>
+        <w:ind w:left="720" w:hanging="360"/>
+      </w:pPr>
+      <w:rPr>
+        <w:rFonts w:hint="default"/>
+      </w:rPr>
+    </w:lvl>
+    <w:lvl w:ilvl="1" w:tplc="10090001">
+      <w:start w:val="1"/>
+      <w:numFmt w:val="bullet"/>
+      <w:lvlText w:val=""/>
+      <w:lvlJc w:val="left"/>
+      <w:pPr>
+        <w:ind w:left="1440" w:hanging="360"/>
+      </w:pPr>
+      <w:rPr>
+        <w:rFonts w:ascii="Symbol" w:hAnsi="Symbol" w:hint="default"/>
+      </w:rPr>
+    </w:lvl>
+    <w:lvl w:ilvl="2" w:tplc="1009001B" w:tentative="1">
+      <w:start w:val="1"/>
+      <w:numFmt w:val="lowerRoman"/>
+      <w:lvlText w:val="%3."/>
+      <w:lvlJc w:val="right"/>
+      <w:pPr>
+        <w:ind w:left="2160" w:hanging="180"/>
+      </w:pPr>
+    </w:lvl>
+    <w:lvl w:ilvl="3" w:tplc="1009000F" w:tentative="1">
+      <w:start w:val="1"/>
+      <w:numFmt w:val="decimal"/>
+      <w:lvlText w:val="%4."/>
+      <w:lvlJc w:val="left"/>
+      <w:pPr>
+        <w:ind w:left="2880" w:hanging="360"/>
+      </w:pPr>
+    </w:lvl>
+    <w:lvl w:ilvl="4" w:tplc="10090019" w:tentative="1">
+      <w:start w:val="1"/>
+      <w:numFmt w:val="lowerLetter"/>
+      <w:lvlText w:val="%5."/>
+      <w:lvlJc w:val="left"/>
+      <w:pPr>
+        <w:ind w:left="3600" w:hanging="360"/>
+      </w:pPr>
+    </w:lvl>
+    <w:lvl w:ilvl="5" w:tplc="1009001B" w:tentative="1">
+      <w:start w:val="1"/>
+      <w:numFmt w:val="lowerRoman"/>
+      <w:lvlText w:val="%6."/>
+      <w:lvlJc w:val="right"/>
+      <w:pPr>
+        <w:ind w:left="4320" w:hanging="180"/>
+      </w:pPr>
+    </w:lvl>
+    <w:lvl w:ilvl="6" w:tplc="1009000F" w:tentative="1">
+      <w:start w:val="1"/>
+      <w:numFmt w:val="decimal"/>
+      <w:lvlText w:val="%7."/>
+      <w:lvlJc w:val="left"/>
+      <w:pPr>
+        <w:ind w:left="5040" w:hanging="360"/>
+      </w:pPr>
+    </w:lvl>
+    <w:lvl w:ilvl="7" w:tplc="10090019" w:tentative="1">
+      <w:start w:val="1"/>
+      <w:numFmt w:val="lowerLetter"/>
+      <w:lvlText w:val="%8."/>
+      <w:lvlJc w:val="left"/>
+      <w:pPr>
+        <w:ind w:left="5760" w:hanging="360"/>
+      </w:pPr>
+    </w:lvl>
+    <w:lvl w:ilvl="8" w:tplc="1009001B" w:tentative="1">
+      <w:start w:val="1"/>
+      <w:numFmt w:val="lowerRoman"/>
+      <w:lvlText w:val="%9."/>
+      <w:lvlJc w:val="right"/>
+      <w:pPr>
+        <w:ind w:left="6480" w:hanging="180"/>
+      </w:pPr>
+    </w:lvl>
+  </w:abstractNum>
+  <w:abstractNum w:abstractNumId="14">
     <w:nsid w:val="6DD558C3"/>
     <w:multiLevelType w:val="hybridMultilevel"/>
     <w:tmpl w:val="071E7FA4"/>
@@ -2953,7 +3375,99 @@
       </w:pPr>
     </w:lvl>
   </w:abstractNum>
-  <w:abstractNum w:abstractNumId="14">
+  <w:abstractNum w:abstractNumId="15">
+    <w:nsid w:val="71D67ACB"/>
+    <w:multiLevelType w:val="hybridMultilevel"/>
+    <w:tmpl w:val="570614EA"/>
+    <w:lvl w:ilvl="0" w:tplc="1009000F">
+      <w:start w:val="1"/>
+      <w:numFmt w:val="decimal"/>
+      <w:lvlText w:val="%1."/>
+      <w:lvlJc w:val="left"/>
+      <w:pPr>
+        <w:ind w:left="720" w:hanging="360"/>
+      </w:pPr>
+      <w:rPr>
+        <w:rFonts w:hint="default"/>
+      </w:rPr>
+    </w:lvl>
+    <w:lvl w:ilvl="1" w:tplc="10090001">
+      <w:start w:val="1"/>
+      <w:numFmt w:val="bullet"/>
+      <w:lvlText w:val=""/>
+      <w:lvlJc w:val="left"/>
+      <w:pPr>
+        <w:ind w:left="1440" w:hanging="360"/>
+      </w:pPr>
+      <w:rPr>
+        <w:rFonts w:ascii="Symbol" w:hAnsi="Symbol" w:hint="default"/>
+      </w:rPr>
+    </w:lvl>
+    <w:lvl w:ilvl="2" w:tplc="1009001B" w:tentative="1">
+      <w:start w:val="1"/>
+      <w:numFmt w:val="lowerRoman"/>
+      <w:lvlText w:val="%3."/>
+      <w:lvlJc w:val="right"/>
+      <w:pPr>
+        <w:ind w:left="2160" w:hanging="180"/>
+      </w:pPr>
+    </w:lvl>
+    <w:lvl w:ilvl="3" w:tplc="1009000F" w:tentative="1">
+      <w:start w:val="1"/>
+      <w:numFmt w:val="decimal"/>
+      <w:lvlText w:val="%4."/>
+      <w:lvlJc w:val="left"/>
+      <w:pPr>
+        <w:ind w:left="2880" w:hanging="360"/>
+      </w:pPr>
+    </w:lvl>
+    <w:lvl w:ilvl="4" w:tplc="10090019" w:tentative="1">
+      <w:start w:val="1"/>
+      <w:numFmt w:val="lowerLetter"/>
+      <w:lvlText w:val="%5."/>
+      <w:lvlJc w:val="left"/>
+      <w:pPr>
+        <w:ind w:left="3600" w:hanging="360"/>
+      </w:pPr>
+    </w:lvl>
+    <w:lvl w:ilvl="5" w:tplc="1009001B" w:tentative="1">
+      <w:start w:val="1"/>
+      <w:numFmt w:val="lowerRoman"/>
+      <w:lvlText w:val="%6."/>
+      <w:lvlJc w:val="right"/>
+      <w:pPr>
+        <w:ind w:left="4320" w:hanging="180"/>
+      </w:pPr>
+    </w:lvl>
+    <w:lvl w:ilvl="6" w:tplc="1009000F" w:tentative="1">
+      <w:start w:val="1"/>
+      <w:numFmt w:val="decimal"/>
+      <w:lvlText w:val="%7."/>
+      <w:lvlJc w:val="left"/>
+      <w:pPr>
+        <w:ind w:left="5040" w:hanging="360"/>
+      </w:pPr>
+    </w:lvl>
+    <w:lvl w:ilvl="7" w:tplc="10090019" w:tentative="1">
+      <w:start w:val="1"/>
+      <w:numFmt w:val="lowerLetter"/>
+      <w:lvlText w:val="%8."/>
+      <w:lvlJc w:val="left"/>
+      <w:pPr>
+        <w:ind w:left="5760" w:hanging="360"/>
+      </w:pPr>
+    </w:lvl>
+    <w:lvl w:ilvl="8" w:tplc="1009001B" w:tentative="1">
+      <w:start w:val="1"/>
+      <w:numFmt w:val="lowerRoman"/>
+      <w:lvlText w:val="%9."/>
+      <w:lvlJc w:val="right"/>
+      <w:pPr>
+        <w:ind w:left="6480" w:hanging="180"/>
+      </w:pPr>
+    </w:lvl>
+  </w:abstractNum>
+  <w:abstractNum w:abstractNumId="16">
     <w:nsid w:val="753C51BB"/>
     <w:multiLevelType w:val="hybridMultilevel"/>
     <w:tmpl w:val="651EB68E"/>
@@ -3042,7 +3556,7 @@
       </w:pPr>
     </w:lvl>
   </w:abstractNum>
-  <w:abstractNum w:abstractNumId="15">
+  <w:abstractNum w:abstractNumId="17">
     <w:nsid w:val="7B1E75F3"/>
     <w:multiLevelType w:val="hybridMultilevel"/>
     <w:tmpl w:val="B75EFE8E"/>
@@ -3141,7 +3655,7 @@
     <w:abstractNumId w:val="3"/>
   </w:num>
   <w:num w:numId="4">
-    <w:abstractNumId w:val="15"/>
+    <w:abstractNumId w:val="17"/>
   </w:num>
   <w:num w:numId="5">
     <w:abstractNumId w:val="7"/>
@@ -3162,7 +3676,7 @@
     <w:abstractNumId w:val="9"/>
   </w:num>
   <w:num w:numId="11">
-    <w:abstractNumId w:val="14"/>
+    <w:abstractNumId w:val="16"/>
   </w:num>
   <w:num w:numId="12">
     <w:abstractNumId w:val="11"/>
@@ -3171,13 +3685,19 @@
     <w:abstractNumId w:val="2"/>
   </w:num>
   <w:num w:numId="14">
-    <w:abstractNumId w:val="13"/>
+    <w:abstractNumId w:val="14"/>
   </w:num>
   <w:num w:numId="15">
     <w:abstractNumId w:val="8"/>
   </w:num>
   <w:num w:numId="16">
     <w:abstractNumId w:val="12"/>
+  </w:num>
+  <w:num w:numId="17">
+    <w:abstractNumId w:val="13"/>
+  </w:num>
+  <w:num w:numId="18">
+    <w:abstractNumId w:val="15"/>
   </w:num>
 </w:numbering>
 </file>
@@ -3199,7 +3719,7 @@
       </w:pPr>
     </w:pPrDefault>
   </w:docDefaults>
-  <w:latentStyles w:defLockedState="0" w:defUIPriority="99" w:defSemiHidden="1" w:defUnhideWhenUsed="1" w:defQFormat="0" w:count="276">
+  <w:latentStyles w:defLockedState="0" w:defUIPriority="99" w:defSemiHidden="1" w:defUnhideWhenUsed="1" w:defQFormat="0" w:count="267">
     <w:lsdException w:name="Normal" w:semiHidden="0" w:uiPriority="0" w:unhideWhenUsed="0" w:qFormat="1"/>
     <w:lsdException w:name="heading 1" w:semiHidden="0" w:uiPriority="9" w:unhideWhenUsed="0" w:qFormat="1"/>
     <w:lsdException w:name="heading 2" w:uiPriority="9" w:qFormat="1"/>
@@ -3226,15 +3746,6 @@
     <w:lsdException w:name="Strong" w:semiHidden="0" w:uiPriority="22" w:unhideWhenUsed="0" w:qFormat="1"/>
     <w:lsdException w:name="Emphasis" w:semiHidden="0" w:uiPriority="20" w:unhideWhenUsed="0" w:qFormat="1"/>
     <w:lsdException w:name="Table Grid" w:semiHidden="0" w:uiPriority="39" w:unhideWhenUsed="0"/>
-    <w:lsdException w:name="Note Level 1" w:semiHidden="0" w:unhideWhenUsed="0"/>
-    <w:lsdException w:name="Note Level 2" w:semiHidden="0" w:unhideWhenUsed="0"/>
-    <w:lsdException w:name="Note Level 3" w:semiHidden="0" w:unhideWhenUsed="0"/>
-    <w:lsdException w:name="Note Level 4" w:semiHidden="0" w:unhideWhenUsed="0"/>
-    <w:lsdException w:name="Note Level 5" w:semiHidden="0" w:unhideWhenUsed="0"/>
-    <w:lsdException w:name="Note Level 6" w:semiHidden="0" w:unhideWhenUsed="0"/>
-    <w:lsdException w:name="Note Level 7" w:semiHidden="0" w:unhideWhenUsed="0"/>
-    <w:lsdException w:name="Note Level 8" w:semiHidden="0" w:unhideWhenUsed="0"/>
-    <w:lsdException w:name="Note Level 9" w:semiHidden="0" w:unhideWhenUsed="0"/>
     <w:lsdException w:name="Placeholder Text" w:unhideWhenUsed="0"/>
     <w:lsdException w:name="No Spacing" w:semiHidden="0" w:uiPriority="1" w:unhideWhenUsed="0" w:qFormat="1"/>
     <w:lsdException w:name="Light Shading" w:semiHidden="0" w:uiPriority="60" w:unhideWhenUsed="0"/>
@@ -3679,7 +4190,7 @@
 </file>
 
 <file path=word/stylesWithEffects.xml><?xml version="1.0" encoding="utf-8"?>
-<w:styles xmlns:wpc="http://schemas.microsoft.com/office/word/2010/wordprocessingCanvas" xmlns:mo="http://schemas.microsoft.com/office/mac/office/2008/main" xmlns:mc="http://schemas.openxmlformats.org/markup-compatibility/2006" xmlns:mv="urn:schemas-microsoft-com:mac:vml" xmlns:o="urn:schemas-microsoft-com:office:office" xmlns:r="http://schemas.openxmlformats.org/officeDocument/2006/relationships" xmlns:m="http://schemas.openxmlformats.org/officeDocument/2006/math" xmlns:v="urn:schemas-microsoft-com:vml" xmlns:wp14="http://schemas.microsoft.com/office/word/2010/wordprocessingDrawing" xmlns:wp="http://schemas.openxmlformats.org/drawingml/2006/wordprocessingDrawing" xmlns:w10="urn:schemas-microsoft-com:office:word" xmlns:w="http://schemas.openxmlformats.org/wordprocessingml/2006/main" xmlns:w14="http://schemas.microsoft.com/office/word/2010/wordml" xmlns:wpg="http://schemas.microsoft.com/office/word/2010/wordprocessingGroup" xmlns:wpi="http://schemas.microsoft.com/office/word/2010/wordprocessingInk" xmlns:wne="http://schemas.microsoft.com/office/word/2006/wordml" xmlns:wps="http://schemas.microsoft.com/office/word/2010/wordprocessingShape" mc:Ignorable="w14 wp14">
+<w:styles xmlns:wpc="http://schemas.microsoft.com/office/word/2010/wordprocessingCanvas" xmlns:mc="http://schemas.openxmlformats.org/markup-compatibility/2006" xmlns:o="urn:schemas-microsoft-com:office:office" xmlns:r="http://schemas.openxmlformats.org/officeDocument/2006/relationships" xmlns:m="http://schemas.openxmlformats.org/officeDocument/2006/math" xmlns:v="urn:schemas-microsoft-com:vml" xmlns:wp14="http://schemas.microsoft.com/office/word/2010/wordprocessingDrawing" xmlns:wp="http://schemas.openxmlformats.org/drawingml/2006/wordprocessingDrawing" xmlns:w10="urn:schemas-microsoft-com:office:word" xmlns:w="http://schemas.openxmlformats.org/wordprocessingml/2006/main" xmlns:w14="http://schemas.microsoft.com/office/word/2010/wordml" xmlns:wpg="http://schemas.microsoft.com/office/word/2010/wordprocessingGroup" xmlns:wpi="http://schemas.microsoft.com/office/word/2010/wordprocessingInk" xmlns:wne="http://schemas.microsoft.com/office/word/2006/wordml" xmlns:wps="http://schemas.microsoft.com/office/word/2010/wordprocessingShape" mc:Ignorable="w14 wp14">
   <w:docDefaults>
     <w:rPrDefault>
       <w:rPr>
@@ -3695,7 +4206,7 @@
       </w:pPr>
     </w:pPrDefault>
   </w:docDefaults>
-  <w:latentStyles w:defLockedState="0" w:defUIPriority="99" w:defSemiHidden="1" w:defUnhideWhenUsed="1" w:defQFormat="0" w:count="276">
+  <w:latentStyles w:defLockedState="0" w:defUIPriority="99" w:defSemiHidden="1" w:defUnhideWhenUsed="1" w:defQFormat="0" w:count="267">
     <w:lsdException w:name="Normal" w:semiHidden="0" w:uiPriority="0" w:unhideWhenUsed="0" w:qFormat="1"/>
     <w:lsdException w:name="heading 1" w:semiHidden="0" w:uiPriority="9" w:unhideWhenUsed="0" w:qFormat="1"/>
     <w:lsdException w:name="heading 2" w:uiPriority="9" w:qFormat="1"/>
@@ -3722,15 +4233,6 @@
     <w:lsdException w:name="Strong" w:semiHidden="0" w:uiPriority="22" w:unhideWhenUsed="0" w:qFormat="1"/>
     <w:lsdException w:name="Emphasis" w:semiHidden="0" w:uiPriority="20" w:unhideWhenUsed="0" w:qFormat="1"/>
     <w:lsdException w:name="Table Grid" w:semiHidden="0" w:uiPriority="39" w:unhideWhenUsed="0"/>
-    <w:lsdException w:name="Note Level 1" w:semiHidden="0" w:unhideWhenUsed="0"/>
-    <w:lsdException w:name="Note Level 2" w:semiHidden="0" w:unhideWhenUsed="0"/>
-    <w:lsdException w:name="Note Level 3" w:semiHidden="0" w:unhideWhenUsed="0"/>
-    <w:lsdException w:name="Note Level 4" w:semiHidden="0" w:unhideWhenUsed="0"/>
-    <w:lsdException w:name="Note Level 5" w:semiHidden="0" w:unhideWhenUsed="0"/>
-    <w:lsdException w:name="Note Level 6" w:semiHidden="0" w:unhideWhenUsed="0"/>
-    <w:lsdException w:name="Note Level 7" w:semiHidden="0" w:unhideWhenUsed="0"/>
-    <w:lsdException w:name="Note Level 8" w:semiHidden="0" w:unhideWhenUsed="0"/>
-    <w:lsdException w:name="Note Level 9" w:semiHidden="0" w:unhideWhenUsed="0"/>
     <w:lsdException w:name="Placeholder Text" w:unhideWhenUsed="0"/>
     <w:lsdException w:name="No Spacing" w:semiHidden="0" w:uiPriority="1" w:unhideWhenUsed="0" w:qFormat="1"/>
     <w:lsdException w:name="Light Shading" w:semiHidden="0" w:uiPriority="60" w:unhideWhenUsed="0"/>
@@ -4429,7 +4931,7 @@
   <a:extraClrSchemeLst/>
   <a:extLst>
     <a:ext uri="{05A4C25C-085E-4340-85A3-A5531E510DB2}">
-      <thm15:themeFamily xmlns:thm15="http://schemas.microsoft.com/office/thememl/2012/main" xmlns="" name="Office Theme" id="{62F939B6-93AF-4DB8-9C6B-D6C7DFDC589F}" vid="{4A3C46E8-61CC-4603-A589-7422A47A8E4A}"/>
+      <thm15:themeFamily xmlns="" xmlns:thm15="http://schemas.microsoft.com/office/thememl/2012/main" name="Office Theme" id="{62F939B6-93AF-4DB8-9C6B-D6C7DFDC589F}" vid="{4A3C46E8-61CC-4603-A589-7422A47A8E4A}"/>
     </a:ext>
   </a:extLst>
 </a:theme>
@@ -4440,7 +4942,7 @@
 </file>
 
 <file path=customXml/itemProps1.xml><?xml version="1.0" encoding="utf-8"?>
-<ds:datastoreItem xmlns:ds="http://schemas.openxmlformats.org/officeDocument/2006/customXml" ds:itemID="{D97B5385-E71B-3A44-BE72-2B42A240AF63}">
+<ds:datastoreItem xmlns:ds="http://schemas.openxmlformats.org/officeDocument/2006/customXml" ds:itemID="{482EF892-5E7F-4BB4-8BA7-6FE27268B9D2}">
   <ds:schemaRefs>
     <ds:schemaRef ds:uri="http://schemas.openxmlformats.org/officeDocument/2006/bibliography"/>
   </ds:schemaRefs>

</xml_diff>

<commit_message>
Close #29 Viewing vendor site documentation
</commit_message>
<xml_diff>
--- a/User Documentation/Team1 - FoodOrderApp Vendor User Guide.docx
+++ b/User Documentation/Team1 - FoodOrderApp Vendor User Guide.docx
@@ -1,6 +1,6 @@
 
 <file path=word/document.xml><?xml version="1.0" encoding="utf-8"?>
-<w:document xmlns:wpc="http://schemas.microsoft.com/office/word/2010/wordprocessingCanvas" xmlns:mc="http://schemas.openxmlformats.org/markup-compatibility/2006" xmlns:o="urn:schemas-microsoft-com:office:office" xmlns:r="http://schemas.openxmlformats.org/officeDocument/2006/relationships" xmlns:m="http://schemas.openxmlformats.org/officeDocument/2006/math" xmlns:v="urn:schemas-microsoft-com:vml" xmlns:wp14="http://schemas.microsoft.com/office/word/2010/wordprocessingDrawing" xmlns:wp="http://schemas.openxmlformats.org/drawingml/2006/wordprocessingDrawing" xmlns:w10="urn:schemas-microsoft-com:office:word" xmlns:w="http://schemas.openxmlformats.org/wordprocessingml/2006/main" xmlns:w14="http://schemas.microsoft.com/office/word/2010/wordml" xmlns:wpg="http://schemas.microsoft.com/office/word/2010/wordprocessingGroup" xmlns:wpi="http://schemas.microsoft.com/office/word/2010/wordprocessingInk" xmlns:wne="http://schemas.microsoft.com/office/word/2006/wordml" xmlns:wps="http://schemas.microsoft.com/office/word/2010/wordprocessingShape" mc:Ignorable="w14 wp14">
+<w:document xmlns:wpc="http://schemas.microsoft.com/office/word/2010/wordprocessingCanvas" xmlns:mc="http://schemas.openxmlformats.org/markup-compatibility/2006" xmlns:o="urn:schemas-microsoft-com:office:office" xmlns:r="http://schemas.openxmlformats.org/officeDocument/2006/relationships" xmlns:m="http://schemas.openxmlformats.org/officeDocument/2006/math" xmlns:v="urn:schemas-microsoft-com:vml" xmlns:wp14="http://schemas.microsoft.com/office/word/2010/wordprocessingDrawing" xmlns:wp="http://schemas.openxmlformats.org/drawingml/2006/wordprocessingDrawing" xmlns:w10="urn:schemas-microsoft-com:office:word" xmlns:w="http://schemas.openxmlformats.org/wordprocessingml/2006/main" xmlns:w14="http://schemas.microsoft.com/office/word/2010/wordml" xmlns:w15="http://schemas.microsoft.com/office/word/2012/wordml" xmlns:wpg="http://schemas.microsoft.com/office/word/2010/wordprocessingGroup" xmlns:wpi="http://schemas.microsoft.com/office/word/2010/wordprocessingInk" xmlns:wne="http://schemas.microsoft.com/office/word/2006/wordml" xmlns:wps="http://schemas.microsoft.com/office/word/2010/wordprocessingShape" mc:Ignorable="w14 w15 wp14">
   <w:body>
     <w:sdt>
       <w:sdtPr>
@@ -16,7 +16,7 @@
           <w:r>
             <w:rPr>
               <w:noProof/>
-              <w:lang w:val="en-US" w:eastAsia="zh-CN"/>
+              <w:lang w:eastAsia="en-CA"/>
             </w:rPr>
             <mc:AlternateContent>
               <mc:Choice Requires="wpg">
@@ -324,7 +324,7 @@
               </mc:Choice>
               <mc:Fallback>
                 <w:pict>
-                  <v:group id="Group 193" o:spid="_x0000_s1026" style="position:absolute;margin-left:0;margin-top:0;width:540.55pt;height:718.4pt;z-index:-251657216;mso-width-percent:882;mso-height-percent:909;mso-position-horizontal:center;mso-position-horizontal-relative:page;mso-position-vertical:center;mso-position-vertical-relative:page;mso-width-percent:882;mso-height-percent:909" coordsize="68648,91235" o:gfxdata="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">
+                  <v:group w14:anchorId="586E28A3" id="Group 193" o:spid="_x0000_s1026" style="position:absolute;margin-left:0;margin-top:0;width:540.55pt;height:718.4pt;z-index:-251657216;mso-width-percent:882;mso-height-percent:909;mso-position-horizontal:center;mso-position-horizontal-relative:page;mso-position-vertical:center;mso-position-vertical-relative:page;mso-width-percent:882;mso-height-percent:909" coordsize="68648,91235" o:gfxdata="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">
                     <v:rect id="Rectangle 194" o:spid="_x0000_s1027" style="position:absolute;width:68580;height:13716;visibility:visible;mso-wrap-style:square;v-text-anchor:middle" o:gfxdata="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" fillcolor="#5b9bd5 [3204]" stroked="f" strokeweight="1pt"/>
                     <v:rect id="Rectangle 195" o:spid="_x0000_s1028" style="position:absolute;top:40943;width:68580;height:50292;visibility:visible;mso-wrap-style:square;v-text-anchor:bottom" o:gfxdata="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" fillcolor="#5b9bd5 [3204]" stroked="f" strokeweight="1pt">
                       <v:textbox inset="36pt,57.6pt,36pt,36pt">
@@ -520,8 +520,6 @@
           <w:r>
             <w:t>Table of Contents</w:t>
           </w:r>
-          <w:bookmarkStart w:id="0" w:name="_GoBack"/>
-          <w:bookmarkEnd w:id="0"/>
         </w:p>
         <w:p>
           <w:pPr>
@@ -532,7 +530,7 @@
             <w:rPr>
               <w:rFonts w:eastAsiaTheme="minorEastAsia"/>
               <w:noProof/>
-              <w:lang w:val="en-US" w:eastAsia="zh-CN"/>
+              <w:lang w:eastAsia="en-CA"/>
             </w:rPr>
           </w:pPr>
           <w:r>
@@ -544,7 +542,7 @@
           <w:r>
             <w:fldChar w:fldCharType="separate"/>
           </w:r>
-          <w:hyperlink w:anchor="_Toc403148095" w:history="1">
+          <w:hyperlink w:anchor="_Toc403161870" w:history="1">
             <w:r>
               <w:rPr>
                 <w:rStyle w:val="Hyperlink"/>
@@ -571,7 +569,7 @@
                 <w:noProof/>
                 <w:webHidden/>
               </w:rPr>
-              <w:instrText xml:space="preserve"> PAGEREF _Toc403148095 \h </w:instrText>
+              <w:instrText xml:space="preserve"> PAGEREF _Toc403161870 \h </w:instrText>
             </w:r>
             <w:r>
               <w:rPr>
@@ -611,10 +609,10 @@
             <w:rPr>
               <w:rFonts w:eastAsiaTheme="minorEastAsia"/>
               <w:noProof/>
-              <w:lang w:val="en-US" w:eastAsia="zh-CN"/>
+              <w:lang w:eastAsia="en-CA"/>
             </w:rPr>
           </w:pPr>
-          <w:hyperlink w:anchor="_Toc403148096" w:history="1">
+          <w:hyperlink w:anchor="_Toc403161871" w:history="1">
             <w:r>
               <w:rPr>
                 <w:rStyle w:val="Hyperlink"/>
@@ -641,7 +639,7 @@
                 <w:noProof/>
                 <w:webHidden/>
               </w:rPr>
-              <w:instrText xml:space="preserve"> PAGEREF _Toc403148096 \h </w:instrText>
+              <w:instrText xml:space="preserve"> PAGEREF _Toc403161871 \h </w:instrText>
             </w:r>
             <w:r>
               <w:rPr>
@@ -681,16 +679,16 @@
             <w:rPr>
               <w:rFonts w:eastAsiaTheme="minorEastAsia"/>
               <w:noProof/>
-              <w:lang w:val="en-US" w:eastAsia="zh-CN"/>
+              <w:lang w:eastAsia="en-CA"/>
             </w:rPr>
           </w:pPr>
-          <w:hyperlink w:anchor="_Toc403148097" w:history="1">
+          <w:hyperlink w:anchor="_Toc403161872" w:history="1">
             <w:r>
               <w:rPr>
                 <w:rStyle w:val="Hyperlink"/>
                 <w:noProof/>
               </w:rPr>
-              <w:t>Viewing Orders</w:t>
+              <w:t>Viewing the Vendor Site</w:t>
             </w:r>
             <w:r>
               <w:rPr>
@@ -711,7 +709,217 @@
                 <w:noProof/>
                 <w:webHidden/>
               </w:rPr>
-              <w:instrText xml:space="preserve"> PAGEREF _Toc403148097 \h </w:instrText>
+              <w:instrText xml:space="preserve"> PAGEREF _Toc403161872 \h </w:instrText>
+            </w:r>
+            <w:r>
+              <w:rPr>
+                <w:noProof/>
+                <w:webHidden/>
+              </w:rPr>
+            </w:r>
+            <w:r>
+              <w:rPr>
+                <w:noProof/>
+                <w:webHidden/>
+              </w:rPr>
+              <w:fldChar w:fldCharType="separate"/>
+            </w:r>
+            <w:r>
+              <w:rPr>
+                <w:noProof/>
+                <w:webHidden/>
+              </w:rPr>
+              <w:t>3</w:t>
+            </w:r>
+            <w:r>
+              <w:rPr>
+                <w:noProof/>
+                <w:webHidden/>
+              </w:rPr>
+              <w:fldChar w:fldCharType="end"/>
+            </w:r>
+          </w:hyperlink>
+        </w:p>
+        <w:p>
+          <w:pPr>
+            <w:pStyle w:val="TOC3"/>
+            <w:tabs>
+              <w:tab w:val="right" w:leader="dot" w:pos="9350"/>
+            </w:tabs>
+            <w:rPr>
+              <w:rFonts w:eastAsiaTheme="minorEastAsia"/>
+              <w:noProof/>
+              <w:lang w:eastAsia="en-CA"/>
+            </w:rPr>
+          </w:pPr>
+          <w:hyperlink w:anchor="_Toc403161873" w:history="1">
+            <w:r>
+              <w:rPr>
+                <w:rStyle w:val="Hyperlink"/>
+                <w:noProof/>
+              </w:rPr>
+              <w:t>Vendor Operator</w:t>
+            </w:r>
+            <w:r>
+              <w:rPr>
+                <w:noProof/>
+                <w:webHidden/>
+              </w:rPr>
+              <w:tab/>
+            </w:r>
+            <w:r>
+              <w:rPr>
+                <w:noProof/>
+                <w:webHidden/>
+              </w:rPr>
+              <w:fldChar w:fldCharType="begin"/>
+            </w:r>
+            <w:r>
+              <w:rPr>
+                <w:noProof/>
+                <w:webHidden/>
+              </w:rPr>
+              <w:instrText xml:space="preserve"> PAGEREF _Toc403161873 \h </w:instrText>
+            </w:r>
+            <w:r>
+              <w:rPr>
+                <w:noProof/>
+                <w:webHidden/>
+              </w:rPr>
+            </w:r>
+            <w:r>
+              <w:rPr>
+                <w:noProof/>
+                <w:webHidden/>
+              </w:rPr>
+              <w:fldChar w:fldCharType="separate"/>
+            </w:r>
+            <w:r>
+              <w:rPr>
+                <w:noProof/>
+                <w:webHidden/>
+              </w:rPr>
+              <w:t>3</w:t>
+            </w:r>
+            <w:r>
+              <w:rPr>
+                <w:noProof/>
+                <w:webHidden/>
+              </w:rPr>
+              <w:fldChar w:fldCharType="end"/>
+            </w:r>
+          </w:hyperlink>
+        </w:p>
+        <w:p>
+          <w:pPr>
+            <w:pStyle w:val="TOC3"/>
+            <w:tabs>
+              <w:tab w:val="right" w:leader="dot" w:pos="9350"/>
+            </w:tabs>
+            <w:rPr>
+              <w:rFonts w:eastAsiaTheme="minorEastAsia"/>
+              <w:noProof/>
+              <w:lang w:eastAsia="en-CA"/>
+            </w:rPr>
+          </w:pPr>
+          <w:hyperlink w:anchor="_Toc403161874" w:history="1">
+            <w:r>
+              <w:rPr>
+                <w:rStyle w:val="Hyperlink"/>
+                <w:noProof/>
+              </w:rPr>
+              <w:t>Login</w:t>
+            </w:r>
+            <w:r>
+              <w:rPr>
+                <w:noProof/>
+                <w:webHidden/>
+              </w:rPr>
+              <w:tab/>
+            </w:r>
+            <w:r>
+              <w:rPr>
+                <w:noProof/>
+                <w:webHidden/>
+              </w:rPr>
+              <w:fldChar w:fldCharType="begin"/>
+            </w:r>
+            <w:r>
+              <w:rPr>
+                <w:noProof/>
+                <w:webHidden/>
+              </w:rPr>
+              <w:instrText xml:space="preserve"> PAGEREF _Toc403161874 \h </w:instrText>
+            </w:r>
+            <w:r>
+              <w:rPr>
+                <w:noProof/>
+                <w:webHidden/>
+              </w:rPr>
+            </w:r>
+            <w:r>
+              <w:rPr>
+                <w:noProof/>
+                <w:webHidden/>
+              </w:rPr>
+              <w:fldChar w:fldCharType="separate"/>
+            </w:r>
+            <w:r>
+              <w:rPr>
+                <w:noProof/>
+                <w:webHidden/>
+              </w:rPr>
+              <w:t>3</w:t>
+            </w:r>
+            <w:r>
+              <w:rPr>
+                <w:noProof/>
+                <w:webHidden/>
+              </w:rPr>
+              <w:fldChar w:fldCharType="end"/>
+            </w:r>
+          </w:hyperlink>
+        </w:p>
+        <w:p>
+          <w:pPr>
+            <w:pStyle w:val="TOC3"/>
+            <w:tabs>
+              <w:tab w:val="right" w:leader="dot" w:pos="9350"/>
+            </w:tabs>
+            <w:rPr>
+              <w:rFonts w:eastAsiaTheme="minorEastAsia"/>
+              <w:noProof/>
+              <w:lang w:eastAsia="en-CA"/>
+            </w:rPr>
+          </w:pPr>
+          <w:hyperlink w:anchor="_Toc403161875" w:history="1">
+            <w:r>
+              <w:rPr>
+                <w:rStyle w:val="Hyperlink"/>
+                <w:noProof/>
+              </w:rPr>
+              <w:t>Vendor Manager Access Options</w:t>
+            </w:r>
+            <w:r>
+              <w:rPr>
+                <w:noProof/>
+                <w:webHidden/>
+              </w:rPr>
+              <w:tab/>
+            </w:r>
+            <w:r>
+              <w:rPr>
+                <w:noProof/>
+                <w:webHidden/>
+              </w:rPr>
+              <w:fldChar w:fldCharType="begin"/>
+            </w:r>
+            <w:r>
+              <w:rPr>
+                <w:noProof/>
+                <w:webHidden/>
+              </w:rPr>
+              <w:instrText xml:space="preserve"> PAGEREF _Toc403161875 \h </w:instrText>
             </w:r>
             <w:r>
               <w:rPr>
@@ -751,16 +959,16 @@
             <w:rPr>
               <w:rFonts w:eastAsiaTheme="minorEastAsia"/>
               <w:noProof/>
-              <w:lang w:val="en-US" w:eastAsia="zh-CN"/>
+              <w:lang w:eastAsia="en-CA"/>
             </w:rPr>
           </w:pPr>
-          <w:hyperlink w:anchor="_Toc403148098" w:history="1">
+          <w:hyperlink w:anchor="_Toc403161876" w:history="1">
             <w:r>
               <w:rPr>
                 <w:rStyle w:val="Hyperlink"/>
                 <w:noProof/>
               </w:rPr>
-              <w:t>Managing Orders</w:t>
+              <w:t>Viewing Orders</w:t>
             </w:r>
             <w:r>
               <w:rPr>
@@ -781,7 +989,7 @@
                 <w:noProof/>
                 <w:webHidden/>
               </w:rPr>
-              <w:instrText xml:space="preserve"> PAGEREF _Toc403148098 \h </w:instrText>
+              <w:instrText xml:space="preserve"> PAGEREF _Toc403161876 \h </w:instrText>
             </w:r>
             <w:r>
               <w:rPr>
@@ -801,7 +1009,7 @@
                 <w:noProof/>
                 <w:webHidden/>
               </w:rPr>
-              <w:t>3</w:t>
+              <w:t>4</w:t>
             </w:r>
             <w:r>
               <w:rPr>
@@ -821,16 +1029,16 @@
             <w:rPr>
               <w:rFonts w:eastAsiaTheme="minorEastAsia"/>
               <w:noProof/>
-              <w:lang w:val="en-US" w:eastAsia="zh-CN"/>
+              <w:lang w:eastAsia="en-CA"/>
             </w:rPr>
           </w:pPr>
-          <w:hyperlink w:anchor="_Toc403148099" w:history="1">
+          <w:hyperlink w:anchor="_Toc403161877" w:history="1">
             <w:r>
               <w:rPr>
                 <w:rStyle w:val="Hyperlink"/>
                 <w:noProof/>
               </w:rPr>
-              <w:t>Sending Updates</w:t>
+              <w:t>Managing Orders</w:t>
             </w:r>
             <w:r>
               <w:rPr>
@@ -851,7 +1059,7 @@
                 <w:noProof/>
                 <w:webHidden/>
               </w:rPr>
-              <w:instrText xml:space="preserve"> PAGEREF _Toc403148099 \h </w:instrText>
+              <w:instrText xml:space="preserve"> PAGEREF _Toc403161877 \h </w:instrText>
             </w:r>
             <w:r>
               <w:rPr>
@@ -891,15 +1099,85 @@
             <w:rPr>
               <w:rFonts w:eastAsiaTheme="minorEastAsia"/>
               <w:noProof/>
-              <w:lang w:val="en-US" w:eastAsia="zh-CN"/>
+              <w:lang w:eastAsia="en-CA"/>
             </w:rPr>
           </w:pPr>
-          <w:hyperlink w:anchor="_Toc403148100" w:history="1">
+          <w:hyperlink w:anchor="_Toc403161878" w:history="1">
             <w:r>
               <w:rPr>
                 <w:rStyle w:val="Hyperlink"/>
                 <w:noProof/>
               </w:rPr>
+              <w:t>Sending Updates</w:t>
+            </w:r>
+            <w:r>
+              <w:rPr>
+                <w:noProof/>
+                <w:webHidden/>
+              </w:rPr>
+              <w:tab/>
+            </w:r>
+            <w:r>
+              <w:rPr>
+                <w:noProof/>
+                <w:webHidden/>
+              </w:rPr>
+              <w:fldChar w:fldCharType="begin"/>
+            </w:r>
+            <w:r>
+              <w:rPr>
+                <w:noProof/>
+                <w:webHidden/>
+              </w:rPr>
+              <w:instrText xml:space="preserve"> PAGEREF _Toc403161878 \h </w:instrText>
+            </w:r>
+            <w:r>
+              <w:rPr>
+                <w:noProof/>
+                <w:webHidden/>
+              </w:rPr>
+            </w:r>
+            <w:r>
+              <w:rPr>
+                <w:noProof/>
+                <w:webHidden/>
+              </w:rPr>
+              <w:fldChar w:fldCharType="separate"/>
+            </w:r>
+            <w:r>
+              <w:rPr>
+                <w:noProof/>
+                <w:webHidden/>
+              </w:rPr>
+              <w:t>5</w:t>
+            </w:r>
+            <w:r>
+              <w:rPr>
+                <w:noProof/>
+                <w:webHidden/>
+              </w:rPr>
+              <w:fldChar w:fldCharType="end"/>
+            </w:r>
+          </w:hyperlink>
+        </w:p>
+        <w:p>
+          <w:pPr>
+            <w:pStyle w:val="TOC1"/>
+            <w:tabs>
+              <w:tab w:val="right" w:leader="dot" w:pos="9350"/>
+            </w:tabs>
+            <w:rPr>
+              <w:rFonts w:eastAsiaTheme="minorEastAsia"/>
+              <w:noProof/>
+              <w:lang w:eastAsia="en-CA"/>
+            </w:rPr>
+          </w:pPr>
+          <w:hyperlink w:anchor="_Toc403161879" w:history="1">
+            <w:r>
+              <w:rPr>
+                <w:rStyle w:val="Hyperlink"/>
+                <w:noProof/>
+              </w:rPr>
               <w:t>Viewing Order Detail</w:t>
             </w:r>
             <w:r>
@@ -921,7 +1199,7 @@
                 <w:noProof/>
                 <w:webHidden/>
               </w:rPr>
-              <w:instrText xml:space="preserve"> PAGEREF _Toc403148100 \h </w:instrText>
+              <w:instrText xml:space="preserve"> PAGEREF _Toc403161879 \h </w:instrText>
             </w:r>
             <w:r>
               <w:rPr>
@@ -941,7 +1219,7 @@
                 <w:noProof/>
                 <w:webHidden/>
               </w:rPr>
-              <w:t>5</w:t>
+              <w:t>6</w:t>
             </w:r>
             <w:r>
               <w:rPr>
@@ -976,12 +1254,14 @@
       <w:r>
         <w:br w:type="page"/>
       </w:r>
+      <w:bookmarkStart w:id="0" w:name="_GoBack"/>
+      <w:bookmarkEnd w:id="0"/>
     </w:p>
     <w:p>
       <w:pPr>
         <w:pStyle w:val="Heading1"/>
       </w:pPr>
-      <w:bookmarkStart w:id="1" w:name="_Toc403148095"/>
+      <w:bookmarkStart w:id="1" w:name="_Toc403161870"/>
       <w:r>
         <w:lastRenderedPageBreak/>
         <w:t>Purpose</w:t>
@@ -1120,82 +1400,225 @@
       <w:pPr>
         <w:pStyle w:val="Heading1"/>
       </w:pPr>
-      <w:bookmarkStart w:id="2" w:name="_Toc403148096"/>
+      <w:bookmarkStart w:id="2" w:name="_Toc403161871"/>
       <w:r>
         <w:lastRenderedPageBreak/>
         <w:t>Identifying Users</w:t>
       </w:r>
       <w:bookmarkEnd w:id="2"/>
     </w:p>
+    <w:p/>
     <w:p>
       <w:pPr>
         <w:pStyle w:val="Heading1"/>
       </w:pPr>
-      <w:bookmarkStart w:id="3" w:name="_Toc403148097"/>
-      <w:r>
-        <w:t>Viewing Orders</w:t>
+      <w:bookmarkStart w:id="3" w:name="_Toc403128905"/>
+      <w:bookmarkStart w:id="4" w:name="_Toc403161872"/>
+      <w:r>
+        <w:t>Viewing the Vendor Site</w:t>
       </w:r>
       <w:bookmarkEnd w:id="3"/>
-    </w:p>
-    <w:p>
-      <w:pPr>
-        <w:pStyle w:val="Heading1"/>
-      </w:pPr>
-      <w:bookmarkStart w:id="4" w:name="_Toc403148098"/>
-      <w:r>
-        <w:t>Managing Orders</w:t>
-      </w:r>
       <w:bookmarkEnd w:id="4"/>
     </w:p>
     <w:p>
       <w:r>
-        <w:t>Vender user will have an ability to manage orders. Once new order was registered on the system, vender user can confirm or reject the order. Once order is confirmed, vender will process the order and when the ordered food are ready, vender user can check the order as completed and system can send a notification message to ordered customer.</w:t>
-      </w:r>
-    </w:p>
-    <w:p>
-      <w:r>
-        <w:t>Confirm orders</w:t>
-      </w:r>
-    </w:p>
-    <w:p>
-      <w:r>
-        <w:t>Ve</w:t>
-      </w:r>
-      <w:r>
-        <w:t>nder user can confirm new order on order detail screen by clicking Confirm the order button.</w:t>
-      </w:r>
-      <w:r>
-        <w:t xml:space="preserve"> Once vender user confirm</w:t>
-      </w:r>
-      <w:r>
-        <w:t>s</w:t>
-      </w:r>
-      <w:r>
-        <w:t xml:space="preserve"> the order, order status in the server</w:t>
-      </w:r>
-      <w:r>
-        <w:t xml:space="preserve"> is</w:t>
-      </w:r>
-      <w:r>
-        <w:t xml:space="preserve"> updated to </w:t>
-      </w:r>
-      <w:proofErr w:type="gramStart"/>
-      <w:r>
-        <w:t>Under</w:t>
-      </w:r>
-      <w:proofErr w:type="gramEnd"/>
-      <w:r>
-        <w:t xml:space="preserve"> the processing.</w:t>
-      </w:r>
-    </w:p>
-    <w:p>
-      <w:pPr>
-        <w:keepNext/>
+        <w:t>Vendor staff are able to access the webpage version of this application to manage and view orders that are registered into the system.</w:t>
+      </w:r>
+    </w:p>
+    <w:p>
+      <w:pPr>
+        <w:pStyle w:val="Heading3"/>
+      </w:pPr>
+      <w:bookmarkStart w:id="5" w:name="_Toc403128906"/>
+      <w:bookmarkStart w:id="6" w:name="_Toc403161873"/>
+      <w:r>
+        <w:t>Vendor Operator</w:t>
+      </w:r>
+      <w:bookmarkEnd w:id="5"/>
+      <w:bookmarkEnd w:id="6"/>
+    </w:p>
+    <w:p>
+      <w:pPr>
+        <w:pStyle w:val="ListParagraph"/>
+        <w:numPr>
+          <w:ilvl w:val="0"/>
+          <w:numId w:val="19"/>
+        </w:numPr>
+      </w:pPr>
+      <w:r>
+        <w:t>Launch the webpage URL (http://54.213.167.5/COMP/Server/default.html).</w:t>
+      </w:r>
+    </w:p>
+    <w:p>
+      <w:pPr>
+        <w:pStyle w:val="ListParagraph"/>
+        <w:numPr>
+          <w:ilvl w:val="0"/>
+          <w:numId w:val="19"/>
+        </w:numPr>
+      </w:pPr>
+      <w:r>
+        <w:t>Login – select type, enter username and password.</w:t>
+      </w:r>
+    </w:p>
+    <w:p>
+      <w:pPr>
+        <w:pStyle w:val="ListParagraph"/>
+        <w:numPr>
+          <w:ilvl w:val="0"/>
+          <w:numId w:val="19"/>
+        </w:numPr>
+      </w:pPr>
+      <w:r>
+        <w:t>Depending on the user type, a page is displayed. For example, for a Vendor Operator, the Order List page is displayed.</w:t>
+      </w:r>
+    </w:p>
+    <w:p>
+      <w:pPr>
+        <w:ind w:firstLine="567"/>
       </w:pPr>
       <w:r>
         <w:rPr>
           <w:noProof/>
-          <w:lang w:val="en-US" w:eastAsia="zh-CN"/>
+          <w:lang w:eastAsia="en-CA"/>
+        </w:rPr>
+        <w:drawing>
+          <wp:inline distT="0" distB="0" distL="0" distR="0" wp14:anchorId="14718A50" wp14:editId="62D3CC05">
+            <wp:extent cx="5943600" cy="4224655"/>
+            <wp:effectExtent l="0" t="0" r="0" b="4445"/>
+            <wp:docPr id="7" name="Picture 7"/>
+            <wp:cNvGraphicFramePr>
+              <a:graphicFrameLocks xmlns:a="http://schemas.openxmlformats.org/drawingml/2006/main" noChangeAspect="1"/>
+            </wp:cNvGraphicFramePr>
+            <a:graphic xmlns:a="http://schemas.openxmlformats.org/drawingml/2006/main">
+              <a:graphicData uri="http://schemas.openxmlformats.org/drawingml/2006/picture">
+                <pic:pic xmlns:pic="http://schemas.openxmlformats.org/drawingml/2006/picture">
+                  <pic:nvPicPr>
+                    <pic:cNvPr id="1" name=""/>
+                    <pic:cNvPicPr/>
+                  </pic:nvPicPr>
+                  <pic:blipFill>
+                    <a:blip r:embed="rId8"/>
+                    <a:stretch>
+                      <a:fillRect/>
+                    </a:stretch>
+                  </pic:blipFill>
+                  <pic:spPr>
+                    <a:xfrm>
+                      <a:off x="0" y="0"/>
+                      <a:ext cx="5943600" cy="4224655"/>
+                    </a:xfrm>
+                    <a:prstGeom prst="rect">
+                      <a:avLst/>
+                    </a:prstGeom>
+                  </pic:spPr>
+                </pic:pic>
+              </a:graphicData>
+            </a:graphic>
+          </wp:inline>
+        </w:drawing>
+      </w:r>
+    </w:p>
+    <w:p>
+      <w:pPr>
+        <w:pStyle w:val="Heading3"/>
+      </w:pPr>
+      <w:bookmarkStart w:id="7" w:name="_Toc403128907"/>
+      <w:bookmarkStart w:id="8" w:name="_Toc403161874"/>
+      <w:r>
+        <w:t>Login</w:t>
+      </w:r>
+      <w:bookmarkEnd w:id="7"/>
+      <w:bookmarkEnd w:id="8"/>
+    </w:p>
+    <w:p>
+      <w:r>
+        <w:t>TBD</w:t>
+      </w:r>
+    </w:p>
+    <w:p>
+      <w:pPr>
+        <w:pStyle w:val="Heading3"/>
+      </w:pPr>
+      <w:bookmarkStart w:id="9" w:name="_Toc403128908"/>
+      <w:bookmarkStart w:id="10" w:name="_Toc403161875"/>
+      <w:r>
+        <w:t>Vendor Manager Access Options</w:t>
+      </w:r>
+      <w:bookmarkEnd w:id="9"/>
+      <w:bookmarkEnd w:id="10"/>
+    </w:p>
+    <w:p>
+      <w:r>
+        <w:t>TBD</w:t>
+      </w:r>
+    </w:p>
+    <w:p/>
+    <w:p>
+      <w:pPr>
+        <w:pStyle w:val="Heading1"/>
+      </w:pPr>
+      <w:bookmarkStart w:id="11" w:name="_Toc403161876"/>
+      <w:r>
+        <w:lastRenderedPageBreak/>
+        <w:t>Viewing Orders</w:t>
+      </w:r>
+      <w:bookmarkEnd w:id="11"/>
+    </w:p>
+    <w:p>
+      <w:pPr>
+        <w:pStyle w:val="Heading1"/>
+      </w:pPr>
+      <w:bookmarkStart w:id="12" w:name="_Toc403161877"/>
+      <w:r>
+        <w:t>Managing Orders</w:t>
+      </w:r>
+      <w:bookmarkEnd w:id="12"/>
+    </w:p>
+    <w:p>
+      <w:r>
+        <w:t>Vender user will have an ability to manage orders. Once new order was registered on the system, vender user can confirm or reject the order. Once order is confirmed, vender will process the order and when the ordered food are ready, vender user can check the order as completed and system can send a notification message to ordered customer.</w:t>
+      </w:r>
+    </w:p>
+    <w:p>
+      <w:r>
+        <w:t>Confirm orders</w:t>
+      </w:r>
+    </w:p>
+    <w:p>
+      <w:r>
+        <w:t>Ve</w:t>
+      </w:r>
+      <w:r>
+        <w:t>nder user can confirm new order on order detail screen by clicking Confirm the order button.</w:t>
+      </w:r>
+      <w:r>
+        <w:t xml:space="preserve"> Once vender user confirm</w:t>
+      </w:r>
+      <w:r>
+        <w:t>s</w:t>
+      </w:r>
+      <w:r>
+        <w:t xml:space="preserve"> the order, order status in the server</w:t>
+      </w:r>
+      <w:r>
+        <w:t xml:space="preserve"> is</w:t>
+      </w:r>
+      <w:r>
+        <w:t xml:space="preserve"> updated to </w:t>
+      </w:r>
+      <w:r>
+        <w:t>Under the processing.</w:t>
+      </w:r>
+    </w:p>
+    <w:p>
+      <w:pPr>
+        <w:keepNext/>
+      </w:pPr>
+      <w:r>
+        <w:rPr>
+          <w:noProof/>
+          <w:lang w:eastAsia="en-CA"/>
         </w:rPr>
         <w:drawing>
           <wp:inline distT="0" distB="0" distL="0" distR="0" wp14:anchorId="1C90F750" wp14:editId="54995BB0">
@@ -1255,54 +1678,42 @@
       <w:r>
         <w:t xml:space="preserve">Figure </w:t>
       </w:r>
-      <w:r>
-        <w:fldChar w:fldCharType="begin"/>
-      </w:r>
-      <w:r>
-        <w:instrText xml:space="preserve"> SEQ Figure \* ARABIC </w:instrText>
-      </w:r>
-      <w:r>
-        <w:fldChar w:fldCharType="separate"/>
-      </w:r>
+      <w:fldSimple w:instr=" SEQ Figure \* ARABIC ">
+        <w:r>
+          <w:rPr>
+            <w:noProof/>
+          </w:rPr>
+          <w:t>1</w:t>
+        </w:r>
+      </w:fldSimple>
+      <w:r>
+        <w:t xml:space="preserve"> Order confirmation</w:t>
+      </w:r>
+    </w:p>
+    <w:p/>
+    <w:p/>
+    <w:p>
+      <w:r>
+        <w:lastRenderedPageBreak/>
+        <w:t>Reject orders</w:t>
+      </w:r>
+    </w:p>
+    <w:p>
+      <w:r>
+        <w:t>Vendor user can reject new order on order detail screen by clicking Reject the order button.</w:t>
+      </w:r>
+      <w:r>
+        <w:t xml:space="preserve"> Once vender user rejects the order, order status in the server is updated to ‘Rejected’.</w:t>
+      </w:r>
+    </w:p>
+    <w:p>
+      <w:pPr>
+        <w:keepNext/>
+      </w:pPr>
       <w:r>
         <w:rPr>
           <w:noProof/>
-        </w:rPr>
-        <w:t>1</w:t>
-      </w:r>
-      <w:r>
-        <w:rPr>
-          <w:noProof/>
-        </w:rPr>
-        <w:fldChar w:fldCharType="end"/>
-      </w:r>
-      <w:r>
-        <w:t xml:space="preserve"> Order confirmation</w:t>
-      </w:r>
-    </w:p>
-    <w:p/>
-    <w:p/>
-    <w:p>
-      <w:r>
-        <w:t>Reject orders</w:t>
-      </w:r>
-    </w:p>
-    <w:p>
-      <w:r>
-        <w:t>Vendor user can reject new order on order detail screen by clicking Reject the order button.</w:t>
-      </w:r>
-      <w:r>
-        <w:t xml:space="preserve"> Once vender user rejects the order, order status in the server is updated to ‘Rejected’.</w:t>
-      </w:r>
-    </w:p>
-    <w:p>
-      <w:pPr>
-        <w:keepNext/>
-      </w:pPr>
-      <w:r>
-        <w:rPr>
-          <w:noProof/>
-          <w:lang w:val="en-US" w:eastAsia="zh-CN"/>
+          <w:lang w:eastAsia="en-CA"/>
         </w:rPr>
         <w:drawing>
           <wp:inline distT="0" distB="0" distL="0" distR="0" wp14:anchorId="7BB62FC9" wp14:editId="556B18D8">
@@ -1362,27 +1773,14 @@
       <w:r>
         <w:t xml:space="preserve">Figure </w:t>
       </w:r>
-      <w:r>
-        <w:fldChar w:fldCharType="begin"/>
-      </w:r>
-      <w:r>
-        <w:instrText xml:space="preserve"> SEQ Figure \* ARABIC </w:instrText>
-      </w:r>
-      <w:r>
-        <w:fldChar w:fldCharType="separate"/>
-      </w:r>
-      <w:r>
-        <w:rPr>
-          <w:noProof/>
-        </w:rPr>
-        <w:t>2</w:t>
-      </w:r>
-      <w:r>
-        <w:rPr>
-          <w:noProof/>
-        </w:rPr>
-        <w:fldChar w:fldCharType="end"/>
-      </w:r>
+      <w:fldSimple w:instr=" SEQ Figure \* ARABIC ">
+        <w:r>
+          <w:rPr>
+            <w:noProof/>
+          </w:rPr>
+          <w:t>2</w:t>
+        </w:r>
+      </w:fldSimple>
       <w:r>
         <w:t xml:space="preserve"> Order Rejection</w:t>
       </w:r>
@@ -1391,11 +1789,11 @@
       <w:pPr>
         <w:pStyle w:val="Heading1"/>
       </w:pPr>
-      <w:bookmarkStart w:id="5" w:name="_Toc403148099"/>
+      <w:bookmarkStart w:id="13" w:name="_Toc403161878"/>
       <w:r>
         <w:t>Sending Updates</w:t>
       </w:r>
-      <w:bookmarkEnd w:id="5"/>
+      <w:bookmarkEnd w:id="13"/>
     </w:p>
     <w:p>
       <w:pPr>
@@ -1414,12 +1812,12 @@
       <w:pPr>
         <w:pStyle w:val="Heading1"/>
       </w:pPr>
-      <w:bookmarkStart w:id="6" w:name="_Toc403148100"/>
+      <w:bookmarkStart w:id="14" w:name="_Toc403161879"/>
       <w:r>
         <w:lastRenderedPageBreak/>
         <w:t>Viewing Order Detail</w:t>
       </w:r>
-      <w:bookmarkEnd w:id="6"/>
+      <w:bookmarkEnd w:id="14"/>
     </w:p>
     <w:p>
       <w:pPr>
@@ -1464,7 +1862,7 @@
       <w:r>
         <w:rPr>
           <w:noProof/>
-          <w:lang w:val="en-US" w:eastAsia="zh-CN"/>
+          <w:lang w:eastAsia="en-CA"/>
         </w:rPr>
         <w:drawing>
           <wp:inline distT="0" distB="0" distL="0" distR="0" wp14:anchorId="59A80E6A" wp14:editId="1F3DD738">
@@ -1544,7 +1942,7 @@
       <w:r>
         <w:rPr>
           <w:noProof/>
-          <w:lang w:val="en-US" w:eastAsia="zh-CN"/>
+          <w:lang w:eastAsia="en-CA"/>
         </w:rPr>
         <w:lastRenderedPageBreak/>
         <w:drawing>
@@ -1677,7 +2075,7 @@
 </file>
 
 <file path=word/endnotes.xml><?xml version="1.0" encoding="utf-8"?>
-<w:endnotes xmlns:wpc="http://schemas.microsoft.com/office/word/2010/wordprocessingCanvas" xmlns:mc="http://schemas.openxmlformats.org/markup-compatibility/2006" xmlns:o="urn:schemas-microsoft-com:office:office" xmlns:r="http://schemas.openxmlformats.org/officeDocument/2006/relationships" xmlns:m="http://schemas.openxmlformats.org/officeDocument/2006/math" xmlns:v="urn:schemas-microsoft-com:vml" xmlns:wp14="http://schemas.microsoft.com/office/word/2010/wordprocessingDrawing" xmlns:wp="http://schemas.openxmlformats.org/drawingml/2006/wordprocessingDrawing" xmlns:w10="urn:schemas-microsoft-com:office:word" xmlns:w="http://schemas.openxmlformats.org/wordprocessingml/2006/main" xmlns:w14="http://schemas.microsoft.com/office/word/2010/wordml" xmlns:wpg="http://schemas.microsoft.com/office/word/2010/wordprocessingGroup" xmlns:wpi="http://schemas.microsoft.com/office/word/2010/wordprocessingInk" xmlns:wne="http://schemas.microsoft.com/office/word/2006/wordml" xmlns:wps="http://schemas.microsoft.com/office/word/2010/wordprocessingShape" mc:Ignorable="w14 wp14">
+<w:endnotes xmlns:wpc="http://schemas.microsoft.com/office/word/2010/wordprocessingCanvas" xmlns:mc="http://schemas.openxmlformats.org/markup-compatibility/2006" xmlns:o="urn:schemas-microsoft-com:office:office" xmlns:r="http://schemas.openxmlformats.org/officeDocument/2006/relationships" xmlns:m="http://schemas.openxmlformats.org/officeDocument/2006/math" xmlns:v="urn:schemas-microsoft-com:vml" xmlns:wp14="http://schemas.microsoft.com/office/word/2010/wordprocessingDrawing" xmlns:wp="http://schemas.openxmlformats.org/drawingml/2006/wordprocessingDrawing" xmlns:w10="urn:schemas-microsoft-com:office:word" xmlns:w="http://schemas.openxmlformats.org/wordprocessingml/2006/main" xmlns:w14="http://schemas.microsoft.com/office/word/2010/wordml" xmlns:w15="http://schemas.microsoft.com/office/word/2012/wordml" xmlns:wpg="http://schemas.microsoft.com/office/word/2010/wordprocessingGroup" xmlns:wpi="http://schemas.microsoft.com/office/word/2010/wordprocessingInk" xmlns:wne="http://schemas.microsoft.com/office/word/2006/wordml" xmlns:wps="http://schemas.microsoft.com/office/word/2010/wordprocessingShape" mc:Ignorable="w14 w15 wp14">
   <w:endnote w:type="separator" w:id="-1">
     <w:p>
       <w:pPr>
@@ -1702,7 +2100,7 @@
 </file>
 
 <file path=word/footer1.xml><?xml version="1.0" encoding="utf-8"?>
-<w:ftr xmlns:wpc="http://schemas.microsoft.com/office/word/2010/wordprocessingCanvas" xmlns:mc="http://schemas.openxmlformats.org/markup-compatibility/2006" xmlns:o="urn:schemas-microsoft-com:office:office" xmlns:r="http://schemas.openxmlformats.org/officeDocument/2006/relationships" xmlns:m="http://schemas.openxmlformats.org/officeDocument/2006/math" xmlns:v="urn:schemas-microsoft-com:vml" xmlns:wp14="http://schemas.microsoft.com/office/word/2010/wordprocessingDrawing" xmlns:wp="http://schemas.openxmlformats.org/drawingml/2006/wordprocessingDrawing" xmlns:w10="urn:schemas-microsoft-com:office:word" xmlns:w="http://schemas.openxmlformats.org/wordprocessingml/2006/main" xmlns:w14="http://schemas.microsoft.com/office/word/2010/wordml" xmlns:wpg="http://schemas.microsoft.com/office/word/2010/wordprocessingGroup" xmlns:wpi="http://schemas.microsoft.com/office/word/2010/wordprocessingInk" xmlns:wne="http://schemas.microsoft.com/office/word/2006/wordml" xmlns:wps="http://schemas.microsoft.com/office/word/2010/wordprocessingShape" mc:Ignorable="w14 wp14">
+<w:ftr xmlns:wpc="http://schemas.microsoft.com/office/word/2010/wordprocessingCanvas" xmlns:mc="http://schemas.openxmlformats.org/markup-compatibility/2006" xmlns:o="urn:schemas-microsoft-com:office:office" xmlns:r="http://schemas.openxmlformats.org/officeDocument/2006/relationships" xmlns:m="http://schemas.openxmlformats.org/officeDocument/2006/math" xmlns:v="urn:schemas-microsoft-com:vml" xmlns:wp14="http://schemas.microsoft.com/office/word/2010/wordprocessingDrawing" xmlns:wp="http://schemas.openxmlformats.org/drawingml/2006/wordprocessingDrawing" xmlns:w10="urn:schemas-microsoft-com:office:word" xmlns:w="http://schemas.openxmlformats.org/wordprocessingml/2006/main" xmlns:w14="http://schemas.microsoft.com/office/word/2010/wordml" xmlns:w15="http://schemas.microsoft.com/office/word/2012/wordml" xmlns:wpg="http://schemas.microsoft.com/office/word/2010/wordprocessingGroup" xmlns:wpi="http://schemas.microsoft.com/office/word/2010/wordprocessingInk" xmlns:wne="http://schemas.microsoft.com/office/word/2006/wordml" xmlns:wps="http://schemas.microsoft.com/office/word/2010/wordprocessingShape" mc:Ignorable="w14 w15 wp14">
   <w:sdt>
     <w:sdtPr>
       <w:id w:val="-195628592"/>
@@ -1762,7 +2160,7 @@
                 <w:bCs/>
                 <w:noProof/>
               </w:rPr>
-              <w:t>1</w:t>
+              <w:t>3</w:t>
             </w:r>
             <w:r>
               <w:rPr>
@@ -1807,7 +2205,7 @@
                 <w:bCs/>
                 <w:noProof/>
               </w:rPr>
-              <w:t>6</w:t>
+              <w:t>7</w:t>
             </w:r>
             <w:r>
               <w:rPr>
@@ -1832,7 +2230,7 @@
 </file>
 
 <file path=word/footnotes.xml><?xml version="1.0" encoding="utf-8"?>
-<w:footnotes xmlns:wpc="http://schemas.microsoft.com/office/word/2010/wordprocessingCanvas" xmlns:mc="http://schemas.openxmlformats.org/markup-compatibility/2006" xmlns:o="urn:schemas-microsoft-com:office:office" xmlns:r="http://schemas.openxmlformats.org/officeDocument/2006/relationships" xmlns:m="http://schemas.openxmlformats.org/officeDocument/2006/math" xmlns:v="urn:schemas-microsoft-com:vml" xmlns:wp14="http://schemas.microsoft.com/office/word/2010/wordprocessingDrawing" xmlns:wp="http://schemas.openxmlformats.org/drawingml/2006/wordprocessingDrawing" xmlns:w10="urn:schemas-microsoft-com:office:word" xmlns:w="http://schemas.openxmlformats.org/wordprocessingml/2006/main" xmlns:w14="http://schemas.microsoft.com/office/word/2010/wordml" xmlns:wpg="http://schemas.microsoft.com/office/word/2010/wordprocessingGroup" xmlns:wpi="http://schemas.microsoft.com/office/word/2010/wordprocessingInk" xmlns:wne="http://schemas.microsoft.com/office/word/2006/wordml" xmlns:wps="http://schemas.microsoft.com/office/word/2010/wordprocessingShape" mc:Ignorable="w14 wp14">
+<w:footnotes xmlns:wpc="http://schemas.microsoft.com/office/word/2010/wordprocessingCanvas" xmlns:mc="http://schemas.openxmlformats.org/markup-compatibility/2006" xmlns:o="urn:schemas-microsoft-com:office:office" xmlns:r="http://schemas.openxmlformats.org/officeDocument/2006/relationships" xmlns:m="http://schemas.openxmlformats.org/officeDocument/2006/math" xmlns:v="urn:schemas-microsoft-com:vml" xmlns:wp14="http://schemas.microsoft.com/office/word/2010/wordprocessingDrawing" xmlns:wp="http://schemas.openxmlformats.org/drawingml/2006/wordprocessingDrawing" xmlns:w10="urn:schemas-microsoft-com:office:word" xmlns:w="http://schemas.openxmlformats.org/wordprocessingml/2006/main" xmlns:w14="http://schemas.microsoft.com/office/word/2010/wordml" xmlns:w15="http://schemas.microsoft.com/office/word/2012/wordml" xmlns:wpg="http://schemas.microsoft.com/office/word/2010/wordprocessingGroup" xmlns:wpi="http://schemas.microsoft.com/office/word/2010/wordprocessingInk" xmlns:wne="http://schemas.microsoft.com/office/word/2006/wordml" xmlns:wps="http://schemas.microsoft.com/office/word/2010/wordprocessingShape" mc:Ignorable="w14 w15 wp14">
   <w:footnote w:type="separator" w:id="-1">
     <w:p>
       <w:pPr>
@@ -1857,7 +2255,7 @@
 </file>
 
 <file path=word/header1.xml><?xml version="1.0" encoding="utf-8"?>
-<w:hdr xmlns:wpc="http://schemas.microsoft.com/office/word/2010/wordprocessingCanvas" xmlns:mc="http://schemas.openxmlformats.org/markup-compatibility/2006" xmlns:o="urn:schemas-microsoft-com:office:office" xmlns:r="http://schemas.openxmlformats.org/officeDocument/2006/relationships" xmlns:m="http://schemas.openxmlformats.org/officeDocument/2006/math" xmlns:v="urn:schemas-microsoft-com:vml" xmlns:wp14="http://schemas.microsoft.com/office/word/2010/wordprocessingDrawing" xmlns:wp="http://schemas.openxmlformats.org/drawingml/2006/wordprocessingDrawing" xmlns:w10="urn:schemas-microsoft-com:office:word" xmlns:w="http://schemas.openxmlformats.org/wordprocessingml/2006/main" xmlns:w14="http://schemas.microsoft.com/office/word/2010/wordml" xmlns:wpg="http://schemas.microsoft.com/office/word/2010/wordprocessingGroup" xmlns:wpi="http://schemas.microsoft.com/office/word/2010/wordprocessingInk" xmlns:wne="http://schemas.microsoft.com/office/word/2006/wordml" xmlns:wps="http://schemas.microsoft.com/office/word/2010/wordprocessingShape" mc:Ignorable="w14 wp14">
+<w:hdr xmlns:wpc="http://schemas.microsoft.com/office/word/2010/wordprocessingCanvas" xmlns:mc="http://schemas.openxmlformats.org/markup-compatibility/2006" xmlns:o="urn:schemas-microsoft-com:office:office" xmlns:r="http://schemas.openxmlformats.org/officeDocument/2006/relationships" xmlns:m="http://schemas.openxmlformats.org/officeDocument/2006/math" xmlns:v="urn:schemas-microsoft-com:vml" xmlns:wp14="http://schemas.microsoft.com/office/word/2010/wordprocessingDrawing" xmlns:wp="http://schemas.openxmlformats.org/drawingml/2006/wordprocessingDrawing" xmlns:w10="urn:schemas-microsoft-com:office:word" xmlns:w="http://schemas.openxmlformats.org/wordprocessingml/2006/main" xmlns:w14="http://schemas.microsoft.com/office/word/2010/wordml" xmlns:w15="http://schemas.microsoft.com/office/word/2012/wordml" xmlns:wpg="http://schemas.microsoft.com/office/word/2010/wordprocessingGroup" xmlns:wpi="http://schemas.microsoft.com/office/word/2010/wordprocessingInk" xmlns:wne="http://schemas.microsoft.com/office/word/2006/wordml" xmlns:wps="http://schemas.microsoft.com/office/word/2010/wordprocessingShape" mc:Ignorable="w14 w15 wp14">
   <w:p>
     <w:pPr>
       <w:pStyle w:val="Header"/>
@@ -1877,7 +2275,7 @@
 </file>
 
 <file path=word/numbering.xml><?xml version="1.0" encoding="utf-8"?>
-<w:numbering xmlns:wpc="http://schemas.microsoft.com/office/word/2010/wordprocessingCanvas" xmlns:mc="http://schemas.openxmlformats.org/markup-compatibility/2006" xmlns:o="urn:schemas-microsoft-com:office:office" xmlns:r="http://schemas.openxmlformats.org/officeDocument/2006/relationships" xmlns:m="http://schemas.openxmlformats.org/officeDocument/2006/math" xmlns:v="urn:schemas-microsoft-com:vml" xmlns:wp14="http://schemas.microsoft.com/office/word/2010/wordprocessingDrawing" xmlns:wp="http://schemas.openxmlformats.org/drawingml/2006/wordprocessingDrawing" xmlns:w10="urn:schemas-microsoft-com:office:word" xmlns:w="http://schemas.openxmlformats.org/wordprocessingml/2006/main" xmlns:w14="http://schemas.microsoft.com/office/word/2010/wordml" xmlns:wpg="http://schemas.microsoft.com/office/word/2010/wordprocessingGroup" xmlns:wpi="http://schemas.microsoft.com/office/word/2010/wordprocessingInk" xmlns:wne="http://schemas.microsoft.com/office/word/2006/wordml" xmlns:wps="http://schemas.microsoft.com/office/word/2010/wordprocessingShape" mc:Ignorable="w14 wp14">
+<w:numbering xmlns:wpc="http://schemas.microsoft.com/office/word/2010/wordprocessingCanvas" xmlns:mc="http://schemas.openxmlformats.org/markup-compatibility/2006" xmlns:o="urn:schemas-microsoft-com:office:office" xmlns:r="http://schemas.openxmlformats.org/officeDocument/2006/relationships" xmlns:m="http://schemas.openxmlformats.org/officeDocument/2006/math" xmlns:v="urn:schemas-microsoft-com:vml" xmlns:wp14="http://schemas.microsoft.com/office/word/2010/wordprocessingDrawing" xmlns:wp="http://schemas.openxmlformats.org/drawingml/2006/wordprocessingDrawing" xmlns:w10="urn:schemas-microsoft-com:office:word" xmlns:w="http://schemas.openxmlformats.org/wordprocessingml/2006/main" xmlns:w14="http://schemas.microsoft.com/office/word/2010/wordml" xmlns:w15="http://schemas.microsoft.com/office/word/2012/wordml" xmlns:wpg="http://schemas.microsoft.com/office/word/2010/wordprocessingGroup" xmlns:wpi="http://schemas.microsoft.com/office/word/2010/wordprocessingInk" xmlns:wne="http://schemas.microsoft.com/office/word/2006/wordml" xmlns:wps="http://schemas.microsoft.com/office/word/2010/wordprocessingShape" mc:Ignorable="w14 w15 wp14">
   <w:abstractNum w:abstractNumId="0">
     <w:nsid w:val="1421697C"/>
     <w:multiLevelType w:val="hybridMultilevel"/>
@@ -2821,6 +3219,98 @@
     </w:lvl>
   </w:abstractNum>
   <w:abstractNum w:abstractNumId="9">
+    <w:nsid w:val="4BA536BB"/>
+    <w:multiLevelType w:val="hybridMultilevel"/>
+    <w:tmpl w:val="4E44108E"/>
+    <w:lvl w:ilvl="0" w:tplc="664ABBFE">
+      <w:start w:val="1"/>
+      <w:numFmt w:val="decimal"/>
+      <w:lvlText w:val="%1."/>
+      <w:lvlJc w:val="left"/>
+      <w:pPr>
+        <w:ind w:left="720" w:hanging="360"/>
+      </w:pPr>
+      <w:rPr>
+        <w:rFonts w:asciiTheme="minorHAnsi" w:eastAsiaTheme="minorHAnsi" w:hAnsiTheme="minorHAnsi" w:cstheme="minorBidi"/>
+      </w:rPr>
+    </w:lvl>
+    <w:lvl w:ilvl="1" w:tplc="10090001">
+      <w:start w:val="1"/>
+      <w:numFmt w:val="bullet"/>
+      <w:lvlText w:val=""/>
+      <w:lvlJc w:val="left"/>
+      <w:pPr>
+        <w:ind w:left="1440" w:hanging="360"/>
+      </w:pPr>
+      <w:rPr>
+        <w:rFonts w:ascii="Symbol" w:hAnsi="Symbol" w:hint="default"/>
+      </w:rPr>
+    </w:lvl>
+    <w:lvl w:ilvl="2" w:tplc="1009001B">
+      <w:start w:val="1"/>
+      <w:numFmt w:val="lowerRoman"/>
+      <w:lvlText w:val="%3."/>
+      <w:lvlJc w:val="right"/>
+      <w:pPr>
+        <w:ind w:left="2160" w:hanging="180"/>
+      </w:pPr>
+    </w:lvl>
+    <w:lvl w:ilvl="3" w:tplc="1009000F" w:tentative="1">
+      <w:start w:val="1"/>
+      <w:numFmt w:val="decimal"/>
+      <w:lvlText w:val="%4."/>
+      <w:lvlJc w:val="left"/>
+      <w:pPr>
+        <w:ind w:left="2880" w:hanging="360"/>
+      </w:pPr>
+    </w:lvl>
+    <w:lvl w:ilvl="4" w:tplc="10090019" w:tentative="1">
+      <w:start w:val="1"/>
+      <w:numFmt w:val="lowerLetter"/>
+      <w:lvlText w:val="%5."/>
+      <w:lvlJc w:val="left"/>
+      <w:pPr>
+        <w:ind w:left="3600" w:hanging="360"/>
+      </w:pPr>
+    </w:lvl>
+    <w:lvl w:ilvl="5" w:tplc="1009001B" w:tentative="1">
+      <w:start w:val="1"/>
+      <w:numFmt w:val="lowerRoman"/>
+      <w:lvlText w:val="%6."/>
+      <w:lvlJc w:val="right"/>
+      <w:pPr>
+        <w:ind w:left="4320" w:hanging="180"/>
+      </w:pPr>
+    </w:lvl>
+    <w:lvl w:ilvl="6" w:tplc="1009000F" w:tentative="1">
+      <w:start w:val="1"/>
+      <w:numFmt w:val="decimal"/>
+      <w:lvlText w:val="%7."/>
+      <w:lvlJc w:val="left"/>
+      <w:pPr>
+        <w:ind w:left="5040" w:hanging="360"/>
+      </w:pPr>
+    </w:lvl>
+    <w:lvl w:ilvl="7" w:tplc="10090019" w:tentative="1">
+      <w:start w:val="1"/>
+      <w:numFmt w:val="lowerLetter"/>
+      <w:lvlText w:val="%8."/>
+      <w:lvlJc w:val="left"/>
+      <w:pPr>
+        <w:ind w:left="5760" w:hanging="360"/>
+      </w:pPr>
+    </w:lvl>
+    <w:lvl w:ilvl="8" w:tplc="1009001B" w:tentative="1">
+      <w:start w:val="1"/>
+      <w:numFmt w:val="lowerRoman"/>
+      <w:lvlText w:val="%9."/>
+      <w:lvlJc w:val="right"/>
+      <w:pPr>
+        <w:ind w:left="6480" w:hanging="180"/>
+      </w:pPr>
+    </w:lvl>
+  </w:abstractNum>
+  <w:abstractNum w:abstractNumId="10">
     <w:nsid w:val="50F93124"/>
     <w:multiLevelType w:val="hybridMultilevel"/>
     <w:tmpl w:val="EDE04570"/>
@@ -2906,7 +3396,7 @@
       </w:pPr>
     </w:lvl>
   </w:abstractNum>
-  <w:abstractNum w:abstractNumId="10">
+  <w:abstractNum w:abstractNumId="11">
     <w:nsid w:val="59C1781E"/>
     <w:multiLevelType w:val="hybridMultilevel"/>
     <w:tmpl w:val="565C9252"/>
@@ -2995,7 +3485,7 @@
       </w:pPr>
     </w:lvl>
   </w:abstractNum>
-  <w:abstractNum w:abstractNumId="11">
+  <w:abstractNum w:abstractNumId="12">
     <w:nsid w:val="5DA1229A"/>
     <w:multiLevelType w:val="hybridMultilevel"/>
     <w:tmpl w:val="4BE4CA26"/>
@@ -3081,7 +3571,7 @@
       </w:pPr>
     </w:lvl>
   </w:abstractNum>
-  <w:abstractNum w:abstractNumId="12">
+  <w:abstractNum w:abstractNumId="13">
     <w:nsid w:val="617A58D7"/>
     <w:multiLevelType w:val="hybridMultilevel"/>
     <w:tmpl w:val="F814CDE0"/>
@@ -3194,7 +3684,7 @@
       </w:rPr>
     </w:lvl>
   </w:abstractNum>
-  <w:abstractNum w:abstractNumId="13">
+  <w:abstractNum w:abstractNumId="14">
     <w:nsid w:val="66854F5D"/>
     <w:multiLevelType w:val="hybridMultilevel"/>
     <w:tmpl w:val="4DBA5528"/>
@@ -3286,7 +3776,7 @@
       </w:pPr>
     </w:lvl>
   </w:abstractNum>
-  <w:abstractNum w:abstractNumId="14">
+  <w:abstractNum w:abstractNumId="15">
     <w:nsid w:val="6DD558C3"/>
     <w:multiLevelType w:val="hybridMultilevel"/>
     <w:tmpl w:val="071E7FA4"/>
@@ -3375,7 +3865,7 @@
       </w:pPr>
     </w:lvl>
   </w:abstractNum>
-  <w:abstractNum w:abstractNumId="15">
+  <w:abstractNum w:abstractNumId="16">
     <w:nsid w:val="71D67ACB"/>
     <w:multiLevelType w:val="hybridMultilevel"/>
     <w:tmpl w:val="570614EA"/>
@@ -3467,7 +3957,7 @@
       </w:pPr>
     </w:lvl>
   </w:abstractNum>
-  <w:abstractNum w:abstractNumId="16">
+  <w:abstractNum w:abstractNumId="17">
     <w:nsid w:val="753C51BB"/>
     <w:multiLevelType w:val="hybridMultilevel"/>
     <w:tmpl w:val="651EB68E"/>
@@ -3556,7 +4046,7 @@
       </w:pPr>
     </w:lvl>
   </w:abstractNum>
-  <w:abstractNum w:abstractNumId="17">
+  <w:abstractNum w:abstractNumId="18">
     <w:nsid w:val="7B1E75F3"/>
     <w:multiLevelType w:val="hybridMultilevel"/>
     <w:tmpl w:val="B75EFE8E"/>
@@ -3649,13 +4139,13 @@
     <w:abstractNumId w:val="5"/>
   </w:num>
   <w:num w:numId="2">
-    <w:abstractNumId w:val="10"/>
+    <w:abstractNumId w:val="11"/>
   </w:num>
   <w:num w:numId="3">
     <w:abstractNumId w:val="3"/>
   </w:num>
   <w:num w:numId="4">
-    <w:abstractNumId w:val="17"/>
+    <w:abstractNumId w:val="18"/>
   </w:num>
   <w:num w:numId="5">
     <w:abstractNumId w:val="7"/>
@@ -3673,37 +4163,40 @@
     <w:abstractNumId w:val="6"/>
   </w:num>
   <w:num w:numId="10">
-    <w:abstractNumId w:val="9"/>
+    <w:abstractNumId w:val="10"/>
   </w:num>
   <w:num w:numId="11">
-    <w:abstractNumId w:val="16"/>
+    <w:abstractNumId w:val="17"/>
   </w:num>
   <w:num w:numId="12">
-    <w:abstractNumId w:val="11"/>
+    <w:abstractNumId w:val="12"/>
   </w:num>
   <w:num w:numId="13">
     <w:abstractNumId w:val="2"/>
   </w:num>
   <w:num w:numId="14">
-    <w:abstractNumId w:val="14"/>
+    <w:abstractNumId w:val="15"/>
   </w:num>
   <w:num w:numId="15">
     <w:abstractNumId w:val="8"/>
   </w:num>
   <w:num w:numId="16">
-    <w:abstractNumId w:val="12"/>
+    <w:abstractNumId w:val="13"/>
   </w:num>
   <w:num w:numId="17">
-    <w:abstractNumId w:val="13"/>
+    <w:abstractNumId w:val="14"/>
   </w:num>
   <w:num w:numId="18">
-    <w:abstractNumId w:val="15"/>
+    <w:abstractNumId w:val="16"/>
+  </w:num>
+  <w:num w:numId="19">
+    <w:abstractNumId w:val="9"/>
   </w:num>
 </w:numbering>
 </file>
 
 <file path=word/styles.xml><?xml version="1.0" encoding="utf-8"?>
-<w:styles xmlns:mc="http://schemas.openxmlformats.org/markup-compatibility/2006" xmlns:r="http://schemas.openxmlformats.org/officeDocument/2006/relationships" xmlns:w="http://schemas.openxmlformats.org/wordprocessingml/2006/main" xmlns:w14="http://schemas.microsoft.com/office/word/2010/wordml" mc:Ignorable="w14">
+<w:styles xmlns:mc="http://schemas.openxmlformats.org/markup-compatibility/2006" xmlns:r="http://schemas.openxmlformats.org/officeDocument/2006/relationships" xmlns:w="http://schemas.openxmlformats.org/wordprocessingml/2006/main" xmlns:w14="http://schemas.microsoft.com/office/word/2010/wordml" xmlns:w15="http://schemas.microsoft.com/office/word/2012/wordml" mc:Ignorable="w14 w15">
   <w:docDefaults>
     <w:rPrDefault>
       <w:rPr>
@@ -3719,631 +4212,378 @@
       </w:pPr>
     </w:pPrDefault>
   </w:docDefaults>
-  <w:latentStyles w:defLockedState="0" w:defUIPriority="99" w:defSemiHidden="1" w:defUnhideWhenUsed="1" w:defQFormat="0" w:count="267">
-    <w:lsdException w:name="Normal" w:semiHidden="0" w:uiPriority="0" w:unhideWhenUsed="0" w:qFormat="1"/>
-    <w:lsdException w:name="heading 1" w:semiHidden="0" w:uiPriority="9" w:unhideWhenUsed="0" w:qFormat="1"/>
-    <w:lsdException w:name="heading 2" w:uiPriority="9" w:qFormat="1"/>
-    <w:lsdException w:name="heading 3" w:uiPriority="9" w:qFormat="1"/>
-    <w:lsdException w:name="heading 4" w:uiPriority="9" w:qFormat="1"/>
-    <w:lsdException w:name="heading 5" w:uiPriority="9" w:qFormat="1"/>
-    <w:lsdException w:name="heading 6" w:uiPriority="9" w:qFormat="1"/>
-    <w:lsdException w:name="heading 7" w:uiPriority="9" w:qFormat="1"/>
-    <w:lsdException w:name="heading 8" w:uiPriority="9" w:qFormat="1"/>
-    <w:lsdException w:name="heading 9" w:uiPriority="9" w:qFormat="1"/>
-    <w:lsdException w:name="toc 1" w:uiPriority="39"/>
-    <w:lsdException w:name="toc 2" w:uiPriority="39"/>
-    <w:lsdException w:name="toc 3" w:uiPriority="39"/>
-    <w:lsdException w:name="toc 4" w:uiPriority="39"/>
-    <w:lsdException w:name="toc 5" w:uiPriority="39"/>
-    <w:lsdException w:name="toc 6" w:uiPriority="39"/>
-    <w:lsdException w:name="toc 7" w:uiPriority="39"/>
-    <w:lsdException w:name="toc 8" w:uiPriority="39"/>
-    <w:lsdException w:name="toc 9" w:uiPriority="39"/>
-    <w:lsdException w:name="caption" w:uiPriority="35" w:qFormat="1"/>
-    <w:lsdException w:name="Title" w:semiHidden="0" w:uiPriority="10" w:unhideWhenUsed="0" w:qFormat="1"/>
-    <w:lsdException w:name="Default Paragraph Font" w:uiPriority="1"/>
-    <w:lsdException w:name="Subtitle" w:semiHidden="0" w:uiPriority="11" w:unhideWhenUsed="0" w:qFormat="1"/>
-    <w:lsdException w:name="Strong" w:semiHidden="0" w:uiPriority="22" w:unhideWhenUsed="0" w:qFormat="1"/>
-    <w:lsdException w:name="Emphasis" w:semiHidden="0" w:uiPriority="20" w:unhideWhenUsed="0" w:qFormat="1"/>
-    <w:lsdException w:name="Table Grid" w:semiHidden="0" w:uiPriority="39" w:unhideWhenUsed="0"/>
-    <w:lsdException w:name="Placeholder Text" w:unhideWhenUsed="0"/>
-    <w:lsdException w:name="No Spacing" w:semiHidden="0" w:uiPriority="1" w:unhideWhenUsed="0" w:qFormat="1"/>
-    <w:lsdException w:name="Light Shading" w:semiHidden="0" w:uiPriority="60" w:unhideWhenUsed="0"/>
-    <w:lsdException w:name="Light List" w:semiHidden="0" w:uiPriority="61" w:unhideWhenUsed="0"/>
-    <w:lsdException w:name="Light Grid" w:semiHidden="0" w:uiPriority="62" w:unhideWhenUsed="0"/>
-    <w:lsdException w:name="Medium Shading 1" w:semiHidden="0" w:uiPriority="63" w:unhideWhenUsed="0"/>
-    <w:lsdException w:name="Medium Shading 2" w:semiHidden="0" w:uiPriority="64" w:unhideWhenUsed="0"/>
-    <w:lsdException w:name="Medium List 1" w:semiHidden="0" w:uiPriority="65" w:unhideWhenUsed="0"/>
-    <w:lsdException w:name="Medium List 2" w:semiHidden="0" w:uiPriority="66" w:unhideWhenUsed="0"/>
-    <w:lsdException w:name="Medium Grid 1" w:semiHidden="0" w:uiPriority="67" w:unhideWhenUsed="0"/>
-    <w:lsdException w:name="Medium Grid 2" w:semiHidden="0" w:uiPriority="68" w:unhideWhenUsed="0"/>
-    <w:lsdException w:name="Medium Grid 3" w:semiHidden="0" w:uiPriority="69" w:unhideWhenUsed="0"/>
-    <w:lsdException w:name="Dark List" w:semiHidden="0" w:uiPriority="70" w:unhideWhenUsed="0"/>
-    <w:lsdException w:name="Colorful Shading" w:semiHidden="0" w:uiPriority="71" w:unhideWhenUsed="0"/>
-    <w:lsdException w:name="Colorful List" w:semiHidden="0" w:uiPriority="72" w:unhideWhenUsed="0"/>
-    <w:lsdException w:name="Colorful Grid" w:semiHidden="0" w:uiPriority="73" w:unhideWhenUsed="0"/>
-    <w:lsdException w:name="Light Shading Accent 1" w:semiHidden="0" w:uiPriority="60" w:unhideWhenUsed="0"/>
-    <w:lsdException w:name="Light List Accent 1" w:semiHidden="0" w:uiPriority="61" w:unhideWhenUsed="0"/>
-    <w:lsdException w:name="Light Grid Accent 1" w:semiHidden="0" w:uiPriority="62" w:unhideWhenUsed="0"/>
-    <w:lsdException w:name="Medium Shading 1 Accent 1" w:semiHidden="0" w:uiPriority="63" w:unhideWhenUsed="0"/>
-    <w:lsdException w:name="Medium Shading 2 Accent 1" w:semiHidden="0" w:uiPriority="64" w:unhideWhenUsed="0"/>
-    <w:lsdException w:name="Medium List 1 Accent 1" w:semiHidden="0" w:uiPriority="65" w:unhideWhenUsed="0"/>
-    <w:lsdException w:name="Revision" w:unhideWhenUsed="0"/>
-    <w:lsdException w:name="List Paragraph" w:semiHidden="0" w:uiPriority="34" w:unhideWhenUsed="0" w:qFormat="1"/>
-    <w:lsdException w:name="Quote" w:semiHidden="0" w:uiPriority="29" w:unhideWhenUsed="0" w:qFormat="1"/>
-    <w:lsdException w:name="Intense Quote" w:semiHidden="0" w:uiPriority="30" w:unhideWhenUsed="0" w:qFormat="1"/>
-    <w:lsdException w:name="Medium List 2 Accent 1" w:semiHidden="0" w:uiPriority="66" w:unhideWhenUsed="0"/>
-    <w:lsdException w:name="Medium Grid 1 Accent 1" w:semiHidden="0" w:uiPriority="67" w:unhideWhenUsed="0"/>
-    <w:lsdException w:name="Medium Grid 2 Accent 1" w:semiHidden="0" w:uiPriority="68" w:unhideWhenUsed="0"/>
-    <w:lsdException w:name="Medium Grid 3 Accent 1" w:semiHidden="0" w:uiPriority="69" w:unhideWhenUsed="0"/>
-    <w:lsdException w:name="Dark List Accent 1" w:semiHidden="0" w:uiPriority="70" w:unhideWhenUsed="0"/>
-    <w:lsdException w:name="Colorful Shading Accent 1" w:semiHidden="0" w:uiPriority="71" w:unhideWhenUsed="0"/>
-    <w:lsdException w:name="Colorful List Accent 1" w:semiHidden="0" w:uiPriority="72" w:unhideWhenUsed="0"/>
-    <w:lsdException w:name="Colorful Grid Accent 1" w:semiHidden="0" w:uiPriority="73" w:unhideWhenUsed="0"/>
-    <w:lsdException w:name="Light Shading Accent 2" w:semiHidden="0" w:uiPriority="60" w:unhideWhenUsed="0"/>
-    <w:lsdException w:name="Light List Accent 2" w:semiHidden="0" w:uiPriority="61" w:unhideWhenUsed="0"/>
-    <w:lsdException w:name="Light Grid Accent 2" w:semiHidden="0" w:uiPriority="62" w:unhideWhenUsed="0"/>
-    <w:lsdException w:name="Medium Shading 1 Accent 2" w:semiHidden="0" w:uiPriority="63" w:unhideWhenUsed="0"/>
-    <w:lsdException w:name="Medium Shading 2 Accent 2" w:semiHidden="0" w:uiPriority="64" w:unhideWhenUsed="0"/>
-    <w:lsdException w:name="Medium List 1 Accent 2" w:semiHidden="0" w:uiPriority="65" w:unhideWhenUsed="0"/>
-    <w:lsdException w:name="Medium List 2 Accent 2" w:semiHidden="0" w:uiPriority="66" w:unhideWhenUsed="0"/>
-    <w:lsdException w:name="Medium Grid 1 Accent 2" w:semiHidden="0" w:uiPriority="67" w:unhideWhenUsed="0"/>
-    <w:lsdException w:name="Medium Grid 2 Accent 2" w:semiHidden="0" w:uiPriority="68" w:unhideWhenUsed="0"/>
-    <w:lsdException w:name="Medium Grid 3 Accent 2" w:semiHidden="0" w:uiPriority="69" w:unhideWhenUsed="0"/>
-    <w:lsdException w:name="Dark List Accent 2" w:semiHidden="0" w:uiPriority="70" w:unhideWhenUsed="0"/>
-    <w:lsdException w:name="Colorful Shading Accent 2" w:semiHidden="0" w:uiPriority="71" w:unhideWhenUsed="0"/>
-    <w:lsdException w:name="Colorful List Accent 2" w:semiHidden="0" w:uiPriority="72" w:unhideWhenUsed="0"/>
-    <w:lsdException w:name="Colorful Grid Accent 2" w:semiHidden="0" w:uiPriority="73" w:unhideWhenUsed="0"/>
-    <w:lsdException w:name="Light Shading Accent 3" w:semiHidden="0" w:uiPriority="60" w:unhideWhenUsed="0"/>
-    <w:lsdException w:name="Light List Accent 3" w:semiHidden="0" w:uiPriority="61" w:unhideWhenUsed="0"/>
-    <w:lsdException w:name="Light Grid Accent 3" w:semiHidden="0" w:uiPriority="62" w:unhideWhenUsed="0"/>
-    <w:lsdException w:name="Medium Shading 1 Accent 3" w:semiHidden="0" w:uiPriority="63" w:unhideWhenUsed="0"/>
-    <w:lsdException w:name="Medium Shading 2 Accent 3" w:semiHidden="0" w:uiPriority="64" w:unhideWhenUsed="0"/>
-    <w:lsdException w:name="Medium List 1 Accent 3" w:semiHidden="0" w:uiPriority="65" w:unhideWhenUsed="0"/>
-    <w:lsdException w:name="Medium List 2 Accent 3" w:semiHidden="0" w:uiPriority="66" w:unhideWhenUsed="0"/>
-    <w:lsdException w:name="Medium Grid 1 Accent 3" w:semiHidden="0" w:uiPriority="67" w:unhideWhenUsed="0"/>
-    <w:lsdException w:name="Medium Grid 2 Accent 3" w:semiHidden="0" w:uiPriority="68" w:unhideWhenUsed="0"/>
-    <w:lsdException w:name="Medium Grid 3 Accent 3" w:semiHidden="0" w:uiPriority="69" w:unhideWhenUsed="0"/>
-    <w:lsdException w:name="Dark List Accent 3" w:semiHidden="0" w:uiPriority="70" w:unhideWhenUsed="0"/>
-    <w:lsdException w:name="Colorful Shading Accent 3" w:semiHidden="0" w:uiPriority="71" w:unhideWhenUsed="0"/>
-    <w:lsdException w:name="Colorful List Accent 3" w:semiHidden="0" w:uiPriority="72" w:unhideWhenUsed="0"/>
-    <w:lsdException w:name="Colorful Grid Accent 3" w:semiHidden="0" w:uiPriority="73" w:unhideWhenUsed="0"/>
-    <w:lsdException w:name="Light Shading Accent 4" w:semiHidden="0" w:uiPriority="60" w:unhideWhenUsed="0"/>
-    <w:lsdException w:name="Light List Accent 4" w:semiHidden="0" w:uiPriority="61" w:unhideWhenUsed="0"/>
-    <w:lsdException w:name="Light Grid Accent 4" w:semiHidden="0" w:uiPriority="62" w:unhideWhenUsed="0"/>
-    <w:lsdException w:name="Medium Shading 1 Accent 4" w:semiHidden="0" w:uiPriority="63" w:unhideWhenUsed="0"/>
-    <w:lsdException w:name="Medium Shading 2 Accent 4" w:semiHidden="0" w:uiPriority="64" w:unhideWhenUsed="0"/>
-    <w:lsdException w:name="Medium List 1 Accent 4" w:semiHidden="0" w:uiPriority="65" w:unhideWhenUsed="0"/>
-    <w:lsdException w:name="Medium List 2 Accent 4" w:semiHidden="0" w:uiPriority="66" w:unhideWhenUsed="0"/>
-    <w:lsdException w:name="Medium Grid 1 Accent 4" w:semiHidden="0" w:uiPriority="67" w:unhideWhenUsed="0"/>
-    <w:lsdException w:name="Medium Grid 2 Accent 4" w:semiHidden="0" w:uiPriority="68" w:unhideWhenUsed="0"/>
-    <w:lsdException w:name="Medium Grid 3 Accent 4" w:semiHidden="0" w:uiPriority="69" w:unhideWhenUsed="0"/>
-    <w:lsdException w:name="Dark List Accent 4" w:semiHidden="0" w:uiPriority="70" w:unhideWhenUsed="0"/>
-    <w:lsdException w:name="Colorful Shading Accent 4" w:semiHidden="0" w:uiPriority="71" w:unhideWhenUsed="0"/>
-    <w:lsdException w:name="Colorful List Accent 4" w:semiHidden="0" w:uiPriority="72" w:unhideWhenUsed="0"/>
-    <w:lsdException w:name="Colorful Grid Accent 4" w:semiHidden="0" w:uiPriority="73" w:unhideWhenUsed="0"/>
-    <w:lsdException w:name="Light Shading Accent 5" w:semiHidden="0" w:uiPriority="60" w:unhideWhenUsed="0"/>
-    <w:lsdException w:name="Light List Accent 5" w:semiHidden="0" w:uiPriority="61" w:unhideWhenUsed="0"/>
-    <w:lsdException w:name="Light Grid Accent 5" w:semiHidden="0" w:uiPriority="62" w:unhideWhenUsed="0"/>
-    <w:lsdException w:name="Medium Shading 1 Accent 5" w:semiHidden="0" w:uiPriority="63" w:unhideWhenUsed="0"/>
-    <w:lsdException w:name="Medium Shading 2 Accent 5" w:semiHidden="0" w:uiPriority="64" w:unhideWhenUsed="0"/>
-    <w:lsdException w:name="Medium List 1 Accent 5" w:semiHidden="0" w:uiPriority="65" w:unhideWhenUsed="0"/>
-    <w:lsdException w:name="Medium List 2 Accent 5" w:semiHidden="0" w:uiPriority="66" w:unhideWhenUsed="0"/>
-    <w:lsdException w:name="Medium Grid 1 Accent 5" w:semiHidden="0" w:uiPriority="67" w:unhideWhenUsed="0"/>
-    <w:lsdException w:name="Medium Grid 2 Accent 5" w:semiHidden="0" w:uiPriority="68" w:unhideWhenUsed="0"/>
-    <w:lsdException w:name="Medium Grid 3 Accent 5" w:semiHidden="0" w:uiPriority="69" w:unhideWhenUsed="0"/>
-    <w:lsdException w:name="Dark List Accent 5" w:semiHidden="0" w:uiPriority="70" w:unhideWhenUsed="0"/>
-    <w:lsdException w:name="Colorful Shading Accent 5" w:semiHidden="0" w:uiPriority="71" w:unhideWhenUsed="0"/>
-    <w:lsdException w:name="Colorful List Accent 5" w:semiHidden="0" w:uiPriority="72" w:unhideWhenUsed="0"/>
-    <w:lsdException w:name="Colorful Grid Accent 5" w:semiHidden="0" w:uiPriority="73" w:unhideWhenUsed="0"/>
-    <w:lsdException w:name="Light Shading Accent 6" w:semiHidden="0" w:uiPriority="60" w:unhideWhenUsed="0"/>
-    <w:lsdException w:name="Light List Accent 6" w:semiHidden="0" w:uiPriority="61" w:unhideWhenUsed="0"/>
-    <w:lsdException w:name="Light Grid Accent 6" w:semiHidden="0" w:uiPriority="62" w:unhideWhenUsed="0"/>
-    <w:lsdException w:name="Medium Shading 1 Accent 6" w:semiHidden="0" w:uiPriority="63" w:unhideWhenUsed="0"/>
-    <w:lsdException w:name="Medium Shading 2 Accent 6" w:semiHidden="0" w:uiPriority="64" w:unhideWhenUsed="0"/>
-    <w:lsdException w:name="Medium List 1 Accent 6" w:semiHidden="0" w:uiPriority="65" w:unhideWhenUsed="0"/>
-    <w:lsdException w:name="Medium List 2 Accent 6" w:semiHidden="0" w:uiPriority="66" w:unhideWhenUsed="0"/>
-    <w:lsdException w:name="Medium Grid 1 Accent 6" w:semiHidden="0" w:uiPriority="67" w:unhideWhenUsed="0"/>
-    <w:lsdException w:name="Medium Grid 2 Accent 6" w:semiHidden="0" w:uiPriority="68" w:unhideWhenUsed="0"/>
-    <w:lsdException w:name="Medium Grid 3 Accent 6" w:semiHidden="0" w:uiPriority="69" w:unhideWhenUsed="0"/>
-    <w:lsdException w:name="Dark List Accent 6" w:semiHidden="0" w:uiPriority="70" w:unhideWhenUsed="0"/>
-    <w:lsdException w:name="Colorful Shading Accent 6" w:semiHidden="0" w:uiPriority="71" w:unhideWhenUsed="0"/>
-    <w:lsdException w:name="Colorful List Accent 6" w:semiHidden="0" w:uiPriority="72" w:unhideWhenUsed="0"/>
-    <w:lsdException w:name="Colorful Grid Accent 6" w:semiHidden="0" w:uiPriority="73" w:unhideWhenUsed="0"/>
-    <w:lsdException w:name="Subtle Emphasis" w:semiHidden="0" w:uiPriority="19" w:unhideWhenUsed="0" w:qFormat="1"/>
-    <w:lsdException w:name="Intense Emphasis" w:semiHidden="0" w:uiPriority="21" w:unhideWhenUsed="0" w:qFormat="1"/>
-    <w:lsdException w:name="Subtle Reference" w:semiHidden="0" w:uiPriority="31" w:unhideWhenUsed="0" w:qFormat="1"/>
-    <w:lsdException w:name="Intense Reference" w:semiHidden="0" w:uiPriority="32" w:unhideWhenUsed="0" w:qFormat="1"/>
-    <w:lsdException w:name="Book Title" w:semiHidden="0" w:uiPriority="33" w:unhideWhenUsed="0" w:qFormat="1"/>
-    <w:lsdException w:name="Bibliography" w:uiPriority="37"/>
-    <w:lsdException w:name="TOC Heading" w:uiPriority="39" w:qFormat="1"/>
-  </w:latentStyles>
-  <w:style w:type="paragraph" w:default="1" w:styleId="Normal">
-    <w:name w:val="Normal"/>
-    <w:qFormat/>
-  </w:style>
-  <w:style w:type="paragraph" w:styleId="Heading1">
-    <w:name w:val="heading 1"/>
-    <w:basedOn w:val="Normal"/>
-    <w:next w:val="Normal"/>
-    <w:link w:val="Heading1Char"/>
-    <w:uiPriority w:val="9"/>
-    <w:qFormat/>
-    <w:rsid w:val="00050B22"/>
-    <w:pPr>
-      <w:keepNext/>
-      <w:keepLines/>
-      <w:spacing w:before="240" w:after="0"/>
-      <w:outlineLvl w:val="0"/>
-    </w:pPr>
-    <w:rPr>
-      <w:rFonts w:asciiTheme="majorHAnsi" w:eastAsiaTheme="majorEastAsia" w:hAnsiTheme="majorHAnsi" w:cstheme="majorBidi"/>
-      <w:color w:val="2E74B5" w:themeColor="accent1" w:themeShade="BF"/>
-      <w:sz w:val="32"/>
-      <w:szCs w:val="32"/>
-    </w:rPr>
-  </w:style>
-  <w:style w:type="paragraph" w:styleId="Heading2">
-    <w:name w:val="heading 2"/>
-    <w:basedOn w:val="Normal"/>
-    <w:next w:val="Normal"/>
-    <w:link w:val="Heading2Char"/>
-    <w:uiPriority w:val="9"/>
-    <w:unhideWhenUsed/>
-    <w:qFormat/>
-    <w:rsid w:val="00050B22"/>
-    <w:pPr>
-      <w:keepNext/>
-      <w:keepLines/>
-      <w:spacing w:before="40" w:after="0"/>
-      <w:outlineLvl w:val="1"/>
-    </w:pPr>
-    <w:rPr>
-      <w:rFonts w:asciiTheme="majorHAnsi" w:eastAsiaTheme="majorEastAsia" w:hAnsiTheme="majorHAnsi" w:cstheme="majorBidi"/>
-      <w:color w:val="2E74B5" w:themeColor="accent1" w:themeShade="BF"/>
-      <w:sz w:val="26"/>
-      <w:szCs w:val="26"/>
-    </w:rPr>
-  </w:style>
-  <w:style w:type="paragraph" w:styleId="Heading3">
-    <w:name w:val="heading 3"/>
-    <w:basedOn w:val="Normal"/>
-    <w:next w:val="Normal"/>
-    <w:link w:val="Heading3Char"/>
-    <w:uiPriority w:val="9"/>
-    <w:unhideWhenUsed/>
-    <w:qFormat/>
-    <w:rsid w:val="004F6C01"/>
-    <w:pPr>
-      <w:keepNext/>
-      <w:keepLines/>
-      <w:spacing w:before="40" w:after="0"/>
-      <w:outlineLvl w:val="2"/>
-    </w:pPr>
-    <w:rPr>
-      <w:rFonts w:asciiTheme="majorHAnsi" w:eastAsiaTheme="majorEastAsia" w:hAnsiTheme="majorHAnsi" w:cstheme="majorBidi"/>
-      <w:color w:val="1F4D78" w:themeColor="accent1" w:themeShade="7F"/>
-      <w:sz w:val="24"/>
-      <w:szCs w:val="24"/>
-    </w:rPr>
-  </w:style>
-  <w:style w:type="character" w:default="1" w:styleId="DefaultParagraphFont">
-    <w:name w:val="Default Paragraph Font"/>
-    <w:uiPriority w:val="1"/>
-    <w:semiHidden/>
-    <w:unhideWhenUsed/>
-  </w:style>
-  <w:style w:type="table" w:default="1" w:styleId="TableNormal">
-    <w:name w:val="Normal Table"/>
-    <w:uiPriority w:val="99"/>
-    <w:semiHidden/>
-    <w:unhideWhenUsed/>
-    <w:tblPr>
-      <w:tblInd w:w="0" w:type="dxa"/>
-      <w:tblCellMar>
-        <w:top w:w="0" w:type="dxa"/>
-        <w:left w:w="108" w:type="dxa"/>
-        <w:bottom w:w="0" w:type="dxa"/>
-        <w:right w:w="108" w:type="dxa"/>
-      </w:tblCellMar>
-    </w:tblPr>
-  </w:style>
-  <w:style w:type="numbering" w:default="1" w:styleId="NoList">
-    <w:name w:val="No List"/>
-    <w:uiPriority w:val="99"/>
-    <w:semiHidden/>
-    <w:unhideWhenUsed/>
-  </w:style>
-  <w:style w:type="character" w:customStyle="1" w:styleId="Heading1Char">
-    <w:name w:val="Heading 1 Char"/>
-    <w:basedOn w:val="DefaultParagraphFont"/>
-    <w:link w:val="Heading1"/>
-    <w:uiPriority w:val="9"/>
-    <w:rsid w:val="00050B22"/>
-    <w:rPr>
-      <w:rFonts w:asciiTheme="majorHAnsi" w:eastAsiaTheme="majorEastAsia" w:hAnsiTheme="majorHAnsi" w:cstheme="majorBidi"/>
-      <w:color w:val="2E74B5" w:themeColor="accent1" w:themeShade="BF"/>
-      <w:sz w:val="32"/>
-      <w:szCs w:val="32"/>
-    </w:rPr>
-  </w:style>
-  <w:style w:type="character" w:customStyle="1" w:styleId="Heading2Char">
-    <w:name w:val="Heading 2 Char"/>
-    <w:basedOn w:val="DefaultParagraphFont"/>
-    <w:link w:val="Heading2"/>
-    <w:uiPriority w:val="9"/>
-    <w:rsid w:val="00050B22"/>
-    <w:rPr>
-      <w:rFonts w:asciiTheme="majorHAnsi" w:eastAsiaTheme="majorEastAsia" w:hAnsiTheme="majorHAnsi" w:cstheme="majorBidi"/>
-      <w:color w:val="2E74B5" w:themeColor="accent1" w:themeShade="BF"/>
-      <w:sz w:val="26"/>
-      <w:szCs w:val="26"/>
-    </w:rPr>
-  </w:style>
-  <w:style w:type="paragraph" w:styleId="Header">
-    <w:name w:val="header"/>
-    <w:basedOn w:val="Normal"/>
-    <w:link w:val="HeaderChar"/>
-    <w:uiPriority w:val="99"/>
-    <w:unhideWhenUsed/>
-    <w:rsid w:val="00050B22"/>
-    <w:pPr>
-      <w:tabs>
-        <w:tab w:val="center" w:pos="4680"/>
-        <w:tab w:val="right" w:pos="9360"/>
-      </w:tabs>
-      <w:spacing w:after="0" w:line="240" w:lineRule="auto"/>
-    </w:pPr>
-  </w:style>
-  <w:style w:type="character" w:customStyle="1" w:styleId="HeaderChar">
-    <w:name w:val="Header Char"/>
-    <w:basedOn w:val="DefaultParagraphFont"/>
-    <w:link w:val="Header"/>
-    <w:uiPriority w:val="99"/>
-    <w:rsid w:val="00050B22"/>
-  </w:style>
-  <w:style w:type="paragraph" w:styleId="Footer">
-    <w:name w:val="footer"/>
-    <w:basedOn w:val="Normal"/>
-    <w:link w:val="FooterChar"/>
-    <w:uiPriority w:val="99"/>
-    <w:unhideWhenUsed/>
-    <w:rsid w:val="00050B22"/>
-    <w:pPr>
-      <w:tabs>
-        <w:tab w:val="center" w:pos="4680"/>
-        <w:tab w:val="right" w:pos="9360"/>
-      </w:tabs>
-      <w:spacing w:after="0" w:line="240" w:lineRule="auto"/>
-    </w:pPr>
-  </w:style>
-  <w:style w:type="character" w:customStyle="1" w:styleId="FooterChar">
-    <w:name w:val="Footer Char"/>
-    <w:basedOn w:val="DefaultParagraphFont"/>
-    <w:link w:val="Footer"/>
-    <w:uiPriority w:val="99"/>
-    <w:rsid w:val="00050B22"/>
-  </w:style>
-  <w:style w:type="paragraph" w:styleId="ListParagraph">
-    <w:name w:val="List Paragraph"/>
-    <w:basedOn w:val="Normal"/>
-    <w:uiPriority w:val="34"/>
-    <w:qFormat/>
-    <w:rsid w:val="00050B22"/>
-    <w:pPr>
-      <w:ind w:left="720"/>
-      <w:contextualSpacing/>
-    </w:pPr>
-  </w:style>
-  <w:style w:type="character" w:customStyle="1" w:styleId="Heading3Char">
-    <w:name w:val="Heading 3 Char"/>
-    <w:basedOn w:val="DefaultParagraphFont"/>
-    <w:link w:val="Heading3"/>
-    <w:uiPriority w:val="9"/>
-    <w:rsid w:val="004F6C01"/>
-    <w:rPr>
-      <w:rFonts w:asciiTheme="majorHAnsi" w:eastAsiaTheme="majorEastAsia" w:hAnsiTheme="majorHAnsi" w:cstheme="majorBidi"/>
-      <w:color w:val="1F4D78" w:themeColor="accent1" w:themeShade="7F"/>
-      <w:sz w:val="24"/>
-      <w:szCs w:val="24"/>
-    </w:rPr>
-  </w:style>
-  <w:style w:type="paragraph" w:styleId="NoSpacing">
-    <w:name w:val="No Spacing"/>
-    <w:link w:val="NoSpacingChar"/>
-    <w:uiPriority w:val="1"/>
-    <w:qFormat/>
-    <w:rsid w:val="008F41B5"/>
-    <w:pPr>
-      <w:spacing w:after="0" w:line="240" w:lineRule="auto"/>
-    </w:pPr>
-    <w:rPr>
-      <w:rFonts w:eastAsiaTheme="minorEastAsia"/>
-      <w:lang w:val="en-US"/>
-    </w:rPr>
-  </w:style>
-  <w:style w:type="character" w:customStyle="1" w:styleId="NoSpacingChar">
-    <w:name w:val="No Spacing Char"/>
-    <w:basedOn w:val="DefaultParagraphFont"/>
-    <w:link w:val="NoSpacing"/>
-    <w:uiPriority w:val="1"/>
-    <w:rsid w:val="008F41B5"/>
-    <w:rPr>
-      <w:rFonts w:eastAsiaTheme="minorEastAsia"/>
-      <w:lang w:val="en-US"/>
-    </w:rPr>
-  </w:style>
-  <w:style w:type="paragraph" w:styleId="TOCHeading">
-    <w:name w:val="TOC Heading"/>
-    <w:basedOn w:val="Heading1"/>
-    <w:next w:val="Normal"/>
-    <w:uiPriority w:val="39"/>
-    <w:unhideWhenUsed/>
-    <w:qFormat/>
-    <w:rsid w:val="008F41B5"/>
-    <w:pPr>
-      <w:outlineLvl w:val="9"/>
-    </w:pPr>
-    <w:rPr>
-      <w:lang w:val="en-US"/>
-    </w:rPr>
-  </w:style>
-  <w:style w:type="paragraph" w:styleId="TOC1">
-    <w:name w:val="toc 1"/>
-    <w:basedOn w:val="Normal"/>
-    <w:next w:val="Normal"/>
-    <w:autoRedefine/>
-    <w:uiPriority w:val="39"/>
-    <w:unhideWhenUsed/>
-    <w:rsid w:val="008F41B5"/>
-    <w:pPr>
-      <w:spacing w:after="100"/>
-    </w:pPr>
-  </w:style>
-  <w:style w:type="paragraph" w:styleId="TOC2">
-    <w:name w:val="toc 2"/>
-    <w:basedOn w:val="Normal"/>
-    <w:next w:val="Normal"/>
-    <w:autoRedefine/>
-    <w:uiPriority w:val="39"/>
-    <w:unhideWhenUsed/>
-    <w:rsid w:val="008F41B5"/>
-    <w:pPr>
-      <w:spacing w:after="100"/>
-      <w:ind w:left="220"/>
-    </w:pPr>
-  </w:style>
-  <w:style w:type="paragraph" w:styleId="TOC3">
-    <w:name w:val="toc 3"/>
-    <w:basedOn w:val="Normal"/>
-    <w:next w:val="Normal"/>
-    <w:autoRedefine/>
-    <w:uiPriority w:val="39"/>
-    <w:unhideWhenUsed/>
-    <w:rsid w:val="008F41B5"/>
-    <w:pPr>
-      <w:spacing w:after="100"/>
-      <w:ind w:left="440"/>
-    </w:pPr>
-  </w:style>
-  <w:style w:type="character" w:styleId="Hyperlink">
-    <w:name w:val="Hyperlink"/>
-    <w:basedOn w:val="DefaultParagraphFont"/>
-    <w:uiPriority w:val="99"/>
-    <w:unhideWhenUsed/>
-    <w:rsid w:val="008F41B5"/>
-    <w:rPr>
-      <w:color w:val="0563C1" w:themeColor="hyperlink"/>
-      <w:u w:val="single"/>
-    </w:rPr>
-  </w:style>
-  <w:style w:type="paragraph" w:styleId="BalloonText">
-    <w:name w:val="Balloon Text"/>
-    <w:basedOn w:val="Normal"/>
-    <w:link w:val="BalloonTextChar"/>
-    <w:uiPriority w:val="99"/>
-    <w:semiHidden/>
-    <w:unhideWhenUsed/>
-    <w:rsid w:val="00547446"/>
-    <w:pPr>
-      <w:spacing w:after="0" w:line="240" w:lineRule="auto"/>
-    </w:pPr>
-    <w:rPr>
-      <w:rFonts w:ascii="Lucida Grande" w:hAnsi="Lucida Grande" w:cs="Lucida Grande"/>
-      <w:sz w:val="18"/>
-      <w:szCs w:val="18"/>
-    </w:rPr>
-  </w:style>
-  <w:style w:type="character" w:customStyle="1" w:styleId="BalloonTextChar">
-    <w:name w:val="Balloon Text Char"/>
-    <w:basedOn w:val="DefaultParagraphFont"/>
-    <w:link w:val="BalloonText"/>
-    <w:uiPriority w:val="99"/>
-    <w:semiHidden/>
-    <w:rsid w:val="00547446"/>
-    <w:rPr>
-      <w:rFonts w:ascii="Lucida Grande" w:hAnsi="Lucida Grande" w:cs="Lucida Grande"/>
-      <w:sz w:val="18"/>
-      <w:szCs w:val="18"/>
-    </w:rPr>
-  </w:style>
-  <w:style w:type="paragraph" w:styleId="Caption">
-    <w:name w:val="caption"/>
-    <w:basedOn w:val="Normal"/>
-    <w:next w:val="Normal"/>
-    <w:uiPriority w:val="35"/>
-    <w:unhideWhenUsed/>
-    <w:qFormat/>
-    <w:rsid w:val="0090219F"/>
-    <w:pPr>
-      <w:spacing w:after="200" w:line="240" w:lineRule="auto"/>
-    </w:pPr>
-    <w:rPr>
-      <w:b/>
-      <w:bCs/>
-      <w:color w:val="5B9BD5" w:themeColor="accent1"/>
-      <w:sz w:val="18"/>
-      <w:szCs w:val="18"/>
-    </w:rPr>
-  </w:style>
-</w:styles>
-</file>
-
-<file path=word/stylesWithEffects.xml><?xml version="1.0" encoding="utf-8"?>
-<w:styles xmlns:wpc="http://schemas.microsoft.com/office/word/2010/wordprocessingCanvas" xmlns:mc="http://schemas.openxmlformats.org/markup-compatibility/2006" xmlns:o="urn:schemas-microsoft-com:office:office" xmlns:r="http://schemas.openxmlformats.org/officeDocument/2006/relationships" xmlns:m="http://schemas.openxmlformats.org/officeDocument/2006/math" xmlns:v="urn:schemas-microsoft-com:vml" xmlns:wp14="http://schemas.microsoft.com/office/word/2010/wordprocessingDrawing" xmlns:wp="http://schemas.openxmlformats.org/drawingml/2006/wordprocessingDrawing" xmlns:w10="urn:schemas-microsoft-com:office:word" xmlns:w="http://schemas.openxmlformats.org/wordprocessingml/2006/main" xmlns:w14="http://schemas.microsoft.com/office/word/2010/wordml" xmlns:wpg="http://schemas.microsoft.com/office/word/2010/wordprocessingGroup" xmlns:wpi="http://schemas.microsoft.com/office/word/2010/wordprocessingInk" xmlns:wne="http://schemas.microsoft.com/office/word/2006/wordml" xmlns:wps="http://schemas.microsoft.com/office/word/2010/wordprocessingShape" mc:Ignorable="w14 wp14">
-  <w:docDefaults>
-    <w:rPrDefault>
-      <w:rPr>
-        <w:rFonts w:asciiTheme="minorHAnsi" w:eastAsiaTheme="minorHAnsi" w:hAnsiTheme="minorHAnsi" w:cstheme="minorBidi"/>
-        <w:sz w:val="22"/>
-        <w:szCs w:val="22"/>
-        <w:lang w:val="en-CA" w:eastAsia="en-US" w:bidi="ar-SA"/>
-      </w:rPr>
-    </w:rPrDefault>
-    <w:pPrDefault>
-      <w:pPr>
-        <w:spacing w:after="160" w:line="259" w:lineRule="auto"/>
-      </w:pPr>
-    </w:pPrDefault>
-  </w:docDefaults>
-  <w:latentStyles w:defLockedState="0" w:defUIPriority="99" w:defSemiHidden="1" w:defUnhideWhenUsed="1" w:defQFormat="0" w:count="267">
-    <w:lsdException w:name="Normal" w:semiHidden="0" w:uiPriority="0" w:unhideWhenUsed="0" w:qFormat="1"/>
-    <w:lsdException w:name="heading 1" w:semiHidden="0" w:uiPriority="9" w:unhideWhenUsed="0" w:qFormat="1"/>
-    <w:lsdException w:name="heading 2" w:uiPriority="9" w:qFormat="1"/>
-    <w:lsdException w:name="heading 3" w:uiPriority="9" w:qFormat="1"/>
-    <w:lsdException w:name="heading 4" w:uiPriority="9" w:qFormat="1"/>
-    <w:lsdException w:name="heading 5" w:uiPriority="9" w:qFormat="1"/>
-    <w:lsdException w:name="heading 6" w:uiPriority="9" w:qFormat="1"/>
-    <w:lsdException w:name="heading 7" w:uiPriority="9" w:qFormat="1"/>
-    <w:lsdException w:name="heading 8" w:uiPriority="9" w:qFormat="1"/>
-    <w:lsdException w:name="heading 9" w:uiPriority="9" w:qFormat="1"/>
-    <w:lsdException w:name="toc 1" w:uiPriority="39"/>
-    <w:lsdException w:name="toc 2" w:uiPriority="39"/>
-    <w:lsdException w:name="toc 3" w:uiPriority="39"/>
-    <w:lsdException w:name="toc 4" w:uiPriority="39"/>
-    <w:lsdException w:name="toc 5" w:uiPriority="39"/>
-    <w:lsdException w:name="toc 6" w:uiPriority="39"/>
-    <w:lsdException w:name="toc 7" w:uiPriority="39"/>
-    <w:lsdException w:name="toc 8" w:uiPriority="39"/>
-    <w:lsdException w:name="toc 9" w:uiPriority="39"/>
-    <w:lsdException w:name="caption" w:uiPriority="35" w:qFormat="1"/>
-    <w:lsdException w:name="Title" w:semiHidden="0" w:uiPriority="10" w:unhideWhenUsed="0" w:qFormat="1"/>
-    <w:lsdException w:name="Default Paragraph Font" w:uiPriority="1"/>
-    <w:lsdException w:name="Subtitle" w:semiHidden="0" w:uiPriority="11" w:unhideWhenUsed="0" w:qFormat="1"/>
-    <w:lsdException w:name="Strong" w:semiHidden="0" w:uiPriority="22" w:unhideWhenUsed="0" w:qFormat="1"/>
-    <w:lsdException w:name="Emphasis" w:semiHidden="0" w:uiPriority="20" w:unhideWhenUsed="0" w:qFormat="1"/>
-    <w:lsdException w:name="Table Grid" w:semiHidden="0" w:uiPriority="39" w:unhideWhenUsed="0"/>
-    <w:lsdException w:name="Placeholder Text" w:unhideWhenUsed="0"/>
-    <w:lsdException w:name="No Spacing" w:semiHidden="0" w:uiPriority="1" w:unhideWhenUsed="0" w:qFormat="1"/>
-    <w:lsdException w:name="Light Shading" w:semiHidden="0" w:uiPriority="60" w:unhideWhenUsed="0"/>
-    <w:lsdException w:name="Light List" w:semiHidden="0" w:uiPriority="61" w:unhideWhenUsed="0"/>
-    <w:lsdException w:name="Light Grid" w:semiHidden="0" w:uiPriority="62" w:unhideWhenUsed="0"/>
-    <w:lsdException w:name="Medium Shading 1" w:semiHidden="0" w:uiPriority="63" w:unhideWhenUsed="0"/>
-    <w:lsdException w:name="Medium Shading 2" w:semiHidden="0" w:uiPriority="64" w:unhideWhenUsed="0"/>
-    <w:lsdException w:name="Medium List 1" w:semiHidden="0" w:uiPriority="65" w:unhideWhenUsed="0"/>
-    <w:lsdException w:name="Medium List 2" w:semiHidden="0" w:uiPriority="66" w:unhideWhenUsed="0"/>
-    <w:lsdException w:name="Medium Grid 1" w:semiHidden="0" w:uiPriority="67" w:unhideWhenUsed="0"/>
-    <w:lsdException w:name="Medium Grid 2" w:semiHidden="0" w:uiPriority="68" w:unhideWhenUsed="0"/>
-    <w:lsdException w:name="Medium Grid 3" w:semiHidden="0" w:uiPriority="69" w:unhideWhenUsed="0"/>
-    <w:lsdException w:name="Dark List" w:semiHidden="0" w:uiPriority="70" w:unhideWhenUsed="0"/>
-    <w:lsdException w:name="Colorful Shading" w:semiHidden="0" w:uiPriority="71" w:unhideWhenUsed="0"/>
-    <w:lsdException w:name="Colorful List" w:semiHidden="0" w:uiPriority="72" w:unhideWhenUsed="0"/>
-    <w:lsdException w:name="Colorful Grid" w:semiHidden="0" w:uiPriority="73" w:unhideWhenUsed="0"/>
-    <w:lsdException w:name="Light Shading Accent 1" w:semiHidden="0" w:uiPriority="60" w:unhideWhenUsed="0"/>
-    <w:lsdException w:name="Light List Accent 1" w:semiHidden="0" w:uiPriority="61" w:unhideWhenUsed="0"/>
-    <w:lsdException w:name="Light Grid Accent 1" w:semiHidden="0" w:uiPriority="62" w:unhideWhenUsed="0"/>
-    <w:lsdException w:name="Medium Shading 1 Accent 1" w:semiHidden="0" w:uiPriority="63" w:unhideWhenUsed="0"/>
-    <w:lsdException w:name="Medium Shading 2 Accent 1" w:semiHidden="0" w:uiPriority="64" w:unhideWhenUsed="0"/>
-    <w:lsdException w:name="Medium List 1 Accent 1" w:semiHidden="0" w:uiPriority="65" w:unhideWhenUsed="0"/>
-    <w:lsdException w:name="Revision" w:unhideWhenUsed="0"/>
-    <w:lsdException w:name="List Paragraph" w:semiHidden="0" w:uiPriority="34" w:unhideWhenUsed="0" w:qFormat="1"/>
-    <w:lsdException w:name="Quote" w:semiHidden="0" w:uiPriority="29" w:unhideWhenUsed="0" w:qFormat="1"/>
-    <w:lsdException w:name="Intense Quote" w:semiHidden="0" w:uiPriority="30" w:unhideWhenUsed="0" w:qFormat="1"/>
-    <w:lsdException w:name="Medium List 2 Accent 1" w:semiHidden="0" w:uiPriority="66" w:unhideWhenUsed="0"/>
-    <w:lsdException w:name="Medium Grid 1 Accent 1" w:semiHidden="0" w:uiPriority="67" w:unhideWhenUsed="0"/>
-    <w:lsdException w:name="Medium Grid 2 Accent 1" w:semiHidden="0" w:uiPriority="68" w:unhideWhenUsed="0"/>
-    <w:lsdException w:name="Medium Grid 3 Accent 1" w:semiHidden="0" w:uiPriority="69" w:unhideWhenUsed="0"/>
-    <w:lsdException w:name="Dark List Accent 1" w:semiHidden="0" w:uiPriority="70" w:unhideWhenUsed="0"/>
-    <w:lsdException w:name="Colorful Shading Accent 1" w:semiHidden="0" w:uiPriority="71" w:unhideWhenUsed="0"/>
-    <w:lsdException w:name="Colorful List Accent 1" w:semiHidden="0" w:uiPriority="72" w:unhideWhenUsed="0"/>
-    <w:lsdException w:name="Colorful Grid Accent 1" w:semiHidden="0" w:uiPriority="73" w:unhideWhenUsed="0"/>
-    <w:lsdException w:name="Light Shading Accent 2" w:semiHidden="0" w:uiPriority="60" w:unhideWhenUsed="0"/>
-    <w:lsdException w:name="Light List Accent 2" w:semiHidden="0" w:uiPriority="61" w:unhideWhenUsed="0"/>
-    <w:lsdException w:name="Light Grid Accent 2" w:semiHidden="0" w:uiPriority="62" w:unhideWhenUsed="0"/>
-    <w:lsdException w:name="Medium Shading 1 Accent 2" w:semiHidden="0" w:uiPriority="63" w:unhideWhenUsed="0"/>
-    <w:lsdException w:name="Medium Shading 2 Accent 2" w:semiHidden="0" w:uiPriority="64" w:unhideWhenUsed="0"/>
-    <w:lsdException w:name="Medium List 1 Accent 2" w:semiHidden="0" w:uiPriority="65" w:unhideWhenUsed="0"/>
-    <w:lsdException w:name="Medium List 2 Accent 2" w:semiHidden="0" w:uiPriority="66" w:unhideWhenUsed="0"/>
-    <w:lsdException w:name="Medium Grid 1 Accent 2" w:semiHidden="0" w:uiPriority="67" w:unhideWhenUsed="0"/>
-    <w:lsdException w:name="Medium Grid 2 Accent 2" w:semiHidden="0" w:uiPriority="68" w:unhideWhenUsed="0"/>
-    <w:lsdException w:name="Medium Grid 3 Accent 2" w:semiHidden="0" w:uiPriority="69" w:unhideWhenUsed="0"/>
-    <w:lsdException w:name="Dark List Accent 2" w:semiHidden="0" w:uiPriority="70" w:unhideWhenUsed="0"/>
-    <w:lsdException w:name="Colorful Shading Accent 2" w:semiHidden="0" w:uiPriority="71" w:unhideWhenUsed="0"/>
-    <w:lsdException w:name="Colorful List Accent 2" w:semiHidden="0" w:uiPriority="72" w:unhideWhenUsed="0"/>
-    <w:lsdException w:name="Colorful Grid Accent 2" w:semiHidden="0" w:uiPriority="73" w:unhideWhenUsed="0"/>
-    <w:lsdException w:name="Light Shading Accent 3" w:semiHidden="0" w:uiPriority="60" w:unhideWhenUsed="0"/>
-    <w:lsdException w:name="Light List Accent 3" w:semiHidden="0" w:uiPriority="61" w:unhideWhenUsed="0"/>
-    <w:lsdException w:name="Light Grid Accent 3" w:semiHidden="0" w:uiPriority="62" w:unhideWhenUsed="0"/>
-    <w:lsdException w:name="Medium Shading 1 Accent 3" w:semiHidden="0" w:uiPriority="63" w:unhideWhenUsed="0"/>
-    <w:lsdException w:name="Medium Shading 2 Accent 3" w:semiHidden="0" w:uiPriority="64" w:unhideWhenUsed="0"/>
-    <w:lsdException w:name="Medium List 1 Accent 3" w:semiHidden="0" w:uiPriority="65" w:unhideWhenUsed="0"/>
-    <w:lsdException w:name="Medium List 2 Accent 3" w:semiHidden="0" w:uiPriority="66" w:unhideWhenUsed="0"/>
-    <w:lsdException w:name="Medium Grid 1 Accent 3" w:semiHidden="0" w:uiPriority="67" w:unhideWhenUsed="0"/>
-    <w:lsdException w:name="Medium Grid 2 Accent 3" w:semiHidden="0" w:uiPriority="68" w:unhideWhenUsed="0"/>
-    <w:lsdException w:name="Medium Grid 3 Accent 3" w:semiHidden="0" w:uiPriority="69" w:unhideWhenUsed="0"/>
-    <w:lsdException w:name="Dark List Accent 3" w:semiHidden="0" w:uiPriority="70" w:unhideWhenUsed="0"/>
-    <w:lsdException w:name="Colorful Shading Accent 3" w:semiHidden="0" w:uiPriority="71" w:unhideWhenUsed="0"/>
-    <w:lsdException w:name="Colorful List Accent 3" w:semiHidden="0" w:uiPriority="72" w:unhideWhenUsed="0"/>
-    <w:lsdException w:name="Colorful Grid Accent 3" w:semiHidden="0" w:uiPriority="73" w:unhideWhenUsed="0"/>
-    <w:lsdException w:name="Light Shading Accent 4" w:semiHidden="0" w:uiPriority="60" w:unhideWhenUsed="0"/>
-    <w:lsdException w:name="Light List Accent 4" w:semiHidden="0" w:uiPriority="61" w:unhideWhenUsed="0"/>
-    <w:lsdException w:name="Light Grid Accent 4" w:semiHidden="0" w:uiPriority="62" w:unhideWhenUsed="0"/>
-    <w:lsdException w:name="Medium Shading 1 Accent 4" w:semiHidden="0" w:uiPriority="63" w:unhideWhenUsed="0"/>
-    <w:lsdException w:name="Medium Shading 2 Accent 4" w:semiHidden="0" w:uiPriority="64" w:unhideWhenUsed="0"/>
-    <w:lsdException w:name="Medium List 1 Accent 4" w:semiHidden="0" w:uiPriority="65" w:unhideWhenUsed="0"/>
-    <w:lsdException w:name="Medium List 2 Accent 4" w:semiHidden="0" w:uiPriority="66" w:unhideWhenUsed="0"/>
-    <w:lsdException w:name="Medium Grid 1 Accent 4" w:semiHidden="0" w:uiPriority="67" w:unhideWhenUsed="0"/>
-    <w:lsdException w:name="Medium Grid 2 Accent 4" w:semiHidden="0" w:uiPriority="68" w:unhideWhenUsed="0"/>
-    <w:lsdException w:name="Medium Grid 3 Accent 4" w:semiHidden="0" w:uiPriority="69" w:unhideWhenUsed="0"/>
-    <w:lsdException w:name="Dark List Accent 4" w:semiHidden="0" w:uiPriority="70" w:unhideWhenUsed="0"/>
-    <w:lsdException w:name="Colorful Shading Accent 4" w:semiHidden="0" w:uiPriority="71" w:unhideWhenUsed="0"/>
-    <w:lsdException w:name="Colorful List Accent 4" w:semiHidden="0" w:uiPriority="72" w:unhideWhenUsed="0"/>
-    <w:lsdException w:name="Colorful Grid Accent 4" w:semiHidden="0" w:uiPriority="73" w:unhideWhenUsed="0"/>
-    <w:lsdException w:name="Light Shading Accent 5" w:semiHidden="0" w:uiPriority="60" w:unhideWhenUsed="0"/>
-    <w:lsdException w:name="Light List Accent 5" w:semiHidden="0" w:uiPriority="61" w:unhideWhenUsed="0"/>
-    <w:lsdException w:name="Light Grid Accent 5" w:semiHidden="0" w:uiPriority="62" w:unhideWhenUsed="0"/>
-    <w:lsdException w:name="Medium Shading 1 Accent 5" w:semiHidden="0" w:uiPriority="63" w:unhideWhenUsed="0"/>
-    <w:lsdException w:name="Medium Shading 2 Accent 5" w:semiHidden="0" w:uiPriority="64" w:unhideWhenUsed="0"/>
-    <w:lsdException w:name="Medium List 1 Accent 5" w:semiHidden="0" w:uiPriority="65" w:unhideWhenUsed="0"/>
-    <w:lsdException w:name="Medium List 2 Accent 5" w:semiHidden="0" w:uiPriority="66" w:unhideWhenUsed="0"/>
-    <w:lsdException w:name="Medium Grid 1 Accent 5" w:semiHidden="0" w:uiPriority="67" w:unhideWhenUsed="0"/>
-    <w:lsdException w:name="Medium Grid 2 Accent 5" w:semiHidden="0" w:uiPriority="68" w:unhideWhenUsed="0"/>
-    <w:lsdException w:name="Medium Grid 3 Accent 5" w:semiHidden="0" w:uiPriority="69" w:unhideWhenUsed="0"/>
-    <w:lsdException w:name="Dark List Accent 5" w:semiHidden="0" w:uiPriority="70" w:unhideWhenUsed="0"/>
-    <w:lsdException w:name="Colorful Shading Accent 5" w:semiHidden="0" w:uiPriority="71" w:unhideWhenUsed="0"/>
-    <w:lsdException w:name="Colorful List Accent 5" w:semiHidden="0" w:uiPriority="72" w:unhideWhenUsed="0"/>
-    <w:lsdException w:name="Colorful Grid Accent 5" w:semiHidden="0" w:uiPriority="73" w:unhideWhenUsed="0"/>
-    <w:lsdException w:name="Light Shading Accent 6" w:semiHidden="0" w:uiPriority="60" w:unhideWhenUsed="0"/>
-    <w:lsdException w:name="Light List Accent 6" w:semiHidden="0" w:uiPriority="61" w:unhideWhenUsed="0"/>
-    <w:lsdException w:name="Light Grid Accent 6" w:semiHidden="0" w:uiPriority="62" w:unhideWhenUsed="0"/>
-    <w:lsdException w:name="Medium Shading 1 Accent 6" w:semiHidden="0" w:uiPriority="63" w:unhideWhenUsed="0"/>
-    <w:lsdException w:name="Medium Shading 2 Accent 6" w:semiHidden="0" w:uiPriority="64" w:unhideWhenUsed="0"/>
-    <w:lsdException w:name="Medium List 1 Accent 6" w:semiHidden="0" w:uiPriority="65" w:unhideWhenUsed="0"/>
-    <w:lsdException w:name="Medium List 2 Accent 6" w:semiHidden="0" w:uiPriority="66" w:unhideWhenUsed="0"/>
-    <w:lsdException w:name="Medium Grid 1 Accent 6" w:semiHidden="0" w:uiPriority="67" w:unhideWhenUsed="0"/>
-    <w:lsdException w:name="Medium Grid 2 Accent 6" w:semiHidden="0" w:uiPriority="68" w:unhideWhenUsed="0"/>
-    <w:lsdException w:name="Medium Grid 3 Accent 6" w:semiHidden="0" w:uiPriority="69" w:unhideWhenUsed="0"/>
-    <w:lsdException w:name="Dark List Accent 6" w:semiHidden="0" w:uiPriority="70" w:unhideWhenUsed="0"/>
-    <w:lsdException w:name="Colorful Shading Accent 6" w:semiHidden="0" w:uiPriority="71" w:unhideWhenUsed="0"/>
-    <w:lsdException w:name="Colorful List Accent 6" w:semiHidden="0" w:uiPriority="72" w:unhideWhenUsed="0"/>
-    <w:lsdException w:name="Colorful Grid Accent 6" w:semiHidden="0" w:uiPriority="73" w:unhideWhenUsed="0"/>
-    <w:lsdException w:name="Subtle Emphasis" w:semiHidden="0" w:uiPriority="19" w:unhideWhenUsed="0" w:qFormat="1"/>
-    <w:lsdException w:name="Intense Emphasis" w:semiHidden="0" w:uiPriority="21" w:unhideWhenUsed="0" w:qFormat="1"/>
-    <w:lsdException w:name="Subtle Reference" w:semiHidden="0" w:uiPriority="31" w:unhideWhenUsed="0" w:qFormat="1"/>
-    <w:lsdException w:name="Intense Reference" w:semiHidden="0" w:uiPriority="32" w:unhideWhenUsed="0" w:qFormat="1"/>
-    <w:lsdException w:name="Book Title" w:semiHidden="0" w:uiPriority="33" w:unhideWhenUsed="0" w:qFormat="1"/>
-    <w:lsdException w:name="Bibliography" w:uiPriority="37"/>
-    <w:lsdException w:name="TOC Heading" w:uiPriority="39" w:qFormat="1"/>
+  <w:latentStyles w:defLockedState="0" w:defUIPriority="99" w:defSemiHidden="0" w:defUnhideWhenUsed="0" w:defQFormat="0" w:count="371">
+    <w:lsdException w:name="Normal" w:uiPriority="0" w:qFormat="1"/>
+    <w:lsdException w:name="heading 1" w:uiPriority="9" w:qFormat="1"/>
+    <w:lsdException w:name="heading 2" w:semiHidden="1" w:uiPriority="9" w:unhideWhenUsed="1" w:qFormat="1"/>
+    <w:lsdException w:name="heading 3" w:semiHidden="1" w:uiPriority="9" w:unhideWhenUsed="1" w:qFormat="1"/>
+    <w:lsdException w:name="heading 4" w:semiHidden="1" w:uiPriority="9" w:unhideWhenUsed="1" w:qFormat="1"/>
+    <w:lsdException w:name="heading 5" w:semiHidden="1" w:uiPriority="9" w:unhideWhenUsed="1" w:qFormat="1"/>
+    <w:lsdException w:name="heading 6" w:semiHidden="1" w:uiPriority="9" w:unhideWhenUsed="1" w:qFormat="1"/>
+    <w:lsdException w:name="heading 7" w:semiHidden="1" w:uiPriority="9" w:unhideWhenUsed="1" w:qFormat="1"/>
+    <w:lsdException w:name="heading 8" w:semiHidden="1" w:uiPriority="9" w:unhideWhenUsed="1" w:qFormat="1"/>
+    <w:lsdException w:name="heading 9" w:semiHidden="1" w:uiPriority="9" w:unhideWhenUsed="1" w:qFormat="1"/>
+    <w:lsdException w:name="index 1" w:semiHidden="1" w:unhideWhenUsed="1"/>
+    <w:lsdException w:name="index 2" w:semiHidden="1" w:unhideWhenUsed="1"/>
+    <w:lsdException w:name="index 3" w:semiHidden="1" w:unhideWhenUsed="1"/>
+    <w:lsdException w:name="index 4" w:semiHidden="1" w:unhideWhenUsed="1"/>
+    <w:lsdException w:name="index 5" w:semiHidden="1" w:unhideWhenUsed="1"/>
+    <w:lsdException w:name="index 6" w:semiHidden="1" w:unhideWhenUsed="1"/>
+    <w:lsdException w:name="index 7" w:semiHidden="1" w:unhideWhenUsed="1"/>
+    <w:lsdException w:name="index 8" w:semiHidden="1" w:unhideWhenUsed="1"/>
+    <w:lsdException w:name="index 9" w:semiHidden="1" w:unhideWhenUsed="1"/>
+    <w:lsdException w:name="toc 1" w:semiHidden="1" w:uiPriority="39" w:unhideWhenUsed="1"/>
+    <w:lsdException w:name="toc 2" w:semiHidden="1" w:uiPriority="39" w:unhideWhenUsed="1"/>
+    <w:lsdException w:name="toc 3" w:semiHidden="1" w:uiPriority="39" w:unhideWhenUsed="1"/>
+    <w:lsdException w:name="toc 4" w:semiHidden="1" w:uiPriority="39" w:unhideWhenUsed="1"/>
+    <w:lsdException w:name="toc 5" w:semiHidden="1" w:uiPriority="39" w:unhideWhenUsed="1"/>
+    <w:lsdException w:name="toc 6" w:semiHidden="1" w:uiPriority="39" w:unhideWhenUsed="1"/>
+    <w:lsdException w:name="toc 7" w:semiHidden="1" w:uiPriority="39" w:unhideWhenUsed="1"/>
+    <w:lsdException w:name="toc 8" w:semiHidden="1" w:uiPriority="39" w:unhideWhenUsed="1"/>
+    <w:lsdException w:name="toc 9" w:semiHidden="1" w:uiPriority="39" w:unhideWhenUsed="1"/>
+    <w:lsdException w:name="Normal Indent" w:semiHidden="1" w:unhideWhenUsed="1"/>
+    <w:lsdException w:name="footnote text" w:semiHidden="1" w:unhideWhenUsed="1"/>
+    <w:lsdException w:name="annotation text" w:semiHidden="1" w:unhideWhenUsed="1"/>
+    <w:lsdException w:name="header" w:semiHidden="1" w:unhideWhenUsed="1"/>
+    <w:lsdException w:name="footer" w:semiHidden="1" w:unhideWhenUsed="1"/>
+    <w:lsdException w:name="index heading" w:semiHidden="1" w:unhideWhenUsed="1"/>
+    <w:lsdException w:name="caption" w:semiHidden="1" w:uiPriority="35" w:unhideWhenUsed="1" w:qFormat="1"/>
+    <w:lsdException w:name="table of figures" w:semiHidden="1" w:unhideWhenUsed="1"/>
+    <w:lsdException w:name="envelope address" w:semiHidden="1" w:unhideWhenUsed="1"/>
+    <w:lsdException w:name="envelope return" w:semiHidden="1" w:unhideWhenUsed="1"/>
+    <w:lsdException w:name="footnote reference" w:semiHidden="1" w:unhideWhenUsed="1"/>
+    <w:lsdException w:name="annotation reference" w:semiHidden="1" w:unhideWhenUsed="1"/>
+    <w:lsdException w:name="line number" w:semiHidden="1" w:unhideWhenUsed="1"/>
+    <w:lsdException w:name="page number" w:semiHidden="1" w:unhideWhenUsed="1"/>
+    <w:lsdException w:name="endnote reference" w:semiHidden="1" w:unhideWhenUsed="1"/>
+    <w:lsdException w:name="endnote text" w:semiHidden="1" w:unhideWhenUsed="1"/>
+    <w:lsdException w:name="table of authorities" w:semiHidden="1" w:unhideWhenUsed="1"/>
+    <w:lsdException w:name="macro" w:semiHidden="1" w:unhideWhenUsed="1"/>
+    <w:lsdException w:name="toa heading" w:semiHidden="1" w:unhideWhenUsed="1"/>
+    <w:lsdException w:name="List" w:semiHidden="1" w:unhideWhenUsed="1"/>
+    <w:lsdException w:name="List Bullet" w:semiHidden="1" w:unhideWhenUsed="1"/>
+    <w:lsdException w:name="List Number" w:semiHidden="1" w:unhideWhenUsed="1"/>
+    <w:lsdException w:name="List 2" w:semiHidden="1" w:unhideWhenUsed="1"/>
+    <w:lsdException w:name="List 3" w:semiHidden="1" w:unhideWhenUsed="1"/>
+    <w:lsdException w:name="List 4" w:semiHidden="1" w:unhideWhenUsed="1"/>
+    <w:lsdException w:name="List 5" w:semiHidden="1" w:unhideWhenUsed="1"/>
+    <w:lsdException w:name="List Bullet 2" w:semiHidden="1" w:unhideWhenUsed="1"/>
+    <w:lsdException w:name="List Bullet 3" w:semiHidden="1" w:unhideWhenUsed="1"/>
+    <w:lsdException w:name="List Bullet 4" w:semiHidden="1" w:unhideWhenUsed="1"/>
+    <w:lsdException w:name="List Bullet 5" w:semiHidden="1" w:unhideWhenUsed="1"/>
+    <w:lsdException w:name="List Number 2" w:semiHidden="1" w:unhideWhenUsed="1"/>
+    <w:lsdException w:name="List Number 3" w:semiHidden="1" w:unhideWhenUsed="1"/>
+    <w:lsdException w:name="List Number 4" w:semiHidden="1" w:unhideWhenUsed="1"/>
+    <w:lsdException w:name="List Number 5" w:semiHidden="1" w:unhideWhenUsed="1"/>
+    <w:lsdException w:name="Title" w:uiPriority="10" w:qFormat="1"/>
+    <w:lsdException w:name="Closing" w:semiHidden="1" w:unhideWhenUsed="1"/>
+    <w:lsdException w:name="Signature" w:semiHidden="1" w:unhideWhenUsed="1"/>
+    <w:lsdException w:name="Default Paragraph Font" w:semiHidden="1" w:uiPriority="1" w:unhideWhenUsed="1"/>
+    <w:lsdException w:name="Body Text" w:semiHidden="1" w:unhideWhenUsed="1"/>
+    <w:lsdException w:name="Body Text Indent" w:semiHidden="1" w:unhideWhenUsed="1"/>
+    <w:lsdException w:name="List Continue" w:semiHidden="1" w:unhideWhenUsed="1"/>
+    <w:lsdException w:name="List Continue 2" w:semiHidden="1" w:unhideWhenUsed="1"/>
+    <w:lsdException w:name="List Continue 3" w:semiHidden="1" w:unhideWhenUsed="1"/>
+    <w:lsdException w:name="List Continue 4" w:semiHidden="1" w:unhideWhenUsed="1"/>
+    <w:lsdException w:name="List Continue 5" w:semiHidden="1" w:unhideWhenUsed="1"/>
+    <w:lsdException w:name="Message Header" w:semiHidden="1" w:unhideWhenUsed="1"/>
+    <w:lsdException w:name="Subtitle" w:uiPriority="11" w:qFormat="1"/>
+    <w:lsdException w:name="Salutation" w:semiHidden="1" w:unhideWhenUsed="1"/>
+    <w:lsdException w:name="Date" w:semiHidden="1" w:unhideWhenUsed="1"/>
+    <w:lsdException w:name="Body Text First Indent" w:semiHidden="1" w:unhideWhenUsed="1"/>
+    <w:lsdException w:name="Body Text First Indent 2" w:semiHidden="1" w:unhideWhenUsed="1"/>
+    <w:lsdException w:name="Note Heading" w:semiHidden="1" w:unhideWhenUsed="1"/>
+    <w:lsdException w:name="Body Text 2" w:semiHidden="1" w:unhideWhenUsed="1"/>
+    <w:lsdException w:name="Body Text 3" w:semiHidden="1" w:unhideWhenUsed="1"/>
+    <w:lsdException w:name="Body Text Indent 2" w:semiHidden="1" w:unhideWhenUsed="1"/>
+    <w:lsdException w:name="Body Text Indent 3" w:semiHidden="1" w:unhideWhenUsed="1"/>
+    <w:lsdException w:name="Block Text" w:semiHidden="1" w:unhideWhenUsed="1"/>
+    <w:lsdException w:name="Hyperlink" w:semiHidden="1" w:unhideWhenUsed="1"/>
+    <w:lsdException w:name="FollowedHyperlink" w:semiHidden="1" w:unhideWhenUsed="1"/>
+    <w:lsdException w:name="Strong" w:uiPriority="22" w:qFormat="1"/>
+    <w:lsdException w:name="Emphasis" w:uiPriority="20" w:qFormat="1"/>
+    <w:lsdException w:name="Document Map" w:semiHidden="1" w:unhideWhenUsed="1"/>
+    <w:lsdException w:name="Plain Text" w:semiHidden="1" w:unhideWhenUsed="1"/>
+    <w:lsdException w:name="E-mail Signature" w:semiHidden="1" w:unhideWhenUsed="1"/>
+    <w:lsdException w:name="HTML Top of Form" w:semiHidden="1" w:unhideWhenUsed="1"/>
+    <w:lsdException w:name="HTML Bottom of Form" w:semiHidden="1" w:unhideWhenUsed="1"/>
+    <w:lsdException w:name="Normal (Web)" w:semiHidden="1" w:unhideWhenUsed="1"/>
+    <w:lsdException w:name="HTML Acronym" w:semiHidden="1" w:unhideWhenUsed="1"/>
+    <w:lsdException w:name="HTML Address" w:semiHidden="1" w:unhideWhenUsed="1"/>
+    <w:lsdException w:name="HTML Cite" w:semiHidden="1" w:unhideWhenUsed="1"/>
+    <w:lsdException w:name="HTML Code" w:semiHidden="1" w:unhideWhenUsed="1"/>
+    <w:lsdException w:name="HTML Definition" w:semiHidden="1" w:unhideWhenUsed="1"/>
+    <w:lsdException w:name="HTML Keyboard" w:semiHidden="1" w:unhideWhenUsed="1"/>
+    <w:lsdException w:name="HTML Preformatted" w:semiHidden="1" w:unhideWhenUsed="1"/>
+    <w:lsdException w:name="HTML Sample" w:semiHidden="1" w:unhideWhenUsed="1"/>
+    <w:lsdException w:name="HTML Typewriter" w:semiHidden="1" w:unhideWhenUsed="1"/>
+    <w:lsdException w:name="HTML Variable" w:semiHidden="1" w:unhideWhenUsed="1"/>
+    <w:lsdException w:name="Normal Table" w:semiHidden="1" w:unhideWhenUsed="1"/>
+    <w:lsdException w:name="annotation subject" w:semiHidden="1" w:unhideWhenUsed="1"/>
+    <w:lsdException w:name="No List" w:semiHidden="1" w:unhideWhenUsed="1"/>
+    <w:lsdException w:name="Outline List 1" w:semiHidden="1" w:unhideWhenUsed="1"/>
+    <w:lsdException w:name="Outline List 2" w:semiHidden="1" w:unhideWhenUsed="1"/>
+    <w:lsdException w:name="Outline List 3" w:semiHidden="1" w:unhideWhenUsed="1"/>
+    <w:lsdException w:name="Table Simple 1" w:semiHidden="1" w:unhideWhenUsed="1"/>
+    <w:lsdException w:name="Table Simple 2" w:semiHidden="1" w:unhideWhenUsed="1"/>
+    <w:lsdException w:name="Table Simple 3" w:semiHidden="1" w:unhideWhenUsed="1"/>
+    <w:lsdException w:name="Table Classic 1" w:semiHidden="1" w:unhideWhenUsed="1"/>
+    <w:lsdException w:name="Table Classic 2" w:semiHidden="1" w:unhideWhenUsed="1"/>
+    <w:lsdException w:name="Table Classic 3" w:semiHidden="1" w:unhideWhenUsed="1"/>
+    <w:lsdException w:name="Table Classic 4" w:semiHidden="1" w:unhideWhenUsed="1"/>
+    <w:lsdException w:name="Table Colorful 1" w:semiHidden="1" w:unhideWhenUsed="1"/>
+    <w:lsdException w:name="Table Colorful 2" w:semiHidden="1" w:unhideWhenUsed="1"/>
+    <w:lsdException w:name="Table Colorful 3" w:semiHidden="1" w:unhideWhenUsed="1"/>
+    <w:lsdException w:name="Table Columns 1" w:semiHidden="1" w:unhideWhenUsed="1"/>
+    <w:lsdException w:name="Table Columns 2" w:semiHidden="1" w:unhideWhenUsed="1"/>
+    <w:lsdException w:name="Table Columns 3" w:semiHidden="1" w:unhideWhenUsed="1"/>
+    <w:lsdException w:name="Table Columns 4" w:semiHidden="1" w:unhideWhenUsed="1"/>
+    <w:lsdException w:name="Table Columns 5" w:semiHidden="1" w:unhideWhenUsed="1"/>
+    <w:lsdException w:name="Table Grid 1" w:semiHidden="1" w:unhideWhenUsed="1"/>
+    <w:lsdException w:name="Table Grid 2" w:semiHidden="1" w:unhideWhenUsed="1"/>
+    <w:lsdException w:name="Table Grid 3" w:semiHidden="1" w:unhideWhenUsed="1"/>
+    <w:lsdException w:name="Table Grid 4" w:semiHidden="1" w:unhideWhenUsed="1"/>
+    <w:lsdException w:name="Table Grid 5" w:semiHidden="1" w:unhideWhenUsed="1"/>
+    <w:lsdException w:name="Table Grid 6" w:semiHidden="1" w:unhideWhenUsed="1"/>
+    <w:lsdException w:name="Table Grid 7" w:semiHidden="1" w:unhideWhenUsed="1"/>
+    <w:lsdException w:name="Table Grid 8" w:semiHidden="1" w:unhideWhenUsed="1"/>
+    <w:lsdException w:name="Table List 1" w:semiHidden="1" w:unhideWhenUsed="1"/>
+    <w:lsdException w:name="Table List 2" w:semiHidden="1" w:unhideWhenUsed="1"/>
+    <w:lsdException w:name="Table List 3" w:semiHidden="1" w:unhideWhenUsed="1"/>
+    <w:lsdException w:name="Table List 4" w:semiHidden="1" w:unhideWhenUsed="1"/>
+    <w:lsdException w:name="Table List 5" w:semiHidden="1" w:unhideWhenUsed="1"/>
+    <w:lsdException w:name="Table List 6" w:semiHidden="1" w:unhideWhenUsed="1"/>
+    <w:lsdException w:name="Table List 7" w:semiHidden="1" w:unhideWhenUsed="1"/>
+    <w:lsdException w:name="Table List 8" w:semiHidden="1" w:unhideWhenUsed="1"/>
+    <w:lsdException w:name="Table 3D effects 1" w:semiHidden="1" w:unhideWhenUsed="1"/>
+    <w:lsdException w:name="Table 3D effects 2" w:semiHidden="1" w:unhideWhenUsed="1"/>
+    <w:lsdException w:name="Table 3D effects 3" w:semiHidden="1" w:unhideWhenUsed="1"/>
+    <w:lsdException w:name="Table Contemporary" w:semiHidden="1" w:unhideWhenUsed="1"/>
+    <w:lsdException w:name="Table Elegant" w:semiHidden="1" w:unhideWhenUsed="1"/>
+    <w:lsdException w:name="Table Professional" w:semiHidden="1" w:unhideWhenUsed="1"/>
+    <w:lsdException w:name="Table Subtle 1" w:semiHidden="1" w:unhideWhenUsed="1"/>
+    <w:lsdException w:name="Table Subtle 2" w:semiHidden="1" w:unhideWhenUsed="1"/>
+    <w:lsdException w:name="Table Web 1" w:semiHidden="1" w:unhideWhenUsed="1"/>
+    <w:lsdException w:name="Table Web 2" w:semiHidden="1" w:unhideWhenUsed="1"/>
+    <w:lsdException w:name="Table Web 3" w:semiHidden="1" w:unhideWhenUsed="1"/>
+    <w:lsdException w:name="Balloon Text" w:semiHidden="1" w:unhideWhenUsed="1"/>
+    <w:lsdException w:name="Table Grid" w:uiPriority="39"/>
+    <w:lsdException w:name="Table Theme" w:semiHidden="1" w:unhideWhenUsed="1"/>
+    <w:lsdException w:name="Placeholder Text" w:semiHidden="1"/>
+    <w:lsdException w:name="No Spacing" w:uiPriority="1" w:qFormat="1"/>
+    <w:lsdException w:name="Light Shading" w:uiPriority="60"/>
+    <w:lsdException w:name="Light List" w:uiPriority="61"/>
+    <w:lsdException w:name="Light Grid" w:uiPriority="62"/>
+    <w:lsdException w:name="Medium Shading 1" w:uiPriority="63"/>
+    <w:lsdException w:name="Medium Shading 2" w:uiPriority="64"/>
+    <w:lsdException w:name="Medium List 1" w:uiPriority="65"/>
+    <w:lsdException w:name="Medium List 2" w:uiPriority="66"/>
+    <w:lsdException w:name="Medium Grid 1" w:uiPriority="67"/>
+    <w:lsdException w:name="Medium Grid 2" w:uiPriority="68"/>
+    <w:lsdException w:name="Medium Grid 3" w:uiPriority="69"/>
+    <w:lsdException w:name="Dark List" w:uiPriority="70"/>
+    <w:lsdException w:name="Colorful Shading" w:uiPriority="71"/>
+    <w:lsdException w:name="Colorful List" w:uiPriority="72"/>
+    <w:lsdException w:name="Colorful Grid" w:uiPriority="73"/>
+    <w:lsdException w:name="Light Shading Accent 1" w:uiPriority="60"/>
+    <w:lsdException w:name="Light List Accent 1" w:uiPriority="61"/>
+    <w:lsdException w:name="Light Grid Accent 1" w:uiPriority="62"/>
+    <w:lsdException w:name="Medium Shading 1 Accent 1" w:uiPriority="63"/>
+    <w:lsdException w:name="Medium Shading 2 Accent 1" w:uiPriority="64"/>
+    <w:lsdException w:name="Medium List 1 Accent 1" w:uiPriority="65"/>
+    <w:lsdException w:name="Revision" w:semiHidden="1"/>
+    <w:lsdException w:name="List Paragraph" w:uiPriority="34" w:qFormat="1"/>
+    <w:lsdException w:name="Quote" w:uiPriority="29" w:qFormat="1"/>
+    <w:lsdException w:name="Intense Quote" w:uiPriority="30" w:qFormat="1"/>
+    <w:lsdException w:name="Medium List 2 Accent 1" w:uiPriority="66"/>
+    <w:lsdException w:name="Medium Grid 1 Accent 1" w:uiPriority="67"/>
+    <w:lsdException w:name="Medium Grid 2 Accent 1" w:uiPriority="68"/>
+    <w:lsdException w:name="Medium Grid 3 Accent 1" w:uiPriority="69"/>
+    <w:lsdException w:name="Dark List Accent 1" w:uiPriority="70"/>
+    <w:lsdException w:name="Colorful Shading Accent 1" w:uiPriority="71"/>
+    <w:lsdException w:name="Colorful List Accent 1" w:uiPriority="72"/>
+    <w:lsdException w:name="Colorful Grid Accent 1" w:uiPriority="73"/>
+    <w:lsdException w:name="Light Shading Accent 2" w:uiPriority="60"/>
+    <w:lsdException w:name="Light List Accent 2" w:uiPriority="61"/>
+    <w:lsdException w:name="Light Grid Accent 2" w:uiPriority="62"/>
+    <w:lsdException w:name="Medium Shading 1 Accent 2" w:uiPriority="63"/>
+    <w:lsdException w:name="Medium Shading 2 Accent 2" w:uiPriority="64"/>
+    <w:lsdException w:name="Medium List 1 Accent 2" w:uiPriority="65"/>
+    <w:lsdException w:name="Medium List 2 Accent 2" w:uiPriority="66"/>
+    <w:lsdException w:name="Medium Grid 1 Accent 2" w:uiPriority="67"/>
+    <w:lsdException w:name="Medium Grid 2 Accent 2" w:uiPriority="68"/>
+    <w:lsdException w:name="Medium Grid 3 Accent 2" w:uiPriority="69"/>
+    <w:lsdException w:name="Dark List Accent 2" w:uiPriority="70"/>
+    <w:lsdException w:name="Colorful Shading Accent 2" w:uiPriority="71"/>
+    <w:lsdException w:name="Colorful List Accent 2" w:uiPriority="72"/>
+    <w:lsdException w:name="Colorful Grid Accent 2" w:uiPriority="73"/>
+    <w:lsdException w:name="Light Shading Accent 3" w:uiPriority="60"/>
+    <w:lsdException w:name="Light List Accent 3" w:uiPriority="61"/>
+    <w:lsdException w:name="Light Grid Accent 3" w:uiPriority="62"/>
+    <w:lsdException w:name="Medium Shading 1 Accent 3" w:uiPriority="63"/>
+    <w:lsdException w:name="Medium Shading 2 Accent 3" w:uiPriority="64"/>
+    <w:lsdException w:name="Medium List 1 Accent 3" w:uiPriority="65"/>
+    <w:lsdException w:name="Medium List 2 Accent 3" w:uiPriority="66"/>
+    <w:lsdException w:name="Medium Grid 1 Accent 3" w:uiPriority="67"/>
+    <w:lsdException w:name="Medium Grid 2 Accent 3" w:uiPriority="68"/>
+    <w:lsdException w:name="Medium Grid 3 Accent 3" w:uiPriority="69"/>
+    <w:lsdException w:name="Dark List Accent 3" w:uiPriority="70"/>
+    <w:lsdException w:name="Colorful Shading Accent 3" w:uiPriority="71"/>
+    <w:lsdException w:name="Colorful List Accent 3" w:uiPriority="72"/>
+    <w:lsdException w:name="Colorful Grid Accent 3" w:uiPriority="73"/>
+    <w:lsdException w:name="Light Shading Accent 4" w:uiPriority="60"/>
+    <w:lsdException w:name="Light List Accent 4" w:uiPriority="61"/>
+    <w:lsdException w:name="Light Grid Accent 4" w:uiPriority="62"/>
+    <w:lsdException w:name="Medium Shading 1 Accent 4" w:uiPriority="63"/>
+    <w:lsdException w:name="Medium Shading 2 Accent 4" w:uiPriority="64"/>
+    <w:lsdException w:name="Medium List 1 Accent 4" w:uiPriority="65"/>
+    <w:lsdException w:name="Medium List 2 Accent 4" w:uiPriority="66"/>
+    <w:lsdException w:name="Medium Grid 1 Accent 4" w:uiPriority="67"/>
+    <w:lsdException w:name="Medium Grid 2 Accent 4" w:uiPriority="68"/>
+    <w:lsdException w:name="Medium Grid 3 Accent 4" w:uiPriority="69"/>
+    <w:lsdException w:name="Dark List Accent 4" w:uiPriority="70"/>
+    <w:lsdException w:name="Colorful Shading Accent 4" w:uiPriority="71"/>
+    <w:lsdException w:name="Colorful List Accent 4" w:uiPriority="72"/>
+    <w:lsdException w:name="Colorful Grid Accent 4" w:uiPriority="73"/>
+    <w:lsdException w:name="Light Shading Accent 5" w:uiPriority="60"/>
+    <w:lsdException w:name="Light List Accent 5" w:uiPriority="61"/>
+    <w:lsdException w:name="Light Grid Accent 5" w:uiPriority="62"/>
+    <w:lsdException w:name="Medium Shading 1 Accent 5" w:uiPriority="63"/>
+    <w:lsdException w:name="Medium Shading 2 Accent 5" w:uiPriority="64"/>
+    <w:lsdException w:name="Medium List 1 Accent 5" w:uiPriority="65"/>
+    <w:lsdException w:name="Medium List 2 Accent 5" w:uiPriority="66"/>
+    <w:lsdException w:name="Medium Grid 1 Accent 5" w:uiPriority="67"/>
+    <w:lsdException w:name="Medium Grid 2 Accent 5" w:uiPriority="68"/>
+    <w:lsdException w:name="Medium Grid 3 Accent 5" w:uiPriority="69"/>
+    <w:lsdException w:name="Dark List Accent 5" w:uiPriority="70"/>
+    <w:lsdException w:name="Colorful Shading Accent 5" w:uiPriority="71"/>
+    <w:lsdException w:name="Colorful List Accent 5" w:uiPriority="72"/>
+    <w:lsdException w:name="Colorful Grid Accent 5" w:uiPriority="73"/>
+    <w:lsdException w:name="Light Shading Accent 6" w:uiPriority="60"/>
+    <w:lsdException w:name="Light List Accent 6" w:uiPriority="61"/>
+    <w:lsdException w:name="Light Grid Accent 6" w:uiPriority="62"/>
+    <w:lsdException w:name="Medium Shading 1 Accent 6" w:uiPriority="63"/>
+    <w:lsdException w:name="Medium Shading 2 Accent 6" w:uiPriority="64"/>
+    <w:lsdException w:name="Medium List 1 Accent 6" w:uiPriority="65"/>
+    <w:lsdException w:name="Medium List 2 Accent 6" w:uiPriority="66"/>
+    <w:lsdException w:name="Medium Grid 1 Accent 6" w:uiPriority="67"/>
+    <w:lsdException w:name="Medium Grid 2 Accent 6" w:uiPriority="68"/>
+    <w:lsdException w:name="Medium Grid 3 Accent 6" w:uiPriority="69"/>
+    <w:lsdException w:name="Dark List Accent 6" w:uiPriority="70"/>
+    <w:lsdException w:name="Colorful Shading Accent 6" w:uiPriority="71"/>
+    <w:lsdException w:name="Colorful List Accent 6" w:uiPriority="72"/>
+    <w:lsdException w:name="Colorful Grid Accent 6" w:uiPriority="73"/>
+    <w:lsdException w:name="Subtle Emphasis" w:uiPriority="19" w:qFormat="1"/>
+    <w:lsdException w:name="Intense Emphasis" w:uiPriority="21" w:qFormat="1"/>
+    <w:lsdException w:name="Subtle Reference" w:uiPriority="31" w:qFormat="1"/>
+    <w:lsdException w:name="Intense Reference" w:uiPriority="32" w:qFormat="1"/>
+    <w:lsdException w:name="Book Title" w:uiPriority="33" w:qFormat="1"/>
+    <w:lsdException w:name="Bibliography" w:semiHidden="1" w:uiPriority="37" w:unhideWhenUsed="1"/>
+    <w:lsdException w:name="TOC Heading" w:semiHidden="1" w:uiPriority="39" w:unhideWhenUsed="1" w:qFormat="1"/>
+    <w:lsdException w:name="Plain Table 1" w:uiPriority="41"/>
+    <w:lsdException w:name="Plain Table 2" w:uiPriority="42"/>
+    <w:lsdException w:name="Plain Table 3" w:uiPriority="43"/>
+    <w:lsdException w:name="Plain Table 4" w:uiPriority="44"/>
+    <w:lsdException w:name="Plain Table 5" w:uiPriority="45"/>
+    <w:lsdException w:name="Grid Table Light" w:uiPriority="40"/>
+    <w:lsdException w:name="Grid Table 1 Light" w:uiPriority="46"/>
+    <w:lsdException w:name="Grid Table 2" w:uiPriority="47"/>
+    <w:lsdException w:name="Grid Table 3" w:uiPriority="48"/>
+    <w:lsdException w:name="Grid Table 4" w:uiPriority="49"/>
+    <w:lsdException w:name="Grid Table 5 Dark" w:uiPriority="50"/>
+    <w:lsdException w:name="Grid Table 6 Colorful" w:uiPriority="51"/>
+    <w:lsdException w:name="Grid Table 7 Colorful" w:uiPriority="52"/>
+    <w:lsdException w:name="Grid Table 1 Light Accent 1" w:uiPriority="46"/>
+    <w:lsdException w:name="Grid Table 2 Accent 1" w:uiPriority="47"/>
+    <w:lsdException w:name="Grid Table 3 Accent 1" w:uiPriority="48"/>
+    <w:lsdException w:name="Grid Table 4 Accent 1" w:uiPriority="49"/>
+    <w:lsdException w:name="Grid Table 5 Dark Accent 1" w:uiPriority="50"/>
+    <w:lsdException w:name="Grid Table 6 Colorful Accent 1" w:uiPriority="51"/>
+    <w:lsdException w:name="Grid Table 7 Colorful Accent 1" w:uiPriority="52"/>
+    <w:lsdException w:name="Grid Table 1 Light Accent 2" w:uiPriority="46"/>
+    <w:lsdException w:name="Grid Table 2 Accent 2" w:uiPriority="47"/>
+    <w:lsdException w:name="Grid Table 3 Accent 2" w:uiPriority="48"/>
+    <w:lsdException w:name="Grid Table 4 Accent 2" w:uiPriority="49"/>
+    <w:lsdException w:name="Grid Table 5 Dark Accent 2" w:uiPriority="50"/>
+    <w:lsdException w:name="Grid Table 6 Colorful Accent 2" w:uiPriority="51"/>
+    <w:lsdException w:name="Grid Table 7 Colorful Accent 2" w:uiPriority="52"/>
+    <w:lsdException w:name="Grid Table 1 Light Accent 3" w:uiPriority="46"/>
+    <w:lsdException w:name="Grid Table 2 Accent 3" w:uiPriority="47"/>
+    <w:lsdException w:name="Grid Table 3 Accent 3" w:uiPriority="48"/>
+    <w:lsdException w:name="Grid Table 4 Accent 3" w:uiPriority="49"/>
+    <w:lsdException w:name="Grid Table 5 Dark Accent 3" w:uiPriority="50"/>
+    <w:lsdException w:name="Grid Table 6 Colorful Accent 3" w:uiPriority="51"/>
+    <w:lsdException w:name="Grid Table 7 Colorful Accent 3" w:uiPriority="52"/>
+    <w:lsdException w:name="Grid Table 1 Light Accent 4" w:uiPriority="46"/>
+    <w:lsdException w:name="Grid Table 2 Accent 4" w:uiPriority="47"/>
+    <w:lsdException w:name="Grid Table 3 Accent 4" w:uiPriority="48"/>
+    <w:lsdException w:name="Grid Table 4 Accent 4" w:uiPriority="49"/>
+    <w:lsdException w:name="Grid Table 5 Dark Accent 4" w:uiPriority="50"/>
+    <w:lsdException w:name="Grid Table 6 Colorful Accent 4" w:uiPriority="51"/>
+    <w:lsdException w:name="Grid Table 7 Colorful Accent 4" w:uiPriority="52"/>
+    <w:lsdException w:name="Grid Table 1 Light Accent 5" w:uiPriority="46"/>
+    <w:lsdException w:name="Grid Table 2 Accent 5" w:uiPriority="47"/>
+    <w:lsdException w:name="Grid Table 3 Accent 5" w:uiPriority="48"/>
+    <w:lsdException w:name="Grid Table 4 Accent 5" w:uiPriority="49"/>
+    <w:lsdException w:name="Grid Table 5 Dark Accent 5" w:uiPriority="50"/>
+    <w:lsdException w:name="Grid Table 6 Colorful Accent 5" w:uiPriority="51"/>
+    <w:lsdException w:name="Grid Table 7 Colorful Accent 5" w:uiPriority="52"/>
+    <w:lsdException w:name="Grid Table 1 Light Accent 6" w:uiPriority="46"/>
+    <w:lsdException w:name="Grid Table 2 Accent 6" w:uiPriority="47"/>
+    <w:lsdException w:name="Grid Table 3 Accent 6" w:uiPriority="48"/>
+    <w:lsdException w:name="Grid Table 4 Accent 6" w:uiPriority="49"/>
+    <w:lsdException w:name="Grid Table 5 Dark Accent 6" w:uiPriority="50"/>
+    <w:lsdException w:name="Grid Table 6 Colorful Accent 6" w:uiPriority="51"/>
+    <w:lsdException w:name="Grid Table 7 Colorful Accent 6" w:uiPriority="52"/>
+    <w:lsdException w:name="List Table 1 Light" w:uiPriority="46"/>
+    <w:lsdException w:name="List Table 2" w:uiPriority="47"/>
+    <w:lsdException w:name="List Table 3" w:uiPriority="48"/>
+    <w:lsdException w:name="List Table 4" w:uiPriority="49"/>
+    <w:lsdException w:name="List Table 5 Dark" w:uiPriority="50"/>
+    <w:lsdException w:name="List Table 6 Colorful" w:uiPriority="51"/>
+    <w:lsdException w:name="List Table 7 Colorful" w:uiPriority="52"/>
+    <w:lsdException w:name="List Table 1 Light Accent 1" w:uiPriority="46"/>
+    <w:lsdException w:name="List Table 2 Accent 1" w:uiPriority="47"/>
+    <w:lsdException w:name="List Table 3 Accent 1" w:uiPriority="48"/>
+    <w:lsdException w:name="List Table 4 Accent 1" w:uiPriority="49"/>
+    <w:lsdException w:name="List Table 5 Dark Accent 1" w:uiPriority="50"/>
+    <w:lsdException w:name="List Table 6 Colorful Accent 1" w:uiPriority="51"/>
+    <w:lsdException w:name="List Table 7 Colorful Accent 1" w:uiPriority="52"/>
+    <w:lsdException w:name="List Table 1 Light Accent 2" w:uiPriority="46"/>
+    <w:lsdException w:name="List Table 2 Accent 2" w:uiPriority="47"/>
+    <w:lsdException w:name="List Table 3 Accent 2" w:uiPriority="48"/>
+    <w:lsdException w:name="List Table 4 Accent 2" w:uiPriority="49"/>
+    <w:lsdException w:name="List Table 5 Dark Accent 2" w:uiPriority="50"/>
+    <w:lsdException w:name="List Table 6 Colorful Accent 2" w:uiPriority="51"/>
+    <w:lsdException w:name="List Table 7 Colorful Accent 2" w:uiPriority="52"/>
+    <w:lsdException w:name="List Table 1 Light Accent 3" w:uiPriority="46"/>
+    <w:lsdException w:name="List Table 2 Accent 3" w:uiPriority="47"/>
+    <w:lsdException w:name="List Table 3 Accent 3" w:uiPriority="48"/>
+    <w:lsdException w:name="List Table 4 Accent 3" w:uiPriority="49"/>
+    <w:lsdException w:name="List Table 5 Dark Accent 3" w:uiPriority="50"/>
+    <w:lsdException w:name="List Table 6 Colorful Accent 3" w:uiPriority="51"/>
+    <w:lsdException w:name="List Table 7 Colorful Accent 3" w:uiPriority="52"/>
+    <w:lsdException w:name="List Table 1 Light Accent 4" w:uiPriority="46"/>
+    <w:lsdException w:name="List Table 2 Accent 4" w:uiPriority="47"/>
+    <w:lsdException w:name="List Table 3 Accent 4" w:uiPriority="48"/>
+    <w:lsdException w:name="List Table 4 Accent 4" w:uiPriority="49"/>
+    <w:lsdException w:name="List Table 5 Dark Accent 4" w:uiPriority="50"/>
+    <w:lsdException w:name="List Table 6 Colorful Accent 4" w:uiPriority="51"/>
+    <w:lsdException w:name="List Table 7 Colorful Accent 4" w:uiPriority="52"/>
+    <w:lsdException w:name="List Table 1 Light Accent 5" w:uiPriority="46"/>
+    <w:lsdException w:name="List Table 2 Accent 5" w:uiPriority="47"/>
+    <w:lsdException w:name="List Table 3 Accent 5" w:uiPriority="48"/>
+    <w:lsdException w:name="List Table 4 Accent 5" w:uiPriority="49"/>
+    <w:lsdException w:name="List Table 5 Dark Accent 5" w:uiPriority="50"/>
+    <w:lsdException w:name="List Table 6 Colorful Accent 5" w:uiPriority="51"/>
+    <w:lsdException w:name="List Table 7 Colorful Accent 5" w:uiPriority="52"/>
+    <w:lsdException w:name="List Table 1 Light Accent 6" w:uiPriority="46"/>
+    <w:lsdException w:name="List Table 2 Accent 6" w:uiPriority="47"/>
+    <w:lsdException w:name="List Table 3 Accent 6" w:uiPriority="48"/>
+    <w:lsdException w:name="List Table 4 Accent 6" w:uiPriority="49"/>
+    <w:lsdException w:name="List Table 5 Dark Accent 6" w:uiPriority="50"/>
+    <w:lsdException w:name="List Table 6 Colorful Accent 6" w:uiPriority="51"/>
+    <w:lsdException w:name="List Table 7 Colorful Accent 6" w:uiPriority="52"/>
   </w:latentStyles>
   <w:style w:type="paragraph" w:default="1" w:styleId="Normal">
     <w:name w:val="Normal"/>
@@ -4931,7 +5171,7 @@
   <a:extraClrSchemeLst/>
   <a:extLst>
     <a:ext uri="{05A4C25C-085E-4340-85A3-A5531E510DB2}">
-      <thm15:themeFamily xmlns="" xmlns:thm15="http://schemas.microsoft.com/office/thememl/2012/main" name="Office Theme" id="{62F939B6-93AF-4DB8-9C6B-D6C7DFDC589F}" vid="{4A3C46E8-61CC-4603-A589-7422A47A8E4A}"/>
+      <thm15:themeFamily xmlns:thm15="http://schemas.microsoft.com/office/thememl/2012/main" name="Office Theme" id="{62F939B6-93AF-4DB8-9C6B-D6C7DFDC589F}" vid="{4A3C46E8-61CC-4603-A589-7422A47A8E4A}"/>
     </a:ext>
   </a:extLst>
 </a:theme>
@@ -4942,7 +5182,7 @@
 </file>
 
 <file path=customXml/itemProps1.xml><?xml version="1.0" encoding="utf-8"?>
-<ds:datastoreItem xmlns:ds="http://schemas.openxmlformats.org/officeDocument/2006/customXml" ds:itemID="{482EF892-5E7F-4BB4-8BA7-6FE27268B9D2}">
+<ds:datastoreItem xmlns:ds="http://schemas.openxmlformats.org/officeDocument/2006/customXml" ds:itemID="{D59396D7-3030-4EA3-8DCD-F1E243638EC5}">
   <ds:schemaRefs>
     <ds:schemaRef ds:uri="http://schemas.openxmlformats.org/officeDocument/2006/bibliography"/>
   </ds:schemaRefs>

</xml_diff>

<commit_message>
Revert "Close #29 Viewing vendor site documentation"
</commit_message>
<xml_diff>
--- a/User Documentation/Team1 - FoodOrderApp Vendor User Guide.docx
+++ b/User Documentation/Team1 - FoodOrderApp Vendor User Guide.docx
@@ -1,6 +1,6 @@
 
 <file path=word/document.xml><?xml version="1.0" encoding="utf-8"?>
-<w:document xmlns:wpc="http://schemas.microsoft.com/office/word/2010/wordprocessingCanvas" xmlns:mc="http://schemas.openxmlformats.org/markup-compatibility/2006" xmlns:o="urn:schemas-microsoft-com:office:office" xmlns:r="http://schemas.openxmlformats.org/officeDocument/2006/relationships" xmlns:m="http://schemas.openxmlformats.org/officeDocument/2006/math" xmlns:v="urn:schemas-microsoft-com:vml" xmlns:wp14="http://schemas.microsoft.com/office/word/2010/wordprocessingDrawing" xmlns:wp="http://schemas.openxmlformats.org/drawingml/2006/wordprocessingDrawing" xmlns:w10="urn:schemas-microsoft-com:office:word" xmlns:w="http://schemas.openxmlformats.org/wordprocessingml/2006/main" xmlns:w14="http://schemas.microsoft.com/office/word/2010/wordml" xmlns:w15="http://schemas.microsoft.com/office/word/2012/wordml" xmlns:wpg="http://schemas.microsoft.com/office/word/2010/wordprocessingGroup" xmlns:wpi="http://schemas.microsoft.com/office/word/2010/wordprocessingInk" xmlns:wne="http://schemas.microsoft.com/office/word/2006/wordml" xmlns:wps="http://schemas.microsoft.com/office/word/2010/wordprocessingShape" mc:Ignorable="w14 w15 wp14">
+<w:document xmlns:wpc="http://schemas.microsoft.com/office/word/2010/wordprocessingCanvas" xmlns:mc="http://schemas.openxmlformats.org/markup-compatibility/2006" xmlns:o="urn:schemas-microsoft-com:office:office" xmlns:r="http://schemas.openxmlformats.org/officeDocument/2006/relationships" xmlns:m="http://schemas.openxmlformats.org/officeDocument/2006/math" xmlns:v="urn:schemas-microsoft-com:vml" xmlns:wp14="http://schemas.microsoft.com/office/word/2010/wordprocessingDrawing" xmlns:wp="http://schemas.openxmlformats.org/drawingml/2006/wordprocessingDrawing" xmlns:w10="urn:schemas-microsoft-com:office:word" xmlns:w="http://schemas.openxmlformats.org/wordprocessingml/2006/main" xmlns:w14="http://schemas.microsoft.com/office/word/2010/wordml" xmlns:wpg="http://schemas.microsoft.com/office/word/2010/wordprocessingGroup" xmlns:wpi="http://schemas.microsoft.com/office/word/2010/wordprocessingInk" xmlns:wne="http://schemas.microsoft.com/office/word/2006/wordml" xmlns:wps="http://schemas.microsoft.com/office/word/2010/wordprocessingShape" mc:Ignorable="w14 wp14">
   <w:body>
     <w:sdt>
       <w:sdtPr>
@@ -16,7 +16,7 @@
           <w:r>
             <w:rPr>
               <w:noProof/>
-              <w:lang w:eastAsia="en-CA"/>
+              <w:lang w:val="en-US" w:eastAsia="zh-CN"/>
             </w:rPr>
             <mc:AlternateContent>
               <mc:Choice Requires="wpg">
@@ -324,7 +324,7 @@
               </mc:Choice>
               <mc:Fallback>
                 <w:pict>
-                  <v:group w14:anchorId="586E28A3" id="Group 193" o:spid="_x0000_s1026" style="position:absolute;margin-left:0;margin-top:0;width:540.55pt;height:718.4pt;z-index:-251657216;mso-width-percent:882;mso-height-percent:909;mso-position-horizontal:center;mso-position-horizontal-relative:page;mso-position-vertical:center;mso-position-vertical-relative:page;mso-width-percent:882;mso-height-percent:909" coordsize="68648,91235" o:gfxdata="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">
+                  <v:group id="Group 193" o:spid="_x0000_s1026" style="position:absolute;margin-left:0;margin-top:0;width:540.55pt;height:718.4pt;z-index:-251657216;mso-width-percent:882;mso-height-percent:909;mso-position-horizontal:center;mso-position-horizontal-relative:page;mso-position-vertical:center;mso-position-vertical-relative:page;mso-width-percent:882;mso-height-percent:909" coordsize="68648,91235" o:gfxdata="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">
                     <v:rect id="Rectangle 194" o:spid="_x0000_s1027" style="position:absolute;width:68580;height:13716;visibility:visible;mso-wrap-style:square;v-text-anchor:middle" o:gfxdata="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" fillcolor="#5b9bd5 [3204]" stroked="f" strokeweight="1pt"/>
                     <v:rect id="Rectangle 195" o:spid="_x0000_s1028" style="position:absolute;top:40943;width:68580;height:50292;visibility:visible;mso-wrap-style:square;v-text-anchor:bottom" o:gfxdata="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" fillcolor="#5b9bd5 [3204]" stroked="f" strokeweight="1pt">
                       <v:textbox inset="36pt,57.6pt,36pt,36pt">
@@ -520,6 +520,8 @@
           <w:r>
             <w:t>Table of Contents</w:t>
           </w:r>
+          <w:bookmarkStart w:id="0" w:name="_GoBack"/>
+          <w:bookmarkEnd w:id="0"/>
         </w:p>
         <w:p>
           <w:pPr>
@@ -530,7 +532,7 @@
             <w:rPr>
               <w:rFonts w:eastAsiaTheme="minorEastAsia"/>
               <w:noProof/>
-              <w:lang w:eastAsia="en-CA"/>
+              <w:lang w:val="en-US" w:eastAsia="zh-CN"/>
             </w:rPr>
           </w:pPr>
           <w:r>
@@ -542,7 +544,7 @@
           <w:r>
             <w:fldChar w:fldCharType="separate"/>
           </w:r>
-          <w:hyperlink w:anchor="_Toc403161870" w:history="1">
+          <w:hyperlink w:anchor="_Toc403148095" w:history="1">
             <w:r>
               <w:rPr>
                 <w:rStyle w:val="Hyperlink"/>
@@ -569,7 +571,7 @@
                 <w:noProof/>
                 <w:webHidden/>
               </w:rPr>
-              <w:instrText xml:space="preserve"> PAGEREF _Toc403161870 \h </w:instrText>
+              <w:instrText xml:space="preserve"> PAGEREF _Toc403148095 \h </w:instrText>
             </w:r>
             <w:r>
               <w:rPr>
@@ -609,10 +611,10 @@
             <w:rPr>
               <w:rFonts w:eastAsiaTheme="minorEastAsia"/>
               <w:noProof/>
-              <w:lang w:eastAsia="en-CA"/>
+              <w:lang w:val="en-US" w:eastAsia="zh-CN"/>
             </w:rPr>
           </w:pPr>
-          <w:hyperlink w:anchor="_Toc403161871" w:history="1">
+          <w:hyperlink w:anchor="_Toc403148096" w:history="1">
             <w:r>
               <w:rPr>
                 <w:rStyle w:val="Hyperlink"/>
@@ -639,7 +641,7 @@
                 <w:noProof/>
                 <w:webHidden/>
               </w:rPr>
-              <w:instrText xml:space="preserve"> PAGEREF _Toc403161871 \h </w:instrText>
+              <w:instrText xml:space="preserve"> PAGEREF _Toc403148096 \h </w:instrText>
             </w:r>
             <w:r>
               <w:rPr>
@@ -679,16 +681,16 @@
             <w:rPr>
               <w:rFonts w:eastAsiaTheme="minorEastAsia"/>
               <w:noProof/>
-              <w:lang w:eastAsia="en-CA"/>
+              <w:lang w:val="en-US" w:eastAsia="zh-CN"/>
             </w:rPr>
           </w:pPr>
-          <w:hyperlink w:anchor="_Toc403161872" w:history="1">
+          <w:hyperlink w:anchor="_Toc403148097" w:history="1">
             <w:r>
               <w:rPr>
                 <w:rStyle w:val="Hyperlink"/>
                 <w:noProof/>
               </w:rPr>
-              <w:t>Viewing the Vendor Site</w:t>
+              <w:t>Viewing Orders</w:t>
             </w:r>
             <w:r>
               <w:rPr>
@@ -709,217 +711,7 @@
                 <w:noProof/>
                 <w:webHidden/>
               </w:rPr>
-              <w:instrText xml:space="preserve"> PAGEREF _Toc403161872 \h </w:instrText>
-            </w:r>
-            <w:r>
-              <w:rPr>
-                <w:noProof/>
-                <w:webHidden/>
-              </w:rPr>
-            </w:r>
-            <w:r>
-              <w:rPr>
-                <w:noProof/>
-                <w:webHidden/>
-              </w:rPr>
-              <w:fldChar w:fldCharType="separate"/>
-            </w:r>
-            <w:r>
-              <w:rPr>
-                <w:noProof/>
-                <w:webHidden/>
-              </w:rPr>
-              <w:t>3</w:t>
-            </w:r>
-            <w:r>
-              <w:rPr>
-                <w:noProof/>
-                <w:webHidden/>
-              </w:rPr>
-              <w:fldChar w:fldCharType="end"/>
-            </w:r>
-          </w:hyperlink>
-        </w:p>
-        <w:p>
-          <w:pPr>
-            <w:pStyle w:val="TOC3"/>
-            <w:tabs>
-              <w:tab w:val="right" w:leader="dot" w:pos="9350"/>
-            </w:tabs>
-            <w:rPr>
-              <w:rFonts w:eastAsiaTheme="minorEastAsia"/>
-              <w:noProof/>
-              <w:lang w:eastAsia="en-CA"/>
-            </w:rPr>
-          </w:pPr>
-          <w:hyperlink w:anchor="_Toc403161873" w:history="1">
-            <w:r>
-              <w:rPr>
-                <w:rStyle w:val="Hyperlink"/>
-                <w:noProof/>
-              </w:rPr>
-              <w:t>Vendor Operator</w:t>
-            </w:r>
-            <w:r>
-              <w:rPr>
-                <w:noProof/>
-                <w:webHidden/>
-              </w:rPr>
-              <w:tab/>
-            </w:r>
-            <w:r>
-              <w:rPr>
-                <w:noProof/>
-                <w:webHidden/>
-              </w:rPr>
-              <w:fldChar w:fldCharType="begin"/>
-            </w:r>
-            <w:r>
-              <w:rPr>
-                <w:noProof/>
-                <w:webHidden/>
-              </w:rPr>
-              <w:instrText xml:space="preserve"> PAGEREF _Toc403161873 \h </w:instrText>
-            </w:r>
-            <w:r>
-              <w:rPr>
-                <w:noProof/>
-                <w:webHidden/>
-              </w:rPr>
-            </w:r>
-            <w:r>
-              <w:rPr>
-                <w:noProof/>
-                <w:webHidden/>
-              </w:rPr>
-              <w:fldChar w:fldCharType="separate"/>
-            </w:r>
-            <w:r>
-              <w:rPr>
-                <w:noProof/>
-                <w:webHidden/>
-              </w:rPr>
-              <w:t>3</w:t>
-            </w:r>
-            <w:r>
-              <w:rPr>
-                <w:noProof/>
-                <w:webHidden/>
-              </w:rPr>
-              <w:fldChar w:fldCharType="end"/>
-            </w:r>
-          </w:hyperlink>
-        </w:p>
-        <w:p>
-          <w:pPr>
-            <w:pStyle w:val="TOC3"/>
-            <w:tabs>
-              <w:tab w:val="right" w:leader="dot" w:pos="9350"/>
-            </w:tabs>
-            <w:rPr>
-              <w:rFonts w:eastAsiaTheme="minorEastAsia"/>
-              <w:noProof/>
-              <w:lang w:eastAsia="en-CA"/>
-            </w:rPr>
-          </w:pPr>
-          <w:hyperlink w:anchor="_Toc403161874" w:history="1">
-            <w:r>
-              <w:rPr>
-                <w:rStyle w:val="Hyperlink"/>
-                <w:noProof/>
-              </w:rPr>
-              <w:t>Login</w:t>
-            </w:r>
-            <w:r>
-              <w:rPr>
-                <w:noProof/>
-                <w:webHidden/>
-              </w:rPr>
-              <w:tab/>
-            </w:r>
-            <w:r>
-              <w:rPr>
-                <w:noProof/>
-                <w:webHidden/>
-              </w:rPr>
-              <w:fldChar w:fldCharType="begin"/>
-            </w:r>
-            <w:r>
-              <w:rPr>
-                <w:noProof/>
-                <w:webHidden/>
-              </w:rPr>
-              <w:instrText xml:space="preserve"> PAGEREF _Toc403161874 \h </w:instrText>
-            </w:r>
-            <w:r>
-              <w:rPr>
-                <w:noProof/>
-                <w:webHidden/>
-              </w:rPr>
-            </w:r>
-            <w:r>
-              <w:rPr>
-                <w:noProof/>
-                <w:webHidden/>
-              </w:rPr>
-              <w:fldChar w:fldCharType="separate"/>
-            </w:r>
-            <w:r>
-              <w:rPr>
-                <w:noProof/>
-                <w:webHidden/>
-              </w:rPr>
-              <w:t>3</w:t>
-            </w:r>
-            <w:r>
-              <w:rPr>
-                <w:noProof/>
-                <w:webHidden/>
-              </w:rPr>
-              <w:fldChar w:fldCharType="end"/>
-            </w:r>
-          </w:hyperlink>
-        </w:p>
-        <w:p>
-          <w:pPr>
-            <w:pStyle w:val="TOC3"/>
-            <w:tabs>
-              <w:tab w:val="right" w:leader="dot" w:pos="9350"/>
-            </w:tabs>
-            <w:rPr>
-              <w:rFonts w:eastAsiaTheme="minorEastAsia"/>
-              <w:noProof/>
-              <w:lang w:eastAsia="en-CA"/>
-            </w:rPr>
-          </w:pPr>
-          <w:hyperlink w:anchor="_Toc403161875" w:history="1">
-            <w:r>
-              <w:rPr>
-                <w:rStyle w:val="Hyperlink"/>
-                <w:noProof/>
-              </w:rPr>
-              <w:t>Vendor Manager Access Options</w:t>
-            </w:r>
-            <w:r>
-              <w:rPr>
-                <w:noProof/>
-                <w:webHidden/>
-              </w:rPr>
-              <w:tab/>
-            </w:r>
-            <w:r>
-              <w:rPr>
-                <w:noProof/>
-                <w:webHidden/>
-              </w:rPr>
-              <w:fldChar w:fldCharType="begin"/>
-            </w:r>
-            <w:r>
-              <w:rPr>
-                <w:noProof/>
-                <w:webHidden/>
-              </w:rPr>
-              <w:instrText xml:space="preserve"> PAGEREF _Toc403161875 \h </w:instrText>
+              <w:instrText xml:space="preserve"> PAGEREF _Toc403148097 \h </w:instrText>
             </w:r>
             <w:r>
               <w:rPr>
@@ -959,16 +751,16 @@
             <w:rPr>
               <w:rFonts w:eastAsiaTheme="minorEastAsia"/>
               <w:noProof/>
-              <w:lang w:eastAsia="en-CA"/>
+              <w:lang w:val="en-US" w:eastAsia="zh-CN"/>
             </w:rPr>
           </w:pPr>
-          <w:hyperlink w:anchor="_Toc403161876" w:history="1">
+          <w:hyperlink w:anchor="_Toc403148098" w:history="1">
             <w:r>
               <w:rPr>
                 <w:rStyle w:val="Hyperlink"/>
                 <w:noProof/>
               </w:rPr>
-              <w:t>Viewing Orders</w:t>
+              <w:t>Managing Orders</w:t>
             </w:r>
             <w:r>
               <w:rPr>
@@ -989,7 +781,7 @@
                 <w:noProof/>
                 <w:webHidden/>
               </w:rPr>
-              <w:instrText xml:space="preserve"> PAGEREF _Toc403161876 \h </w:instrText>
+              <w:instrText xml:space="preserve"> PAGEREF _Toc403148098 \h </w:instrText>
             </w:r>
             <w:r>
               <w:rPr>
@@ -1009,7 +801,7 @@
                 <w:noProof/>
                 <w:webHidden/>
               </w:rPr>
-              <w:t>4</w:t>
+              <w:t>3</w:t>
             </w:r>
             <w:r>
               <w:rPr>
@@ -1029,16 +821,16 @@
             <w:rPr>
               <w:rFonts w:eastAsiaTheme="minorEastAsia"/>
               <w:noProof/>
-              <w:lang w:eastAsia="en-CA"/>
+              <w:lang w:val="en-US" w:eastAsia="zh-CN"/>
             </w:rPr>
           </w:pPr>
-          <w:hyperlink w:anchor="_Toc403161877" w:history="1">
+          <w:hyperlink w:anchor="_Toc403148099" w:history="1">
             <w:r>
               <w:rPr>
                 <w:rStyle w:val="Hyperlink"/>
                 <w:noProof/>
               </w:rPr>
-              <w:t>Managing Orders</w:t>
+              <w:t>Sending Updates</w:t>
             </w:r>
             <w:r>
               <w:rPr>
@@ -1059,7 +851,7 @@
                 <w:noProof/>
                 <w:webHidden/>
               </w:rPr>
-              <w:instrText xml:space="preserve"> PAGEREF _Toc403161877 \h </w:instrText>
+              <w:instrText xml:space="preserve"> PAGEREF _Toc403148099 \h </w:instrText>
             </w:r>
             <w:r>
               <w:rPr>
@@ -1099,16 +891,16 @@
             <w:rPr>
               <w:rFonts w:eastAsiaTheme="minorEastAsia"/>
               <w:noProof/>
-              <w:lang w:eastAsia="en-CA"/>
+              <w:lang w:val="en-US" w:eastAsia="zh-CN"/>
             </w:rPr>
           </w:pPr>
-          <w:hyperlink w:anchor="_Toc403161878" w:history="1">
+          <w:hyperlink w:anchor="_Toc403148100" w:history="1">
             <w:r>
               <w:rPr>
                 <w:rStyle w:val="Hyperlink"/>
                 <w:noProof/>
               </w:rPr>
-              <w:t>Sending Updates</w:t>
+              <w:t>Viewing Order Detail</w:t>
             </w:r>
             <w:r>
               <w:rPr>
@@ -1129,7 +921,7 @@
                 <w:noProof/>
                 <w:webHidden/>
               </w:rPr>
-              <w:instrText xml:space="preserve"> PAGEREF _Toc403161878 \h </w:instrText>
+              <w:instrText xml:space="preserve"> PAGEREF _Toc403148100 \h </w:instrText>
             </w:r>
             <w:r>
               <w:rPr>
@@ -1150,76 +942,6 @@
                 <w:webHidden/>
               </w:rPr>
               <w:t>5</w:t>
-            </w:r>
-            <w:r>
-              <w:rPr>
-                <w:noProof/>
-                <w:webHidden/>
-              </w:rPr>
-              <w:fldChar w:fldCharType="end"/>
-            </w:r>
-          </w:hyperlink>
-        </w:p>
-        <w:p>
-          <w:pPr>
-            <w:pStyle w:val="TOC1"/>
-            <w:tabs>
-              <w:tab w:val="right" w:leader="dot" w:pos="9350"/>
-            </w:tabs>
-            <w:rPr>
-              <w:rFonts w:eastAsiaTheme="minorEastAsia"/>
-              <w:noProof/>
-              <w:lang w:eastAsia="en-CA"/>
-            </w:rPr>
-          </w:pPr>
-          <w:hyperlink w:anchor="_Toc403161879" w:history="1">
-            <w:r>
-              <w:rPr>
-                <w:rStyle w:val="Hyperlink"/>
-                <w:noProof/>
-              </w:rPr>
-              <w:t>Viewing Order Detail</w:t>
-            </w:r>
-            <w:r>
-              <w:rPr>
-                <w:noProof/>
-                <w:webHidden/>
-              </w:rPr>
-              <w:tab/>
-            </w:r>
-            <w:r>
-              <w:rPr>
-                <w:noProof/>
-                <w:webHidden/>
-              </w:rPr>
-              <w:fldChar w:fldCharType="begin"/>
-            </w:r>
-            <w:r>
-              <w:rPr>
-                <w:noProof/>
-                <w:webHidden/>
-              </w:rPr>
-              <w:instrText xml:space="preserve"> PAGEREF _Toc403161879 \h </w:instrText>
-            </w:r>
-            <w:r>
-              <w:rPr>
-                <w:noProof/>
-                <w:webHidden/>
-              </w:rPr>
-            </w:r>
-            <w:r>
-              <w:rPr>
-                <w:noProof/>
-                <w:webHidden/>
-              </w:rPr>
-              <w:fldChar w:fldCharType="separate"/>
-            </w:r>
-            <w:r>
-              <w:rPr>
-                <w:noProof/>
-                <w:webHidden/>
-              </w:rPr>
-              <w:t>6</w:t>
             </w:r>
             <w:r>
               <w:rPr>
@@ -1254,14 +976,12 @@
       <w:r>
         <w:br w:type="page"/>
       </w:r>
-      <w:bookmarkStart w:id="0" w:name="_GoBack"/>
-      <w:bookmarkEnd w:id="0"/>
     </w:p>
     <w:p>
       <w:pPr>
         <w:pStyle w:val="Heading1"/>
       </w:pPr>
-      <w:bookmarkStart w:id="1" w:name="_Toc403161870"/>
+      <w:bookmarkStart w:id="1" w:name="_Toc403148095"/>
       <w:r>
         <w:lastRenderedPageBreak/>
         <w:t>Purpose</w:t>
@@ -1400,225 +1120,82 @@
       <w:pPr>
         <w:pStyle w:val="Heading1"/>
       </w:pPr>
-      <w:bookmarkStart w:id="2" w:name="_Toc403161871"/>
+      <w:bookmarkStart w:id="2" w:name="_Toc403148096"/>
       <w:r>
         <w:lastRenderedPageBreak/>
         <w:t>Identifying Users</w:t>
       </w:r>
       <w:bookmarkEnd w:id="2"/>
     </w:p>
-    <w:p/>
     <w:p>
       <w:pPr>
         <w:pStyle w:val="Heading1"/>
       </w:pPr>
-      <w:bookmarkStart w:id="3" w:name="_Toc403128905"/>
-      <w:bookmarkStart w:id="4" w:name="_Toc403161872"/>
-      <w:r>
-        <w:t>Viewing the Vendor Site</w:t>
+      <w:bookmarkStart w:id="3" w:name="_Toc403148097"/>
+      <w:r>
+        <w:t>Viewing Orders</w:t>
       </w:r>
       <w:bookmarkEnd w:id="3"/>
+    </w:p>
+    <w:p>
+      <w:pPr>
+        <w:pStyle w:val="Heading1"/>
+      </w:pPr>
+      <w:bookmarkStart w:id="4" w:name="_Toc403148098"/>
+      <w:r>
+        <w:t>Managing Orders</w:t>
+      </w:r>
       <w:bookmarkEnd w:id="4"/>
     </w:p>
     <w:p>
       <w:r>
-        <w:t>Vendor staff are able to access the webpage version of this application to manage and view orders that are registered into the system.</w:t>
+        <w:t>Vender user will have an ability to manage orders. Once new order was registered on the system, vender user can confirm or reject the order. Once order is confirmed, vender will process the order and when the ordered food are ready, vender user can check the order as completed and system can send a notification message to ordered customer.</w:t>
       </w:r>
     </w:p>
     <w:p>
-      <w:pPr>
-        <w:pStyle w:val="Heading3"/>
-      </w:pPr>
-      <w:bookmarkStart w:id="5" w:name="_Toc403128906"/>
-      <w:bookmarkStart w:id="6" w:name="_Toc403161873"/>
-      <w:r>
-        <w:t>Vendor Operator</w:t>
-      </w:r>
-      <w:bookmarkEnd w:id="5"/>
-      <w:bookmarkEnd w:id="6"/>
+      <w:r>
+        <w:t>Confirm orders</w:t>
+      </w:r>
     </w:p>
     <w:p>
-      <w:pPr>
-        <w:pStyle w:val="ListParagraph"/>
-        <w:numPr>
-          <w:ilvl w:val="0"/>
-          <w:numId w:val="19"/>
-        </w:numPr>
-      </w:pPr>
-      <w:r>
-        <w:t>Launch the webpage URL (http://54.213.167.5/COMP/Server/default.html).</w:t>
+      <w:r>
+        <w:t>Ve</w:t>
+      </w:r>
+      <w:r>
+        <w:t>nder user can confirm new order on order detail screen by clicking Confirm the order button.</w:t>
+      </w:r>
+      <w:r>
+        <w:t xml:space="preserve"> Once vender user confirm</w:t>
+      </w:r>
+      <w:r>
+        <w:t>s</w:t>
+      </w:r>
+      <w:r>
+        <w:t xml:space="preserve"> the order, order status in the server</w:t>
+      </w:r>
+      <w:r>
+        <w:t xml:space="preserve"> is</w:t>
+      </w:r>
+      <w:r>
+        <w:t xml:space="preserve"> updated to </w:t>
+      </w:r>
+      <w:proofErr w:type="gramStart"/>
+      <w:r>
+        <w:t>Under</w:t>
+      </w:r>
+      <w:proofErr w:type="gramEnd"/>
+      <w:r>
+        <w:t xml:space="preserve"> the processing.</w:t>
       </w:r>
     </w:p>
     <w:p>
       <w:pPr>
-        <w:pStyle w:val="ListParagraph"/>
-        <w:numPr>
-          <w:ilvl w:val="0"/>
-          <w:numId w:val="19"/>
-        </w:numPr>
-      </w:pPr>
-      <w:r>
-        <w:t>Login – select type, enter username and password.</w:t>
-      </w:r>
-    </w:p>
-    <w:p>
-      <w:pPr>
-        <w:pStyle w:val="ListParagraph"/>
-        <w:numPr>
-          <w:ilvl w:val="0"/>
-          <w:numId w:val="19"/>
-        </w:numPr>
-      </w:pPr>
-      <w:r>
-        <w:t>Depending on the user type, a page is displayed. For example, for a Vendor Operator, the Order List page is displayed.</w:t>
-      </w:r>
-    </w:p>
-    <w:p>
-      <w:pPr>
-        <w:ind w:firstLine="567"/>
+        <w:keepNext/>
       </w:pPr>
       <w:r>
         <w:rPr>
           <w:noProof/>
-          <w:lang w:eastAsia="en-CA"/>
-        </w:rPr>
-        <w:drawing>
-          <wp:inline distT="0" distB="0" distL="0" distR="0" wp14:anchorId="14718A50" wp14:editId="62D3CC05">
-            <wp:extent cx="5943600" cy="4224655"/>
-            <wp:effectExtent l="0" t="0" r="0" b="4445"/>
-            <wp:docPr id="7" name="Picture 7"/>
-            <wp:cNvGraphicFramePr>
-              <a:graphicFrameLocks xmlns:a="http://schemas.openxmlformats.org/drawingml/2006/main" noChangeAspect="1"/>
-            </wp:cNvGraphicFramePr>
-            <a:graphic xmlns:a="http://schemas.openxmlformats.org/drawingml/2006/main">
-              <a:graphicData uri="http://schemas.openxmlformats.org/drawingml/2006/picture">
-                <pic:pic xmlns:pic="http://schemas.openxmlformats.org/drawingml/2006/picture">
-                  <pic:nvPicPr>
-                    <pic:cNvPr id="1" name=""/>
-                    <pic:cNvPicPr/>
-                  </pic:nvPicPr>
-                  <pic:blipFill>
-                    <a:blip r:embed="rId8"/>
-                    <a:stretch>
-                      <a:fillRect/>
-                    </a:stretch>
-                  </pic:blipFill>
-                  <pic:spPr>
-                    <a:xfrm>
-                      <a:off x="0" y="0"/>
-                      <a:ext cx="5943600" cy="4224655"/>
-                    </a:xfrm>
-                    <a:prstGeom prst="rect">
-                      <a:avLst/>
-                    </a:prstGeom>
-                  </pic:spPr>
-                </pic:pic>
-              </a:graphicData>
-            </a:graphic>
-          </wp:inline>
-        </w:drawing>
-      </w:r>
-    </w:p>
-    <w:p>
-      <w:pPr>
-        <w:pStyle w:val="Heading3"/>
-      </w:pPr>
-      <w:bookmarkStart w:id="7" w:name="_Toc403128907"/>
-      <w:bookmarkStart w:id="8" w:name="_Toc403161874"/>
-      <w:r>
-        <w:t>Login</w:t>
-      </w:r>
-      <w:bookmarkEnd w:id="7"/>
-      <w:bookmarkEnd w:id="8"/>
-    </w:p>
-    <w:p>
-      <w:r>
-        <w:t>TBD</w:t>
-      </w:r>
-    </w:p>
-    <w:p>
-      <w:pPr>
-        <w:pStyle w:val="Heading3"/>
-      </w:pPr>
-      <w:bookmarkStart w:id="9" w:name="_Toc403128908"/>
-      <w:bookmarkStart w:id="10" w:name="_Toc403161875"/>
-      <w:r>
-        <w:t>Vendor Manager Access Options</w:t>
-      </w:r>
-      <w:bookmarkEnd w:id="9"/>
-      <w:bookmarkEnd w:id="10"/>
-    </w:p>
-    <w:p>
-      <w:r>
-        <w:t>TBD</w:t>
-      </w:r>
-    </w:p>
-    <w:p/>
-    <w:p>
-      <w:pPr>
-        <w:pStyle w:val="Heading1"/>
-      </w:pPr>
-      <w:bookmarkStart w:id="11" w:name="_Toc403161876"/>
-      <w:r>
-        <w:lastRenderedPageBreak/>
-        <w:t>Viewing Orders</w:t>
-      </w:r>
-      <w:bookmarkEnd w:id="11"/>
-    </w:p>
-    <w:p>
-      <w:pPr>
-        <w:pStyle w:val="Heading1"/>
-      </w:pPr>
-      <w:bookmarkStart w:id="12" w:name="_Toc403161877"/>
-      <w:r>
-        <w:t>Managing Orders</w:t>
-      </w:r>
-      <w:bookmarkEnd w:id="12"/>
-    </w:p>
-    <w:p>
-      <w:r>
-        <w:t>Vender user will have an ability to manage orders. Once new order was registered on the system, vender user can confirm or reject the order. Once order is confirmed, vender will process the order and when the ordered food are ready, vender user can check the order as completed and system can send a notification message to ordered customer.</w:t>
-      </w:r>
-    </w:p>
-    <w:p>
-      <w:r>
-        <w:t>Confirm orders</w:t>
-      </w:r>
-    </w:p>
-    <w:p>
-      <w:r>
-        <w:t>Ve</w:t>
-      </w:r>
-      <w:r>
-        <w:t>nder user can confirm new order on order detail screen by clicking Confirm the order button.</w:t>
-      </w:r>
-      <w:r>
-        <w:t xml:space="preserve"> Once vender user confirm</w:t>
-      </w:r>
-      <w:r>
-        <w:t>s</w:t>
-      </w:r>
-      <w:r>
-        <w:t xml:space="preserve"> the order, order status in the server</w:t>
-      </w:r>
-      <w:r>
-        <w:t xml:space="preserve"> is</w:t>
-      </w:r>
-      <w:r>
-        <w:t xml:space="preserve"> updated to </w:t>
-      </w:r>
-      <w:r>
-        <w:t>Under the processing.</w:t>
-      </w:r>
-    </w:p>
-    <w:p>
-      <w:pPr>
-        <w:keepNext/>
-      </w:pPr>
-      <w:r>
-        <w:rPr>
-          <w:noProof/>
-          <w:lang w:eastAsia="en-CA"/>
+          <w:lang w:val="en-US" w:eastAsia="zh-CN"/>
         </w:rPr>
         <w:drawing>
           <wp:inline distT="0" distB="0" distL="0" distR="0" wp14:anchorId="1C90F750" wp14:editId="54995BB0">
@@ -1678,14 +1255,27 @@
       <w:r>
         <w:t xml:space="preserve">Figure </w:t>
       </w:r>
-      <w:fldSimple w:instr=" SEQ Figure \* ARABIC ">
-        <w:r>
-          <w:rPr>
-            <w:noProof/>
-          </w:rPr>
-          <w:t>1</w:t>
-        </w:r>
-      </w:fldSimple>
+      <w:r>
+        <w:fldChar w:fldCharType="begin"/>
+      </w:r>
+      <w:r>
+        <w:instrText xml:space="preserve"> SEQ Figure \* ARABIC </w:instrText>
+      </w:r>
+      <w:r>
+        <w:fldChar w:fldCharType="separate"/>
+      </w:r>
+      <w:r>
+        <w:rPr>
+          <w:noProof/>
+        </w:rPr>
+        <w:t>1</w:t>
+      </w:r>
+      <w:r>
+        <w:rPr>
+          <w:noProof/>
+        </w:rPr>
+        <w:fldChar w:fldCharType="end"/>
+      </w:r>
       <w:r>
         <w:t xml:space="preserve"> Order confirmation</w:t>
       </w:r>
@@ -1694,7 +1284,6 @@
     <w:p/>
     <w:p>
       <w:r>
-        <w:lastRenderedPageBreak/>
         <w:t>Reject orders</w:t>
       </w:r>
     </w:p>
@@ -1713,7 +1302,7 @@
       <w:r>
         <w:rPr>
           <w:noProof/>
-          <w:lang w:eastAsia="en-CA"/>
+          <w:lang w:val="en-US" w:eastAsia="zh-CN"/>
         </w:rPr>
         <w:drawing>
           <wp:inline distT="0" distB="0" distL="0" distR="0" wp14:anchorId="7BB62FC9" wp14:editId="556B18D8">
@@ -1773,14 +1362,27 @@
       <w:r>
         <w:t xml:space="preserve">Figure </w:t>
       </w:r>
-      <w:fldSimple w:instr=" SEQ Figure \* ARABIC ">
-        <w:r>
-          <w:rPr>
-            <w:noProof/>
-          </w:rPr>
-          <w:t>2</w:t>
-        </w:r>
-      </w:fldSimple>
+      <w:r>
+        <w:fldChar w:fldCharType="begin"/>
+      </w:r>
+      <w:r>
+        <w:instrText xml:space="preserve"> SEQ Figure \* ARABIC </w:instrText>
+      </w:r>
+      <w:r>
+        <w:fldChar w:fldCharType="separate"/>
+      </w:r>
+      <w:r>
+        <w:rPr>
+          <w:noProof/>
+        </w:rPr>
+        <w:t>2</w:t>
+      </w:r>
+      <w:r>
+        <w:rPr>
+          <w:noProof/>
+        </w:rPr>
+        <w:fldChar w:fldCharType="end"/>
+      </w:r>
       <w:r>
         <w:t xml:space="preserve"> Order Rejection</w:t>
       </w:r>
@@ -1789,11 +1391,11 @@
       <w:pPr>
         <w:pStyle w:val="Heading1"/>
       </w:pPr>
-      <w:bookmarkStart w:id="13" w:name="_Toc403161878"/>
+      <w:bookmarkStart w:id="5" w:name="_Toc403148099"/>
       <w:r>
         <w:t>Sending Updates</w:t>
       </w:r>
-      <w:bookmarkEnd w:id="13"/>
+      <w:bookmarkEnd w:id="5"/>
     </w:p>
     <w:p>
       <w:pPr>
@@ -1812,12 +1414,12 @@
       <w:pPr>
         <w:pStyle w:val="Heading1"/>
       </w:pPr>
-      <w:bookmarkStart w:id="14" w:name="_Toc403161879"/>
+      <w:bookmarkStart w:id="6" w:name="_Toc403148100"/>
       <w:r>
         <w:lastRenderedPageBreak/>
         <w:t>Viewing Order Detail</w:t>
       </w:r>
-      <w:bookmarkEnd w:id="14"/>
+      <w:bookmarkEnd w:id="6"/>
     </w:p>
     <w:p>
       <w:pPr>
@@ -1862,7 +1464,7 @@
       <w:r>
         <w:rPr>
           <w:noProof/>
-          <w:lang w:eastAsia="en-CA"/>
+          <w:lang w:val="en-US" w:eastAsia="zh-CN"/>
         </w:rPr>
         <w:drawing>
           <wp:inline distT="0" distB="0" distL="0" distR="0" wp14:anchorId="59A80E6A" wp14:editId="1F3DD738">
@@ -1942,7 +1544,7 @@
       <w:r>
         <w:rPr>
           <w:noProof/>
-          <w:lang w:eastAsia="en-CA"/>
+          <w:lang w:val="en-US" w:eastAsia="zh-CN"/>
         </w:rPr>
         <w:lastRenderedPageBreak/>
         <w:drawing>
@@ -2075,7 +1677,7 @@
 </file>
 
 <file path=word/endnotes.xml><?xml version="1.0" encoding="utf-8"?>
-<w:endnotes xmlns:wpc="http://schemas.microsoft.com/office/word/2010/wordprocessingCanvas" xmlns:mc="http://schemas.openxmlformats.org/markup-compatibility/2006" xmlns:o="urn:schemas-microsoft-com:office:office" xmlns:r="http://schemas.openxmlformats.org/officeDocument/2006/relationships" xmlns:m="http://schemas.openxmlformats.org/officeDocument/2006/math" xmlns:v="urn:schemas-microsoft-com:vml" xmlns:wp14="http://schemas.microsoft.com/office/word/2010/wordprocessingDrawing" xmlns:wp="http://schemas.openxmlformats.org/drawingml/2006/wordprocessingDrawing" xmlns:w10="urn:schemas-microsoft-com:office:word" xmlns:w="http://schemas.openxmlformats.org/wordprocessingml/2006/main" xmlns:w14="http://schemas.microsoft.com/office/word/2010/wordml" xmlns:w15="http://schemas.microsoft.com/office/word/2012/wordml" xmlns:wpg="http://schemas.microsoft.com/office/word/2010/wordprocessingGroup" xmlns:wpi="http://schemas.microsoft.com/office/word/2010/wordprocessingInk" xmlns:wne="http://schemas.microsoft.com/office/word/2006/wordml" xmlns:wps="http://schemas.microsoft.com/office/word/2010/wordprocessingShape" mc:Ignorable="w14 w15 wp14">
+<w:endnotes xmlns:wpc="http://schemas.microsoft.com/office/word/2010/wordprocessingCanvas" xmlns:mc="http://schemas.openxmlformats.org/markup-compatibility/2006" xmlns:o="urn:schemas-microsoft-com:office:office" xmlns:r="http://schemas.openxmlformats.org/officeDocument/2006/relationships" xmlns:m="http://schemas.openxmlformats.org/officeDocument/2006/math" xmlns:v="urn:schemas-microsoft-com:vml" xmlns:wp14="http://schemas.microsoft.com/office/word/2010/wordprocessingDrawing" xmlns:wp="http://schemas.openxmlformats.org/drawingml/2006/wordprocessingDrawing" xmlns:w10="urn:schemas-microsoft-com:office:word" xmlns:w="http://schemas.openxmlformats.org/wordprocessingml/2006/main" xmlns:w14="http://schemas.microsoft.com/office/word/2010/wordml" xmlns:wpg="http://schemas.microsoft.com/office/word/2010/wordprocessingGroup" xmlns:wpi="http://schemas.microsoft.com/office/word/2010/wordprocessingInk" xmlns:wne="http://schemas.microsoft.com/office/word/2006/wordml" xmlns:wps="http://schemas.microsoft.com/office/word/2010/wordprocessingShape" mc:Ignorable="w14 wp14">
   <w:endnote w:type="separator" w:id="-1">
     <w:p>
       <w:pPr>
@@ -2100,7 +1702,7 @@
 </file>
 
 <file path=word/footer1.xml><?xml version="1.0" encoding="utf-8"?>
-<w:ftr xmlns:wpc="http://schemas.microsoft.com/office/word/2010/wordprocessingCanvas" xmlns:mc="http://schemas.openxmlformats.org/markup-compatibility/2006" xmlns:o="urn:schemas-microsoft-com:office:office" xmlns:r="http://schemas.openxmlformats.org/officeDocument/2006/relationships" xmlns:m="http://schemas.openxmlformats.org/officeDocument/2006/math" xmlns:v="urn:schemas-microsoft-com:vml" xmlns:wp14="http://schemas.microsoft.com/office/word/2010/wordprocessingDrawing" xmlns:wp="http://schemas.openxmlformats.org/drawingml/2006/wordprocessingDrawing" xmlns:w10="urn:schemas-microsoft-com:office:word" xmlns:w="http://schemas.openxmlformats.org/wordprocessingml/2006/main" xmlns:w14="http://schemas.microsoft.com/office/word/2010/wordml" xmlns:w15="http://schemas.microsoft.com/office/word/2012/wordml" xmlns:wpg="http://schemas.microsoft.com/office/word/2010/wordprocessingGroup" xmlns:wpi="http://schemas.microsoft.com/office/word/2010/wordprocessingInk" xmlns:wne="http://schemas.microsoft.com/office/word/2006/wordml" xmlns:wps="http://schemas.microsoft.com/office/word/2010/wordprocessingShape" mc:Ignorable="w14 w15 wp14">
+<w:ftr xmlns:wpc="http://schemas.microsoft.com/office/word/2010/wordprocessingCanvas" xmlns:mc="http://schemas.openxmlformats.org/markup-compatibility/2006" xmlns:o="urn:schemas-microsoft-com:office:office" xmlns:r="http://schemas.openxmlformats.org/officeDocument/2006/relationships" xmlns:m="http://schemas.openxmlformats.org/officeDocument/2006/math" xmlns:v="urn:schemas-microsoft-com:vml" xmlns:wp14="http://schemas.microsoft.com/office/word/2010/wordprocessingDrawing" xmlns:wp="http://schemas.openxmlformats.org/drawingml/2006/wordprocessingDrawing" xmlns:w10="urn:schemas-microsoft-com:office:word" xmlns:w="http://schemas.openxmlformats.org/wordprocessingml/2006/main" xmlns:w14="http://schemas.microsoft.com/office/word/2010/wordml" xmlns:wpg="http://schemas.microsoft.com/office/word/2010/wordprocessingGroup" xmlns:wpi="http://schemas.microsoft.com/office/word/2010/wordprocessingInk" xmlns:wne="http://schemas.microsoft.com/office/word/2006/wordml" xmlns:wps="http://schemas.microsoft.com/office/word/2010/wordprocessingShape" mc:Ignorable="w14 wp14">
   <w:sdt>
     <w:sdtPr>
       <w:id w:val="-195628592"/>
@@ -2160,7 +1762,7 @@
                 <w:bCs/>
                 <w:noProof/>
               </w:rPr>
-              <w:t>3</w:t>
+              <w:t>1</w:t>
             </w:r>
             <w:r>
               <w:rPr>
@@ -2205,7 +1807,7 @@
                 <w:bCs/>
                 <w:noProof/>
               </w:rPr>
-              <w:t>7</w:t>
+              <w:t>6</w:t>
             </w:r>
             <w:r>
               <w:rPr>
@@ -2230,7 +1832,7 @@
 </file>
 
 <file path=word/footnotes.xml><?xml version="1.0" encoding="utf-8"?>
-<w:footnotes xmlns:wpc="http://schemas.microsoft.com/office/word/2010/wordprocessingCanvas" xmlns:mc="http://schemas.openxmlformats.org/markup-compatibility/2006" xmlns:o="urn:schemas-microsoft-com:office:office" xmlns:r="http://schemas.openxmlformats.org/officeDocument/2006/relationships" xmlns:m="http://schemas.openxmlformats.org/officeDocument/2006/math" xmlns:v="urn:schemas-microsoft-com:vml" xmlns:wp14="http://schemas.microsoft.com/office/word/2010/wordprocessingDrawing" xmlns:wp="http://schemas.openxmlformats.org/drawingml/2006/wordprocessingDrawing" xmlns:w10="urn:schemas-microsoft-com:office:word" xmlns:w="http://schemas.openxmlformats.org/wordprocessingml/2006/main" xmlns:w14="http://schemas.microsoft.com/office/word/2010/wordml" xmlns:w15="http://schemas.microsoft.com/office/word/2012/wordml" xmlns:wpg="http://schemas.microsoft.com/office/word/2010/wordprocessingGroup" xmlns:wpi="http://schemas.microsoft.com/office/word/2010/wordprocessingInk" xmlns:wne="http://schemas.microsoft.com/office/word/2006/wordml" xmlns:wps="http://schemas.microsoft.com/office/word/2010/wordprocessingShape" mc:Ignorable="w14 w15 wp14">
+<w:footnotes xmlns:wpc="http://schemas.microsoft.com/office/word/2010/wordprocessingCanvas" xmlns:mc="http://schemas.openxmlformats.org/markup-compatibility/2006" xmlns:o="urn:schemas-microsoft-com:office:office" xmlns:r="http://schemas.openxmlformats.org/officeDocument/2006/relationships" xmlns:m="http://schemas.openxmlformats.org/officeDocument/2006/math" xmlns:v="urn:schemas-microsoft-com:vml" xmlns:wp14="http://schemas.microsoft.com/office/word/2010/wordprocessingDrawing" xmlns:wp="http://schemas.openxmlformats.org/drawingml/2006/wordprocessingDrawing" xmlns:w10="urn:schemas-microsoft-com:office:word" xmlns:w="http://schemas.openxmlformats.org/wordprocessingml/2006/main" xmlns:w14="http://schemas.microsoft.com/office/word/2010/wordml" xmlns:wpg="http://schemas.microsoft.com/office/word/2010/wordprocessingGroup" xmlns:wpi="http://schemas.microsoft.com/office/word/2010/wordprocessingInk" xmlns:wne="http://schemas.microsoft.com/office/word/2006/wordml" xmlns:wps="http://schemas.microsoft.com/office/word/2010/wordprocessingShape" mc:Ignorable="w14 wp14">
   <w:footnote w:type="separator" w:id="-1">
     <w:p>
       <w:pPr>
@@ -2255,7 +1857,7 @@
 </file>
 
 <file path=word/header1.xml><?xml version="1.0" encoding="utf-8"?>
-<w:hdr xmlns:wpc="http://schemas.microsoft.com/office/word/2010/wordprocessingCanvas" xmlns:mc="http://schemas.openxmlformats.org/markup-compatibility/2006" xmlns:o="urn:schemas-microsoft-com:office:office" xmlns:r="http://schemas.openxmlformats.org/officeDocument/2006/relationships" xmlns:m="http://schemas.openxmlformats.org/officeDocument/2006/math" xmlns:v="urn:schemas-microsoft-com:vml" xmlns:wp14="http://schemas.microsoft.com/office/word/2010/wordprocessingDrawing" xmlns:wp="http://schemas.openxmlformats.org/drawingml/2006/wordprocessingDrawing" xmlns:w10="urn:schemas-microsoft-com:office:word" xmlns:w="http://schemas.openxmlformats.org/wordprocessingml/2006/main" xmlns:w14="http://schemas.microsoft.com/office/word/2010/wordml" xmlns:w15="http://schemas.microsoft.com/office/word/2012/wordml" xmlns:wpg="http://schemas.microsoft.com/office/word/2010/wordprocessingGroup" xmlns:wpi="http://schemas.microsoft.com/office/word/2010/wordprocessingInk" xmlns:wne="http://schemas.microsoft.com/office/word/2006/wordml" xmlns:wps="http://schemas.microsoft.com/office/word/2010/wordprocessingShape" mc:Ignorable="w14 w15 wp14">
+<w:hdr xmlns:wpc="http://schemas.microsoft.com/office/word/2010/wordprocessingCanvas" xmlns:mc="http://schemas.openxmlformats.org/markup-compatibility/2006" xmlns:o="urn:schemas-microsoft-com:office:office" xmlns:r="http://schemas.openxmlformats.org/officeDocument/2006/relationships" xmlns:m="http://schemas.openxmlformats.org/officeDocument/2006/math" xmlns:v="urn:schemas-microsoft-com:vml" xmlns:wp14="http://schemas.microsoft.com/office/word/2010/wordprocessingDrawing" xmlns:wp="http://schemas.openxmlformats.org/drawingml/2006/wordprocessingDrawing" xmlns:w10="urn:schemas-microsoft-com:office:word" xmlns:w="http://schemas.openxmlformats.org/wordprocessingml/2006/main" xmlns:w14="http://schemas.microsoft.com/office/word/2010/wordml" xmlns:wpg="http://schemas.microsoft.com/office/word/2010/wordprocessingGroup" xmlns:wpi="http://schemas.microsoft.com/office/word/2010/wordprocessingInk" xmlns:wne="http://schemas.microsoft.com/office/word/2006/wordml" xmlns:wps="http://schemas.microsoft.com/office/word/2010/wordprocessingShape" mc:Ignorable="w14 wp14">
   <w:p>
     <w:pPr>
       <w:pStyle w:val="Header"/>
@@ -2275,7 +1877,7 @@
 </file>
 
 <file path=word/numbering.xml><?xml version="1.0" encoding="utf-8"?>
-<w:numbering xmlns:wpc="http://schemas.microsoft.com/office/word/2010/wordprocessingCanvas" xmlns:mc="http://schemas.openxmlformats.org/markup-compatibility/2006" xmlns:o="urn:schemas-microsoft-com:office:office" xmlns:r="http://schemas.openxmlformats.org/officeDocument/2006/relationships" xmlns:m="http://schemas.openxmlformats.org/officeDocument/2006/math" xmlns:v="urn:schemas-microsoft-com:vml" xmlns:wp14="http://schemas.microsoft.com/office/word/2010/wordprocessingDrawing" xmlns:wp="http://schemas.openxmlformats.org/drawingml/2006/wordprocessingDrawing" xmlns:w10="urn:schemas-microsoft-com:office:word" xmlns:w="http://schemas.openxmlformats.org/wordprocessingml/2006/main" xmlns:w14="http://schemas.microsoft.com/office/word/2010/wordml" xmlns:w15="http://schemas.microsoft.com/office/word/2012/wordml" xmlns:wpg="http://schemas.microsoft.com/office/word/2010/wordprocessingGroup" xmlns:wpi="http://schemas.microsoft.com/office/word/2010/wordprocessingInk" xmlns:wne="http://schemas.microsoft.com/office/word/2006/wordml" xmlns:wps="http://schemas.microsoft.com/office/word/2010/wordprocessingShape" mc:Ignorable="w14 w15 wp14">
+<w:numbering xmlns:wpc="http://schemas.microsoft.com/office/word/2010/wordprocessingCanvas" xmlns:mc="http://schemas.openxmlformats.org/markup-compatibility/2006" xmlns:o="urn:schemas-microsoft-com:office:office" xmlns:r="http://schemas.openxmlformats.org/officeDocument/2006/relationships" xmlns:m="http://schemas.openxmlformats.org/officeDocument/2006/math" xmlns:v="urn:schemas-microsoft-com:vml" xmlns:wp14="http://schemas.microsoft.com/office/word/2010/wordprocessingDrawing" xmlns:wp="http://schemas.openxmlformats.org/drawingml/2006/wordprocessingDrawing" xmlns:w10="urn:schemas-microsoft-com:office:word" xmlns:w="http://schemas.openxmlformats.org/wordprocessingml/2006/main" xmlns:w14="http://schemas.microsoft.com/office/word/2010/wordml" xmlns:wpg="http://schemas.microsoft.com/office/word/2010/wordprocessingGroup" xmlns:wpi="http://schemas.microsoft.com/office/word/2010/wordprocessingInk" xmlns:wne="http://schemas.microsoft.com/office/word/2006/wordml" xmlns:wps="http://schemas.microsoft.com/office/word/2010/wordprocessingShape" mc:Ignorable="w14 wp14">
   <w:abstractNum w:abstractNumId="0">
     <w:nsid w:val="1421697C"/>
     <w:multiLevelType w:val="hybridMultilevel"/>
@@ -3219,98 +2821,6 @@
     </w:lvl>
   </w:abstractNum>
   <w:abstractNum w:abstractNumId="9">
-    <w:nsid w:val="4BA536BB"/>
-    <w:multiLevelType w:val="hybridMultilevel"/>
-    <w:tmpl w:val="4E44108E"/>
-    <w:lvl w:ilvl="0" w:tplc="664ABBFE">
-      <w:start w:val="1"/>
-      <w:numFmt w:val="decimal"/>
-      <w:lvlText w:val="%1."/>
-      <w:lvlJc w:val="left"/>
-      <w:pPr>
-        <w:ind w:left="720" w:hanging="360"/>
-      </w:pPr>
-      <w:rPr>
-        <w:rFonts w:asciiTheme="minorHAnsi" w:eastAsiaTheme="minorHAnsi" w:hAnsiTheme="minorHAnsi" w:cstheme="minorBidi"/>
-      </w:rPr>
-    </w:lvl>
-    <w:lvl w:ilvl="1" w:tplc="10090001">
-      <w:start w:val="1"/>
-      <w:numFmt w:val="bullet"/>
-      <w:lvlText w:val=""/>
-      <w:lvlJc w:val="left"/>
-      <w:pPr>
-        <w:ind w:left="1440" w:hanging="360"/>
-      </w:pPr>
-      <w:rPr>
-        <w:rFonts w:ascii="Symbol" w:hAnsi="Symbol" w:hint="default"/>
-      </w:rPr>
-    </w:lvl>
-    <w:lvl w:ilvl="2" w:tplc="1009001B">
-      <w:start w:val="1"/>
-      <w:numFmt w:val="lowerRoman"/>
-      <w:lvlText w:val="%3."/>
-      <w:lvlJc w:val="right"/>
-      <w:pPr>
-        <w:ind w:left="2160" w:hanging="180"/>
-      </w:pPr>
-    </w:lvl>
-    <w:lvl w:ilvl="3" w:tplc="1009000F" w:tentative="1">
-      <w:start w:val="1"/>
-      <w:numFmt w:val="decimal"/>
-      <w:lvlText w:val="%4."/>
-      <w:lvlJc w:val="left"/>
-      <w:pPr>
-        <w:ind w:left="2880" w:hanging="360"/>
-      </w:pPr>
-    </w:lvl>
-    <w:lvl w:ilvl="4" w:tplc="10090019" w:tentative="1">
-      <w:start w:val="1"/>
-      <w:numFmt w:val="lowerLetter"/>
-      <w:lvlText w:val="%5."/>
-      <w:lvlJc w:val="left"/>
-      <w:pPr>
-        <w:ind w:left="3600" w:hanging="360"/>
-      </w:pPr>
-    </w:lvl>
-    <w:lvl w:ilvl="5" w:tplc="1009001B" w:tentative="1">
-      <w:start w:val="1"/>
-      <w:numFmt w:val="lowerRoman"/>
-      <w:lvlText w:val="%6."/>
-      <w:lvlJc w:val="right"/>
-      <w:pPr>
-        <w:ind w:left="4320" w:hanging="180"/>
-      </w:pPr>
-    </w:lvl>
-    <w:lvl w:ilvl="6" w:tplc="1009000F" w:tentative="1">
-      <w:start w:val="1"/>
-      <w:numFmt w:val="decimal"/>
-      <w:lvlText w:val="%7."/>
-      <w:lvlJc w:val="left"/>
-      <w:pPr>
-        <w:ind w:left="5040" w:hanging="360"/>
-      </w:pPr>
-    </w:lvl>
-    <w:lvl w:ilvl="7" w:tplc="10090019" w:tentative="1">
-      <w:start w:val="1"/>
-      <w:numFmt w:val="lowerLetter"/>
-      <w:lvlText w:val="%8."/>
-      <w:lvlJc w:val="left"/>
-      <w:pPr>
-        <w:ind w:left="5760" w:hanging="360"/>
-      </w:pPr>
-    </w:lvl>
-    <w:lvl w:ilvl="8" w:tplc="1009001B" w:tentative="1">
-      <w:start w:val="1"/>
-      <w:numFmt w:val="lowerRoman"/>
-      <w:lvlText w:val="%9."/>
-      <w:lvlJc w:val="right"/>
-      <w:pPr>
-        <w:ind w:left="6480" w:hanging="180"/>
-      </w:pPr>
-    </w:lvl>
-  </w:abstractNum>
-  <w:abstractNum w:abstractNumId="10">
     <w:nsid w:val="50F93124"/>
     <w:multiLevelType w:val="hybridMultilevel"/>
     <w:tmpl w:val="EDE04570"/>
@@ -3396,7 +2906,7 @@
       </w:pPr>
     </w:lvl>
   </w:abstractNum>
-  <w:abstractNum w:abstractNumId="11">
+  <w:abstractNum w:abstractNumId="10">
     <w:nsid w:val="59C1781E"/>
     <w:multiLevelType w:val="hybridMultilevel"/>
     <w:tmpl w:val="565C9252"/>
@@ -3485,7 +2995,7 @@
       </w:pPr>
     </w:lvl>
   </w:abstractNum>
-  <w:abstractNum w:abstractNumId="12">
+  <w:abstractNum w:abstractNumId="11">
     <w:nsid w:val="5DA1229A"/>
     <w:multiLevelType w:val="hybridMultilevel"/>
     <w:tmpl w:val="4BE4CA26"/>
@@ -3571,7 +3081,7 @@
       </w:pPr>
     </w:lvl>
   </w:abstractNum>
-  <w:abstractNum w:abstractNumId="13">
+  <w:abstractNum w:abstractNumId="12">
     <w:nsid w:val="617A58D7"/>
     <w:multiLevelType w:val="hybridMultilevel"/>
     <w:tmpl w:val="F814CDE0"/>
@@ -3684,7 +3194,7 @@
       </w:rPr>
     </w:lvl>
   </w:abstractNum>
-  <w:abstractNum w:abstractNumId="14">
+  <w:abstractNum w:abstractNumId="13">
     <w:nsid w:val="66854F5D"/>
     <w:multiLevelType w:val="hybridMultilevel"/>
     <w:tmpl w:val="4DBA5528"/>
@@ -3776,7 +3286,7 @@
       </w:pPr>
     </w:lvl>
   </w:abstractNum>
-  <w:abstractNum w:abstractNumId="15">
+  <w:abstractNum w:abstractNumId="14">
     <w:nsid w:val="6DD558C3"/>
     <w:multiLevelType w:val="hybridMultilevel"/>
     <w:tmpl w:val="071E7FA4"/>
@@ -3865,7 +3375,7 @@
       </w:pPr>
     </w:lvl>
   </w:abstractNum>
-  <w:abstractNum w:abstractNumId="16">
+  <w:abstractNum w:abstractNumId="15">
     <w:nsid w:val="71D67ACB"/>
     <w:multiLevelType w:val="hybridMultilevel"/>
     <w:tmpl w:val="570614EA"/>
@@ -3957,7 +3467,7 @@
       </w:pPr>
     </w:lvl>
   </w:abstractNum>
-  <w:abstractNum w:abstractNumId="17">
+  <w:abstractNum w:abstractNumId="16">
     <w:nsid w:val="753C51BB"/>
     <w:multiLevelType w:val="hybridMultilevel"/>
     <w:tmpl w:val="651EB68E"/>
@@ -4046,7 +3556,7 @@
       </w:pPr>
     </w:lvl>
   </w:abstractNum>
-  <w:abstractNum w:abstractNumId="18">
+  <w:abstractNum w:abstractNumId="17">
     <w:nsid w:val="7B1E75F3"/>
     <w:multiLevelType w:val="hybridMultilevel"/>
     <w:tmpl w:val="B75EFE8E"/>
@@ -4139,13 +3649,13 @@
     <w:abstractNumId w:val="5"/>
   </w:num>
   <w:num w:numId="2">
-    <w:abstractNumId w:val="11"/>
+    <w:abstractNumId w:val="10"/>
   </w:num>
   <w:num w:numId="3">
     <w:abstractNumId w:val="3"/>
   </w:num>
   <w:num w:numId="4">
-    <w:abstractNumId w:val="18"/>
+    <w:abstractNumId w:val="17"/>
   </w:num>
   <w:num w:numId="5">
     <w:abstractNumId w:val="7"/>
@@ -4163,40 +3673,37 @@
     <w:abstractNumId w:val="6"/>
   </w:num>
   <w:num w:numId="10">
-    <w:abstractNumId w:val="10"/>
+    <w:abstractNumId w:val="9"/>
   </w:num>
   <w:num w:numId="11">
-    <w:abstractNumId w:val="17"/>
+    <w:abstractNumId w:val="16"/>
   </w:num>
   <w:num w:numId="12">
-    <w:abstractNumId w:val="12"/>
+    <w:abstractNumId w:val="11"/>
   </w:num>
   <w:num w:numId="13">
     <w:abstractNumId w:val="2"/>
   </w:num>
   <w:num w:numId="14">
-    <w:abstractNumId w:val="15"/>
+    <w:abstractNumId w:val="14"/>
   </w:num>
   <w:num w:numId="15">
     <w:abstractNumId w:val="8"/>
   </w:num>
   <w:num w:numId="16">
+    <w:abstractNumId w:val="12"/>
+  </w:num>
+  <w:num w:numId="17">
     <w:abstractNumId w:val="13"/>
   </w:num>
-  <w:num w:numId="17">
-    <w:abstractNumId w:val="14"/>
-  </w:num>
   <w:num w:numId="18">
-    <w:abstractNumId w:val="16"/>
-  </w:num>
-  <w:num w:numId="19">
-    <w:abstractNumId w:val="9"/>
+    <w:abstractNumId w:val="15"/>
   </w:num>
 </w:numbering>
 </file>
 
 <file path=word/styles.xml><?xml version="1.0" encoding="utf-8"?>
-<w:styles xmlns:mc="http://schemas.openxmlformats.org/markup-compatibility/2006" xmlns:r="http://schemas.openxmlformats.org/officeDocument/2006/relationships" xmlns:w="http://schemas.openxmlformats.org/wordprocessingml/2006/main" xmlns:w14="http://schemas.microsoft.com/office/word/2010/wordml" xmlns:w15="http://schemas.microsoft.com/office/word/2012/wordml" mc:Ignorable="w14 w15">
+<w:styles xmlns:mc="http://schemas.openxmlformats.org/markup-compatibility/2006" xmlns:r="http://schemas.openxmlformats.org/officeDocument/2006/relationships" xmlns:w="http://schemas.openxmlformats.org/wordprocessingml/2006/main" xmlns:w14="http://schemas.microsoft.com/office/word/2010/wordml" mc:Ignorable="w14">
   <w:docDefaults>
     <w:rPrDefault>
       <w:rPr>
@@ -4212,378 +3719,631 @@
       </w:pPr>
     </w:pPrDefault>
   </w:docDefaults>
-  <w:latentStyles w:defLockedState="0" w:defUIPriority="99" w:defSemiHidden="0" w:defUnhideWhenUsed="0" w:defQFormat="0" w:count="371">
-    <w:lsdException w:name="Normal" w:uiPriority="0" w:qFormat="1"/>
-    <w:lsdException w:name="heading 1" w:uiPriority="9" w:qFormat="1"/>
-    <w:lsdException w:name="heading 2" w:semiHidden="1" w:uiPriority="9" w:unhideWhenUsed="1" w:qFormat="1"/>
-    <w:lsdException w:name="heading 3" w:semiHidden="1" w:uiPriority="9" w:unhideWhenUsed="1" w:qFormat="1"/>
-    <w:lsdException w:name="heading 4" w:semiHidden="1" w:uiPriority="9" w:unhideWhenUsed="1" w:qFormat="1"/>
-    <w:lsdException w:name="heading 5" w:semiHidden="1" w:uiPriority="9" w:unhideWhenUsed="1" w:qFormat="1"/>
-    <w:lsdException w:name="heading 6" w:semiHidden="1" w:uiPriority="9" w:unhideWhenUsed="1" w:qFormat="1"/>
-    <w:lsdException w:name="heading 7" w:semiHidden="1" w:uiPriority="9" w:unhideWhenUsed="1" w:qFormat="1"/>
-    <w:lsdException w:name="heading 8" w:semiHidden="1" w:uiPriority="9" w:unhideWhenUsed="1" w:qFormat="1"/>
-    <w:lsdException w:name="heading 9" w:semiHidden="1" w:uiPriority="9" w:unhideWhenUsed="1" w:qFormat="1"/>
-    <w:lsdException w:name="index 1" w:semiHidden="1" w:unhideWhenUsed="1"/>
-    <w:lsdException w:name="index 2" w:semiHidden="1" w:unhideWhenUsed="1"/>
-    <w:lsdException w:name="index 3" w:semiHidden="1" w:unhideWhenUsed="1"/>
-    <w:lsdException w:name="index 4" w:semiHidden="1" w:unhideWhenUsed="1"/>
-    <w:lsdException w:name="index 5" w:semiHidden="1" w:unhideWhenUsed="1"/>
-    <w:lsdException w:name="index 6" w:semiHidden="1" w:unhideWhenUsed="1"/>
-    <w:lsdException w:name="index 7" w:semiHidden="1" w:unhideWhenUsed="1"/>
-    <w:lsdException w:name="index 8" w:semiHidden="1" w:unhideWhenUsed="1"/>
-    <w:lsdException w:name="index 9" w:semiHidden="1" w:unhideWhenUsed="1"/>
-    <w:lsdException w:name="toc 1" w:semiHidden="1" w:uiPriority="39" w:unhideWhenUsed="1"/>
-    <w:lsdException w:name="toc 2" w:semiHidden="1" w:uiPriority="39" w:unhideWhenUsed="1"/>
-    <w:lsdException w:name="toc 3" w:semiHidden="1" w:uiPriority="39" w:unhideWhenUsed="1"/>
-    <w:lsdException w:name="toc 4" w:semiHidden="1" w:uiPriority="39" w:unhideWhenUsed="1"/>
-    <w:lsdException w:name="toc 5" w:semiHidden="1" w:uiPriority="39" w:unhideWhenUsed="1"/>
-    <w:lsdException w:name="toc 6" w:semiHidden="1" w:uiPriority="39" w:unhideWhenUsed="1"/>
-    <w:lsdException w:name="toc 7" w:semiHidden="1" w:uiPriority="39" w:unhideWhenUsed="1"/>
-    <w:lsdException w:name="toc 8" w:semiHidden="1" w:uiPriority="39" w:unhideWhenUsed="1"/>
-    <w:lsdException w:name="toc 9" w:semiHidden="1" w:uiPriority="39" w:unhideWhenUsed="1"/>
-    <w:lsdException w:name="Normal Indent" w:semiHidden="1" w:unhideWhenUsed="1"/>
-    <w:lsdException w:name="footnote text" w:semiHidden="1" w:unhideWhenUsed="1"/>
-    <w:lsdException w:name="annotation text" w:semiHidden="1" w:unhideWhenUsed="1"/>
-    <w:lsdException w:name="header" w:semiHidden="1" w:unhideWhenUsed="1"/>
-    <w:lsdException w:name="footer" w:semiHidden="1" w:unhideWhenUsed="1"/>
-    <w:lsdException w:name="index heading" w:semiHidden="1" w:unhideWhenUsed="1"/>
-    <w:lsdException w:name="caption" w:semiHidden="1" w:uiPriority="35" w:unhideWhenUsed="1" w:qFormat="1"/>
-    <w:lsdException w:name="table of figures" w:semiHidden="1" w:unhideWhenUsed="1"/>
-    <w:lsdException w:name="envelope address" w:semiHidden="1" w:unhideWhenUsed="1"/>
-    <w:lsdException w:name="envelope return" w:semiHidden="1" w:unhideWhenUsed="1"/>
-    <w:lsdException w:name="footnote reference" w:semiHidden="1" w:unhideWhenUsed="1"/>
-    <w:lsdException w:name="annotation reference" w:semiHidden="1" w:unhideWhenUsed="1"/>
-    <w:lsdException w:name="line number" w:semiHidden="1" w:unhideWhenUsed="1"/>
-    <w:lsdException w:name="page number" w:semiHidden="1" w:unhideWhenUsed="1"/>
-    <w:lsdException w:name="endnote reference" w:semiHidden="1" w:unhideWhenUsed="1"/>
-    <w:lsdException w:name="endnote text" w:semiHidden="1" w:unhideWhenUsed="1"/>
-    <w:lsdException w:name="table of authorities" w:semiHidden="1" w:unhideWhenUsed="1"/>
-    <w:lsdException w:name="macro" w:semiHidden="1" w:unhideWhenUsed="1"/>
-    <w:lsdException w:name="toa heading" w:semiHidden="1" w:unhideWhenUsed="1"/>
-    <w:lsdException w:name="List" w:semiHidden="1" w:unhideWhenUsed="1"/>
-    <w:lsdException w:name="List Bullet" w:semiHidden="1" w:unhideWhenUsed="1"/>
-    <w:lsdException w:name="List Number" w:semiHidden="1" w:unhideWhenUsed="1"/>
-    <w:lsdException w:name="List 2" w:semiHidden="1" w:unhideWhenUsed="1"/>
-    <w:lsdException w:name="List 3" w:semiHidden="1" w:unhideWhenUsed="1"/>
-    <w:lsdException w:name="List 4" w:semiHidden="1" w:unhideWhenUsed="1"/>
-    <w:lsdException w:name="List 5" w:semiHidden="1" w:unhideWhenUsed="1"/>
-    <w:lsdException w:name="List Bullet 2" w:semiHidden="1" w:unhideWhenUsed="1"/>
-    <w:lsdException w:name="List Bullet 3" w:semiHidden="1" w:unhideWhenUsed="1"/>
-    <w:lsdException w:name="List Bullet 4" w:semiHidden="1" w:unhideWhenUsed="1"/>
-    <w:lsdException w:name="List Bullet 5" w:semiHidden="1" w:unhideWhenUsed="1"/>
-    <w:lsdException w:name="List Number 2" w:semiHidden="1" w:unhideWhenUsed="1"/>
-    <w:lsdException w:name="List Number 3" w:semiHidden="1" w:unhideWhenUsed="1"/>
-    <w:lsdException w:name="List Number 4" w:semiHidden="1" w:unhideWhenUsed="1"/>
-    <w:lsdException w:name="List Number 5" w:semiHidden="1" w:unhideWhenUsed="1"/>
-    <w:lsdException w:name="Title" w:uiPriority="10" w:qFormat="1"/>
-    <w:lsdException w:name="Closing" w:semiHidden="1" w:unhideWhenUsed="1"/>
-    <w:lsdException w:name="Signature" w:semiHidden="1" w:unhideWhenUsed="1"/>
-    <w:lsdException w:name="Default Paragraph Font" w:semiHidden="1" w:uiPriority="1" w:unhideWhenUsed="1"/>
-    <w:lsdException w:name="Body Text" w:semiHidden="1" w:unhideWhenUsed="1"/>
-    <w:lsdException w:name="Body Text Indent" w:semiHidden="1" w:unhideWhenUsed="1"/>
-    <w:lsdException w:name="List Continue" w:semiHidden="1" w:unhideWhenUsed="1"/>
-    <w:lsdException w:name="List Continue 2" w:semiHidden="1" w:unhideWhenUsed="1"/>
-    <w:lsdException w:name="List Continue 3" w:semiHidden="1" w:unhideWhenUsed="1"/>
-    <w:lsdException w:name="List Continue 4" w:semiHidden="1" w:unhideWhenUsed="1"/>
-    <w:lsdException w:name="List Continue 5" w:semiHidden="1" w:unhideWhenUsed="1"/>
-    <w:lsdException w:name="Message Header" w:semiHidden="1" w:unhideWhenUsed="1"/>
-    <w:lsdException w:name="Subtitle" w:uiPriority="11" w:qFormat="1"/>
-    <w:lsdException w:name="Salutation" w:semiHidden="1" w:unhideWhenUsed="1"/>
-    <w:lsdException w:name="Date" w:semiHidden="1" w:unhideWhenUsed="1"/>
-    <w:lsdException w:name="Body Text First Indent" w:semiHidden="1" w:unhideWhenUsed="1"/>
-    <w:lsdException w:name="Body Text First Indent 2" w:semiHidden="1" w:unhideWhenUsed="1"/>
-    <w:lsdException w:name="Note Heading" w:semiHidden="1" w:unhideWhenUsed="1"/>
-    <w:lsdException w:name="Body Text 2" w:semiHidden="1" w:unhideWhenUsed="1"/>
-    <w:lsdException w:name="Body Text 3" w:semiHidden="1" w:unhideWhenUsed="1"/>
-    <w:lsdException w:name="Body Text Indent 2" w:semiHidden="1" w:unhideWhenUsed="1"/>
-    <w:lsdException w:name="Body Text Indent 3" w:semiHidden="1" w:unhideWhenUsed="1"/>
-    <w:lsdException w:name="Block Text" w:semiHidden="1" w:unhideWhenUsed="1"/>
-    <w:lsdException w:name="Hyperlink" w:semiHidden="1" w:unhideWhenUsed="1"/>
-    <w:lsdException w:name="FollowedHyperlink" w:semiHidden="1" w:unhideWhenUsed="1"/>
-    <w:lsdException w:name="Strong" w:uiPriority="22" w:qFormat="1"/>
-    <w:lsdException w:name="Emphasis" w:uiPriority="20" w:qFormat="1"/>
-    <w:lsdException w:name="Document Map" w:semiHidden="1" w:unhideWhenUsed="1"/>
-    <w:lsdException w:name="Plain Text" w:semiHidden="1" w:unhideWhenUsed="1"/>
-    <w:lsdException w:name="E-mail Signature" w:semiHidden="1" w:unhideWhenUsed="1"/>
-    <w:lsdException w:name="HTML Top of Form" w:semiHidden="1" w:unhideWhenUsed="1"/>
-    <w:lsdException w:name="HTML Bottom of Form" w:semiHidden="1" w:unhideWhenUsed="1"/>
-    <w:lsdException w:name="Normal (Web)" w:semiHidden="1" w:unhideWhenUsed="1"/>
-    <w:lsdException w:name="HTML Acronym" w:semiHidden="1" w:unhideWhenUsed="1"/>
-    <w:lsdException w:name="HTML Address" w:semiHidden="1" w:unhideWhenUsed="1"/>
-    <w:lsdException w:name="HTML Cite" w:semiHidden="1" w:unhideWhenUsed="1"/>
-    <w:lsdException w:name="HTML Code" w:semiHidden="1" w:unhideWhenUsed="1"/>
-    <w:lsdException w:name="HTML Definition" w:semiHidden="1" w:unhideWhenUsed="1"/>
-    <w:lsdException w:name="HTML Keyboard" w:semiHidden="1" w:unhideWhenUsed="1"/>
-    <w:lsdException w:name="HTML Preformatted" w:semiHidden="1" w:unhideWhenUsed="1"/>
-    <w:lsdException w:name="HTML Sample" w:semiHidden="1" w:unhideWhenUsed="1"/>
-    <w:lsdException w:name="HTML Typewriter" w:semiHidden="1" w:unhideWhenUsed="1"/>
-    <w:lsdException w:name="HTML Variable" w:semiHidden="1" w:unhideWhenUsed="1"/>
-    <w:lsdException w:name="Normal Table" w:semiHidden="1" w:unhideWhenUsed="1"/>
-    <w:lsdException w:name="annotation subject" w:semiHidden="1" w:unhideWhenUsed="1"/>
-    <w:lsdException w:name="No List" w:semiHidden="1" w:unhideWhenUsed="1"/>
-    <w:lsdException w:name="Outline List 1" w:semiHidden="1" w:unhideWhenUsed="1"/>
-    <w:lsdException w:name="Outline List 2" w:semiHidden="1" w:unhideWhenUsed="1"/>
-    <w:lsdException w:name="Outline List 3" w:semiHidden="1" w:unhideWhenUsed="1"/>
-    <w:lsdException w:name="Table Simple 1" w:semiHidden="1" w:unhideWhenUsed="1"/>
-    <w:lsdException w:name="Table Simple 2" w:semiHidden="1" w:unhideWhenUsed="1"/>
-    <w:lsdException w:name="Table Simple 3" w:semiHidden="1" w:unhideWhenUsed="1"/>
-    <w:lsdException w:name="Table Classic 1" w:semiHidden="1" w:unhideWhenUsed="1"/>
-    <w:lsdException w:name="Table Classic 2" w:semiHidden="1" w:unhideWhenUsed="1"/>
-    <w:lsdException w:name="Table Classic 3" w:semiHidden="1" w:unhideWhenUsed="1"/>
-    <w:lsdException w:name="Table Classic 4" w:semiHidden="1" w:unhideWhenUsed="1"/>
-    <w:lsdException w:name="Table Colorful 1" w:semiHidden="1" w:unhideWhenUsed="1"/>
-    <w:lsdException w:name="Table Colorful 2" w:semiHidden="1" w:unhideWhenUsed="1"/>
-    <w:lsdException w:name="Table Colorful 3" w:semiHidden="1" w:unhideWhenUsed="1"/>
-    <w:lsdException w:name="Table Columns 1" w:semiHidden="1" w:unhideWhenUsed="1"/>
-    <w:lsdException w:name="Table Columns 2" w:semiHidden="1" w:unhideWhenUsed="1"/>
-    <w:lsdException w:name="Table Columns 3" w:semiHidden="1" w:unhideWhenUsed="1"/>
-    <w:lsdException w:name="Table Columns 4" w:semiHidden="1" w:unhideWhenUsed="1"/>
-    <w:lsdException w:name="Table Columns 5" w:semiHidden="1" w:unhideWhenUsed="1"/>
-    <w:lsdException w:name="Table Grid 1" w:semiHidden="1" w:unhideWhenUsed="1"/>
-    <w:lsdException w:name="Table Grid 2" w:semiHidden="1" w:unhideWhenUsed="1"/>
-    <w:lsdException w:name="Table Grid 3" w:semiHidden="1" w:unhideWhenUsed="1"/>
-    <w:lsdException w:name="Table Grid 4" w:semiHidden="1" w:unhideWhenUsed="1"/>
-    <w:lsdException w:name="Table Grid 5" w:semiHidden="1" w:unhideWhenUsed="1"/>
-    <w:lsdException w:name="Table Grid 6" w:semiHidden="1" w:unhideWhenUsed="1"/>
-    <w:lsdException w:name="Table Grid 7" w:semiHidden="1" w:unhideWhenUsed="1"/>
-    <w:lsdException w:name="Table Grid 8" w:semiHidden="1" w:unhideWhenUsed="1"/>
-    <w:lsdException w:name="Table List 1" w:semiHidden="1" w:unhideWhenUsed="1"/>
-    <w:lsdException w:name="Table List 2" w:semiHidden="1" w:unhideWhenUsed="1"/>
-    <w:lsdException w:name="Table List 3" w:semiHidden="1" w:unhideWhenUsed="1"/>
-    <w:lsdException w:name="Table List 4" w:semiHidden="1" w:unhideWhenUsed="1"/>
-    <w:lsdException w:name="Table List 5" w:semiHidden="1" w:unhideWhenUsed="1"/>
-    <w:lsdException w:name="Table List 6" w:semiHidden="1" w:unhideWhenUsed="1"/>
-    <w:lsdException w:name="Table List 7" w:semiHidden="1" w:unhideWhenUsed="1"/>
-    <w:lsdException w:name="Table List 8" w:semiHidden="1" w:unhideWhenUsed="1"/>
-    <w:lsdException w:name="Table 3D effects 1" w:semiHidden="1" w:unhideWhenUsed="1"/>
-    <w:lsdException w:name="Table 3D effects 2" w:semiHidden="1" w:unhideWhenUsed="1"/>
-    <w:lsdException w:name="Table 3D effects 3" w:semiHidden="1" w:unhideWhenUsed="1"/>
-    <w:lsdException w:name="Table Contemporary" w:semiHidden="1" w:unhideWhenUsed="1"/>
-    <w:lsdException w:name="Table Elegant" w:semiHidden="1" w:unhideWhenUsed="1"/>
-    <w:lsdException w:name="Table Professional" w:semiHidden="1" w:unhideWhenUsed="1"/>
-    <w:lsdException w:name="Table Subtle 1" w:semiHidden="1" w:unhideWhenUsed="1"/>
-    <w:lsdException w:name="Table Subtle 2" w:semiHidden="1" w:unhideWhenUsed="1"/>
-    <w:lsdException w:name="Table Web 1" w:semiHidden="1" w:unhideWhenUsed="1"/>
-    <w:lsdException w:name="Table Web 2" w:semiHidden="1" w:unhideWhenUsed="1"/>
-    <w:lsdException w:name="Table Web 3" w:semiHidden="1" w:unhideWhenUsed="1"/>
-    <w:lsdException w:name="Balloon Text" w:semiHidden="1" w:unhideWhenUsed="1"/>
-    <w:lsdException w:name="Table Grid" w:uiPriority="39"/>
-    <w:lsdException w:name="Table Theme" w:semiHidden="1" w:unhideWhenUsed="1"/>
-    <w:lsdException w:name="Placeholder Text" w:semiHidden="1"/>
-    <w:lsdException w:name="No Spacing" w:uiPriority="1" w:qFormat="1"/>
-    <w:lsdException w:name="Light Shading" w:uiPriority="60"/>
-    <w:lsdException w:name="Light List" w:uiPriority="61"/>
-    <w:lsdException w:name="Light Grid" w:uiPriority="62"/>
-    <w:lsdException w:name="Medium Shading 1" w:uiPriority="63"/>
-    <w:lsdException w:name="Medium Shading 2" w:uiPriority="64"/>
-    <w:lsdException w:name="Medium List 1" w:uiPriority="65"/>
-    <w:lsdException w:name="Medium List 2" w:uiPriority="66"/>
-    <w:lsdException w:name="Medium Grid 1" w:uiPriority="67"/>
-    <w:lsdException w:name="Medium Grid 2" w:uiPriority="68"/>
-    <w:lsdException w:name="Medium Grid 3" w:uiPriority="69"/>
-    <w:lsdException w:name="Dark List" w:uiPriority="70"/>
-    <w:lsdException w:name="Colorful Shading" w:uiPriority="71"/>
-    <w:lsdException w:name="Colorful List" w:uiPriority="72"/>
-    <w:lsdException w:name="Colorful Grid" w:uiPriority="73"/>
-    <w:lsdException w:name="Light Shading Accent 1" w:uiPriority="60"/>
-    <w:lsdException w:name="Light List Accent 1" w:uiPriority="61"/>
-    <w:lsdException w:name="Light Grid Accent 1" w:uiPriority="62"/>
-    <w:lsdException w:name="Medium Shading 1 Accent 1" w:uiPriority="63"/>
-    <w:lsdException w:name="Medium Shading 2 Accent 1" w:uiPriority="64"/>
-    <w:lsdException w:name="Medium List 1 Accent 1" w:uiPriority="65"/>
-    <w:lsdException w:name="Revision" w:semiHidden="1"/>
-    <w:lsdException w:name="List Paragraph" w:uiPriority="34" w:qFormat="1"/>
-    <w:lsdException w:name="Quote" w:uiPriority="29" w:qFormat="1"/>
-    <w:lsdException w:name="Intense Quote" w:uiPriority="30" w:qFormat="1"/>
-    <w:lsdException w:name="Medium List 2 Accent 1" w:uiPriority="66"/>
-    <w:lsdException w:name="Medium Grid 1 Accent 1" w:uiPriority="67"/>
-    <w:lsdException w:name="Medium Grid 2 Accent 1" w:uiPriority="68"/>
-    <w:lsdException w:name="Medium Grid 3 Accent 1" w:uiPriority="69"/>
-    <w:lsdException w:name="Dark List Accent 1" w:uiPriority="70"/>
-    <w:lsdException w:name="Colorful Shading Accent 1" w:uiPriority="71"/>
-    <w:lsdException w:name="Colorful List Accent 1" w:uiPriority="72"/>
-    <w:lsdException w:name="Colorful Grid Accent 1" w:uiPriority="73"/>
-    <w:lsdException w:name="Light Shading Accent 2" w:uiPriority="60"/>
-    <w:lsdException w:name="Light List Accent 2" w:uiPriority="61"/>
-    <w:lsdException w:name="Light Grid Accent 2" w:uiPriority="62"/>
-    <w:lsdException w:name="Medium Shading 1 Accent 2" w:uiPriority="63"/>
-    <w:lsdException w:name="Medium Shading 2 Accent 2" w:uiPriority="64"/>
-    <w:lsdException w:name="Medium List 1 Accent 2" w:uiPriority="65"/>
-    <w:lsdException w:name="Medium List 2 Accent 2" w:uiPriority="66"/>
-    <w:lsdException w:name="Medium Grid 1 Accent 2" w:uiPriority="67"/>
-    <w:lsdException w:name="Medium Grid 2 Accent 2" w:uiPriority="68"/>
-    <w:lsdException w:name="Medium Grid 3 Accent 2" w:uiPriority="69"/>
-    <w:lsdException w:name="Dark List Accent 2" w:uiPriority="70"/>
-    <w:lsdException w:name="Colorful Shading Accent 2" w:uiPriority="71"/>
-    <w:lsdException w:name="Colorful List Accent 2" w:uiPriority="72"/>
-    <w:lsdException w:name="Colorful Grid Accent 2" w:uiPriority="73"/>
-    <w:lsdException w:name="Light Shading Accent 3" w:uiPriority="60"/>
-    <w:lsdException w:name="Light List Accent 3" w:uiPriority="61"/>
-    <w:lsdException w:name="Light Grid Accent 3" w:uiPriority="62"/>
-    <w:lsdException w:name="Medium Shading 1 Accent 3" w:uiPriority="63"/>
-    <w:lsdException w:name="Medium Shading 2 Accent 3" w:uiPriority="64"/>
-    <w:lsdException w:name="Medium List 1 Accent 3" w:uiPriority="65"/>
-    <w:lsdException w:name="Medium List 2 Accent 3" w:uiPriority="66"/>
-    <w:lsdException w:name="Medium Grid 1 Accent 3" w:uiPriority="67"/>
-    <w:lsdException w:name="Medium Grid 2 Accent 3" w:uiPriority="68"/>
-    <w:lsdException w:name="Medium Grid 3 Accent 3" w:uiPriority="69"/>
-    <w:lsdException w:name="Dark List Accent 3" w:uiPriority="70"/>
-    <w:lsdException w:name="Colorful Shading Accent 3" w:uiPriority="71"/>
-    <w:lsdException w:name="Colorful List Accent 3" w:uiPriority="72"/>
-    <w:lsdException w:name="Colorful Grid Accent 3" w:uiPriority="73"/>
-    <w:lsdException w:name="Light Shading Accent 4" w:uiPriority="60"/>
-    <w:lsdException w:name="Light List Accent 4" w:uiPriority="61"/>
-    <w:lsdException w:name="Light Grid Accent 4" w:uiPriority="62"/>
-    <w:lsdException w:name="Medium Shading 1 Accent 4" w:uiPriority="63"/>
-    <w:lsdException w:name="Medium Shading 2 Accent 4" w:uiPriority="64"/>
-    <w:lsdException w:name="Medium List 1 Accent 4" w:uiPriority="65"/>
-    <w:lsdException w:name="Medium List 2 Accent 4" w:uiPriority="66"/>
-    <w:lsdException w:name="Medium Grid 1 Accent 4" w:uiPriority="67"/>
-    <w:lsdException w:name="Medium Grid 2 Accent 4" w:uiPriority="68"/>
-    <w:lsdException w:name="Medium Grid 3 Accent 4" w:uiPriority="69"/>
-    <w:lsdException w:name="Dark List Accent 4" w:uiPriority="70"/>
-    <w:lsdException w:name="Colorful Shading Accent 4" w:uiPriority="71"/>
-    <w:lsdException w:name="Colorful List Accent 4" w:uiPriority="72"/>
-    <w:lsdException w:name="Colorful Grid Accent 4" w:uiPriority="73"/>
-    <w:lsdException w:name="Light Shading Accent 5" w:uiPriority="60"/>
-    <w:lsdException w:name="Light List Accent 5" w:uiPriority="61"/>
-    <w:lsdException w:name="Light Grid Accent 5" w:uiPriority="62"/>
-    <w:lsdException w:name="Medium Shading 1 Accent 5" w:uiPriority="63"/>
-    <w:lsdException w:name="Medium Shading 2 Accent 5" w:uiPriority="64"/>
-    <w:lsdException w:name="Medium List 1 Accent 5" w:uiPriority="65"/>
-    <w:lsdException w:name="Medium List 2 Accent 5" w:uiPriority="66"/>
-    <w:lsdException w:name="Medium Grid 1 Accent 5" w:uiPriority="67"/>
-    <w:lsdException w:name="Medium Grid 2 Accent 5" w:uiPriority="68"/>
-    <w:lsdException w:name="Medium Grid 3 Accent 5" w:uiPriority="69"/>
-    <w:lsdException w:name="Dark List Accent 5" w:uiPriority="70"/>
-    <w:lsdException w:name="Colorful Shading Accent 5" w:uiPriority="71"/>
-    <w:lsdException w:name="Colorful List Accent 5" w:uiPriority="72"/>
-    <w:lsdException w:name="Colorful Grid Accent 5" w:uiPriority="73"/>
-    <w:lsdException w:name="Light Shading Accent 6" w:uiPriority="60"/>
-    <w:lsdException w:name="Light List Accent 6" w:uiPriority="61"/>
-    <w:lsdException w:name="Light Grid Accent 6" w:uiPriority="62"/>
-    <w:lsdException w:name="Medium Shading 1 Accent 6" w:uiPriority="63"/>
-    <w:lsdException w:name="Medium Shading 2 Accent 6" w:uiPriority="64"/>
-    <w:lsdException w:name="Medium List 1 Accent 6" w:uiPriority="65"/>
-    <w:lsdException w:name="Medium List 2 Accent 6" w:uiPriority="66"/>
-    <w:lsdException w:name="Medium Grid 1 Accent 6" w:uiPriority="67"/>
-    <w:lsdException w:name="Medium Grid 2 Accent 6" w:uiPriority="68"/>
-    <w:lsdException w:name="Medium Grid 3 Accent 6" w:uiPriority="69"/>
-    <w:lsdException w:name="Dark List Accent 6" w:uiPriority="70"/>
-    <w:lsdException w:name="Colorful Shading Accent 6" w:uiPriority="71"/>
-    <w:lsdException w:name="Colorful List Accent 6" w:uiPriority="72"/>
-    <w:lsdException w:name="Colorful Grid Accent 6" w:uiPriority="73"/>
-    <w:lsdException w:name="Subtle Emphasis" w:uiPriority="19" w:qFormat="1"/>
-    <w:lsdException w:name="Intense Emphasis" w:uiPriority="21" w:qFormat="1"/>
-    <w:lsdException w:name="Subtle Reference" w:uiPriority="31" w:qFormat="1"/>
-    <w:lsdException w:name="Intense Reference" w:uiPriority="32" w:qFormat="1"/>
-    <w:lsdException w:name="Book Title" w:uiPriority="33" w:qFormat="1"/>
-    <w:lsdException w:name="Bibliography" w:semiHidden="1" w:uiPriority="37" w:unhideWhenUsed="1"/>
-    <w:lsdException w:name="TOC Heading" w:semiHidden="1" w:uiPriority="39" w:unhideWhenUsed="1" w:qFormat="1"/>
-    <w:lsdException w:name="Plain Table 1" w:uiPriority="41"/>
-    <w:lsdException w:name="Plain Table 2" w:uiPriority="42"/>
-    <w:lsdException w:name="Plain Table 3" w:uiPriority="43"/>
-    <w:lsdException w:name="Plain Table 4" w:uiPriority="44"/>
-    <w:lsdException w:name="Plain Table 5" w:uiPriority="45"/>
-    <w:lsdException w:name="Grid Table Light" w:uiPriority="40"/>
-    <w:lsdException w:name="Grid Table 1 Light" w:uiPriority="46"/>
-    <w:lsdException w:name="Grid Table 2" w:uiPriority="47"/>
-    <w:lsdException w:name="Grid Table 3" w:uiPriority="48"/>
-    <w:lsdException w:name="Grid Table 4" w:uiPriority="49"/>
-    <w:lsdException w:name="Grid Table 5 Dark" w:uiPriority="50"/>
-    <w:lsdException w:name="Grid Table 6 Colorful" w:uiPriority="51"/>
-    <w:lsdException w:name="Grid Table 7 Colorful" w:uiPriority="52"/>
-    <w:lsdException w:name="Grid Table 1 Light Accent 1" w:uiPriority="46"/>
-    <w:lsdException w:name="Grid Table 2 Accent 1" w:uiPriority="47"/>
-    <w:lsdException w:name="Grid Table 3 Accent 1" w:uiPriority="48"/>
-    <w:lsdException w:name="Grid Table 4 Accent 1" w:uiPriority="49"/>
-    <w:lsdException w:name="Grid Table 5 Dark Accent 1" w:uiPriority="50"/>
-    <w:lsdException w:name="Grid Table 6 Colorful Accent 1" w:uiPriority="51"/>
-    <w:lsdException w:name="Grid Table 7 Colorful Accent 1" w:uiPriority="52"/>
-    <w:lsdException w:name="Grid Table 1 Light Accent 2" w:uiPriority="46"/>
-    <w:lsdException w:name="Grid Table 2 Accent 2" w:uiPriority="47"/>
-    <w:lsdException w:name="Grid Table 3 Accent 2" w:uiPriority="48"/>
-    <w:lsdException w:name="Grid Table 4 Accent 2" w:uiPriority="49"/>
-    <w:lsdException w:name="Grid Table 5 Dark Accent 2" w:uiPriority="50"/>
-    <w:lsdException w:name="Grid Table 6 Colorful Accent 2" w:uiPriority="51"/>
-    <w:lsdException w:name="Grid Table 7 Colorful Accent 2" w:uiPriority="52"/>
-    <w:lsdException w:name="Grid Table 1 Light Accent 3" w:uiPriority="46"/>
-    <w:lsdException w:name="Grid Table 2 Accent 3" w:uiPriority="47"/>
-    <w:lsdException w:name="Grid Table 3 Accent 3" w:uiPriority="48"/>
-    <w:lsdException w:name="Grid Table 4 Accent 3" w:uiPriority="49"/>
-    <w:lsdException w:name="Grid Table 5 Dark Accent 3" w:uiPriority="50"/>
-    <w:lsdException w:name="Grid Table 6 Colorful Accent 3" w:uiPriority="51"/>
-    <w:lsdException w:name="Grid Table 7 Colorful Accent 3" w:uiPriority="52"/>
-    <w:lsdException w:name="Grid Table 1 Light Accent 4" w:uiPriority="46"/>
-    <w:lsdException w:name="Grid Table 2 Accent 4" w:uiPriority="47"/>
-    <w:lsdException w:name="Grid Table 3 Accent 4" w:uiPriority="48"/>
-    <w:lsdException w:name="Grid Table 4 Accent 4" w:uiPriority="49"/>
-    <w:lsdException w:name="Grid Table 5 Dark Accent 4" w:uiPriority="50"/>
-    <w:lsdException w:name="Grid Table 6 Colorful Accent 4" w:uiPriority="51"/>
-    <w:lsdException w:name="Grid Table 7 Colorful Accent 4" w:uiPriority="52"/>
-    <w:lsdException w:name="Grid Table 1 Light Accent 5" w:uiPriority="46"/>
-    <w:lsdException w:name="Grid Table 2 Accent 5" w:uiPriority="47"/>
-    <w:lsdException w:name="Grid Table 3 Accent 5" w:uiPriority="48"/>
-    <w:lsdException w:name="Grid Table 4 Accent 5" w:uiPriority="49"/>
-    <w:lsdException w:name="Grid Table 5 Dark Accent 5" w:uiPriority="50"/>
-    <w:lsdException w:name="Grid Table 6 Colorful Accent 5" w:uiPriority="51"/>
-    <w:lsdException w:name="Grid Table 7 Colorful Accent 5" w:uiPriority="52"/>
-    <w:lsdException w:name="Grid Table 1 Light Accent 6" w:uiPriority="46"/>
-    <w:lsdException w:name="Grid Table 2 Accent 6" w:uiPriority="47"/>
-    <w:lsdException w:name="Grid Table 3 Accent 6" w:uiPriority="48"/>
-    <w:lsdException w:name="Grid Table 4 Accent 6" w:uiPriority="49"/>
-    <w:lsdException w:name="Grid Table 5 Dark Accent 6" w:uiPriority="50"/>
-    <w:lsdException w:name="Grid Table 6 Colorful Accent 6" w:uiPriority="51"/>
-    <w:lsdException w:name="Grid Table 7 Colorful Accent 6" w:uiPriority="52"/>
-    <w:lsdException w:name="List Table 1 Light" w:uiPriority="46"/>
-    <w:lsdException w:name="List Table 2" w:uiPriority="47"/>
-    <w:lsdException w:name="List Table 3" w:uiPriority="48"/>
-    <w:lsdException w:name="List Table 4" w:uiPriority="49"/>
-    <w:lsdException w:name="List Table 5 Dark" w:uiPriority="50"/>
-    <w:lsdException w:name="List Table 6 Colorful" w:uiPriority="51"/>
-    <w:lsdException w:name="List Table 7 Colorful" w:uiPriority="52"/>
-    <w:lsdException w:name="List Table 1 Light Accent 1" w:uiPriority="46"/>
-    <w:lsdException w:name="List Table 2 Accent 1" w:uiPriority="47"/>
-    <w:lsdException w:name="List Table 3 Accent 1" w:uiPriority="48"/>
-    <w:lsdException w:name="List Table 4 Accent 1" w:uiPriority="49"/>
-    <w:lsdException w:name="List Table 5 Dark Accent 1" w:uiPriority="50"/>
-    <w:lsdException w:name="List Table 6 Colorful Accent 1" w:uiPriority="51"/>
-    <w:lsdException w:name="List Table 7 Colorful Accent 1" w:uiPriority="52"/>
-    <w:lsdException w:name="List Table 1 Light Accent 2" w:uiPriority="46"/>
-    <w:lsdException w:name="List Table 2 Accent 2" w:uiPriority="47"/>
-    <w:lsdException w:name="List Table 3 Accent 2" w:uiPriority="48"/>
-    <w:lsdException w:name="List Table 4 Accent 2" w:uiPriority="49"/>
-    <w:lsdException w:name="List Table 5 Dark Accent 2" w:uiPriority="50"/>
-    <w:lsdException w:name="List Table 6 Colorful Accent 2" w:uiPriority="51"/>
-    <w:lsdException w:name="List Table 7 Colorful Accent 2" w:uiPriority="52"/>
-    <w:lsdException w:name="List Table 1 Light Accent 3" w:uiPriority="46"/>
-    <w:lsdException w:name="List Table 2 Accent 3" w:uiPriority="47"/>
-    <w:lsdException w:name="List Table 3 Accent 3" w:uiPriority="48"/>
-    <w:lsdException w:name="List Table 4 Accent 3" w:uiPriority="49"/>
-    <w:lsdException w:name="List Table 5 Dark Accent 3" w:uiPriority="50"/>
-    <w:lsdException w:name="List Table 6 Colorful Accent 3" w:uiPriority="51"/>
-    <w:lsdException w:name="List Table 7 Colorful Accent 3" w:uiPriority="52"/>
-    <w:lsdException w:name="List Table 1 Light Accent 4" w:uiPriority="46"/>
-    <w:lsdException w:name="List Table 2 Accent 4" w:uiPriority="47"/>
-    <w:lsdException w:name="List Table 3 Accent 4" w:uiPriority="48"/>
-    <w:lsdException w:name="List Table 4 Accent 4" w:uiPriority="49"/>
-    <w:lsdException w:name="List Table 5 Dark Accent 4" w:uiPriority="50"/>
-    <w:lsdException w:name="List Table 6 Colorful Accent 4" w:uiPriority="51"/>
-    <w:lsdException w:name="List Table 7 Colorful Accent 4" w:uiPriority="52"/>
-    <w:lsdException w:name="List Table 1 Light Accent 5" w:uiPriority="46"/>
-    <w:lsdException w:name="List Table 2 Accent 5" w:uiPriority="47"/>
-    <w:lsdException w:name="List Table 3 Accent 5" w:uiPriority="48"/>
-    <w:lsdException w:name="List Table 4 Accent 5" w:uiPriority="49"/>
-    <w:lsdException w:name="List Table 5 Dark Accent 5" w:uiPriority="50"/>
-    <w:lsdException w:name="List Table 6 Colorful Accent 5" w:uiPriority="51"/>
-    <w:lsdException w:name="List Table 7 Colorful Accent 5" w:uiPriority="52"/>
-    <w:lsdException w:name="List Table 1 Light Accent 6" w:uiPriority="46"/>
-    <w:lsdException w:name="List Table 2 Accent 6" w:uiPriority="47"/>
-    <w:lsdException w:name="List Table 3 Accent 6" w:uiPriority="48"/>
-    <w:lsdException w:name="List Table 4 Accent 6" w:uiPriority="49"/>
-    <w:lsdException w:name="List Table 5 Dark Accent 6" w:uiPriority="50"/>
-    <w:lsdException w:name="List Table 6 Colorful Accent 6" w:uiPriority="51"/>
-    <w:lsdException w:name="List Table 7 Colorful Accent 6" w:uiPriority="52"/>
+  <w:latentStyles w:defLockedState="0" w:defUIPriority="99" w:defSemiHidden="1" w:defUnhideWhenUsed="1" w:defQFormat="0" w:count="267">
+    <w:lsdException w:name="Normal" w:semiHidden="0" w:uiPriority="0" w:unhideWhenUsed="0" w:qFormat="1"/>
+    <w:lsdException w:name="heading 1" w:semiHidden="0" w:uiPriority="9" w:unhideWhenUsed="0" w:qFormat="1"/>
+    <w:lsdException w:name="heading 2" w:uiPriority="9" w:qFormat="1"/>
+    <w:lsdException w:name="heading 3" w:uiPriority="9" w:qFormat="1"/>
+    <w:lsdException w:name="heading 4" w:uiPriority="9" w:qFormat="1"/>
+    <w:lsdException w:name="heading 5" w:uiPriority="9" w:qFormat="1"/>
+    <w:lsdException w:name="heading 6" w:uiPriority="9" w:qFormat="1"/>
+    <w:lsdException w:name="heading 7" w:uiPriority="9" w:qFormat="1"/>
+    <w:lsdException w:name="heading 8" w:uiPriority="9" w:qFormat="1"/>
+    <w:lsdException w:name="heading 9" w:uiPriority="9" w:qFormat="1"/>
+    <w:lsdException w:name="toc 1" w:uiPriority="39"/>
+    <w:lsdException w:name="toc 2" w:uiPriority="39"/>
+    <w:lsdException w:name="toc 3" w:uiPriority="39"/>
+    <w:lsdException w:name="toc 4" w:uiPriority="39"/>
+    <w:lsdException w:name="toc 5" w:uiPriority="39"/>
+    <w:lsdException w:name="toc 6" w:uiPriority="39"/>
+    <w:lsdException w:name="toc 7" w:uiPriority="39"/>
+    <w:lsdException w:name="toc 8" w:uiPriority="39"/>
+    <w:lsdException w:name="toc 9" w:uiPriority="39"/>
+    <w:lsdException w:name="caption" w:uiPriority="35" w:qFormat="1"/>
+    <w:lsdException w:name="Title" w:semiHidden="0" w:uiPriority="10" w:unhideWhenUsed="0" w:qFormat="1"/>
+    <w:lsdException w:name="Default Paragraph Font" w:uiPriority="1"/>
+    <w:lsdException w:name="Subtitle" w:semiHidden="0" w:uiPriority="11" w:unhideWhenUsed="0" w:qFormat="1"/>
+    <w:lsdException w:name="Strong" w:semiHidden="0" w:uiPriority="22" w:unhideWhenUsed="0" w:qFormat="1"/>
+    <w:lsdException w:name="Emphasis" w:semiHidden="0" w:uiPriority="20" w:unhideWhenUsed="0" w:qFormat="1"/>
+    <w:lsdException w:name="Table Grid" w:semiHidden="0" w:uiPriority="39" w:unhideWhenUsed="0"/>
+    <w:lsdException w:name="Placeholder Text" w:unhideWhenUsed="0"/>
+    <w:lsdException w:name="No Spacing" w:semiHidden="0" w:uiPriority="1" w:unhideWhenUsed="0" w:qFormat="1"/>
+    <w:lsdException w:name="Light Shading" w:semiHidden="0" w:uiPriority="60" w:unhideWhenUsed="0"/>
+    <w:lsdException w:name="Light List" w:semiHidden="0" w:uiPriority="61" w:unhideWhenUsed="0"/>
+    <w:lsdException w:name="Light Grid" w:semiHidden="0" w:uiPriority="62" w:unhideWhenUsed="0"/>
+    <w:lsdException w:name="Medium Shading 1" w:semiHidden="0" w:uiPriority="63" w:unhideWhenUsed="0"/>
+    <w:lsdException w:name="Medium Shading 2" w:semiHidden="0" w:uiPriority="64" w:unhideWhenUsed="0"/>
+    <w:lsdException w:name="Medium List 1" w:semiHidden="0" w:uiPriority="65" w:unhideWhenUsed="0"/>
+    <w:lsdException w:name="Medium List 2" w:semiHidden="0" w:uiPriority="66" w:unhideWhenUsed="0"/>
+    <w:lsdException w:name="Medium Grid 1" w:semiHidden="0" w:uiPriority="67" w:unhideWhenUsed="0"/>
+    <w:lsdException w:name="Medium Grid 2" w:semiHidden="0" w:uiPriority="68" w:unhideWhenUsed="0"/>
+    <w:lsdException w:name="Medium Grid 3" w:semiHidden="0" w:uiPriority="69" w:unhideWhenUsed="0"/>
+    <w:lsdException w:name="Dark List" w:semiHidden="0" w:uiPriority="70" w:unhideWhenUsed="0"/>
+    <w:lsdException w:name="Colorful Shading" w:semiHidden="0" w:uiPriority="71" w:unhideWhenUsed="0"/>
+    <w:lsdException w:name="Colorful List" w:semiHidden="0" w:uiPriority="72" w:unhideWhenUsed="0"/>
+    <w:lsdException w:name="Colorful Grid" w:semiHidden="0" w:uiPriority="73" w:unhideWhenUsed="0"/>
+    <w:lsdException w:name="Light Shading Accent 1" w:semiHidden="0" w:uiPriority="60" w:unhideWhenUsed="0"/>
+    <w:lsdException w:name="Light List Accent 1" w:semiHidden="0" w:uiPriority="61" w:unhideWhenUsed="0"/>
+    <w:lsdException w:name="Light Grid Accent 1" w:semiHidden="0" w:uiPriority="62" w:unhideWhenUsed="0"/>
+    <w:lsdException w:name="Medium Shading 1 Accent 1" w:semiHidden="0" w:uiPriority="63" w:unhideWhenUsed="0"/>
+    <w:lsdException w:name="Medium Shading 2 Accent 1" w:semiHidden="0" w:uiPriority="64" w:unhideWhenUsed="0"/>
+    <w:lsdException w:name="Medium List 1 Accent 1" w:semiHidden="0" w:uiPriority="65" w:unhideWhenUsed="0"/>
+    <w:lsdException w:name="Revision" w:unhideWhenUsed="0"/>
+    <w:lsdException w:name="List Paragraph" w:semiHidden="0" w:uiPriority="34" w:unhideWhenUsed="0" w:qFormat="1"/>
+    <w:lsdException w:name="Quote" w:semiHidden="0" w:uiPriority="29" w:unhideWhenUsed="0" w:qFormat="1"/>
+    <w:lsdException w:name="Intense Quote" w:semiHidden="0" w:uiPriority="30" w:unhideWhenUsed="0" w:qFormat="1"/>
+    <w:lsdException w:name="Medium List 2 Accent 1" w:semiHidden="0" w:uiPriority="66" w:unhideWhenUsed="0"/>
+    <w:lsdException w:name="Medium Grid 1 Accent 1" w:semiHidden="0" w:uiPriority="67" w:unhideWhenUsed="0"/>
+    <w:lsdException w:name="Medium Grid 2 Accent 1" w:semiHidden="0" w:uiPriority="68" w:unhideWhenUsed="0"/>
+    <w:lsdException w:name="Medium Grid 3 Accent 1" w:semiHidden="0" w:uiPriority="69" w:unhideWhenUsed="0"/>
+    <w:lsdException w:name="Dark List Accent 1" w:semiHidden="0" w:uiPriority="70" w:unhideWhenUsed="0"/>
+    <w:lsdException w:name="Colorful Shading Accent 1" w:semiHidden="0" w:uiPriority="71" w:unhideWhenUsed="0"/>
+    <w:lsdException w:name="Colorful List Accent 1" w:semiHidden="0" w:uiPriority="72" w:unhideWhenUsed="0"/>
+    <w:lsdException w:name="Colorful Grid Accent 1" w:semiHidden="0" w:uiPriority="73" w:unhideWhenUsed="0"/>
+    <w:lsdException w:name="Light Shading Accent 2" w:semiHidden="0" w:uiPriority="60" w:unhideWhenUsed="0"/>
+    <w:lsdException w:name="Light List Accent 2" w:semiHidden="0" w:uiPriority="61" w:unhideWhenUsed="0"/>
+    <w:lsdException w:name="Light Grid Accent 2" w:semiHidden="0" w:uiPriority="62" w:unhideWhenUsed="0"/>
+    <w:lsdException w:name="Medium Shading 1 Accent 2" w:semiHidden="0" w:uiPriority="63" w:unhideWhenUsed="0"/>
+    <w:lsdException w:name="Medium Shading 2 Accent 2" w:semiHidden="0" w:uiPriority="64" w:unhideWhenUsed="0"/>
+    <w:lsdException w:name="Medium List 1 Accent 2" w:semiHidden="0" w:uiPriority="65" w:unhideWhenUsed="0"/>
+    <w:lsdException w:name="Medium List 2 Accent 2" w:semiHidden="0" w:uiPriority="66" w:unhideWhenUsed="0"/>
+    <w:lsdException w:name="Medium Grid 1 Accent 2" w:semiHidden="0" w:uiPriority="67" w:unhideWhenUsed="0"/>
+    <w:lsdException w:name="Medium Grid 2 Accent 2" w:semiHidden="0" w:uiPriority="68" w:unhideWhenUsed="0"/>
+    <w:lsdException w:name="Medium Grid 3 Accent 2" w:semiHidden="0" w:uiPriority="69" w:unhideWhenUsed="0"/>
+    <w:lsdException w:name="Dark List Accent 2" w:semiHidden="0" w:uiPriority="70" w:unhideWhenUsed="0"/>
+    <w:lsdException w:name="Colorful Shading Accent 2" w:semiHidden="0" w:uiPriority="71" w:unhideWhenUsed="0"/>
+    <w:lsdException w:name="Colorful List Accent 2" w:semiHidden="0" w:uiPriority="72" w:unhideWhenUsed="0"/>
+    <w:lsdException w:name="Colorful Grid Accent 2" w:semiHidden="0" w:uiPriority="73" w:unhideWhenUsed="0"/>
+    <w:lsdException w:name="Light Shading Accent 3" w:semiHidden="0" w:uiPriority="60" w:unhideWhenUsed="0"/>
+    <w:lsdException w:name="Light List Accent 3" w:semiHidden="0" w:uiPriority="61" w:unhideWhenUsed="0"/>
+    <w:lsdException w:name="Light Grid Accent 3" w:semiHidden="0" w:uiPriority="62" w:unhideWhenUsed="0"/>
+    <w:lsdException w:name="Medium Shading 1 Accent 3" w:semiHidden="0" w:uiPriority="63" w:unhideWhenUsed="0"/>
+    <w:lsdException w:name="Medium Shading 2 Accent 3" w:semiHidden="0" w:uiPriority="64" w:unhideWhenUsed="0"/>
+    <w:lsdException w:name="Medium List 1 Accent 3" w:semiHidden="0" w:uiPriority="65" w:unhideWhenUsed="0"/>
+    <w:lsdException w:name="Medium List 2 Accent 3" w:semiHidden="0" w:uiPriority="66" w:unhideWhenUsed="0"/>
+    <w:lsdException w:name="Medium Grid 1 Accent 3" w:semiHidden="0" w:uiPriority="67" w:unhideWhenUsed="0"/>
+    <w:lsdException w:name="Medium Grid 2 Accent 3" w:semiHidden="0" w:uiPriority="68" w:unhideWhenUsed="0"/>
+    <w:lsdException w:name="Medium Grid 3 Accent 3" w:semiHidden="0" w:uiPriority="69" w:unhideWhenUsed="0"/>
+    <w:lsdException w:name="Dark List Accent 3" w:semiHidden="0" w:uiPriority="70" w:unhideWhenUsed="0"/>
+    <w:lsdException w:name="Colorful Shading Accent 3" w:semiHidden="0" w:uiPriority="71" w:unhideWhenUsed="0"/>
+    <w:lsdException w:name="Colorful List Accent 3" w:semiHidden="0" w:uiPriority="72" w:unhideWhenUsed="0"/>
+    <w:lsdException w:name="Colorful Grid Accent 3" w:semiHidden="0" w:uiPriority="73" w:unhideWhenUsed="0"/>
+    <w:lsdException w:name="Light Shading Accent 4" w:semiHidden="0" w:uiPriority="60" w:unhideWhenUsed="0"/>
+    <w:lsdException w:name="Light List Accent 4" w:semiHidden="0" w:uiPriority="61" w:unhideWhenUsed="0"/>
+    <w:lsdException w:name="Light Grid Accent 4" w:semiHidden="0" w:uiPriority="62" w:unhideWhenUsed="0"/>
+    <w:lsdException w:name="Medium Shading 1 Accent 4" w:semiHidden="0" w:uiPriority="63" w:unhideWhenUsed="0"/>
+    <w:lsdException w:name="Medium Shading 2 Accent 4" w:semiHidden="0" w:uiPriority="64" w:unhideWhenUsed="0"/>
+    <w:lsdException w:name="Medium List 1 Accent 4" w:semiHidden="0" w:uiPriority="65" w:unhideWhenUsed="0"/>
+    <w:lsdException w:name="Medium List 2 Accent 4" w:semiHidden="0" w:uiPriority="66" w:unhideWhenUsed="0"/>
+    <w:lsdException w:name="Medium Grid 1 Accent 4" w:semiHidden="0" w:uiPriority="67" w:unhideWhenUsed="0"/>
+    <w:lsdException w:name="Medium Grid 2 Accent 4" w:semiHidden="0" w:uiPriority="68" w:unhideWhenUsed="0"/>
+    <w:lsdException w:name="Medium Grid 3 Accent 4" w:semiHidden="0" w:uiPriority="69" w:unhideWhenUsed="0"/>
+    <w:lsdException w:name="Dark List Accent 4" w:semiHidden="0" w:uiPriority="70" w:unhideWhenUsed="0"/>
+    <w:lsdException w:name="Colorful Shading Accent 4" w:semiHidden="0" w:uiPriority="71" w:unhideWhenUsed="0"/>
+    <w:lsdException w:name="Colorful List Accent 4" w:semiHidden="0" w:uiPriority="72" w:unhideWhenUsed="0"/>
+    <w:lsdException w:name="Colorful Grid Accent 4" w:semiHidden="0" w:uiPriority="73" w:unhideWhenUsed="0"/>
+    <w:lsdException w:name="Light Shading Accent 5" w:semiHidden="0" w:uiPriority="60" w:unhideWhenUsed="0"/>
+    <w:lsdException w:name="Light List Accent 5" w:semiHidden="0" w:uiPriority="61" w:unhideWhenUsed="0"/>
+    <w:lsdException w:name="Light Grid Accent 5" w:semiHidden="0" w:uiPriority="62" w:unhideWhenUsed="0"/>
+    <w:lsdException w:name="Medium Shading 1 Accent 5" w:semiHidden="0" w:uiPriority="63" w:unhideWhenUsed="0"/>
+    <w:lsdException w:name="Medium Shading 2 Accent 5" w:semiHidden="0" w:uiPriority="64" w:unhideWhenUsed="0"/>
+    <w:lsdException w:name="Medium List 1 Accent 5" w:semiHidden="0" w:uiPriority="65" w:unhideWhenUsed="0"/>
+    <w:lsdException w:name="Medium List 2 Accent 5" w:semiHidden="0" w:uiPriority="66" w:unhideWhenUsed="0"/>
+    <w:lsdException w:name="Medium Grid 1 Accent 5" w:semiHidden="0" w:uiPriority="67" w:unhideWhenUsed="0"/>
+    <w:lsdException w:name="Medium Grid 2 Accent 5" w:semiHidden="0" w:uiPriority="68" w:unhideWhenUsed="0"/>
+    <w:lsdException w:name="Medium Grid 3 Accent 5" w:semiHidden="0" w:uiPriority="69" w:unhideWhenUsed="0"/>
+    <w:lsdException w:name="Dark List Accent 5" w:semiHidden="0" w:uiPriority="70" w:unhideWhenUsed="0"/>
+    <w:lsdException w:name="Colorful Shading Accent 5" w:semiHidden="0" w:uiPriority="71" w:unhideWhenUsed="0"/>
+    <w:lsdException w:name="Colorful List Accent 5" w:semiHidden="0" w:uiPriority="72" w:unhideWhenUsed="0"/>
+    <w:lsdException w:name="Colorful Grid Accent 5" w:semiHidden="0" w:uiPriority="73" w:unhideWhenUsed="0"/>
+    <w:lsdException w:name="Light Shading Accent 6" w:semiHidden="0" w:uiPriority="60" w:unhideWhenUsed="0"/>
+    <w:lsdException w:name="Light List Accent 6" w:semiHidden="0" w:uiPriority="61" w:unhideWhenUsed="0"/>
+    <w:lsdException w:name="Light Grid Accent 6" w:semiHidden="0" w:uiPriority="62" w:unhideWhenUsed="0"/>
+    <w:lsdException w:name="Medium Shading 1 Accent 6" w:semiHidden="0" w:uiPriority="63" w:unhideWhenUsed="0"/>
+    <w:lsdException w:name="Medium Shading 2 Accent 6" w:semiHidden="0" w:uiPriority="64" w:unhideWhenUsed="0"/>
+    <w:lsdException w:name="Medium List 1 Accent 6" w:semiHidden="0" w:uiPriority="65" w:unhideWhenUsed="0"/>
+    <w:lsdException w:name="Medium List 2 Accent 6" w:semiHidden="0" w:uiPriority="66" w:unhideWhenUsed="0"/>
+    <w:lsdException w:name="Medium Grid 1 Accent 6" w:semiHidden="0" w:uiPriority="67" w:unhideWhenUsed="0"/>
+    <w:lsdException w:name="Medium Grid 2 Accent 6" w:semiHidden="0" w:uiPriority="68" w:unhideWhenUsed="0"/>
+    <w:lsdException w:name="Medium Grid 3 Accent 6" w:semiHidden="0" w:uiPriority="69" w:unhideWhenUsed="0"/>
+    <w:lsdException w:name="Dark List Accent 6" w:semiHidden="0" w:uiPriority="70" w:unhideWhenUsed="0"/>
+    <w:lsdException w:name="Colorful Shading Accent 6" w:semiHidden="0" w:uiPriority="71" w:unhideWhenUsed="0"/>
+    <w:lsdException w:name="Colorful List Accent 6" w:semiHidden="0" w:uiPriority="72" w:unhideWhenUsed="0"/>
+    <w:lsdException w:name="Colorful Grid Accent 6" w:semiHidden="0" w:uiPriority="73" w:unhideWhenUsed="0"/>
+    <w:lsdException w:name="Subtle Emphasis" w:semiHidden="0" w:uiPriority="19" w:unhideWhenUsed="0" w:qFormat="1"/>
+    <w:lsdException w:name="Intense Emphasis" w:semiHidden="0" w:uiPriority="21" w:unhideWhenUsed="0" w:qFormat="1"/>
+    <w:lsdException w:name="Subtle Reference" w:semiHidden="0" w:uiPriority="31" w:unhideWhenUsed="0" w:qFormat="1"/>
+    <w:lsdException w:name="Intense Reference" w:semiHidden="0" w:uiPriority="32" w:unhideWhenUsed="0" w:qFormat="1"/>
+    <w:lsdException w:name="Book Title" w:semiHidden="0" w:uiPriority="33" w:unhideWhenUsed="0" w:qFormat="1"/>
+    <w:lsdException w:name="Bibliography" w:uiPriority="37"/>
+    <w:lsdException w:name="TOC Heading" w:uiPriority="39" w:qFormat="1"/>
+  </w:latentStyles>
+  <w:style w:type="paragraph" w:default="1" w:styleId="Normal">
+    <w:name w:val="Normal"/>
+    <w:qFormat/>
+  </w:style>
+  <w:style w:type="paragraph" w:styleId="Heading1">
+    <w:name w:val="heading 1"/>
+    <w:basedOn w:val="Normal"/>
+    <w:next w:val="Normal"/>
+    <w:link w:val="Heading1Char"/>
+    <w:uiPriority w:val="9"/>
+    <w:qFormat/>
+    <w:rsid w:val="00050B22"/>
+    <w:pPr>
+      <w:keepNext/>
+      <w:keepLines/>
+      <w:spacing w:before="240" w:after="0"/>
+      <w:outlineLvl w:val="0"/>
+    </w:pPr>
+    <w:rPr>
+      <w:rFonts w:asciiTheme="majorHAnsi" w:eastAsiaTheme="majorEastAsia" w:hAnsiTheme="majorHAnsi" w:cstheme="majorBidi"/>
+      <w:color w:val="2E74B5" w:themeColor="accent1" w:themeShade="BF"/>
+      <w:sz w:val="32"/>
+      <w:szCs w:val="32"/>
+    </w:rPr>
+  </w:style>
+  <w:style w:type="paragraph" w:styleId="Heading2">
+    <w:name w:val="heading 2"/>
+    <w:basedOn w:val="Normal"/>
+    <w:next w:val="Normal"/>
+    <w:link w:val="Heading2Char"/>
+    <w:uiPriority w:val="9"/>
+    <w:unhideWhenUsed/>
+    <w:qFormat/>
+    <w:rsid w:val="00050B22"/>
+    <w:pPr>
+      <w:keepNext/>
+      <w:keepLines/>
+      <w:spacing w:before="40" w:after="0"/>
+      <w:outlineLvl w:val="1"/>
+    </w:pPr>
+    <w:rPr>
+      <w:rFonts w:asciiTheme="majorHAnsi" w:eastAsiaTheme="majorEastAsia" w:hAnsiTheme="majorHAnsi" w:cstheme="majorBidi"/>
+      <w:color w:val="2E74B5" w:themeColor="accent1" w:themeShade="BF"/>
+      <w:sz w:val="26"/>
+      <w:szCs w:val="26"/>
+    </w:rPr>
+  </w:style>
+  <w:style w:type="paragraph" w:styleId="Heading3">
+    <w:name w:val="heading 3"/>
+    <w:basedOn w:val="Normal"/>
+    <w:next w:val="Normal"/>
+    <w:link w:val="Heading3Char"/>
+    <w:uiPriority w:val="9"/>
+    <w:unhideWhenUsed/>
+    <w:qFormat/>
+    <w:rsid w:val="004F6C01"/>
+    <w:pPr>
+      <w:keepNext/>
+      <w:keepLines/>
+      <w:spacing w:before="40" w:after="0"/>
+      <w:outlineLvl w:val="2"/>
+    </w:pPr>
+    <w:rPr>
+      <w:rFonts w:asciiTheme="majorHAnsi" w:eastAsiaTheme="majorEastAsia" w:hAnsiTheme="majorHAnsi" w:cstheme="majorBidi"/>
+      <w:color w:val="1F4D78" w:themeColor="accent1" w:themeShade="7F"/>
+      <w:sz w:val="24"/>
+      <w:szCs w:val="24"/>
+    </w:rPr>
+  </w:style>
+  <w:style w:type="character" w:default="1" w:styleId="DefaultParagraphFont">
+    <w:name w:val="Default Paragraph Font"/>
+    <w:uiPriority w:val="1"/>
+    <w:semiHidden/>
+    <w:unhideWhenUsed/>
+  </w:style>
+  <w:style w:type="table" w:default="1" w:styleId="TableNormal">
+    <w:name w:val="Normal Table"/>
+    <w:uiPriority w:val="99"/>
+    <w:semiHidden/>
+    <w:unhideWhenUsed/>
+    <w:tblPr>
+      <w:tblInd w:w="0" w:type="dxa"/>
+      <w:tblCellMar>
+        <w:top w:w="0" w:type="dxa"/>
+        <w:left w:w="108" w:type="dxa"/>
+        <w:bottom w:w="0" w:type="dxa"/>
+        <w:right w:w="108" w:type="dxa"/>
+      </w:tblCellMar>
+    </w:tblPr>
+  </w:style>
+  <w:style w:type="numbering" w:default="1" w:styleId="NoList">
+    <w:name w:val="No List"/>
+    <w:uiPriority w:val="99"/>
+    <w:semiHidden/>
+    <w:unhideWhenUsed/>
+  </w:style>
+  <w:style w:type="character" w:customStyle="1" w:styleId="Heading1Char">
+    <w:name w:val="Heading 1 Char"/>
+    <w:basedOn w:val="DefaultParagraphFont"/>
+    <w:link w:val="Heading1"/>
+    <w:uiPriority w:val="9"/>
+    <w:rsid w:val="00050B22"/>
+    <w:rPr>
+      <w:rFonts w:asciiTheme="majorHAnsi" w:eastAsiaTheme="majorEastAsia" w:hAnsiTheme="majorHAnsi" w:cstheme="majorBidi"/>
+      <w:color w:val="2E74B5" w:themeColor="accent1" w:themeShade="BF"/>
+      <w:sz w:val="32"/>
+      <w:szCs w:val="32"/>
+    </w:rPr>
+  </w:style>
+  <w:style w:type="character" w:customStyle="1" w:styleId="Heading2Char">
+    <w:name w:val="Heading 2 Char"/>
+    <w:basedOn w:val="DefaultParagraphFont"/>
+    <w:link w:val="Heading2"/>
+    <w:uiPriority w:val="9"/>
+    <w:rsid w:val="00050B22"/>
+    <w:rPr>
+      <w:rFonts w:asciiTheme="majorHAnsi" w:eastAsiaTheme="majorEastAsia" w:hAnsiTheme="majorHAnsi" w:cstheme="majorBidi"/>
+      <w:color w:val="2E74B5" w:themeColor="accent1" w:themeShade="BF"/>
+      <w:sz w:val="26"/>
+      <w:szCs w:val="26"/>
+    </w:rPr>
+  </w:style>
+  <w:style w:type="paragraph" w:styleId="Header">
+    <w:name w:val="header"/>
+    <w:basedOn w:val="Normal"/>
+    <w:link w:val="HeaderChar"/>
+    <w:uiPriority w:val="99"/>
+    <w:unhideWhenUsed/>
+    <w:rsid w:val="00050B22"/>
+    <w:pPr>
+      <w:tabs>
+        <w:tab w:val="center" w:pos="4680"/>
+        <w:tab w:val="right" w:pos="9360"/>
+      </w:tabs>
+      <w:spacing w:after="0" w:line="240" w:lineRule="auto"/>
+    </w:pPr>
+  </w:style>
+  <w:style w:type="character" w:customStyle="1" w:styleId="HeaderChar">
+    <w:name w:val="Header Char"/>
+    <w:basedOn w:val="DefaultParagraphFont"/>
+    <w:link w:val="Header"/>
+    <w:uiPriority w:val="99"/>
+    <w:rsid w:val="00050B22"/>
+  </w:style>
+  <w:style w:type="paragraph" w:styleId="Footer">
+    <w:name w:val="footer"/>
+    <w:basedOn w:val="Normal"/>
+    <w:link w:val="FooterChar"/>
+    <w:uiPriority w:val="99"/>
+    <w:unhideWhenUsed/>
+    <w:rsid w:val="00050B22"/>
+    <w:pPr>
+      <w:tabs>
+        <w:tab w:val="center" w:pos="4680"/>
+        <w:tab w:val="right" w:pos="9360"/>
+      </w:tabs>
+      <w:spacing w:after="0" w:line="240" w:lineRule="auto"/>
+    </w:pPr>
+  </w:style>
+  <w:style w:type="character" w:customStyle="1" w:styleId="FooterChar">
+    <w:name w:val="Footer Char"/>
+    <w:basedOn w:val="DefaultParagraphFont"/>
+    <w:link w:val="Footer"/>
+    <w:uiPriority w:val="99"/>
+    <w:rsid w:val="00050B22"/>
+  </w:style>
+  <w:style w:type="paragraph" w:styleId="ListParagraph">
+    <w:name w:val="List Paragraph"/>
+    <w:basedOn w:val="Normal"/>
+    <w:uiPriority w:val="34"/>
+    <w:qFormat/>
+    <w:rsid w:val="00050B22"/>
+    <w:pPr>
+      <w:ind w:left="720"/>
+      <w:contextualSpacing/>
+    </w:pPr>
+  </w:style>
+  <w:style w:type="character" w:customStyle="1" w:styleId="Heading3Char">
+    <w:name w:val="Heading 3 Char"/>
+    <w:basedOn w:val="DefaultParagraphFont"/>
+    <w:link w:val="Heading3"/>
+    <w:uiPriority w:val="9"/>
+    <w:rsid w:val="004F6C01"/>
+    <w:rPr>
+      <w:rFonts w:asciiTheme="majorHAnsi" w:eastAsiaTheme="majorEastAsia" w:hAnsiTheme="majorHAnsi" w:cstheme="majorBidi"/>
+      <w:color w:val="1F4D78" w:themeColor="accent1" w:themeShade="7F"/>
+      <w:sz w:val="24"/>
+      <w:szCs w:val="24"/>
+    </w:rPr>
+  </w:style>
+  <w:style w:type="paragraph" w:styleId="NoSpacing">
+    <w:name w:val="No Spacing"/>
+    <w:link w:val="NoSpacingChar"/>
+    <w:uiPriority w:val="1"/>
+    <w:qFormat/>
+    <w:rsid w:val="008F41B5"/>
+    <w:pPr>
+      <w:spacing w:after="0" w:line="240" w:lineRule="auto"/>
+    </w:pPr>
+    <w:rPr>
+      <w:rFonts w:eastAsiaTheme="minorEastAsia"/>
+      <w:lang w:val="en-US"/>
+    </w:rPr>
+  </w:style>
+  <w:style w:type="character" w:customStyle="1" w:styleId="NoSpacingChar">
+    <w:name w:val="No Spacing Char"/>
+    <w:basedOn w:val="DefaultParagraphFont"/>
+    <w:link w:val="NoSpacing"/>
+    <w:uiPriority w:val="1"/>
+    <w:rsid w:val="008F41B5"/>
+    <w:rPr>
+      <w:rFonts w:eastAsiaTheme="minorEastAsia"/>
+      <w:lang w:val="en-US"/>
+    </w:rPr>
+  </w:style>
+  <w:style w:type="paragraph" w:styleId="TOCHeading">
+    <w:name w:val="TOC Heading"/>
+    <w:basedOn w:val="Heading1"/>
+    <w:next w:val="Normal"/>
+    <w:uiPriority w:val="39"/>
+    <w:unhideWhenUsed/>
+    <w:qFormat/>
+    <w:rsid w:val="008F41B5"/>
+    <w:pPr>
+      <w:outlineLvl w:val="9"/>
+    </w:pPr>
+    <w:rPr>
+      <w:lang w:val="en-US"/>
+    </w:rPr>
+  </w:style>
+  <w:style w:type="paragraph" w:styleId="TOC1">
+    <w:name w:val="toc 1"/>
+    <w:basedOn w:val="Normal"/>
+    <w:next w:val="Normal"/>
+    <w:autoRedefine/>
+    <w:uiPriority w:val="39"/>
+    <w:unhideWhenUsed/>
+    <w:rsid w:val="008F41B5"/>
+    <w:pPr>
+      <w:spacing w:after="100"/>
+    </w:pPr>
+  </w:style>
+  <w:style w:type="paragraph" w:styleId="TOC2">
+    <w:name w:val="toc 2"/>
+    <w:basedOn w:val="Normal"/>
+    <w:next w:val="Normal"/>
+    <w:autoRedefine/>
+    <w:uiPriority w:val="39"/>
+    <w:unhideWhenUsed/>
+    <w:rsid w:val="008F41B5"/>
+    <w:pPr>
+      <w:spacing w:after="100"/>
+      <w:ind w:left="220"/>
+    </w:pPr>
+  </w:style>
+  <w:style w:type="paragraph" w:styleId="TOC3">
+    <w:name w:val="toc 3"/>
+    <w:basedOn w:val="Normal"/>
+    <w:next w:val="Normal"/>
+    <w:autoRedefine/>
+    <w:uiPriority w:val="39"/>
+    <w:unhideWhenUsed/>
+    <w:rsid w:val="008F41B5"/>
+    <w:pPr>
+      <w:spacing w:after="100"/>
+      <w:ind w:left="440"/>
+    </w:pPr>
+  </w:style>
+  <w:style w:type="character" w:styleId="Hyperlink">
+    <w:name w:val="Hyperlink"/>
+    <w:basedOn w:val="DefaultParagraphFont"/>
+    <w:uiPriority w:val="99"/>
+    <w:unhideWhenUsed/>
+    <w:rsid w:val="008F41B5"/>
+    <w:rPr>
+      <w:color w:val="0563C1" w:themeColor="hyperlink"/>
+      <w:u w:val="single"/>
+    </w:rPr>
+  </w:style>
+  <w:style w:type="paragraph" w:styleId="BalloonText">
+    <w:name w:val="Balloon Text"/>
+    <w:basedOn w:val="Normal"/>
+    <w:link w:val="BalloonTextChar"/>
+    <w:uiPriority w:val="99"/>
+    <w:semiHidden/>
+    <w:unhideWhenUsed/>
+    <w:rsid w:val="00547446"/>
+    <w:pPr>
+      <w:spacing w:after="0" w:line="240" w:lineRule="auto"/>
+    </w:pPr>
+    <w:rPr>
+      <w:rFonts w:ascii="Lucida Grande" w:hAnsi="Lucida Grande" w:cs="Lucida Grande"/>
+      <w:sz w:val="18"/>
+      <w:szCs w:val="18"/>
+    </w:rPr>
+  </w:style>
+  <w:style w:type="character" w:customStyle="1" w:styleId="BalloonTextChar">
+    <w:name w:val="Balloon Text Char"/>
+    <w:basedOn w:val="DefaultParagraphFont"/>
+    <w:link w:val="BalloonText"/>
+    <w:uiPriority w:val="99"/>
+    <w:semiHidden/>
+    <w:rsid w:val="00547446"/>
+    <w:rPr>
+      <w:rFonts w:ascii="Lucida Grande" w:hAnsi="Lucida Grande" w:cs="Lucida Grande"/>
+      <w:sz w:val="18"/>
+      <w:szCs w:val="18"/>
+    </w:rPr>
+  </w:style>
+  <w:style w:type="paragraph" w:styleId="Caption">
+    <w:name w:val="caption"/>
+    <w:basedOn w:val="Normal"/>
+    <w:next w:val="Normal"/>
+    <w:uiPriority w:val="35"/>
+    <w:unhideWhenUsed/>
+    <w:qFormat/>
+    <w:rsid w:val="0090219F"/>
+    <w:pPr>
+      <w:spacing w:after="200" w:line="240" w:lineRule="auto"/>
+    </w:pPr>
+    <w:rPr>
+      <w:b/>
+      <w:bCs/>
+      <w:color w:val="5B9BD5" w:themeColor="accent1"/>
+      <w:sz w:val="18"/>
+      <w:szCs w:val="18"/>
+    </w:rPr>
+  </w:style>
+</w:styles>
+</file>
+
+<file path=word/stylesWithEffects.xml><?xml version="1.0" encoding="utf-8"?>
+<w:styles xmlns:wpc="http://schemas.microsoft.com/office/word/2010/wordprocessingCanvas" xmlns:mc="http://schemas.openxmlformats.org/markup-compatibility/2006" xmlns:o="urn:schemas-microsoft-com:office:office" xmlns:r="http://schemas.openxmlformats.org/officeDocument/2006/relationships" xmlns:m="http://schemas.openxmlformats.org/officeDocument/2006/math" xmlns:v="urn:schemas-microsoft-com:vml" xmlns:wp14="http://schemas.microsoft.com/office/word/2010/wordprocessingDrawing" xmlns:wp="http://schemas.openxmlformats.org/drawingml/2006/wordprocessingDrawing" xmlns:w10="urn:schemas-microsoft-com:office:word" xmlns:w="http://schemas.openxmlformats.org/wordprocessingml/2006/main" xmlns:w14="http://schemas.microsoft.com/office/word/2010/wordml" xmlns:wpg="http://schemas.microsoft.com/office/word/2010/wordprocessingGroup" xmlns:wpi="http://schemas.microsoft.com/office/word/2010/wordprocessingInk" xmlns:wne="http://schemas.microsoft.com/office/word/2006/wordml" xmlns:wps="http://schemas.microsoft.com/office/word/2010/wordprocessingShape" mc:Ignorable="w14 wp14">
+  <w:docDefaults>
+    <w:rPrDefault>
+      <w:rPr>
+        <w:rFonts w:asciiTheme="minorHAnsi" w:eastAsiaTheme="minorHAnsi" w:hAnsiTheme="minorHAnsi" w:cstheme="minorBidi"/>
+        <w:sz w:val="22"/>
+        <w:szCs w:val="22"/>
+        <w:lang w:val="en-CA" w:eastAsia="en-US" w:bidi="ar-SA"/>
+      </w:rPr>
+    </w:rPrDefault>
+    <w:pPrDefault>
+      <w:pPr>
+        <w:spacing w:after="160" w:line="259" w:lineRule="auto"/>
+      </w:pPr>
+    </w:pPrDefault>
+  </w:docDefaults>
+  <w:latentStyles w:defLockedState="0" w:defUIPriority="99" w:defSemiHidden="1" w:defUnhideWhenUsed="1" w:defQFormat="0" w:count="267">
+    <w:lsdException w:name="Normal" w:semiHidden="0" w:uiPriority="0" w:unhideWhenUsed="0" w:qFormat="1"/>
+    <w:lsdException w:name="heading 1" w:semiHidden="0" w:uiPriority="9" w:unhideWhenUsed="0" w:qFormat="1"/>
+    <w:lsdException w:name="heading 2" w:uiPriority="9" w:qFormat="1"/>
+    <w:lsdException w:name="heading 3" w:uiPriority="9" w:qFormat="1"/>
+    <w:lsdException w:name="heading 4" w:uiPriority="9" w:qFormat="1"/>
+    <w:lsdException w:name="heading 5" w:uiPriority="9" w:qFormat="1"/>
+    <w:lsdException w:name="heading 6" w:uiPriority="9" w:qFormat="1"/>
+    <w:lsdException w:name="heading 7" w:uiPriority="9" w:qFormat="1"/>
+    <w:lsdException w:name="heading 8" w:uiPriority="9" w:qFormat="1"/>
+    <w:lsdException w:name="heading 9" w:uiPriority="9" w:qFormat="1"/>
+    <w:lsdException w:name="toc 1" w:uiPriority="39"/>
+    <w:lsdException w:name="toc 2" w:uiPriority="39"/>
+    <w:lsdException w:name="toc 3" w:uiPriority="39"/>
+    <w:lsdException w:name="toc 4" w:uiPriority="39"/>
+    <w:lsdException w:name="toc 5" w:uiPriority="39"/>
+    <w:lsdException w:name="toc 6" w:uiPriority="39"/>
+    <w:lsdException w:name="toc 7" w:uiPriority="39"/>
+    <w:lsdException w:name="toc 8" w:uiPriority="39"/>
+    <w:lsdException w:name="toc 9" w:uiPriority="39"/>
+    <w:lsdException w:name="caption" w:uiPriority="35" w:qFormat="1"/>
+    <w:lsdException w:name="Title" w:semiHidden="0" w:uiPriority="10" w:unhideWhenUsed="0" w:qFormat="1"/>
+    <w:lsdException w:name="Default Paragraph Font" w:uiPriority="1"/>
+    <w:lsdException w:name="Subtitle" w:semiHidden="0" w:uiPriority="11" w:unhideWhenUsed="0" w:qFormat="1"/>
+    <w:lsdException w:name="Strong" w:semiHidden="0" w:uiPriority="22" w:unhideWhenUsed="0" w:qFormat="1"/>
+    <w:lsdException w:name="Emphasis" w:semiHidden="0" w:uiPriority="20" w:unhideWhenUsed="0" w:qFormat="1"/>
+    <w:lsdException w:name="Table Grid" w:semiHidden="0" w:uiPriority="39" w:unhideWhenUsed="0"/>
+    <w:lsdException w:name="Placeholder Text" w:unhideWhenUsed="0"/>
+    <w:lsdException w:name="No Spacing" w:semiHidden="0" w:uiPriority="1" w:unhideWhenUsed="0" w:qFormat="1"/>
+    <w:lsdException w:name="Light Shading" w:semiHidden="0" w:uiPriority="60" w:unhideWhenUsed="0"/>
+    <w:lsdException w:name="Light List" w:semiHidden="0" w:uiPriority="61" w:unhideWhenUsed="0"/>
+    <w:lsdException w:name="Light Grid" w:semiHidden="0" w:uiPriority="62" w:unhideWhenUsed="0"/>
+    <w:lsdException w:name="Medium Shading 1" w:semiHidden="0" w:uiPriority="63" w:unhideWhenUsed="0"/>
+    <w:lsdException w:name="Medium Shading 2" w:semiHidden="0" w:uiPriority="64" w:unhideWhenUsed="0"/>
+    <w:lsdException w:name="Medium List 1" w:semiHidden="0" w:uiPriority="65" w:unhideWhenUsed="0"/>
+    <w:lsdException w:name="Medium List 2" w:semiHidden="0" w:uiPriority="66" w:unhideWhenUsed="0"/>
+    <w:lsdException w:name="Medium Grid 1" w:semiHidden="0" w:uiPriority="67" w:unhideWhenUsed="0"/>
+    <w:lsdException w:name="Medium Grid 2" w:semiHidden="0" w:uiPriority="68" w:unhideWhenUsed="0"/>
+    <w:lsdException w:name="Medium Grid 3" w:semiHidden="0" w:uiPriority="69" w:unhideWhenUsed="0"/>
+    <w:lsdException w:name="Dark List" w:semiHidden="0" w:uiPriority="70" w:unhideWhenUsed="0"/>
+    <w:lsdException w:name="Colorful Shading" w:semiHidden="0" w:uiPriority="71" w:unhideWhenUsed="0"/>
+    <w:lsdException w:name="Colorful List" w:semiHidden="0" w:uiPriority="72" w:unhideWhenUsed="0"/>
+    <w:lsdException w:name="Colorful Grid" w:semiHidden="0" w:uiPriority="73" w:unhideWhenUsed="0"/>
+    <w:lsdException w:name="Light Shading Accent 1" w:semiHidden="0" w:uiPriority="60" w:unhideWhenUsed="0"/>
+    <w:lsdException w:name="Light List Accent 1" w:semiHidden="0" w:uiPriority="61" w:unhideWhenUsed="0"/>
+    <w:lsdException w:name="Light Grid Accent 1" w:semiHidden="0" w:uiPriority="62" w:unhideWhenUsed="0"/>
+    <w:lsdException w:name="Medium Shading 1 Accent 1" w:semiHidden="0" w:uiPriority="63" w:unhideWhenUsed="0"/>
+    <w:lsdException w:name="Medium Shading 2 Accent 1" w:semiHidden="0" w:uiPriority="64" w:unhideWhenUsed="0"/>
+    <w:lsdException w:name="Medium List 1 Accent 1" w:semiHidden="0" w:uiPriority="65" w:unhideWhenUsed="0"/>
+    <w:lsdException w:name="Revision" w:unhideWhenUsed="0"/>
+    <w:lsdException w:name="List Paragraph" w:semiHidden="0" w:uiPriority="34" w:unhideWhenUsed="0" w:qFormat="1"/>
+    <w:lsdException w:name="Quote" w:semiHidden="0" w:uiPriority="29" w:unhideWhenUsed="0" w:qFormat="1"/>
+    <w:lsdException w:name="Intense Quote" w:semiHidden="0" w:uiPriority="30" w:unhideWhenUsed="0" w:qFormat="1"/>
+    <w:lsdException w:name="Medium List 2 Accent 1" w:semiHidden="0" w:uiPriority="66" w:unhideWhenUsed="0"/>
+    <w:lsdException w:name="Medium Grid 1 Accent 1" w:semiHidden="0" w:uiPriority="67" w:unhideWhenUsed="0"/>
+    <w:lsdException w:name="Medium Grid 2 Accent 1" w:semiHidden="0" w:uiPriority="68" w:unhideWhenUsed="0"/>
+    <w:lsdException w:name="Medium Grid 3 Accent 1" w:semiHidden="0" w:uiPriority="69" w:unhideWhenUsed="0"/>
+    <w:lsdException w:name="Dark List Accent 1" w:semiHidden="0" w:uiPriority="70" w:unhideWhenUsed="0"/>
+    <w:lsdException w:name="Colorful Shading Accent 1" w:semiHidden="0" w:uiPriority="71" w:unhideWhenUsed="0"/>
+    <w:lsdException w:name="Colorful List Accent 1" w:semiHidden="0" w:uiPriority="72" w:unhideWhenUsed="0"/>
+    <w:lsdException w:name="Colorful Grid Accent 1" w:semiHidden="0" w:uiPriority="73" w:unhideWhenUsed="0"/>
+    <w:lsdException w:name="Light Shading Accent 2" w:semiHidden="0" w:uiPriority="60" w:unhideWhenUsed="0"/>
+    <w:lsdException w:name="Light List Accent 2" w:semiHidden="0" w:uiPriority="61" w:unhideWhenUsed="0"/>
+    <w:lsdException w:name="Light Grid Accent 2" w:semiHidden="0" w:uiPriority="62" w:unhideWhenUsed="0"/>
+    <w:lsdException w:name="Medium Shading 1 Accent 2" w:semiHidden="0" w:uiPriority="63" w:unhideWhenUsed="0"/>
+    <w:lsdException w:name="Medium Shading 2 Accent 2" w:semiHidden="0" w:uiPriority="64" w:unhideWhenUsed="0"/>
+    <w:lsdException w:name="Medium List 1 Accent 2" w:semiHidden="0" w:uiPriority="65" w:unhideWhenUsed="0"/>
+    <w:lsdException w:name="Medium List 2 Accent 2" w:semiHidden="0" w:uiPriority="66" w:unhideWhenUsed="0"/>
+    <w:lsdException w:name="Medium Grid 1 Accent 2" w:semiHidden="0" w:uiPriority="67" w:unhideWhenUsed="0"/>
+    <w:lsdException w:name="Medium Grid 2 Accent 2" w:semiHidden="0" w:uiPriority="68" w:unhideWhenUsed="0"/>
+    <w:lsdException w:name="Medium Grid 3 Accent 2" w:semiHidden="0" w:uiPriority="69" w:unhideWhenUsed="0"/>
+    <w:lsdException w:name="Dark List Accent 2" w:semiHidden="0" w:uiPriority="70" w:unhideWhenUsed="0"/>
+    <w:lsdException w:name="Colorful Shading Accent 2" w:semiHidden="0" w:uiPriority="71" w:unhideWhenUsed="0"/>
+    <w:lsdException w:name="Colorful List Accent 2" w:semiHidden="0" w:uiPriority="72" w:unhideWhenUsed="0"/>
+    <w:lsdException w:name="Colorful Grid Accent 2" w:semiHidden="0" w:uiPriority="73" w:unhideWhenUsed="0"/>
+    <w:lsdException w:name="Light Shading Accent 3" w:semiHidden="0" w:uiPriority="60" w:unhideWhenUsed="0"/>
+    <w:lsdException w:name="Light List Accent 3" w:semiHidden="0" w:uiPriority="61" w:unhideWhenUsed="0"/>
+    <w:lsdException w:name="Light Grid Accent 3" w:semiHidden="0" w:uiPriority="62" w:unhideWhenUsed="0"/>
+    <w:lsdException w:name="Medium Shading 1 Accent 3" w:semiHidden="0" w:uiPriority="63" w:unhideWhenUsed="0"/>
+    <w:lsdException w:name="Medium Shading 2 Accent 3" w:semiHidden="0" w:uiPriority="64" w:unhideWhenUsed="0"/>
+    <w:lsdException w:name="Medium List 1 Accent 3" w:semiHidden="0" w:uiPriority="65" w:unhideWhenUsed="0"/>
+    <w:lsdException w:name="Medium List 2 Accent 3" w:semiHidden="0" w:uiPriority="66" w:unhideWhenUsed="0"/>
+    <w:lsdException w:name="Medium Grid 1 Accent 3" w:semiHidden="0" w:uiPriority="67" w:unhideWhenUsed="0"/>
+    <w:lsdException w:name="Medium Grid 2 Accent 3" w:semiHidden="0" w:uiPriority="68" w:unhideWhenUsed="0"/>
+    <w:lsdException w:name="Medium Grid 3 Accent 3" w:semiHidden="0" w:uiPriority="69" w:unhideWhenUsed="0"/>
+    <w:lsdException w:name="Dark List Accent 3" w:semiHidden="0" w:uiPriority="70" w:unhideWhenUsed="0"/>
+    <w:lsdException w:name="Colorful Shading Accent 3" w:semiHidden="0" w:uiPriority="71" w:unhideWhenUsed="0"/>
+    <w:lsdException w:name="Colorful List Accent 3" w:semiHidden="0" w:uiPriority="72" w:unhideWhenUsed="0"/>
+    <w:lsdException w:name="Colorful Grid Accent 3" w:semiHidden="0" w:uiPriority="73" w:unhideWhenUsed="0"/>
+    <w:lsdException w:name="Light Shading Accent 4" w:semiHidden="0" w:uiPriority="60" w:unhideWhenUsed="0"/>
+    <w:lsdException w:name="Light List Accent 4" w:semiHidden="0" w:uiPriority="61" w:unhideWhenUsed="0"/>
+    <w:lsdException w:name="Light Grid Accent 4" w:semiHidden="0" w:uiPriority="62" w:unhideWhenUsed="0"/>
+    <w:lsdException w:name="Medium Shading 1 Accent 4" w:semiHidden="0" w:uiPriority="63" w:unhideWhenUsed="0"/>
+    <w:lsdException w:name="Medium Shading 2 Accent 4" w:semiHidden="0" w:uiPriority="64" w:unhideWhenUsed="0"/>
+    <w:lsdException w:name="Medium List 1 Accent 4" w:semiHidden="0" w:uiPriority="65" w:unhideWhenUsed="0"/>
+    <w:lsdException w:name="Medium List 2 Accent 4" w:semiHidden="0" w:uiPriority="66" w:unhideWhenUsed="0"/>
+    <w:lsdException w:name="Medium Grid 1 Accent 4" w:semiHidden="0" w:uiPriority="67" w:unhideWhenUsed="0"/>
+    <w:lsdException w:name="Medium Grid 2 Accent 4" w:semiHidden="0" w:uiPriority="68" w:unhideWhenUsed="0"/>
+    <w:lsdException w:name="Medium Grid 3 Accent 4" w:semiHidden="0" w:uiPriority="69" w:unhideWhenUsed="0"/>
+    <w:lsdException w:name="Dark List Accent 4" w:semiHidden="0" w:uiPriority="70" w:unhideWhenUsed="0"/>
+    <w:lsdException w:name="Colorful Shading Accent 4" w:semiHidden="0" w:uiPriority="71" w:unhideWhenUsed="0"/>
+    <w:lsdException w:name="Colorful List Accent 4" w:semiHidden="0" w:uiPriority="72" w:unhideWhenUsed="0"/>
+    <w:lsdException w:name="Colorful Grid Accent 4" w:semiHidden="0" w:uiPriority="73" w:unhideWhenUsed="0"/>
+    <w:lsdException w:name="Light Shading Accent 5" w:semiHidden="0" w:uiPriority="60" w:unhideWhenUsed="0"/>
+    <w:lsdException w:name="Light List Accent 5" w:semiHidden="0" w:uiPriority="61" w:unhideWhenUsed="0"/>
+    <w:lsdException w:name="Light Grid Accent 5" w:semiHidden="0" w:uiPriority="62" w:unhideWhenUsed="0"/>
+    <w:lsdException w:name="Medium Shading 1 Accent 5" w:semiHidden="0" w:uiPriority="63" w:unhideWhenUsed="0"/>
+    <w:lsdException w:name="Medium Shading 2 Accent 5" w:semiHidden="0" w:uiPriority="64" w:unhideWhenUsed="0"/>
+    <w:lsdException w:name="Medium List 1 Accent 5" w:semiHidden="0" w:uiPriority="65" w:unhideWhenUsed="0"/>
+    <w:lsdException w:name="Medium List 2 Accent 5" w:semiHidden="0" w:uiPriority="66" w:unhideWhenUsed="0"/>
+    <w:lsdException w:name="Medium Grid 1 Accent 5" w:semiHidden="0" w:uiPriority="67" w:unhideWhenUsed="0"/>
+    <w:lsdException w:name="Medium Grid 2 Accent 5" w:semiHidden="0" w:uiPriority="68" w:unhideWhenUsed="0"/>
+    <w:lsdException w:name="Medium Grid 3 Accent 5" w:semiHidden="0" w:uiPriority="69" w:unhideWhenUsed="0"/>
+    <w:lsdException w:name="Dark List Accent 5" w:semiHidden="0" w:uiPriority="70" w:unhideWhenUsed="0"/>
+    <w:lsdException w:name="Colorful Shading Accent 5" w:semiHidden="0" w:uiPriority="71" w:unhideWhenUsed="0"/>
+    <w:lsdException w:name="Colorful List Accent 5" w:semiHidden="0" w:uiPriority="72" w:unhideWhenUsed="0"/>
+    <w:lsdException w:name="Colorful Grid Accent 5" w:semiHidden="0" w:uiPriority="73" w:unhideWhenUsed="0"/>
+    <w:lsdException w:name="Light Shading Accent 6" w:semiHidden="0" w:uiPriority="60" w:unhideWhenUsed="0"/>
+    <w:lsdException w:name="Light List Accent 6" w:semiHidden="0" w:uiPriority="61" w:unhideWhenUsed="0"/>
+    <w:lsdException w:name="Light Grid Accent 6" w:semiHidden="0" w:uiPriority="62" w:unhideWhenUsed="0"/>
+    <w:lsdException w:name="Medium Shading 1 Accent 6" w:semiHidden="0" w:uiPriority="63" w:unhideWhenUsed="0"/>
+    <w:lsdException w:name="Medium Shading 2 Accent 6" w:semiHidden="0" w:uiPriority="64" w:unhideWhenUsed="0"/>
+    <w:lsdException w:name="Medium List 1 Accent 6" w:semiHidden="0" w:uiPriority="65" w:unhideWhenUsed="0"/>
+    <w:lsdException w:name="Medium List 2 Accent 6" w:semiHidden="0" w:uiPriority="66" w:unhideWhenUsed="0"/>
+    <w:lsdException w:name="Medium Grid 1 Accent 6" w:semiHidden="0" w:uiPriority="67" w:unhideWhenUsed="0"/>
+    <w:lsdException w:name="Medium Grid 2 Accent 6" w:semiHidden="0" w:uiPriority="68" w:unhideWhenUsed="0"/>
+    <w:lsdException w:name="Medium Grid 3 Accent 6" w:semiHidden="0" w:uiPriority="69" w:unhideWhenUsed="0"/>
+    <w:lsdException w:name="Dark List Accent 6" w:semiHidden="0" w:uiPriority="70" w:unhideWhenUsed="0"/>
+    <w:lsdException w:name="Colorful Shading Accent 6" w:semiHidden="0" w:uiPriority="71" w:unhideWhenUsed="0"/>
+    <w:lsdException w:name="Colorful List Accent 6" w:semiHidden="0" w:uiPriority="72" w:unhideWhenUsed="0"/>
+    <w:lsdException w:name="Colorful Grid Accent 6" w:semiHidden="0" w:uiPriority="73" w:unhideWhenUsed="0"/>
+    <w:lsdException w:name="Subtle Emphasis" w:semiHidden="0" w:uiPriority="19" w:unhideWhenUsed="0" w:qFormat="1"/>
+    <w:lsdException w:name="Intense Emphasis" w:semiHidden="0" w:uiPriority="21" w:unhideWhenUsed="0" w:qFormat="1"/>
+    <w:lsdException w:name="Subtle Reference" w:semiHidden="0" w:uiPriority="31" w:unhideWhenUsed="0" w:qFormat="1"/>
+    <w:lsdException w:name="Intense Reference" w:semiHidden="0" w:uiPriority="32" w:unhideWhenUsed="0" w:qFormat="1"/>
+    <w:lsdException w:name="Book Title" w:semiHidden="0" w:uiPriority="33" w:unhideWhenUsed="0" w:qFormat="1"/>
+    <w:lsdException w:name="Bibliography" w:uiPriority="37"/>
+    <w:lsdException w:name="TOC Heading" w:uiPriority="39" w:qFormat="1"/>
   </w:latentStyles>
   <w:style w:type="paragraph" w:default="1" w:styleId="Normal">
     <w:name w:val="Normal"/>
@@ -5171,7 +4931,7 @@
   <a:extraClrSchemeLst/>
   <a:extLst>
     <a:ext uri="{05A4C25C-085E-4340-85A3-A5531E510DB2}">
-      <thm15:themeFamily xmlns:thm15="http://schemas.microsoft.com/office/thememl/2012/main" name="Office Theme" id="{62F939B6-93AF-4DB8-9C6B-D6C7DFDC589F}" vid="{4A3C46E8-61CC-4603-A589-7422A47A8E4A}"/>
+      <thm15:themeFamily xmlns="" xmlns:thm15="http://schemas.microsoft.com/office/thememl/2012/main" name="Office Theme" id="{62F939B6-93AF-4DB8-9C6B-D6C7DFDC589F}" vid="{4A3C46E8-61CC-4603-A589-7422A47A8E4A}"/>
     </a:ext>
   </a:extLst>
 </a:theme>
@@ -5182,7 +4942,7 @@
 </file>
 
 <file path=customXml/itemProps1.xml><?xml version="1.0" encoding="utf-8"?>
-<ds:datastoreItem xmlns:ds="http://schemas.openxmlformats.org/officeDocument/2006/customXml" ds:itemID="{D59396D7-3030-4EA3-8DCD-F1E243638EC5}">
+<ds:datastoreItem xmlns:ds="http://schemas.openxmlformats.org/officeDocument/2006/customXml" ds:itemID="{482EF892-5E7F-4BB4-8BA7-6FE27268B9D2}">
   <ds:schemaRefs>
     <ds:schemaRef ds:uri="http://schemas.openxmlformats.org/officeDocument/2006/bibliography"/>
   </ds:schemaRefs>

</xml_diff>

<commit_message>
close #29 vendor document viewing order
close #29 vendor document viewing order
</commit_message>
<xml_diff>
--- a/User Documentation/Team1 - FoodOrderApp Vendor User Guide.docx
+++ b/User Documentation/Team1 - FoodOrderApp Vendor User Guide.docx
@@ -1,6 +1,6 @@
 
 <file path=word/document.xml><?xml version="1.0" encoding="utf-8"?>
-<w:document xmlns:wpc="http://schemas.microsoft.com/office/word/2010/wordprocessingCanvas" xmlns:mc="http://schemas.openxmlformats.org/markup-compatibility/2006" xmlns:o="urn:schemas-microsoft-com:office:office" xmlns:r="http://schemas.openxmlformats.org/officeDocument/2006/relationships" xmlns:m="http://schemas.openxmlformats.org/officeDocument/2006/math" xmlns:v="urn:schemas-microsoft-com:vml" xmlns:wp14="http://schemas.microsoft.com/office/word/2010/wordprocessingDrawing" xmlns:wp="http://schemas.openxmlformats.org/drawingml/2006/wordprocessingDrawing" xmlns:w10="urn:schemas-microsoft-com:office:word" xmlns:w="http://schemas.openxmlformats.org/wordprocessingml/2006/main" xmlns:w14="http://schemas.microsoft.com/office/word/2010/wordml" xmlns:wpg="http://schemas.microsoft.com/office/word/2010/wordprocessingGroup" xmlns:wpi="http://schemas.microsoft.com/office/word/2010/wordprocessingInk" xmlns:wne="http://schemas.microsoft.com/office/word/2006/wordml" xmlns:wps="http://schemas.microsoft.com/office/word/2010/wordprocessingShape" mc:Ignorable="w14 wp14">
+<w:document xmlns:wpc="http://schemas.microsoft.com/office/word/2010/wordprocessingCanvas" xmlns:mc="http://schemas.openxmlformats.org/markup-compatibility/2006" xmlns:o="urn:schemas-microsoft-com:office:office" xmlns:r="http://schemas.openxmlformats.org/officeDocument/2006/relationships" xmlns:m="http://schemas.openxmlformats.org/officeDocument/2006/math" xmlns:v="urn:schemas-microsoft-com:vml" xmlns:wp14="http://schemas.microsoft.com/office/word/2010/wordprocessingDrawing" xmlns:wp="http://schemas.openxmlformats.org/drawingml/2006/wordprocessingDrawing" xmlns:w10="urn:schemas-microsoft-com:office:word" xmlns:w="http://schemas.openxmlformats.org/wordprocessingml/2006/main" xmlns:w14="http://schemas.microsoft.com/office/word/2010/wordml" xmlns:w15="http://schemas.microsoft.com/office/word/2012/wordml" xmlns:wpg="http://schemas.microsoft.com/office/word/2010/wordprocessingGroup" xmlns:wpi="http://schemas.microsoft.com/office/word/2010/wordprocessingInk" xmlns:wne="http://schemas.microsoft.com/office/word/2006/wordml" xmlns:wps="http://schemas.microsoft.com/office/word/2010/wordprocessingShape" mc:Ignorable="w14 w15 wp14">
   <w:body>
     <w:sdt>
       <w:sdtPr>
@@ -16,7 +16,7 @@
           <w:r>
             <w:rPr>
               <w:noProof/>
-              <w:lang w:val="en-US" w:eastAsia="zh-CN"/>
+              <w:lang w:eastAsia="en-CA"/>
             </w:rPr>
             <mc:AlternateContent>
               <mc:Choice Requires="wpg">
@@ -324,7 +324,7 @@
               </mc:Choice>
               <mc:Fallback>
                 <w:pict>
-                  <v:group id="Group 193" o:spid="_x0000_s1026" style="position:absolute;margin-left:0;margin-top:0;width:540.55pt;height:718.4pt;z-index:-251657216;mso-width-percent:882;mso-height-percent:909;mso-position-horizontal:center;mso-position-horizontal-relative:page;mso-position-vertical:center;mso-position-vertical-relative:page;mso-width-percent:882;mso-height-percent:909" coordsize="68648,91235" o:gfxdata="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">
+                  <v:group w14:anchorId="586E28A3" id="Group 193" o:spid="_x0000_s1026" style="position:absolute;margin-left:0;margin-top:0;width:540.55pt;height:718.4pt;z-index:-251657216;mso-width-percent:882;mso-height-percent:909;mso-position-horizontal:center;mso-position-horizontal-relative:page;mso-position-vertical:center;mso-position-vertical-relative:page;mso-width-percent:882;mso-height-percent:909" coordsize="68648,91235" o:gfxdata="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">
                     <v:rect id="Rectangle 194" o:spid="_x0000_s1027" style="position:absolute;width:68580;height:13716;visibility:visible;mso-wrap-style:square;v-text-anchor:middle" o:gfxdata="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" fillcolor="#5b9bd5 [3204]" stroked="f" strokeweight="1pt"/>
                     <v:rect id="Rectangle 195" o:spid="_x0000_s1028" style="position:absolute;top:40943;width:68580;height:50292;visibility:visible;mso-wrap-style:square;v-text-anchor:bottom" o:gfxdata="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" fillcolor="#5b9bd5 [3204]" stroked="f" strokeweight="1pt">
                       <v:textbox inset="36pt,57.6pt,36pt,36pt">
@@ -520,8 +520,6 @@
           <w:r>
             <w:t>Table of Contents</w:t>
           </w:r>
-          <w:bookmarkStart w:id="0" w:name="_GoBack"/>
-          <w:bookmarkEnd w:id="0"/>
         </w:p>
         <w:p>
           <w:pPr>
@@ -532,7 +530,7 @@
             <w:rPr>
               <w:rFonts w:eastAsiaTheme="minorEastAsia"/>
               <w:noProof/>
-              <w:lang w:val="en-US" w:eastAsia="zh-CN"/>
+              <w:lang w:eastAsia="en-CA"/>
             </w:rPr>
           </w:pPr>
           <w:r>
@@ -544,13 +542,130 @@
           <w:r>
             <w:fldChar w:fldCharType="separate"/>
           </w:r>
-          <w:hyperlink w:anchor="_Toc403148095" w:history="1">
+          <w:bookmarkStart w:id="0" w:name="_GoBack"/>
+          <w:bookmarkEnd w:id="0"/>
+          <w:r>
+            <w:rPr>
+              <w:rStyle w:val="Hyperlink"/>
+              <w:noProof/>
+            </w:rPr>
+            <w:fldChar w:fldCharType="begin"/>
+          </w:r>
+          <w:r>
+            <w:rPr>
+              <w:rStyle w:val="Hyperlink"/>
+              <w:noProof/>
+            </w:rPr>
+            <w:instrText xml:space="preserve"> </w:instrText>
+          </w:r>
+          <w:r>
+            <w:rPr>
+              <w:noProof/>
+            </w:rPr>
+            <w:instrText>HYPERLINK \l "_Toc403166131"</w:instrText>
+          </w:r>
+          <w:r>
+            <w:rPr>
+              <w:rStyle w:val="Hyperlink"/>
+              <w:noProof/>
+            </w:rPr>
+            <w:instrText xml:space="preserve"> </w:instrText>
+          </w:r>
+          <w:r>
+            <w:rPr>
+              <w:rStyle w:val="Hyperlink"/>
+              <w:noProof/>
+            </w:rPr>
+          </w:r>
+          <w:r>
+            <w:rPr>
+              <w:rStyle w:val="Hyperlink"/>
+              <w:noProof/>
+            </w:rPr>
+            <w:fldChar w:fldCharType="separate"/>
+          </w:r>
+          <w:r>
+            <w:rPr>
+              <w:rStyle w:val="Hyperlink"/>
+              <w:noProof/>
+            </w:rPr>
+            <w:t>Purpose</w:t>
+          </w:r>
+          <w:r>
+            <w:rPr>
+              <w:noProof/>
+              <w:webHidden/>
+            </w:rPr>
+            <w:tab/>
+          </w:r>
+          <w:r>
+            <w:rPr>
+              <w:noProof/>
+              <w:webHidden/>
+            </w:rPr>
+            <w:fldChar w:fldCharType="begin"/>
+          </w:r>
+          <w:r>
+            <w:rPr>
+              <w:noProof/>
+              <w:webHidden/>
+            </w:rPr>
+            <w:instrText xml:space="preserve"> PAGEREF _Toc403166131 \h </w:instrText>
+          </w:r>
+          <w:r>
+            <w:rPr>
+              <w:noProof/>
+              <w:webHidden/>
+            </w:rPr>
+          </w:r>
+          <w:r>
+            <w:rPr>
+              <w:noProof/>
+              <w:webHidden/>
+            </w:rPr>
+            <w:fldChar w:fldCharType="separate"/>
+          </w:r>
+          <w:r>
+            <w:rPr>
+              <w:noProof/>
+              <w:webHidden/>
+            </w:rPr>
+            <w:t>2</w:t>
+          </w:r>
+          <w:r>
+            <w:rPr>
+              <w:noProof/>
+              <w:webHidden/>
+            </w:rPr>
+            <w:fldChar w:fldCharType="end"/>
+          </w:r>
+          <w:r>
+            <w:rPr>
+              <w:rStyle w:val="Hyperlink"/>
+              <w:noProof/>
+            </w:rPr>
+            <w:fldChar w:fldCharType="end"/>
+          </w:r>
+        </w:p>
+        <w:p>
+          <w:pPr>
+            <w:pStyle w:val="TOC1"/>
+            <w:tabs>
+              <w:tab w:val="right" w:leader="dot" w:pos="9350"/>
+            </w:tabs>
+            <w:rPr>
+              <w:rFonts w:eastAsiaTheme="minorEastAsia"/>
+              <w:noProof/>
+              <w:lang w:eastAsia="en-CA"/>
+            </w:rPr>
+          </w:pPr>
+          <w:hyperlink w:anchor="_Toc403166132" w:history="1">
             <w:r>
               <w:rPr>
                 <w:rStyle w:val="Hyperlink"/>
                 <w:noProof/>
               </w:rPr>
-              <w:t>Purpose</w:t>
+              <w:t>Identifying Users</w:t>
             </w:r>
             <w:r>
               <w:rPr>
@@ -571,7 +686,7 @@
                 <w:noProof/>
                 <w:webHidden/>
               </w:rPr>
-              <w:instrText xml:space="preserve"> PAGEREF _Toc403148095 \h </w:instrText>
+              <w:instrText xml:space="preserve"> PAGEREF _Toc403166132 \h </w:instrText>
             </w:r>
             <w:r>
               <w:rPr>
@@ -591,7 +706,7 @@
                 <w:noProof/>
                 <w:webHidden/>
               </w:rPr>
-              <w:t>2</w:t>
+              <w:t>3</w:t>
             </w:r>
             <w:r>
               <w:rPr>
@@ -611,16 +726,16 @@
             <w:rPr>
               <w:rFonts w:eastAsiaTheme="minorEastAsia"/>
               <w:noProof/>
-              <w:lang w:val="en-US" w:eastAsia="zh-CN"/>
+              <w:lang w:eastAsia="en-CA"/>
             </w:rPr>
           </w:pPr>
-          <w:hyperlink w:anchor="_Toc403148096" w:history="1">
+          <w:hyperlink w:anchor="_Toc403166133" w:history="1">
             <w:r>
               <w:rPr>
                 <w:rStyle w:val="Hyperlink"/>
                 <w:noProof/>
               </w:rPr>
-              <w:t>Identifying Users</w:t>
+              <w:t>Viewing the Vendor Site</w:t>
             </w:r>
             <w:r>
               <w:rPr>
@@ -641,7 +756,217 @@
                 <w:noProof/>
                 <w:webHidden/>
               </w:rPr>
-              <w:instrText xml:space="preserve"> PAGEREF _Toc403148096 \h </w:instrText>
+              <w:instrText xml:space="preserve"> PAGEREF _Toc403166133 \h </w:instrText>
+            </w:r>
+            <w:r>
+              <w:rPr>
+                <w:noProof/>
+                <w:webHidden/>
+              </w:rPr>
+            </w:r>
+            <w:r>
+              <w:rPr>
+                <w:noProof/>
+                <w:webHidden/>
+              </w:rPr>
+              <w:fldChar w:fldCharType="separate"/>
+            </w:r>
+            <w:r>
+              <w:rPr>
+                <w:noProof/>
+                <w:webHidden/>
+              </w:rPr>
+              <w:t>3</w:t>
+            </w:r>
+            <w:r>
+              <w:rPr>
+                <w:noProof/>
+                <w:webHidden/>
+              </w:rPr>
+              <w:fldChar w:fldCharType="end"/>
+            </w:r>
+          </w:hyperlink>
+        </w:p>
+        <w:p>
+          <w:pPr>
+            <w:pStyle w:val="TOC3"/>
+            <w:tabs>
+              <w:tab w:val="right" w:leader="dot" w:pos="9350"/>
+            </w:tabs>
+            <w:rPr>
+              <w:rFonts w:eastAsiaTheme="minorEastAsia"/>
+              <w:noProof/>
+              <w:lang w:eastAsia="en-CA"/>
+            </w:rPr>
+          </w:pPr>
+          <w:hyperlink w:anchor="_Toc403166134" w:history="1">
+            <w:r>
+              <w:rPr>
+                <w:rStyle w:val="Hyperlink"/>
+                <w:noProof/>
+              </w:rPr>
+              <w:t>Vendor Operator</w:t>
+            </w:r>
+            <w:r>
+              <w:rPr>
+                <w:noProof/>
+                <w:webHidden/>
+              </w:rPr>
+              <w:tab/>
+            </w:r>
+            <w:r>
+              <w:rPr>
+                <w:noProof/>
+                <w:webHidden/>
+              </w:rPr>
+              <w:fldChar w:fldCharType="begin"/>
+            </w:r>
+            <w:r>
+              <w:rPr>
+                <w:noProof/>
+                <w:webHidden/>
+              </w:rPr>
+              <w:instrText xml:space="preserve"> PAGEREF _Toc403166134 \h </w:instrText>
+            </w:r>
+            <w:r>
+              <w:rPr>
+                <w:noProof/>
+                <w:webHidden/>
+              </w:rPr>
+            </w:r>
+            <w:r>
+              <w:rPr>
+                <w:noProof/>
+                <w:webHidden/>
+              </w:rPr>
+              <w:fldChar w:fldCharType="separate"/>
+            </w:r>
+            <w:r>
+              <w:rPr>
+                <w:noProof/>
+                <w:webHidden/>
+              </w:rPr>
+              <w:t>3</w:t>
+            </w:r>
+            <w:r>
+              <w:rPr>
+                <w:noProof/>
+                <w:webHidden/>
+              </w:rPr>
+              <w:fldChar w:fldCharType="end"/>
+            </w:r>
+          </w:hyperlink>
+        </w:p>
+        <w:p>
+          <w:pPr>
+            <w:pStyle w:val="TOC3"/>
+            <w:tabs>
+              <w:tab w:val="right" w:leader="dot" w:pos="9350"/>
+            </w:tabs>
+            <w:rPr>
+              <w:rFonts w:eastAsiaTheme="minorEastAsia"/>
+              <w:noProof/>
+              <w:lang w:eastAsia="en-CA"/>
+            </w:rPr>
+          </w:pPr>
+          <w:hyperlink w:anchor="_Toc403166135" w:history="1">
+            <w:r>
+              <w:rPr>
+                <w:rStyle w:val="Hyperlink"/>
+                <w:noProof/>
+              </w:rPr>
+              <w:t>Login</w:t>
+            </w:r>
+            <w:r>
+              <w:rPr>
+                <w:noProof/>
+                <w:webHidden/>
+              </w:rPr>
+              <w:tab/>
+            </w:r>
+            <w:r>
+              <w:rPr>
+                <w:noProof/>
+                <w:webHidden/>
+              </w:rPr>
+              <w:fldChar w:fldCharType="begin"/>
+            </w:r>
+            <w:r>
+              <w:rPr>
+                <w:noProof/>
+                <w:webHidden/>
+              </w:rPr>
+              <w:instrText xml:space="preserve"> PAGEREF _Toc403166135 \h </w:instrText>
+            </w:r>
+            <w:r>
+              <w:rPr>
+                <w:noProof/>
+                <w:webHidden/>
+              </w:rPr>
+            </w:r>
+            <w:r>
+              <w:rPr>
+                <w:noProof/>
+                <w:webHidden/>
+              </w:rPr>
+              <w:fldChar w:fldCharType="separate"/>
+            </w:r>
+            <w:r>
+              <w:rPr>
+                <w:noProof/>
+                <w:webHidden/>
+              </w:rPr>
+              <w:t>3</w:t>
+            </w:r>
+            <w:r>
+              <w:rPr>
+                <w:noProof/>
+                <w:webHidden/>
+              </w:rPr>
+              <w:fldChar w:fldCharType="end"/>
+            </w:r>
+          </w:hyperlink>
+        </w:p>
+        <w:p>
+          <w:pPr>
+            <w:pStyle w:val="TOC3"/>
+            <w:tabs>
+              <w:tab w:val="right" w:leader="dot" w:pos="9350"/>
+            </w:tabs>
+            <w:rPr>
+              <w:rFonts w:eastAsiaTheme="minorEastAsia"/>
+              <w:noProof/>
+              <w:lang w:eastAsia="en-CA"/>
+            </w:rPr>
+          </w:pPr>
+          <w:hyperlink w:anchor="_Toc403166136" w:history="1">
+            <w:r>
+              <w:rPr>
+                <w:rStyle w:val="Hyperlink"/>
+                <w:noProof/>
+              </w:rPr>
+              <w:t>Vendor Manager Access Options</w:t>
+            </w:r>
+            <w:r>
+              <w:rPr>
+                <w:noProof/>
+                <w:webHidden/>
+              </w:rPr>
+              <w:tab/>
+            </w:r>
+            <w:r>
+              <w:rPr>
+                <w:noProof/>
+                <w:webHidden/>
+              </w:rPr>
+              <w:fldChar w:fldCharType="begin"/>
+            </w:r>
+            <w:r>
+              <w:rPr>
+                <w:noProof/>
+                <w:webHidden/>
+              </w:rPr>
+              <w:instrText xml:space="preserve"> PAGEREF _Toc403166136 \h </w:instrText>
             </w:r>
             <w:r>
               <w:rPr>
@@ -681,10 +1006,10 @@
             <w:rPr>
               <w:rFonts w:eastAsiaTheme="minorEastAsia"/>
               <w:noProof/>
-              <w:lang w:val="en-US" w:eastAsia="zh-CN"/>
+              <w:lang w:eastAsia="en-CA"/>
             </w:rPr>
           </w:pPr>
-          <w:hyperlink w:anchor="_Toc403148097" w:history="1">
+          <w:hyperlink w:anchor="_Toc403166137" w:history="1">
             <w:r>
               <w:rPr>
                 <w:rStyle w:val="Hyperlink"/>
@@ -711,7 +1036,7 @@
                 <w:noProof/>
                 <w:webHidden/>
               </w:rPr>
-              <w:instrText xml:space="preserve"> PAGEREF _Toc403148097 \h </w:instrText>
+              <w:instrText xml:space="preserve"> PAGEREF _Toc403166137 \h </w:instrText>
             </w:r>
             <w:r>
               <w:rPr>
@@ -731,7 +1056,7 @@
                 <w:noProof/>
                 <w:webHidden/>
               </w:rPr>
-              <w:t>3</w:t>
+              <w:t>4</w:t>
             </w:r>
             <w:r>
               <w:rPr>
@@ -751,10 +1076,10 @@
             <w:rPr>
               <w:rFonts w:eastAsiaTheme="minorEastAsia"/>
               <w:noProof/>
-              <w:lang w:val="en-US" w:eastAsia="zh-CN"/>
+              <w:lang w:eastAsia="en-CA"/>
             </w:rPr>
           </w:pPr>
-          <w:hyperlink w:anchor="_Toc403148098" w:history="1">
+          <w:hyperlink w:anchor="_Toc403166138" w:history="1">
             <w:r>
               <w:rPr>
                 <w:rStyle w:val="Hyperlink"/>
@@ -781,7 +1106,7 @@
                 <w:noProof/>
                 <w:webHidden/>
               </w:rPr>
-              <w:instrText xml:space="preserve"> PAGEREF _Toc403148098 \h </w:instrText>
+              <w:instrText xml:space="preserve"> PAGEREF _Toc403166138 \h </w:instrText>
             </w:r>
             <w:r>
               <w:rPr>
@@ -801,7 +1126,7 @@
                 <w:noProof/>
                 <w:webHidden/>
               </w:rPr>
-              <w:t>3</w:t>
+              <w:t>4</w:t>
             </w:r>
             <w:r>
               <w:rPr>
@@ -821,10 +1146,10 @@
             <w:rPr>
               <w:rFonts w:eastAsiaTheme="minorEastAsia"/>
               <w:noProof/>
-              <w:lang w:val="en-US" w:eastAsia="zh-CN"/>
+              <w:lang w:eastAsia="en-CA"/>
             </w:rPr>
           </w:pPr>
-          <w:hyperlink w:anchor="_Toc403148099" w:history="1">
+          <w:hyperlink w:anchor="_Toc403166139" w:history="1">
             <w:r>
               <w:rPr>
                 <w:rStyle w:val="Hyperlink"/>
@@ -851,7 +1176,7 @@
                 <w:noProof/>
                 <w:webHidden/>
               </w:rPr>
-              <w:instrText xml:space="preserve"> PAGEREF _Toc403148099 \h </w:instrText>
+              <w:instrText xml:space="preserve"> PAGEREF _Toc403166139 \h </w:instrText>
             </w:r>
             <w:r>
               <w:rPr>
@@ -871,7 +1196,7 @@
                 <w:noProof/>
                 <w:webHidden/>
               </w:rPr>
-              <w:t>4</w:t>
+              <w:t>5</w:t>
             </w:r>
             <w:r>
               <w:rPr>
@@ -891,10 +1216,10 @@
             <w:rPr>
               <w:rFonts w:eastAsiaTheme="minorEastAsia"/>
               <w:noProof/>
-              <w:lang w:val="en-US" w:eastAsia="zh-CN"/>
+              <w:lang w:eastAsia="en-CA"/>
             </w:rPr>
           </w:pPr>
-          <w:hyperlink w:anchor="_Toc403148100" w:history="1">
+          <w:hyperlink w:anchor="_Toc403166140" w:history="1">
             <w:r>
               <w:rPr>
                 <w:rStyle w:val="Hyperlink"/>
@@ -921,7 +1246,7 @@
                 <w:noProof/>
                 <w:webHidden/>
               </w:rPr>
-              <w:instrText xml:space="preserve"> PAGEREF _Toc403148100 \h </w:instrText>
+              <w:instrText xml:space="preserve"> PAGEREF _Toc403166140 \h </w:instrText>
             </w:r>
             <w:r>
               <w:rPr>
@@ -941,7 +1266,7 @@
                 <w:noProof/>
                 <w:webHidden/>
               </w:rPr>
-              <w:t>5</w:t>
+              <w:t>6</w:t>
             </w:r>
             <w:r>
               <w:rPr>
@@ -981,7 +1306,7 @@
       <w:pPr>
         <w:pStyle w:val="Heading1"/>
       </w:pPr>
-      <w:bookmarkStart w:id="1" w:name="_Toc403148095"/>
+      <w:bookmarkStart w:id="1" w:name="_Toc403166131"/>
       <w:r>
         <w:lastRenderedPageBreak/>
         <w:t>Purpose</w:t>
@@ -1120,82 +1445,225 @@
       <w:pPr>
         <w:pStyle w:val="Heading1"/>
       </w:pPr>
-      <w:bookmarkStart w:id="2" w:name="_Toc403148096"/>
+      <w:bookmarkStart w:id="2" w:name="_Toc403166132"/>
       <w:r>
         <w:lastRenderedPageBreak/>
         <w:t>Identifying Users</w:t>
       </w:r>
       <w:bookmarkEnd w:id="2"/>
     </w:p>
+    <w:p/>
     <w:p>
       <w:pPr>
         <w:pStyle w:val="Heading1"/>
       </w:pPr>
-      <w:bookmarkStart w:id="3" w:name="_Toc403148097"/>
-      <w:r>
-        <w:t>Viewing Orders</w:t>
+      <w:bookmarkStart w:id="3" w:name="_Toc403128905"/>
+      <w:bookmarkStart w:id="4" w:name="_Toc403166133"/>
+      <w:r>
+        <w:t>Viewing the Vendor Site</w:t>
       </w:r>
       <w:bookmarkEnd w:id="3"/>
-    </w:p>
-    <w:p>
-      <w:pPr>
-        <w:pStyle w:val="Heading1"/>
-      </w:pPr>
-      <w:bookmarkStart w:id="4" w:name="_Toc403148098"/>
-      <w:r>
-        <w:t>Managing Orders</w:t>
-      </w:r>
       <w:bookmarkEnd w:id="4"/>
     </w:p>
     <w:p>
       <w:r>
-        <w:t>Vender user will have an ability to manage orders. Once new order was registered on the system, vender user can confirm or reject the order. Once order is confirmed, vender will process the order and when the ordered food are ready, vender user can check the order as completed and system can send a notification message to ordered customer.</w:t>
-      </w:r>
-    </w:p>
-    <w:p>
-      <w:r>
-        <w:t>Confirm orders</w:t>
-      </w:r>
-    </w:p>
-    <w:p>
-      <w:r>
-        <w:t>Ve</w:t>
-      </w:r>
-      <w:r>
-        <w:t>nder user can confirm new order on order detail screen by clicking Confirm the order button.</w:t>
-      </w:r>
-      <w:r>
-        <w:t xml:space="preserve"> Once vender user confirm</w:t>
-      </w:r>
-      <w:r>
-        <w:t>s</w:t>
-      </w:r>
-      <w:r>
-        <w:t xml:space="preserve"> the order, order status in the server</w:t>
-      </w:r>
-      <w:r>
-        <w:t xml:space="preserve"> is</w:t>
-      </w:r>
-      <w:r>
-        <w:t xml:space="preserve"> updated to </w:t>
-      </w:r>
-      <w:proofErr w:type="gramStart"/>
-      <w:r>
-        <w:t>Under</w:t>
-      </w:r>
-      <w:proofErr w:type="gramEnd"/>
-      <w:r>
-        <w:t xml:space="preserve"> the processing.</w:t>
-      </w:r>
-    </w:p>
-    <w:p>
-      <w:pPr>
-        <w:keepNext/>
+        <w:t>Vendor staff are able to access the webpage version of this application to manage and view orders that are registered into the system.</w:t>
+      </w:r>
+    </w:p>
+    <w:p>
+      <w:pPr>
+        <w:pStyle w:val="Heading3"/>
+      </w:pPr>
+      <w:bookmarkStart w:id="5" w:name="_Toc403128906"/>
+      <w:bookmarkStart w:id="6" w:name="_Toc403166134"/>
+      <w:r>
+        <w:t>Vendor Operator</w:t>
+      </w:r>
+      <w:bookmarkEnd w:id="5"/>
+      <w:bookmarkEnd w:id="6"/>
+    </w:p>
+    <w:p>
+      <w:pPr>
+        <w:pStyle w:val="ListParagraph"/>
+        <w:numPr>
+          <w:ilvl w:val="0"/>
+          <w:numId w:val="19"/>
+        </w:numPr>
+      </w:pPr>
+      <w:r>
+        <w:t>Launch the webpage URL (http://54.213.167.5/COMP/Server/default.html).</w:t>
+      </w:r>
+    </w:p>
+    <w:p>
+      <w:pPr>
+        <w:pStyle w:val="ListParagraph"/>
+        <w:numPr>
+          <w:ilvl w:val="0"/>
+          <w:numId w:val="19"/>
+        </w:numPr>
+      </w:pPr>
+      <w:r>
+        <w:t>Login – select type, enter username and password.</w:t>
+      </w:r>
+    </w:p>
+    <w:p>
+      <w:pPr>
+        <w:pStyle w:val="ListParagraph"/>
+        <w:numPr>
+          <w:ilvl w:val="0"/>
+          <w:numId w:val="19"/>
+        </w:numPr>
+      </w:pPr>
+      <w:r>
+        <w:t>Depending on the user type, a page is displayed. For example, for a Vendor Operator, the Order List page is displayed.</w:t>
+      </w:r>
+    </w:p>
+    <w:p>
+      <w:pPr>
+        <w:ind w:firstLine="567"/>
       </w:pPr>
       <w:r>
         <w:rPr>
           <w:noProof/>
-          <w:lang w:val="en-US" w:eastAsia="zh-CN"/>
+          <w:lang w:eastAsia="en-CA"/>
+        </w:rPr>
+        <w:drawing>
+          <wp:inline distT="0" distB="0" distL="0" distR="0" wp14:anchorId="5797F0F8" wp14:editId="7B0446A9">
+            <wp:extent cx="5943600" cy="4224655"/>
+            <wp:effectExtent l="0" t="0" r="0" b="4445"/>
+            <wp:docPr id="7" name="Picture 7"/>
+            <wp:cNvGraphicFramePr>
+              <a:graphicFrameLocks xmlns:a="http://schemas.openxmlformats.org/drawingml/2006/main" noChangeAspect="1"/>
+            </wp:cNvGraphicFramePr>
+            <a:graphic xmlns:a="http://schemas.openxmlformats.org/drawingml/2006/main">
+              <a:graphicData uri="http://schemas.openxmlformats.org/drawingml/2006/picture">
+                <pic:pic xmlns:pic="http://schemas.openxmlformats.org/drawingml/2006/picture">
+                  <pic:nvPicPr>
+                    <pic:cNvPr id="1" name=""/>
+                    <pic:cNvPicPr/>
+                  </pic:nvPicPr>
+                  <pic:blipFill>
+                    <a:blip r:embed="rId8"/>
+                    <a:stretch>
+                      <a:fillRect/>
+                    </a:stretch>
+                  </pic:blipFill>
+                  <pic:spPr>
+                    <a:xfrm>
+                      <a:off x="0" y="0"/>
+                      <a:ext cx="5943600" cy="4224655"/>
+                    </a:xfrm>
+                    <a:prstGeom prst="rect">
+                      <a:avLst/>
+                    </a:prstGeom>
+                  </pic:spPr>
+                </pic:pic>
+              </a:graphicData>
+            </a:graphic>
+          </wp:inline>
+        </w:drawing>
+      </w:r>
+    </w:p>
+    <w:p>
+      <w:pPr>
+        <w:pStyle w:val="Heading3"/>
+      </w:pPr>
+      <w:bookmarkStart w:id="7" w:name="_Toc403128907"/>
+      <w:bookmarkStart w:id="8" w:name="_Toc403166135"/>
+      <w:r>
+        <w:t>Login</w:t>
+      </w:r>
+      <w:bookmarkEnd w:id="7"/>
+      <w:bookmarkEnd w:id="8"/>
+    </w:p>
+    <w:p>
+      <w:r>
+        <w:t>TBD</w:t>
+      </w:r>
+    </w:p>
+    <w:p>
+      <w:pPr>
+        <w:pStyle w:val="Heading3"/>
+      </w:pPr>
+      <w:bookmarkStart w:id="9" w:name="_Toc403128908"/>
+      <w:bookmarkStart w:id="10" w:name="_Toc403166136"/>
+      <w:r>
+        <w:t>Vendor Manager Access Options</w:t>
+      </w:r>
+      <w:bookmarkEnd w:id="9"/>
+      <w:bookmarkEnd w:id="10"/>
+    </w:p>
+    <w:p>
+      <w:r>
+        <w:t>TBD</w:t>
+      </w:r>
+    </w:p>
+    <w:p/>
+    <w:p>
+      <w:pPr>
+        <w:pStyle w:val="Heading1"/>
+      </w:pPr>
+      <w:bookmarkStart w:id="11" w:name="_Toc403166137"/>
+      <w:r>
+        <w:lastRenderedPageBreak/>
+        <w:t>Viewing Orders</w:t>
+      </w:r>
+      <w:bookmarkEnd w:id="11"/>
+    </w:p>
+    <w:p>
+      <w:pPr>
+        <w:pStyle w:val="Heading1"/>
+      </w:pPr>
+      <w:bookmarkStart w:id="12" w:name="_Toc403166138"/>
+      <w:r>
+        <w:t>Managing Orders</w:t>
+      </w:r>
+      <w:bookmarkEnd w:id="12"/>
+    </w:p>
+    <w:p>
+      <w:r>
+        <w:t>Vender user will have an ability to manage orders. Once new order was registered on the system, vender user can confirm or reject the order. Once order is confirmed, vender will process the order and when the ordered food are ready, vender user can check the order as completed and system can send a notification message to ordered customer.</w:t>
+      </w:r>
+    </w:p>
+    <w:p>
+      <w:r>
+        <w:t>Confirm orders</w:t>
+      </w:r>
+    </w:p>
+    <w:p>
+      <w:r>
+        <w:t>Ve</w:t>
+      </w:r>
+      <w:r>
+        <w:t>nder user can confirm new order on order detail screen by clicking Confirm the order button.</w:t>
+      </w:r>
+      <w:r>
+        <w:t xml:space="preserve"> Once vender user confirm</w:t>
+      </w:r>
+      <w:r>
+        <w:t>s</w:t>
+      </w:r>
+      <w:r>
+        <w:t xml:space="preserve"> the order, order status in the server</w:t>
+      </w:r>
+      <w:r>
+        <w:t xml:space="preserve"> is</w:t>
+      </w:r>
+      <w:r>
+        <w:t xml:space="preserve"> updated to </w:t>
+      </w:r>
+      <w:r>
+        <w:t>Under the processing.</w:t>
+      </w:r>
+    </w:p>
+    <w:p>
+      <w:pPr>
+        <w:keepNext/>
+      </w:pPr>
+      <w:r>
+        <w:rPr>
+          <w:noProof/>
+          <w:lang w:eastAsia="en-CA"/>
         </w:rPr>
         <w:drawing>
           <wp:inline distT="0" distB="0" distL="0" distR="0" wp14:anchorId="1C90F750" wp14:editId="54995BB0">
@@ -1255,54 +1723,42 @@
       <w:r>
         <w:t xml:space="preserve">Figure </w:t>
       </w:r>
-      <w:r>
-        <w:fldChar w:fldCharType="begin"/>
-      </w:r>
-      <w:r>
-        <w:instrText xml:space="preserve"> SEQ Figure \* ARABIC </w:instrText>
-      </w:r>
-      <w:r>
-        <w:fldChar w:fldCharType="separate"/>
-      </w:r>
+      <w:fldSimple w:instr=" SEQ Figure \* ARABIC ">
+        <w:r>
+          <w:rPr>
+            <w:noProof/>
+          </w:rPr>
+          <w:t>1</w:t>
+        </w:r>
+      </w:fldSimple>
+      <w:r>
+        <w:t xml:space="preserve"> Order confirmation</w:t>
+      </w:r>
+    </w:p>
+    <w:p/>
+    <w:p/>
+    <w:p>
+      <w:r>
+        <w:lastRenderedPageBreak/>
+        <w:t>Reject orders</w:t>
+      </w:r>
+    </w:p>
+    <w:p>
+      <w:r>
+        <w:t>Vendor user can reject new order on order detail screen by clicking Reject the order button.</w:t>
+      </w:r>
+      <w:r>
+        <w:t xml:space="preserve"> Once vender user rejects the order, order status in the server is updated to ‘Rejected’.</w:t>
+      </w:r>
+    </w:p>
+    <w:p>
+      <w:pPr>
+        <w:keepNext/>
+      </w:pPr>
       <w:r>
         <w:rPr>
           <w:noProof/>
-        </w:rPr>
-        <w:t>1</w:t>
-      </w:r>
-      <w:r>
-        <w:rPr>
-          <w:noProof/>
-        </w:rPr>
-        <w:fldChar w:fldCharType="end"/>
-      </w:r>
-      <w:r>
-        <w:t xml:space="preserve"> Order confirmation</w:t>
-      </w:r>
-    </w:p>
-    <w:p/>
-    <w:p/>
-    <w:p>
-      <w:r>
-        <w:t>Reject orders</w:t>
-      </w:r>
-    </w:p>
-    <w:p>
-      <w:r>
-        <w:t>Vendor user can reject new order on order detail screen by clicking Reject the order button.</w:t>
-      </w:r>
-      <w:r>
-        <w:t xml:space="preserve"> Once vender user rejects the order, order status in the server is updated to ‘Rejected’.</w:t>
-      </w:r>
-    </w:p>
-    <w:p>
-      <w:pPr>
-        <w:keepNext/>
-      </w:pPr>
-      <w:r>
-        <w:rPr>
-          <w:noProof/>
-          <w:lang w:val="en-US" w:eastAsia="zh-CN"/>
+          <w:lang w:eastAsia="en-CA"/>
         </w:rPr>
         <w:drawing>
           <wp:inline distT="0" distB="0" distL="0" distR="0" wp14:anchorId="7BB62FC9" wp14:editId="556B18D8">
@@ -1362,27 +1818,14 @@
       <w:r>
         <w:t xml:space="preserve">Figure </w:t>
       </w:r>
-      <w:r>
-        <w:fldChar w:fldCharType="begin"/>
-      </w:r>
-      <w:r>
-        <w:instrText xml:space="preserve"> SEQ Figure \* ARABIC </w:instrText>
-      </w:r>
-      <w:r>
-        <w:fldChar w:fldCharType="separate"/>
-      </w:r>
-      <w:r>
-        <w:rPr>
-          <w:noProof/>
-        </w:rPr>
-        <w:t>2</w:t>
-      </w:r>
-      <w:r>
-        <w:rPr>
-          <w:noProof/>
-        </w:rPr>
-        <w:fldChar w:fldCharType="end"/>
-      </w:r>
+      <w:fldSimple w:instr=" SEQ Figure \* ARABIC ">
+        <w:r>
+          <w:rPr>
+            <w:noProof/>
+          </w:rPr>
+          <w:t>2</w:t>
+        </w:r>
+      </w:fldSimple>
       <w:r>
         <w:t xml:space="preserve"> Order Rejection</w:t>
       </w:r>
@@ -1391,11 +1834,11 @@
       <w:pPr>
         <w:pStyle w:val="Heading1"/>
       </w:pPr>
-      <w:bookmarkStart w:id="5" w:name="_Toc403148099"/>
+      <w:bookmarkStart w:id="13" w:name="_Toc403166139"/>
       <w:r>
         <w:t>Sending Updates</w:t>
       </w:r>
-      <w:bookmarkEnd w:id="5"/>
+      <w:bookmarkEnd w:id="13"/>
     </w:p>
     <w:p>
       <w:pPr>
@@ -1414,12 +1857,12 @@
       <w:pPr>
         <w:pStyle w:val="Heading1"/>
       </w:pPr>
-      <w:bookmarkStart w:id="6" w:name="_Toc403148100"/>
+      <w:bookmarkStart w:id="14" w:name="_Toc403166140"/>
       <w:r>
         <w:lastRenderedPageBreak/>
         <w:t>Viewing Order Detail</w:t>
       </w:r>
-      <w:bookmarkEnd w:id="6"/>
+      <w:bookmarkEnd w:id="14"/>
     </w:p>
     <w:p>
       <w:pPr>
@@ -1464,7 +1907,7 @@
       <w:r>
         <w:rPr>
           <w:noProof/>
-          <w:lang w:val="en-US" w:eastAsia="zh-CN"/>
+          <w:lang w:eastAsia="en-CA"/>
         </w:rPr>
         <w:drawing>
           <wp:inline distT="0" distB="0" distL="0" distR="0" wp14:anchorId="59A80E6A" wp14:editId="1F3DD738">
@@ -1544,7 +1987,7 @@
       <w:r>
         <w:rPr>
           <w:noProof/>
-          <w:lang w:val="en-US" w:eastAsia="zh-CN"/>
+          <w:lang w:eastAsia="en-CA"/>
         </w:rPr>
         <w:lastRenderedPageBreak/>
         <w:drawing>
@@ -1677,7 +2120,7 @@
 </file>
 
 <file path=word/endnotes.xml><?xml version="1.0" encoding="utf-8"?>
-<w:endnotes xmlns:wpc="http://schemas.microsoft.com/office/word/2010/wordprocessingCanvas" xmlns:mc="http://schemas.openxmlformats.org/markup-compatibility/2006" xmlns:o="urn:schemas-microsoft-com:office:office" xmlns:r="http://schemas.openxmlformats.org/officeDocument/2006/relationships" xmlns:m="http://schemas.openxmlformats.org/officeDocument/2006/math" xmlns:v="urn:schemas-microsoft-com:vml" xmlns:wp14="http://schemas.microsoft.com/office/word/2010/wordprocessingDrawing" xmlns:wp="http://schemas.openxmlformats.org/drawingml/2006/wordprocessingDrawing" xmlns:w10="urn:schemas-microsoft-com:office:word" xmlns:w="http://schemas.openxmlformats.org/wordprocessingml/2006/main" xmlns:w14="http://schemas.microsoft.com/office/word/2010/wordml" xmlns:wpg="http://schemas.microsoft.com/office/word/2010/wordprocessingGroup" xmlns:wpi="http://schemas.microsoft.com/office/word/2010/wordprocessingInk" xmlns:wne="http://schemas.microsoft.com/office/word/2006/wordml" xmlns:wps="http://schemas.microsoft.com/office/word/2010/wordprocessingShape" mc:Ignorable="w14 wp14">
+<w:endnotes xmlns:wpc="http://schemas.microsoft.com/office/word/2010/wordprocessingCanvas" xmlns:mc="http://schemas.openxmlformats.org/markup-compatibility/2006" xmlns:o="urn:schemas-microsoft-com:office:office" xmlns:r="http://schemas.openxmlformats.org/officeDocument/2006/relationships" xmlns:m="http://schemas.openxmlformats.org/officeDocument/2006/math" xmlns:v="urn:schemas-microsoft-com:vml" xmlns:wp14="http://schemas.microsoft.com/office/word/2010/wordprocessingDrawing" xmlns:wp="http://schemas.openxmlformats.org/drawingml/2006/wordprocessingDrawing" xmlns:w10="urn:schemas-microsoft-com:office:word" xmlns:w="http://schemas.openxmlformats.org/wordprocessingml/2006/main" xmlns:w14="http://schemas.microsoft.com/office/word/2010/wordml" xmlns:w15="http://schemas.microsoft.com/office/word/2012/wordml" xmlns:wpg="http://schemas.microsoft.com/office/word/2010/wordprocessingGroup" xmlns:wpi="http://schemas.microsoft.com/office/word/2010/wordprocessingInk" xmlns:wne="http://schemas.microsoft.com/office/word/2006/wordml" xmlns:wps="http://schemas.microsoft.com/office/word/2010/wordprocessingShape" mc:Ignorable="w14 w15 wp14">
   <w:endnote w:type="separator" w:id="-1">
     <w:p>
       <w:pPr>
@@ -1702,7 +2145,7 @@
 </file>
 
 <file path=word/footer1.xml><?xml version="1.0" encoding="utf-8"?>
-<w:ftr xmlns:wpc="http://schemas.microsoft.com/office/word/2010/wordprocessingCanvas" xmlns:mc="http://schemas.openxmlformats.org/markup-compatibility/2006" xmlns:o="urn:schemas-microsoft-com:office:office" xmlns:r="http://schemas.openxmlformats.org/officeDocument/2006/relationships" xmlns:m="http://schemas.openxmlformats.org/officeDocument/2006/math" xmlns:v="urn:schemas-microsoft-com:vml" xmlns:wp14="http://schemas.microsoft.com/office/word/2010/wordprocessingDrawing" xmlns:wp="http://schemas.openxmlformats.org/drawingml/2006/wordprocessingDrawing" xmlns:w10="urn:schemas-microsoft-com:office:word" xmlns:w="http://schemas.openxmlformats.org/wordprocessingml/2006/main" xmlns:w14="http://schemas.microsoft.com/office/word/2010/wordml" xmlns:wpg="http://schemas.microsoft.com/office/word/2010/wordprocessingGroup" xmlns:wpi="http://schemas.microsoft.com/office/word/2010/wordprocessingInk" xmlns:wne="http://schemas.microsoft.com/office/word/2006/wordml" xmlns:wps="http://schemas.microsoft.com/office/word/2010/wordprocessingShape" mc:Ignorable="w14 wp14">
+<w:ftr xmlns:wpc="http://schemas.microsoft.com/office/word/2010/wordprocessingCanvas" xmlns:mc="http://schemas.openxmlformats.org/markup-compatibility/2006" xmlns:o="urn:schemas-microsoft-com:office:office" xmlns:r="http://schemas.openxmlformats.org/officeDocument/2006/relationships" xmlns:m="http://schemas.openxmlformats.org/officeDocument/2006/math" xmlns:v="urn:schemas-microsoft-com:vml" xmlns:wp14="http://schemas.microsoft.com/office/word/2010/wordprocessingDrawing" xmlns:wp="http://schemas.openxmlformats.org/drawingml/2006/wordprocessingDrawing" xmlns:w10="urn:schemas-microsoft-com:office:word" xmlns:w="http://schemas.openxmlformats.org/wordprocessingml/2006/main" xmlns:w14="http://schemas.microsoft.com/office/word/2010/wordml" xmlns:w15="http://schemas.microsoft.com/office/word/2012/wordml" xmlns:wpg="http://schemas.microsoft.com/office/word/2010/wordprocessingGroup" xmlns:wpi="http://schemas.microsoft.com/office/word/2010/wordprocessingInk" xmlns:wne="http://schemas.microsoft.com/office/word/2006/wordml" xmlns:wps="http://schemas.microsoft.com/office/word/2010/wordprocessingShape" mc:Ignorable="w14 w15 wp14">
   <w:sdt>
     <w:sdtPr>
       <w:id w:val="-195628592"/>
@@ -1762,7 +2205,7 @@
                 <w:bCs/>
                 <w:noProof/>
               </w:rPr>
-              <w:t>1</w:t>
+              <w:t>3</w:t>
             </w:r>
             <w:r>
               <w:rPr>
@@ -1807,7 +2250,7 @@
                 <w:bCs/>
                 <w:noProof/>
               </w:rPr>
-              <w:t>6</w:t>
+              <w:t>7</w:t>
             </w:r>
             <w:r>
               <w:rPr>
@@ -1832,7 +2275,7 @@
 </file>
 
 <file path=word/footnotes.xml><?xml version="1.0" encoding="utf-8"?>
-<w:footnotes xmlns:wpc="http://schemas.microsoft.com/office/word/2010/wordprocessingCanvas" xmlns:mc="http://schemas.openxmlformats.org/markup-compatibility/2006" xmlns:o="urn:schemas-microsoft-com:office:office" xmlns:r="http://schemas.openxmlformats.org/officeDocument/2006/relationships" xmlns:m="http://schemas.openxmlformats.org/officeDocument/2006/math" xmlns:v="urn:schemas-microsoft-com:vml" xmlns:wp14="http://schemas.microsoft.com/office/word/2010/wordprocessingDrawing" xmlns:wp="http://schemas.openxmlformats.org/drawingml/2006/wordprocessingDrawing" xmlns:w10="urn:schemas-microsoft-com:office:word" xmlns:w="http://schemas.openxmlformats.org/wordprocessingml/2006/main" xmlns:w14="http://schemas.microsoft.com/office/word/2010/wordml" xmlns:wpg="http://schemas.microsoft.com/office/word/2010/wordprocessingGroup" xmlns:wpi="http://schemas.microsoft.com/office/word/2010/wordprocessingInk" xmlns:wne="http://schemas.microsoft.com/office/word/2006/wordml" xmlns:wps="http://schemas.microsoft.com/office/word/2010/wordprocessingShape" mc:Ignorable="w14 wp14">
+<w:footnotes xmlns:wpc="http://schemas.microsoft.com/office/word/2010/wordprocessingCanvas" xmlns:mc="http://schemas.openxmlformats.org/markup-compatibility/2006" xmlns:o="urn:schemas-microsoft-com:office:office" xmlns:r="http://schemas.openxmlformats.org/officeDocument/2006/relationships" xmlns:m="http://schemas.openxmlformats.org/officeDocument/2006/math" xmlns:v="urn:schemas-microsoft-com:vml" xmlns:wp14="http://schemas.microsoft.com/office/word/2010/wordprocessingDrawing" xmlns:wp="http://schemas.openxmlformats.org/drawingml/2006/wordprocessingDrawing" xmlns:w10="urn:schemas-microsoft-com:office:word" xmlns:w="http://schemas.openxmlformats.org/wordprocessingml/2006/main" xmlns:w14="http://schemas.microsoft.com/office/word/2010/wordml" xmlns:w15="http://schemas.microsoft.com/office/word/2012/wordml" xmlns:wpg="http://schemas.microsoft.com/office/word/2010/wordprocessingGroup" xmlns:wpi="http://schemas.microsoft.com/office/word/2010/wordprocessingInk" xmlns:wne="http://schemas.microsoft.com/office/word/2006/wordml" xmlns:wps="http://schemas.microsoft.com/office/word/2010/wordprocessingShape" mc:Ignorable="w14 w15 wp14">
   <w:footnote w:type="separator" w:id="-1">
     <w:p>
       <w:pPr>
@@ -1857,7 +2300,7 @@
 </file>
 
 <file path=word/header1.xml><?xml version="1.0" encoding="utf-8"?>
-<w:hdr xmlns:wpc="http://schemas.microsoft.com/office/word/2010/wordprocessingCanvas" xmlns:mc="http://schemas.openxmlformats.org/markup-compatibility/2006" xmlns:o="urn:schemas-microsoft-com:office:office" xmlns:r="http://schemas.openxmlformats.org/officeDocument/2006/relationships" xmlns:m="http://schemas.openxmlformats.org/officeDocument/2006/math" xmlns:v="urn:schemas-microsoft-com:vml" xmlns:wp14="http://schemas.microsoft.com/office/word/2010/wordprocessingDrawing" xmlns:wp="http://schemas.openxmlformats.org/drawingml/2006/wordprocessingDrawing" xmlns:w10="urn:schemas-microsoft-com:office:word" xmlns:w="http://schemas.openxmlformats.org/wordprocessingml/2006/main" xmlns:w14="http://schemas.microsoft.com/office/word/2010/wordml" xmlns:wpg="http://schemas.microsoft.com/office/word/2010/wordprocessingGroup" xmlns:wpi="http://schemas.microsoft.com/office/word/2010/wordprocessingInk" xmlns:wne="http://schemas.microsoft.com/office/word/2006/wordml" xmlns:wps="http://schemas.microsoft.com/office/word/2010/wordprocessingShape" mc:Ignorable="w14 wp14">
+<w:hdr xmlns:wpc="http://schemas.microsoft.com/office/word/2010/wordprocessingCanvas" xmlns:mc="http://schemas.openxmlformats.org/markup-compatibility/2006" xmlns:o="urn:schemas-microsoft-com:office:office" xmlns:r="http://schemas.openxmlformats.org/officeDocument/2006/relationships" xmlns:m="http://schemas.openxmlformats.org/officeDocument/2006/math" xmlns:v="urn:schemas-microsoft-com:vml" xmlns:wp14="http://schemas.microsoft.com/office/word/2010/wordprocessingDrawing" xmlns:wp="http://schemas.openxmlformats.org/drawingml/2006/wordprocessingDrawing" xmlns:w10="urn:schemas-microsoft-com:office:word" xmlns:w="http://schemas.openxmlformats.org/wordprocessingml/2006/main" xmlns:w14="http://schemas.microsoft.com/office/word/2010/wordml" xmlns:w15="http://schemas.microsoft.com/office/word/2012/wordml" xmlns:wpg="http://schemas.microsoft.com/office/word/2010/wordprocessingGroup" xmlns:wpi="http://schemas.microsoft.com/office/word/2010/wordprocessingInk" xmlns:wne="http://schemas.microsoft.com/office/word/2006/wordml" xmlns:wps="http://schemas.microsoft.com/office/word/2010/wordprocessingShape" mc:Ignorable="w14 w15 wp14">
   <w:p>
     <w:pPr>
       <w:pStyle w:val="Header"/>
@@ -1877,7 +2320,7 @@
 </file>
 
 <file path=word/numbering.xml><?xml version="1.0" encoding="utf-8"?>
-<w:numbering xmlns:wpc="http://schemas.microsoft.com/office/word/2010/wordprocessingCanvas" xmlns:mc="http://schemas.openxmlformats.org/markup-compatibility/2006" xmlns:o="urn:schemas-microsoft-com:office:office" xmlns:r="http://schemas.openxmlformats.org/officeDocument/2006/relationships" xmlns:m="http://schemas.openxmlformats.org/officeDocument/2006/math" xmlns:v="urn:schemas-microsoft-com:vml" xmlns:wp14="http://schemas.microsoft.com/office/word/2010/wordprocessingDrawing" xmlns:wp="http://schemas.openxmlformats.org/drawingml/2006/wordprocessingDrawing" xmlns:w10="urn:schemas-microsoft-com:office:word" xmlns:w="http://schemas.openxmlformats.org/wordprocessingml/2006/main" xmlns:w14="http://schemas.microsoft.com/office/word/2010/wordml" xmlns:wpg="http://schemas.microsoft.com/office/word/2010/wordprocessingGroup" xmlns:wpi="http://schemas.microsoft.com/office/word/2010/wordprocessingInk" xmlns:wne="http://schemas.microsoft.com/office/word/2006/wordml" xmlns:wps="http://schemas.microsoft.com/office/word/2010/wordprocessingShape" mc:Ignorable="w14 wp14">
+<w:numbering xmlns:wpc="http://schemas.microsoft.com/office/word/2010/wordprocessingCanvas" xmlns:mc="http://schemas.openxmlformats.org/markup-compatibility/2006" xmlns:o="urn:schemas-microsoft-com:office:office" xmlns:r="http://schemas.openxmlformats.org/officeDocument/2006/relationships" xmlns:m="http://schemas.openxmlformats.org/officeDocument/2006/math" xmlns:v="urn:schemas-microsoft-com:vml" xmlns:wp14="http://schemas.microsoft.com/office/word/2010/wordprocessingDrawing" xmlns:wp="http://schemas.openxmlformats.org/drawingml/2006/wordprocessingDrawing" xmlns:w10="urn:schemas-microsoft-com:office:word" xmlns:w="http://schemas.openxmlformats.org/wordprocessingml/2006/main" xmlns:w14="http://schemas.microsoft.com/office/word/2010/wordml" xmlns:w15="http://schemas.microsoft.com/office/word/2012/wordml" xmlns:wpg="http://schemas.microsoft.com/office/word/2010/wordprocessingGroup" xmlns:wpi="http://schemas.microsoft.com/office/word/2010/wordprocessingInk" xmlns:wne="http://schemas.microsoft.com/office/word/2006/wordml" xmlns:wps="http://schemas.microsoft.com/office/word/2010/wordprocessingShape" mc:Ignorable="w14 w15 wp14">
   <w:abstractNum w:abstractNumId="0">
     <w:nsid w:val="1421697C"/>
     <w:multiLevelType w:val="hybridMultilevel"/>
@@ -2821,6 +3264,98 @@
     </w:lvl>
   </w:abstractNum>
   <w:abstractNum w:abstractNumId="9">
+    <w:nsid w:val="4BA536BB"/>
+    <w:multiLevelType w:val="hybridMultilevel"/>
+    <w:tmpl w:val="4E44108E"/>
+    <w:lvl w:ilvl="0" w:tplc="664ABBFE">
+      <w:start w:val="1"/>
+      <w:numFmt w:val="decimal"/>
+      <w:lvlText w:val="%1."/>
+      <w:lvlJc w:val="left"/>
+      <w:pPr>
+        <w:ind w:left="720" w:hanging="360"/>
+      </w:pPr>
+      <w:rPr>
+        <w:rFonts w:asciiTheme="minorHAnsi" w:eastAsiaTheme="minorHAnsi" w:hAnsiTheme="minorHAnsi" w:cstheme="minorBidi"/>
+      </w:rPr>
+    </w:lvl>
+    <w:lvl w:ilvl="1" w:tplc="10090001">
+      <w:start w:val="1"/>
+      <w:numFmt w:val="bullet"/>
+      <w:lvlText w:val=""/>
+      <w:lvlJc w:val="left"/>
+      <w:pPr>
+        <w:ind w:left="1440" w:hanging="360"/>
+      </w:pPr>
+      <w:rPr>
+        <w:rFonts w:ascii="Symbol" w:hAnsi="Symbol" w:hint="default"/>
+      </w:rPr>
+    </w:lvl>
+    <w:lvl w:ilvl="2" w:tplc="1009001B">
+      <w:start w:val="1"/>
+      <w:numFmt w:val="lowerRoman"/>
+      <w:lvlText w:val="%3."/>
+      <w:lvlJc w:val="right"/>
+      <w:pPr>
+        <w:ind w:left="2160" w:hanging="180"/>
+      </w:pPr>
+    </w:lvl>
+    <w:lvl w:ilvl="3" w:tplc="1009000F" w:tentative="1">
+      <w:start w:val="1"/>
+      <w:numFmt w:val="decimal"/>
+      <w:lvlText w:val="%4."/>
+      <w:lvlJc w:val="left"/>
+      <w:pPr>
+        <w:ind w:left="2880" w:hanging="360"/>
+      </w:pPr>
+    </w:lvl>
+    <w:lvl w:ilvl="4" w:tplc="10090019" w:tentative="1">
+      <w:start w:val="1"/>
+      <w:numFmt w:val="lowerLetter"/>
+      <w:lvlText w:val="%5."/>
+      <w:lvlJc w:val="left"/>
+      <w:pPr>
+        <w:ind w:left="3600" w:hanging="360"/>
+      </w:pPr>
+    </w:lvl>
+    <w:lvl w:ilvl="5" w:tplc="1009001B" w:tentative="1">
+      <w:start w:val="1"/>
+      <w:numFmt w:val="lowerRoman"/>
+      <w:lvlText w:val="%6."/>
+      <w:lvlJc w:val="right"/>
+      <w:pPr>
+        <w:ind w:left="4320" w:hanging="180"/>
+      </w:pPr>
+    </w:lvl>
+    <w:lvl w:ilvl="6" w:tplc="1009000F" w:tentative="1">
+      <w:start w:val="1"/>
+      <w:numFmt w:val="decimal"/>
+      <w:lvlText w:val="%7."/>
+      <w:lvlJc w:val="left"/>
+      <w:pPr>
+        <w:ind w:left="5040" w:hanging="360"/>
+      </w:pPr>
+    </w:lvl>
+    <w:lvl w:ilvl="7" w:tplc="10090019" w:tentative="1">
+      <w:start w:val="1"/>
+      <w:numFmt w:val="lowerLetter"/>
+      <w:lvlText w:val="%8."/>
+      <w:lvlJc w:val="left"/>
+      <w:pPr>
+        <w:ind w:left="5760" w:hanging="360"/>
+      </w:pPr>
+    </w:lvl>
+    <w:lvl w:ilvl="8" w:tplc="1009001B" w:tentative="1">
+      <w:start w:val="1"/>
+      <w:numFmt w:val="lowerRoman"/>
+      <w:lvlText w:val="%9."/>
+      <w:lvlJc w:val="right"/>
+      <w:pPr>
+        <w:ind w:left="6480" w:hanging="180"/>
+      </w:pPr>
+    </w:lvl>
+  </w:abstractNum>
+  <w:abstractNum w:abstractNumId="10">
     <w:nsid w:val="50F93124"/>
     <w:multiLevelType w:val="hybridMultilevel"/>
     <w:tmpl w:val="EDE04570"/>
@@ -2906,7 +3441,7 @@
       </w:pPr>
     </w:lvl>
   </w:abstractNum>
-  <w:abstractNum w:abstractNumId="10">
+  <w:abstractNum w:abstractNumId="11">
     <w:nsid w:val="59C1781E"/>
     <w:multiLevelType w:val="hybridMultilevel"/>
     <w:tmpl w:val="565C9252"/>
@@ -2995,7 +3530,7 @@
       </w:pPr>
     </w:lvl>
   </w:abstractNum>
-  <w:abstractNum w:abstractNumId="11">
+  <w:abstractNum w:abstractNumId="12">
     <w:nsid w:val="5DA1229A"/>
     <w:multiLevelType w:val="hybridMultilevel"/>
     <w:tmpl w:val="4BE4CA26"/>
@@ -3081,7 +3616,7 @@
       </w:pPr>
     </w:lvl>
   </w:abstractNum>
-  <w:abstractNum w:abstractNumId="12">
+  <w:abstractNum w:abstractNumId="13">
     <w:nsid w:val="617A58D7"/>
     <w:multiLevelType w:val="hybridMultilevel"/>
     <w:tmpl w:val="F814CDE0"/>
@@ -3194,7 +3729,7 @@
       </w:rPr>
     </w:lvl>
   </w:abstractNum>
-  <w:abstractNum w:abstractNumId="13">
+  <w:abstractNum w:abstractNumId="14">
     <w:nsid w:val="66854F5D"/>
     <w:multiLevelType w:val="hybridMultilevel"/>
     <w:tmpl w:val="4DBA5528"/>
@@ -3286,7 +3821,7 @@
       </w:pPr>
     </w:lvl>
   </w:abstractNum>
-  <w:abstractNum w:abstractNumId="14">
+  <w:abstractNum w:abstractNumId="15">
     <w:nsid w:val="6DD558C3"/>
     <w:multiLevelType w:val="hybridMultilevel"/>
     <w:tmpl w:val="071E7FA4"/>
@@ -3375,7 +3910,7 @@
       </w:pPr>
     </w:lvl>
   </w:abstractNum>
-  <w:abstractNum w:abstractNumId="15">
+  <w:abstractNum w:abstractNumId="16">
     <w:nsid w:val="71D67ACB"/>
     <w:multiLevelType w:val="hybridMultilevel"/>
     <w:tmpl w:val="570614EA"/>
@@ -3467,7 +4002,7 @@
       </w:pPr>
     </w:lvl>
   </w:abstractNum>
-  <w:abstractNum w:abstractNumId="16">
+  <w:abstractNum w:abstractNumId="17">
     <w:nsid w:val="753C51BB"/>
     <w:multiLevelType w:val="hybridMultilevel"/>
     <w:tmpl w:val="651EB68E"/>
@@ -3556,7 +4091,7 @@
       </w:pPr>
     </w:lvl>
   </w:abstractNum>
-  <w:abstractNum w:abstractNumId="17">
+  <w:abstractNum w:abstractNumId="18">
     <w:nsid w:val="7B1E75F3"/>
     <w:multiLevelType w:val="hybridMultilevel"/>
     <w:tmpl w:val="B75EFE8E"/>
@@ -3649,13 +4184,13 @@
     <w:abstractNumId w:val="5"/>
   </w:num>
   <w:num w:numId="2">
-    <w:abstractNumId w:val="10"/>
+    <w:abstractNumId w:val="11"/>
   </w:num>
   <w:num w:numId="3">
     <w:abstractNumId w:val="3"/>
   </w:num>
   <w:num w:numId="4">
-    <w:abstractNumId w:val="17"/>
+    <w:abstractNumId w:val="18"/>
   </w:num>
   <w:num w:numId="5">
     <w:abstractNumId w:val="7"/>
@@ -3673,37 +4208,40 @@
     <w:abstractNumId w:val="6"/>
   </w:num>
   <w:num w:numId="10">
-    <w:abstractNumId w:val="9"/>
+    <w:abstractNumId w:val="10"/>
   </w:num>
   <w:num w:numId="11">
-    <w:abstractNumId w:val="16"/>
+    <w:abstractNumId w:val="17"/>
   </w:num>
   <w:num w:numId="12">
-    <w:abstractNumId w:val="11"/>
+    <w:abstractNumId w:val="12"/>
   </w:num>
   <w:num w:numId="13">
     <w:abstractNumId w:val="2"/>
   </w:num>
   <w:num w:numId="14">
-    <w:abstractNumId w:val="14"/>
+    <w:abstractNumId w:val="15"/>
   </w:num>
   <w:num w:numId="15">
     <w:abstractNumId w:val="8"/>
   </w:num>
   <w:num w:numId="16">
-    <w:abstractNumId w:val="12"/>
+    <w:abstractNumId w:val="13"/>
   </w:num>
   <w:num w:numId="17">
-    <w:abstractNumId w:val="13"/>
+    <w:abstractNumId w:val="14"/>
   </w:num>
   <w:num w:numId="18">
-    <w:abstractNumId w:val="15"/>
+    <w:abstractNumId w:val="16"/>
+  </w:num>
+  <w:num w:numId="19">
+    <w:abstractNumId w:val="9"/>
   </w:num>
 </w:numbering>
 </file>
 
 <file path=word/styles.xml><?xml version="1.0" encoding="utf-8"?>
-<w:styles xmlns:mc="http://schemas.openxmlformats.org/markup-compatibility/2006" xmlns:r="http://schemas.openxmlformats.org/officeDocument/2006/relationships" xmlns:w="http://schemas.openxmlformats.org/wordprocessingml/2006/main" xmlns:w14="http://schemas.microsoft.com/office/word/2010/wordml" mc:Ignorable="w14">
+<w:styles xmlns:mc="http://schemas.openxmlformats.org/markup-compatibility/2006" xmlns:r="http://schemas.openxmlformats.org/officeDocument/2006/relationships" xmlns:w="http://schemas.openxmlformats.org/wordprocessingml/2006/main" xmlns:w14="http://schemas.microsoft.com/office/word/2010/wordml" xmlns:w15="http://schemas.microsoft.com/office/word/2012/wordml" mc:Ignorable="w14 w15">
   <w:docDefaults>
     <w:rPrDefault>
       <w:rPr>
@@ -3719,631 +4257,378 @@
       </w:pPr>
     </w:pPrDefault>
   </w:docDefaults>
-  <w:latentStyles w:defLockedState="0" w:defUIPriority="99" w:defSemiHidden="1" w:defUnhideWhenUsed="1" w:defQFormat="0" w:count="267">
-    <w:lsdException w:name="Normal" w:semiHidden="0" w:uiPriority="0" w:unhideWhenUsed="0" w:qFormat="1"/>
-    <w:lsdException w:name="heading 1" w:semiHidden="0" w:uiPriority="9" w:unhideWhenUsed="0" w:qFormat="1"/>
-    <w:lsdException w:name="heading 2" w:uiPriority="9" w:qFormat="1"/>
-    <w:lsdException w:name="heading 3" w:uiPriority="9" w:qFormat="1"/>
-    <w:lsdException w:name="heading 4" w:uiPriority="9" w:qFormat="1"/>
-    <w:lsdException w:name="heading 5" w:uiPriority="9" w:qFormat="1"/>
-    <w:lsdException w:name="heading 6" w:uiPriority="9" w:qFormat="1"/>
-    <w:lsdException w:name="heading 7" w:uiPriority="9" w:qFormat="1"/>
-    <w:lsdException w:name="heading 8" w:uiPriority="9" w:qFormat="1"/>
-    <w:lsdException w:name="heading 9" w:uiPriority="9" w:qFormat="1"/>
-    <w:lsdException w:name="toc 1" w:uiPriority="39"/>
-    <w:lsdException w:name="toc 2" w:uiPriority="39"/>
-    <w:lsdException w:name="toc 3" w:uiPriority="39"/>
-    <w:lsdException w:name="toc 4" w:uiPriority="39"/>
-    <w:lsdException w:name="toc 5" w:uiPriority="39"/>
-    <w:lsdException w:name="toc 6" w:uiPriority="39"/>
-    <w:lsdException w:name="toc 7" w:uiPriority="39"/>
-    <w:lsdException w:name="toc 8" w:uiPriority="39"/>
-    <w:lsdException w:name="toc 9" w:uiPriority="39"/>
-    <w:lsdException w:name="caption" w:uiPriority="35" w:qFormat="1"/>
-    <w:lsdException w:name="Title" w:semiHidden="0" w:uiPriority="10" w:unhideWhenUsed="0" w:qFormat="1"/>
-    <w:lsdException w:name="Default Paragraph Font" w:uiPriority="1"/>
-    <w:lsdException w:name="Subtitle" w:semiHidden="0" w:uiPriority="11" w:unhideWhenUsed="0" w:qFormat="1"/>
-    <w:lsdException w:name="Strong" w:semiHidden="0" w:uiPriority="22" w:unhideWhenUsed="0" w:qFormat="1"/>
-    <w:lsdException w:name="Emphasis" w:semiHidden="0" w:uiPriority="20" w:unhideWhenUsed="0" w:qFormat="1"/>
-    <w:lsdException w:name="Table Grid" w:semiHidden="0" w:uiPriority="39" w:unhideWhenUsed="0"/>
-    <w:lsdException w:name="Placeholder Text" w:unhideWhenUsed="0"/>
-    <w:lsdException w:name="No Spacing" w:semiHidden="0" w:uiPriority="1" w:unhideWhenUsed="0" w:qFormat="1"/>
-    <w:lsdException w:name="Light Shading" w:semiHidden="0" w:uiPriority="60" w:unhideWhenUsed="0"/>
-    <w:lsdException w:name="Light List" w:semiHidden="0" w:uiPriority="61" w:unhideWhenUsed="0"/>
-    <w:lsdException w:name="Light Grid" w:semiHidden="0" w:uiPriority="62" w:unhideWhenUsed="0"/>
-    <w:lsdException w:name="Medium Shading 1" w:semiHidden="0" w:uiPriority="63" w:unhideWhenUsed="0"/>
-    <w:lsdException w:name="Medium Shading 2" w:semiHidden="0" w:uiPriority="64" w:unhideWhenUsed="0"/>
-    <w:lsdException w:name="Medium List 1" w:semiHidden="0" w:uiPriority="65" w:unhideWhenUsed="0"/>
-    <w:lsdException w:name="Medium List 2" w:semiHidden="0" w:uiPriority="66" w:unhideWhenUsed="0"/>
-    <w:lsdException w:name="Medium Grid 1" w:semiHidden="0" w:uiPriority="67" w:unhideWhenUsed="0"/>
-    <w:lsdException w:name="Medium Grid 2" w:semiHidden="0" w:uiPriority="68" w:unhideWhenUsed="0"/>
-    <w:lsdException w:name="Medium Grid 3" w:semiHidden="0" w:uiPriority="69" w:unhideWhenUsed="0"/>
-    <w:lsdException w:name="Dark List" w:semiHidden="0" w:uiPriority="70" w:unhideWhenUsed="0"/>
-    <w:lsdException w:name="Colorful Shading" w:semiHidden="0" w:uiPriority="71" w:unhideWhenUsed="0"/>
-    <w:lsdException w:name="Colorful List" w:semiHidden="0" w:uiPriority="72" w:unhideWhenUsed="0"/>
-    <w:lsdException w:name="Colorful Grid" w:semiHidden="0" w:uiPriority="73" w:unhideWhenUsed="0"/>
-    <w:lsdException w:name="Light Shading Accent 1" w:semiHidden="0" w:uiPriority="60" w:unhideWhenUsed="0"/>
-    <w:lsdException w:name="Light List Accent 1" w:semiHidden="0" w:uiPriority="61" w:unhideWhenUsed="0"/>
-    <w:lsdException w:name="Light Grid Accent 1" w:semiHidden="0" w:uiPriority="62" w:unhideWhenUsed="0"/>
-    <w:lsdException w:name="Medium Shading 1 Accent 1" w:semiHidden="0" w:uiPriority="63" w:unhideWhenUsed="0"/>
-    <w:lsdException w:name="Medium Shading 2 Accent 1" w:semiHidden="0" w:uiPriority="64" w:unhideWhenUsed="0"/>
-    <w:lsdException w:name="Medium List 1 Accent 1" w:semiHidden="0" w:uiPriority="65" w:unhideWhenUsed="0"/>
-    <w:lsdException w:name="Revision" w:unhideWhenUsed="0"/>
-    <w:lsdException w:name="List Paragraph" w:semiHidden="0" w:uiPriority="34" w:unhideWhenUsed="0" w:qFormat="1"/>
-    <w:lsdException w:name="Quote" w:semiHidden="0" w:uiPriority="29" w:unhideWhenUsed="0" w:qFormat="1"/>
-    <w:lsdException w:name="Intense Quote" w:semiHidden="0" w:uiPriority="30" w:unhideWhenUsed="0" w:qFormat="1"/>
-    <w:lsdException w:name="Medium List 2 Accent 1" w:semiHidden="0" w:uiPriority="66" w:unhideWhenUsed="0"/>
-    <w:lsdException w:name="Medium Grid 1 Accent 1" w:semiHidden="0" w:uiPriority="67" w:unhideWhenUsed="0"/>
-    <w:lsdException w:name="Medium Grid 2 Accent 1" w:semiHidden="0" w:uiPriority="68" w:unhideWhenUsed="0"/>
-    <w:lsdException w:name="Medium Grid 3 Accent 1" w:semiHidden="0" w:uiPriority="69" w:unhideWhenUsed="0"/>
-    <w:lsdException w:name="Dark List Accent 1" w:semiHidden="0" w:uiPriority="70" w:unhideWhenUsed="0"/>
-    <w:lsdException w:name="Colorful Shading Accent 1" w:semiHidden="0" w:uiPriority="71" w:unhideWhenUsed="0"/>
-    <w:lsdException w:name="Colorful List Accent 1" w:semiHidden="0" w:uiPriority="72" w:unhideWhenUsed="0"/>
-    <w:lsdException w:name="Colorful Grid Accent 1" w:semiHidden="0" w:uiPriority="73" w:unhideWhenUsed="0"/>
-    <w:lsdException w:name="Light Shading Accent 2" w:semiHidden="0" w:uiPriority="60" w:unhideWhenUsed="0"/>
-    <w:lsdException w:name="Light List Accent 2" w:semiHidden="0" w:uiPriority="61" w:unhideWhenUsed="0"/>
-    <w:lsdException w:name="Light Grid Accent 2" w:semiHidden="0" w:uiPriority="62" w:unhideWhenUsed="0"/>
-    <w:lsdException w:name="Medium Shading 1 Accent 2" w:semiHidden="0" w:uiPriority="63" w:unhideWhenUsed="0"/>
-    <w:lsdException w:name="Medium Shading 2 Accent 2" w:semiHidden="0" w:uiPriority="64" w:unhideWhenUsed="0"/>
-    <w:lsdException w:name="Medium List 1 Accent 2" w:semiHidden="0" w:uiPriority="65" w:unhideWhenUsed="0"/>
-    <w:lsdException w:name="Medium List 2 Accent 2" w:semiHidden="0" w:uiPriority="66" w:unhideWhenUsed="0"/>
-    <w:lsdException w:name="Medium Grid 1 Accent 2" w:semiHidden="0" w:uiPriority="67" w:unhideWhenUsed="0"/>
-    <w:lsdException w:name="Medium Grid 2 Accent 2" w:semiHidden="0" w:uiPriority="68" w:unhideWhenUsed="0"/>
-    <w:lsdException w:name="Medium Grid 3 Accent 2" w:semiHidden="0" w:uiPriority="69" w:unhideWhenUsed="0"/>
-    <w:lsdException w:name="Dark List Accent 2" w:semiHidden="0" w:uiPriority="70" w:unhideWhenUsed="0"/>
-    <w:lsdException w:name="Colorful Shading Accent 2" w:semiHidden="0" w:uiPriority="71" w:unhideWhenUsed="0"/>
-    <w:lsdException w:name="Colorful List Accent 2" w:semiHidden="0" w:uiPriority="72" w:unhideWhenUsed="0"/>
-    <w:lsdException w:name="Colorful Grid Accent 2" w:semiHidden="0" w:uiPriority="73" w:unhideWhenUsed="0"/>
-    <w:lsdException w:name="Light Shading Accent 3" w:semiHidden="0" w:uiPriority="60" w:unhideWhenUsed="0"/>
-    <w:lsdException w:name="Light List Accent 3" w:semiHidden="0" w:uiPriority="61" w:unhideWhenUsed="0"/>
-    <w:lsdException w:name="Light Grid Accent 3" w:semiHidden="0" w:uiPriority="62" w:unhideWhenUsed="0"/>
-    <w:lsdException w:name="Medium Shading 1 Accent 3" w:semiHidden="0" w:uiPriority="63" w:unhideWhenUsed="0"/>
-    <w:lsdException w:name="Medium Shading 2 Accent 3" w:semiHidden="0" w:uiPriority="64" w:unhideWhenUsed="0"/>
-    <w:lsdException w:name="Medium List 1 Accent 3" w:semiHidden="0" w:uiPriority="65" w:unhideWhenUsed="0"/>
-    <w:lsdException w:name="Medium List 2 Accent 3" w:semiHidden="0" w:uiPriority="66" w:unhideWhenUsed="0"/>
-    <w:lsdException w:name="Medium Grid 1 Accent 3" w:semiHidden="0" w:uiPriority="67" w:unhideWhenUsed="0"/>
-    <w:lsdException w:name="Medium Grid 2 Accent 3" w:semiHidden="0" w:uiPriority="68" w:unhideWhenUsed="0"/>
-    <w:lsdException w:name="Medium Grid 3 Accent 3" w:semiHidden="0" w:uiPriority="69" w:unhideWhenUsed="0"/>
-    <w:lsdException w:name="Dark List Accent 3" w:semiHidden="0" w:uiPriority="70" w:unhideWhenUsed="0"/>
-    <w:lsdException w:name="Colorful Shading Accent 3" w:semiHidden="0" w:uiPriority="71" w:unhideWhenUsed="0"/>
-    <w:lsdException w:name="Colorful List Accent 3" w:semiHidden="0" w:uiPriority="72" w:unhideWhenUsed="0"/>
-    <w:lsdException w:name="Colorful Grid Accent 3" w:semiHidden="0" w:uiPriority="73" w:unhideWhenUsed="0"/>
-    <w:lsdException w:name="Light Shading Accent 4" w:semiHidden="0" w:uiPriority="60" w:unhideWhenUsed="0"/>
-    <w:lsdException w:name="Light List Accent 4" w:semiHidden="0" w:uiPriority="61" w:unhideWhenUsed="0"/>
-    <w:lsdException w:name="Light Grid Accent 4" w:semiHidden="0" w:uiPriority="62" w:unhideWhenUsed="0"/>
-    <w:lsdException w:name="Medium Shading 1 Accent 4" w:semiHidden="0" w:uiPriority="63" w:unhideWhenUsed="0"/>
-    <w:lsdException w:name="Medium Shading 2 Accent 4" w:semiHidden="0" w:uiPriority="64" w:unhideWhenUsed="0"/>
-    <w:lsdException w:name="Medium List 1 Accent 4" w:semiHidden="0" w:uiPriority="65" w:unhideWhenUsed="0"/>
-    <w:lsdException w:name="Medium List 2 Accent 4" w:semiHidden="0" w:uiPriority="66" w:unhideWhenUsed="0"/>
-    <w:lsdException w:name="Medium Grid 1 Accent 4" w:semiHidden="0" w:uiPriority="67" w:unhideWhenUsed="0"/>
-    <w:lsdException w:name="Medium Grid 2 Accent 4" w:semiHidden="0" w:uiPriority="68" w:unhideWhenUsed="0"/>
-    <w:lsdException w:name="Medium Grid 3 Accent 4" w:semiHidden="0" w:uiPriority="69" w:unhideWhenUsed="0"/>
-    <w:lsdException w:name="Dark List Accent 4" w:semiHidden="0" w:uiPriority="70" w:unhideWhenUsed="0"/>
-    <w:lsdException w:name="Colorful Shading Accent 4" w:semiHidden="0" w:uiPriority="71" w:unhideWhenUsed="0"/>
-    <w:lsdException w:name="Colorful List Accent 4" w:semiHidden="0" w:uiPriority="72" w:unhideWhenUsed="0"/>
-    <w:lsdException w:name="Colorful Grid Accent 4" w:semiHidden="0" w:uiPriority="73" w:unhideWhenUsed="0"/>
-    <w:lsdException w:name="Light Shading Accent 5" w:semiHidden="0" w:uiPriority="60" w:unhideWhenUsed="0"/>
-    <w:lsdException w:name="Light List Accent 5" w:semiHidden="0" w:uiPriority="61" w:unhideWhenUsed="0"/>
-    <w:lsdException w:name="Light Grid Accent 5" w:semiHidden="0" w:uiPriority="62" w:unhideWhenUsed="0"/>
-    <w:lsdException w:name="Medium Shading 1 Accent 5" w:semiHidden="0" w:uiPriority="63" w:unhideWhenUsed="0"/>
-    <w:lsdException w:name="Medium Shading 2 Accent 5" w:semiHidden="0" w:uiPriority="64" w:unhideWhenUsed="0"/>
-    <w:lsdException w:name="Medium List 1 Accent 5" w:semiHidden="0" w:uiPriority="65" w:unhideWhenUsed="0"/>
-    <w:lsdException w:name="Medium List 2 Accent 5" w:semiHidden="0" w:uiPriority="66" w:unhideWhenUsed="0"/>
-    <w:lsdException w:name="Medium Grid 1 Accent 5" w:semiHidden="0" w:uiPriority="67" w:unhideWhenUsed="0"/>
-    <w:lsdException w:name="Medium Grid 2 Accent 5" w:semiHidden="0" w:uiPriority="68" w:unhideWhenUsed="0"/>
-    <w:lsdException w:name="Medium Grid 3 Accent 5" w:semiHidden="0" w:uiPriority="69" w:unhideWhenUsed="0"/>
-    <w:lsdException w:name="Dark List Accent 5" w:semiHidden="0" w:uiPriority="70" w:unhideWhenUsed="0"/>
-    <w:lsdException w:name="Colorful Shading Accent 5" w:semiHidden="0" w:uiPriority="71" w:unhideWhenUsed="0"/>
-    <w:lsdException w:name="Colorful List Accent 5" w:semiHidden="0" w:uiPriority="72" w:unhideWhenUsed="0"/>
-    <w:lsdException w:name="Colorful Grid Accent 5" w:semiHidden="0" w:uiPriority="73" w:unhideWhenUsed="0"/>
-    <w:lsdException w:name="Light Shading Accent 6" w:semiHidden="0" w:uiPriority="60" w:unhideWhenUsed="0"/>
-    <w:lsdException w:name="Light List Accent 6" w:semiHidden="0" w:uiPriority="61" w:unhideWhenUsed="0"/>
-    <w:lsdException w:name="Light Grid Accent 6" w:semiHidden="0" w:uiPriority="62" w:unhideWhenUsed="0"/>
-    <w:lsdException w:name="Medium Shading 1 Accent 6" w:semiHidden="0" w:uiPriority="63" w:unhideWhenUsed="0"/>
-    <w:lsdException w:name="Medium Shading 2 Accent 6" w:semiHidden="0" w:uiPriority="64" w:unhideWhenUsed="0"/>
-    <w:lsdException w:name="Medium List 1 Accent 6" w:semiHidden="0" w:uiPriority="65" w:unhideWhenUsed="0"/>
-    <w:lsdException w:name="Medium List 2 Accent 6" w:semiHidden="0" w:uiPriority="66" w:unhideWhenUsed="0"/>
-    <w:lsdException w:name="Medium Grid 1 Accent 6" w:semiHidden="0" w:uiPriority="67" w:unhideWhenUsed="0"/>
-    <w:lsdException w:name="Medium Grid 2 Accent 6" w:semiHidden="0" w:uiPriority="68" w:unhideWhenUsed="0"/>
-    <w:lsdException w:name="Medium Grid 3 Accent 6" w:semiHidden="0" w:uiPriority="69" w:unhideWhenUsed="0"/>
-    <w:lsdException w:name="Dark List Accent 6" w:semiHidden="0" w:uiPriority="70" w:unhideWhenUsed="0"/>
-    <w:lsdException w:name="Colorful Shading Accent 6" w:semiHidden="0" w:uiPriority="71" w:unhideWhenUsed="0"/>
-    <w:lsdException w:name="Colorful List Accent 6" w:semiHidden="0" w:uiPriority="72" w:unhideWhenUsed="0"/>
-    <w:lsdException w:name="Colorful Grid Accent 6" w:semiHidden="0" w:uiPriority="73" w:unhideWhenUsed="0"/>
-    <w:lsdException w:name="Subtle Emphasis" w:semiHidden="0" w:uiPriority="19" w:unhideWhenUsed="0" w:qFormat="1"/>
-    <w:lsdException w:name="Intense Emphasis" w:semiHidden="0" w:uiPriority="21" w:unhideWhenUsed="0" w:qFormat="1"/>
-    <w:lsdException w:name="Subtle Reference" w:semiHidden="0" w:uiPriority="31" w:unhideWhenUsed="0" w:qFormat="1"/>
-    <w:lsdException w:name="Intense Reference" w:semiHidden="0" w:uiPriority="32" w:unhideWhenUsed="0" w:qFormat="1"/>
-    <w:lsdException w:name="Book Title" w:semiHidden="0" w:uiPriority="33" w:unhideWhenUsed="0" w:qFormat="1"/>
-    <w:lsdException w:name="Bibliography" w:uiPriority="37"/>
-    <w:lsdException w:name="TOC Heading" w:uiPriority="39" w:qFormat="1"/>
-  </w:latentStyles>
-  <w:style w:type="paragraph" w:default="1" w:styleId="Normal">
-    <w:name w:val="Normal"/>
-    <w:qFormat/>
-  </w:style>
-  <w:style w:type="paragraph" w:styleId="Heading1">
-    <w:name w:val="heading 1"/>
-    <w:basedOn w:val="Normal"/>
-    <w:next w:val="Normal"/>
-    <w:link w:val="Heading1Char"/>
-    <w:uiPriority w:val="9"/>
-    <w:qFormat/>
-    <w:rsid w:val="00050B22"/>
-    <w:pPr>
-      <w:keepNext/>
-      <w:keepLines/>
-      <w:spacing w:before="240" w:after="0"/>
-      <w:outlineLvl w:val="0"/>
-    </w:pPr>
-    <w:rPr>
-      <w:rFonts w:asciiTheme="majorHAnsi" w:eastAsiaTheme="majorEastAsia" w:hAnsiTheme="majorHAnsi" w:cstheme="majorBidi"/>
-      <w:color w:val="2E74B5" w:themeColor="accent1" w:themeShade="BF"/>
-      <w:sz w:val="32"/>
-      <w:szCs w:val="32"/>
-    </w:rPr>
-  </w:style>
-  <w:style w:type="paragraph" w:styleId="Heading2">
-    <w:name w:val="heading 2"/>
-    <w:basedOn w:val="Normal"/>
-    <w:next w:val="Normal"/>
-    <w:link w:val="Heading2Char"/>
-    <w:uiPriority w:val="9"/>
-    <w:unhideWhenUsed/>
-    <w:qFormat/>
-    <w:rsid w:val="00050B22"/>
-    <w:pPr>
-      <w:keepNext/>
-      <w:keepLines/>
-      <w:spacing w:before="40" w:after="0"/>
-      <w:outlineLvl w:val="1"/>
-    </w:pPr>
-    <w:rPr>
-      <w:rFonts w:asciiTheme="majorHAnsi" w:eastAsiaTheme="majorEastAsia" w:hAnsiTheme="majorHAnsi" w:cstheme="majorBidi"/>
-      <w:color w:val="2E74B5" w:themeColor="accent1" w:themeShade="BF"/>
-      <w:sz w:val="26"/>
-      <w:szCs w:val="26"/>
-    </w:rPr>
-  </w:style>
-  <w:style w:type="paragraph" w:styleId="Heading3">
-    <w:name w:val="heading 3"/>
-    <w:basedOn w:val="Normal"/>
-    <w:next w:val="Normal"/>
-    <w:link w:val="Heading3Char"/>
-    <w:uiPriority w:val="9"/>
-    <w:unhideWhenUsed/>
-    <w:qFormat/>
-    <w:rsid w:val="004F6C01"/>
-    <w:pPr>
-      <w:keepNext/>
-      <w:keepLines/>
-      <w:spacing w:before="40" w:after="0"/>
-      <w:outlineLvl w:val="2"/>
-    </w:pPr>
-    <w:rPr>
-      <w:rFonts w:asciiTheme="majorHAnsi" w:eastAsiaTheme="majorEastAsia" w:hAnsiTheme="majorHAnsi" w:cstheme="majorBidi"/>
-      <w:color w:val="1F4D78" w:themeColor="accent1" w:themeShade="7F"/>
-      <w:sz w:val="24"/>
-      <w:szCs w:val="24"/>
-    </w:rPr>
-  </w:style>
-  <w:style w:type="character" w:default="1" w:styleId="DefaultParagraphFont">
-    <w:name w:val="Default Paragraph Font"/>
-    <w:uiPriority w:val="1"/>
-    <w:semiHidden/>
-    <w:unhideWhenUsed/>
-  </w:style>
-  <w:style w:type="table" w:default="1" w:styleId="TableNormal">
-    <w:name w:val="Normal Table"/>
-    <w:uiPriority w:val="99"/>
-    <w:semiHidden/>
-    <w:unhideWhenUsed/>
-    <w:tblPr>
-      <w:tblInd w:w="0" w:type="dxa"/>
-      <w:tblCellMar>
-        <w:top w:w="0" w:type="dxa"/>
-        <w:left w:w="108" w:type="dxa"/>
-        <w:bottom w:w="0" w:type="dxa"/>
-        <w:right w:w="108" w:type="dxa"/>
-      </w:tblCellMar>
-    </w:tblPr>
-  </w:style>
-  <w:style w:type="numbering" w:default="1" w:styleId="NoList">
-    <w:name w:val="No List"/>
-    <w:uiPriority w:val="99"/>
-    <w:semiHidden/>
-    <w:unhideWhenUsed/>
-  </w:style>
-  <w:style w:type="character" w:customStyle="1" w:styleId="Heading1Char">
-    <w:name w:val="Heading 1 Char"/>
-    <w:basedOn w:val="DefaultParagraphFont"/>
-    <w:link w:val="Heading1"/>
-    <w:uiPriority w:val="9"/>
-    <w:rsid w:val="00050B22"/>
-    <w:rPr>
-      <w:rFonts w:asciiTheme="majorHAnsi" w:eastAsiaTheme="majorEastAsia" w:hAnsiTheme="majorHAnsi" w:cstheme="majorBidi"/>
-      <w:color w:val="2E74B5" w:themeColor="accent1" w:themeShade="BF"/>
-      <w:sz w:val="32"/>
-      <w:szCs w:val="32"/>
-    </w:rPr>
-  </w:style>
-  <w:style w:type="character" w:customStyle="1" w:styleId="Heading2Char">
-    <w:name w:val="Heading 2 Char"/>
-    <w:basedOn w:val="DefaultParagraphFont"/>
-    <w:link w:val="Heading2"/>
-    <w:uiPriority w:val="9"/>
-    <w:rsid w:val="00050B22"/>
-    <w:rPr>
-      <w:rFonts w:asciiTheme="majorHAnsi" w:eastAsiaTheme="majorEastAsia" w:hAnsiTheme="majorHAnsi" w:cstheme="majorBidi"/>
-      <w:color w:val="2E74B5" w:themeColor="accent1" w:themeShade="BF"/>
-      <w:sz w:val="26"/>
-      <w:szCs w:val="26"/>
-    </w:rPr>
-  </w:style>
-  <w:style w:type="paragraph" w:styleId="Header">
-    <w:name w:val="header"/>
-    <w:basedOn w:val="Normal"/>
-    <w:link w:val="HeaderChar"/>
-    <w:uiPriority w:val="99"/>
-    <w:unhideWhenUsed/>
-    <w:rsid w:val="00050B22"/>
-    <w:pPr>
-      <w:tabs>
-        <w:tab w:val="center" w:pos="4680"/>
-        <w:tab w:val="right" w:pos="9360"/>
-      </w:tabs>
-      <w:spacing w:after="0" w:line="240" w:lineRule="auto"/>
-    </w:pPr>
-  </w:style>
-  <w:style w:type="character" w:customStyle="1" w:styleId="HeaderChar">
-    <w:name w:val="Header Char"/>
-    <w:basedOn w:val="DefaultParagraphFont"/>
-    <w:link w:val="Header"/>
-    <w:uiPriority w:val="99"/>
-    <w:rsid w:val="00050B22"/>
-  </w:style>
-  <w:style w:type="paragraph" w:styleId="Footer">
-    <w:name w:val="footer"/>
-    <w:basedOn w:val="Normal"/>
-    <w:link w:val="FooterChar"/>
-    <w:uiPriority w:val="99"/>
-    <w:unhideWhenUsed/>
-    <w:rsid w:val="00050B22"/>
-    <w:pPr>
-      <w:tabs>
-        <w:tab w:val="center" w:pos="4680"/>
-        <w:tab w:val="right" w:pos="9360"/>
-      </w:tabs>
-      <w:spacing w:after="0" w:line="240" w:lineRule="auto"/>
-    </w:pPr>
-  </w:style>
-  <w:style w:type="character" w:customStyle="1" w:styleId="FooterChar">
-    <w:name w:val="Footer Char"/>
-    <w:basedOn w:val="DefaultParagraphFont"/>
-    <w:link w:val="Footer"/>
-    <w:uiPriority w:val="99"/>
-    <w:rsid w:val="00050B22"/>
-  </w:style>
-  <w:style w:type="paragraph" w:styleId="ListParagraph">
-    <w:name w:val="List Paragraph"/>
-    <w:basedOn w:val="Normal"/>
-    <w:uiPriority w:val="34"/>
-    <w:qFormat/>
-    <w:rsid w:val="00050B22"/>
-    <w:pPr>
-      <w:ind w:left="720"/>
-      <w:contextualSpacing/>
-    </w:pPr>
-  </w:style>
-  <w:style w:type="character" w:customStyle="1" w:styleId="Heading3Char">
-    <w:name w:val="Heading 3 Char"/>
-    <w:basedOn w:val="DefaultParagraphFont"/>
-    <w:link w:val="Heading3"/>
-    <w:uiPriority w:val="9"/>
-    <w:rsid w:val="004F6C01"/>
-    <w:rPr>
-      <w:rFonts w:asciiTheme="majorHAnsi" w:eastAsiaTheme="majorEastAsia" w:hAnsiTheme="majorHAnsi" w:cstheme="majorBidi"/>
-      <w:color w:val="1F4D78" w:themeColor="accent1" w:themeShade="7F"/>
-      <w:sz w:val="24"/>
-      <w:szCs w:val="24"/>
-    </w:rPr>
-  </w:style>
-  <w:style w:type="paragraph" w:styleId="NoSpacing">
-    <w:name w:val="No Spacing"/>
-    <w:link w:val="NoSpacingChar"/>
-    <w:uiPriority w:val="1"/>
-    <w:qFormat/>
-    <w:rsid w:val="008F41B5"/>
-    <w:pPr>
-      <w:spacing w:after="0" w:line="240" w:lineRule="auto"/>
-    </w:pPr>
-    <w:rPr>
-      <w:rFonts w:eastAsiaTheme="minorEastAsia"/>
-      <w:lang w:val="en-US"/>
-    </w:rPr>
-  </w:style>
-  <w:style w:type="character" w:customStyle="1" w:styleId="NoSpacingChar">
-    <w:name w:val="No Spacing Char"/>
-    <w:basedOn w:val="DefaultParagraphFont"/>
-    <w:link w:val="NoSpacing"/>
-    <w:uiPriority w:val="1"/>
-    <w:rsid w:val="008F41B5"/>
-    <w:rPr>
-      <w:rFonts w:eastAsiaTheme="minorEastAsia"/>
-      <w:lang w:val="en-US"/>
-    </w:rPr>
-  </w:style>
-  <w:style w:type="paragraph" w:styleId="TOCHeading">
-    <w:name w:val="TOC Heading"/>
-    <w:basedOn w:val="Heading1"/>
-    <w:next w:val="Normal"/>
-    <w:uiPriority w:val="39"/>
-    <w:unhideWhenUsed/>
-    <w:qFormat/>
-    <w:rsid w:val="008F41B5"/>
-    <w:pPr>
-      <w:outlineLvl w:val="9"/>
-    </w:pPr>
-    <w:rPr>
-      <w:lang w:val="en-US"/>
-    </w:rPr>
-  </w:style>
-  <w:style w:type="paragraph" w:styleId="TOC1">
-    <w:name w:val="toc 1"/>
-    <w:basedOn w:val="Normal"/>
-    <w:next w:val="Normal"/>
-    <w:autoRedefine/>
-    <w:uiPriority w:val="39"/>
-    <w:unhideWhenUsed/>
-    <w:rsid w:val="008F41B5"/>
-    <w:pPr>
-      <w:spacing w:after="100"/>
-    </w:pPr>
-  </w:style>
-  <w:style w:type="paragraph" w:styleId="TOC2">
-    <w:name w:val="toc 2"/>
-    <w:basedOn w:val="Normal"/>
-    <w:next w:val="Normal"/>
-    <w:autoRedefine/>
-    <w:uiPriority w:val="39"/>
-    <w:unhideWhenUsed/>
-    <w:rsid w:val="008F41B5"/>
-    <w:pPr>
-      <w:spacing w:after="100"/>
-      <w:ind w:left="220"/>
-    </w:pPr>
-  </w:style>
-  <w:style w:type="paragraph" w:styleId="TOC3">
-    <w:name w:val="toc 3"/>
-    <w:basedOn w:val="Normal"/>
-    <w:next w:val="Normal"/>
-    <w:autoRedefine/>
-    <w:uiPriority w:val="39"/>
-    <w:unhideWhenUsed/>
-    <w:rsid w:val="008F41B5"/>
-    <w:pPr>
-      <w:spacing w:after="100"/>
-      <w:ind w:left="440"/>
-    </w:pPr>
-  </w:style>
-  <w:style w:type="character" w:styleId="Hyperlink">
-    <w:name w:val="Hyperlink"/>
-    <w:basedOn w:val="DefaultParagraphFont"/>
-    <w:uiPriority w:val="99"/>
-    <w:unhideWhenUsed/>
-    <w:rsid w:val="008F41B5"/>
-    <w:rPr>
-      <w:color w:val="0563C1" w:themeColor="hyperlink"/>
-      <w:u w:val="single"/>
-    </w:rPr>
-  </w:style>
-  <w:style w:type="paragraph" w:styleId="BalloonText">
-    <w:name w:val="Balloon Text"/>
-    <w:basedOn w:val="Normal"/>
-    <w:link w:val="BalloonTextChar"/>
-    <w:uiPriority w:val="99"/>
-    <w:semiHidden/>
-    <w:unhideWhenUsed/>
-    <w:rsid w:val="00547446"/>
-    <w:pPr>
-      <w:spacing w:after="0" w:line="240" w:lineRule="auto"/>
-    </w:pPr>
-    <w:rPr>
-      <w:rFonts w:ascii="Lucida Grande" w:hAnsi="Lucida Grande" w:cs="Lucida Grande"/>
-      <w:sz w:val="18"/>
-      <w:szCs w:val="18"/>
-    </w:rPr>
-  </w:style>
-  <w:style w:type="character" w:customStyle="1" w:styleId="BalloonTextChar">
-    <w:name w:val="Balloon Text Char"/>
-    <w:basedOn w:val="DefaultParagraphFont"/>
-    <w:link w:val="BalloonText"/>
-    <w:uiPriority w:val="99"/>
-    <w:semiHidden/>
-    <w:rsid w:val="00547446"/>
-    <w:rPr>
-      <w:rFonts w:ascii="Lucida Grande" w:hAnsi="Lucida Grande" w:cs="Lucida Grande"/>
-      <w:sz w:val="18"/>
-      <w:szCs w:val="18"/>
-    </w:rPr>
-  </w:style>
-  <w:style w:type="paragraph" w:styleId="Caption">
-    <w:name w:val="caption"/>
-    <w:basedOn w:val="Normal"/>
-    <w:next w:val="Normal"/>
-    <w:uiPriority w:val="35"/>
-    <w:unhideWhenUsed/>
-    <w:qFormat/>
-    <w:rsid w:val="0090219F"/>
-    <w:pPr>
-      <w:spacing w:after="200" w:line="240" w:lineRule="auto"/>
-    </w:pPr>
-    <w:rPr>
-      <w:b/>
-      <w:bCs/>
-      <w:color w:val="5B9BD5" w:themeColor="accent1"/>
-      <w:sz w:val="18"/>
-      <w:szCs w:val="18"/>
-    </w:rPr>
-  </w:style>
-</w:styles>
-</file>
-
-<file path=word/stylesWithEffects.xml><?xml version="1.0" encoding="utf-8"?>
-<w:styles xmlns:wpc="http://schemas.microsoft.com/office/word/2010/wordprocessingCanvas" xmlns:mc="http://schemas.openxmlformats.org/markup-compatibility/2006" xmlns:o="urn:schemas-microsoft-com:office:office" xmlns:r="http://schemas.openxmlformats.org/officeDocument/2006/relationships" xmlns:m="http://schemas.openxmlformats.org/officeDocument/2006/math" xmlns:v="urn:schemas-microsoft-com:vml" xmlns:wp14="http://schemas.microsoft.com/office/word/2010/wordprocessingDrawing" xmlns:wp="http://schemas.openxmlformats.org/drawingml/2006/wordprocessingDrawing" xmlns:w10="urn:schemas-microsoft-com:office:word" xmlns:w="http://schemas.openxmlformats.org/wordprocessingml/2006/main" xmlns:w14="http://schemas.microsoft.com/office/word/2010/wordml" xmlns:wpg="http://schemas.microsoft.com/office/word/2010/wordprocessingGroup" xmlns:wpi="http://schemas.microsoft.com/office/word/2010/wordprocessingInk" xmlns:wne="http://schemas.microsoft.com/office/word/2006/wordml" xmlns:wps="http://schemas.microsoft.com/office/word/2010/wordprocessingShape" mc:Ignorable="w14 wp14">
-  <w:docDefaults>
-    <w:rPrDefault>
-      <w:rPr>
-        <w:rFonts w:asciiTheme="minorHAnsi" w:eastAsiaTheme="minorHAnsi" w:hAnsiTheme="minorHAnsi" w:cstheme="minorBidi"/>
-        <w:sz w:val="22"/>
-        <w:szCs w:val="22"/>
-        <w:lang w:val="en-CA" w:eastAsia="en-US" w:bidi="ar-SA"/>
-      </w:rPr>
-    </w:rPrDefault>
-    <w:pPrDefault>
-      <w:pPr>
-        <w:spacing w:after="160" w:line="259" w:lineRule="auto"/>
-      </w:pPr>
-    </w:pPrDefault>
-  </w:docDefaults>
-  <w:latentStyles w:defLockedState="0" w:defUIPriority="99" w:defSemiHidden="1" w:defUnhideWhenUsed="1" w:defQFormat="0" w:count="267">
-    <w:lsdException w:name="Normal" w:semiHidden="0" w:uiPriority="0" w:unhideWhenUsed="0" w:qFormat="1"/>
-    <w:lsdException w:name="heading 1" w:semiHidden="0" w:uiPriority="9" w:unhideWhenUsed="0" w:qFormat="1"/>
-    <w:lsdException w:name="heading 2" w:uiPriority="9" w:qFormat="1"/>
-    <w:lsdException w:name="heading 3" w:uiPriority="9" w:qFormat="1"/>
-    <w:lsdException w:name="heading 4" w:uiPriority="9" w:qFormat="1"/>
-    <w:lsdException w:name="heading 5" w:uiPriority="9" w:qFormat="1"/>
-    <w:lsdException w:name="heading 6" w:uiPriority="9" w:qFormat="1"/>
-    <w:lsdException w:name="heading 7" w:uiPriority="9" w:qFormat="1"/>
-    <w:lsdException w:name="heading 8" w:uiPriority="9" w:qFormat="1"/>
-    <w:lsdException w:name="heading 9" w:uiPriority="9" w:qFormat="1"/>
-    <w:lsdException w:name="toc 1" w:uiPriority="39"/>
-    <w:lsdException w:name="toc 2" w:uiPriority="39"/>
-    <w:lsdException w:name="toc 3" w:uiPriority="39"/>
-    <w:lsdException w:name="toc 4" w:uiPriority="39"/>
-    <w:lsdException w:name="toc 5" w:uiPriority="39"/>
-    <w:lsdException w:name="toc 6" w:uiPriority="39"/>
-    <w:lsdException w:name="toc 7" w:uiPriority="39"/>
-    <w:lsdException w:name="toc 8" w:uiPriority="39"/>
-    <w:lsdException w:name="toc 9" w:uiPriority="39"/>
-    <w:lsdException w:name="caption" w:uiPriority="35" w:qFormat="1"/>
-    <w:lsdException w:name="Title" w:semiHidden="0" w:uiPriority="10" w:unhideWhenUsed="0" w:qFormat="1"/>
-    <w:lsdException w:name="Default Paragraph Font" w:uiPriority="1"/>
-    <w:lsdException w:name="Subtitle" w:semiHidden="0" w:uiPriority="11" w:unhideWhenUsed="0" w:qFormat="1"/>
-    <w:lsdException w:name="Strong" w:semiHidden="0" w:uiPriority="22" w:unhideWhenUsed="0" w:qFormat="1"/>
-    <w:lsdException w:name="Emphasis" w:semiHidden="0" w:uiPriority="20" w:unhideWhenUsed="0" w:qFormat="1"/>
-    <w:lsdException w:name="Table Grid" w:semiHidden="0" w:uiPriority="39" w:unhideWhenUsed="0"/>
-    <w:lsdException w:name="Placeholder Text" w:unhideWhenUsed="0"/>
-    <w:lsdException w:name="No Spacing" w:semiHidden="0" w:uiPriority="1" w:unhideWhenUsed="0" w:qFormat="1"/>
-    <w:lsdException w:name="Light Shading" w:semiHidden="0" w:uiPriority="60" w:unhideWhenUsed="0"/>
-    <w:lsdException w:name="Light List" w:semiHidden="0" w:uiPriority="61" w:unhideWhenUsed="0"/>
-    <w:lsdException w:name="Light Grid" w:semiHidden="0" w:uiPriority="62" w:unhideWhenUsed="0"/>
-    <w:lsdException w:name="Medium Shading 1" w:semiHidden="0" w:uiPriority="63" w:unhideWhenUsed="0"/>
-    <w:lsdException w:name="Medium Shading 2" w:semiHidden="0" w:uiPriority="64" w:unhideWhenUsed="0"/>
-    <w:lsdException w:name="Medium List 1" w:semiHidden="0" w:uiPriority="65" w:unhideWhenUsed="0"/>
-    <w:lsdException w:name="Medium List 2" w:semiHidden="0" w:uiPriority="66" w:unhideWhenUsed="0"/>
-    <w:lsdException w:name="Medium Grid 1" w:semiHidden="0" w:uiPriority="67" w:unhideWhenUsed="0"/>
-    <w:lsdException w:name="Medium Grid 2" w:semiHidden="0" w:uiPriority="68" w:unhideWhenUsed="0"/>
-    <w:lsdException w:name="Medium Grid 3" w:semiHidden="0" w:uiPriority="69" w:unhideWhenUsed="0"/>
-    <w:lsdException w:name="Dark List" w:semiHidden="0" w:uiPriority="70" w:unhideWhenUsed="0"/>
-    <w:lsdException w:name="Colorful Shading" w:semiHidden="0" w:uiPriority="71" w:unhideWhenUsed="0"/>
-    <w:lsdException w:name="Colorful List" w:semiHidden="0" w:uiPriority="72" w:unhideWhenUsed="0"/>
-    <w:lsdException w:name="Colorful Grid" w:semiHidden="0" w:uiPriority="73" w:unhideWhenUsed="0"/>
-    <w:lsdException w:name="Light Shading Accent 1" w:semiHidden="0" w:uiPriority="60" w:unhideWhenUsed="0"/>
-    <w:lsdException w:name="Light List Accent 1" w:semiHidden="0" w:uiPriority="61" w:unhideWhenUsed="0"/>
-    <w:lsdException w:name="Light Grid Accent 1" w:semiHidden="0" w:uiPriority="62" w:unhideWhenUsed="0"/>
-    <w:lsdException w:name="Medium Shading 1 Accent 1" w:semiHidden="0" w:uiPriority="63" w:unhideWhenUsed="0"/>
-    <w:lsdException w:name="Medium Shading 2 Accent 1" w:semiHidden="0" w:uiPriority="64" w:unhideWhenUsed="0"/>
-    <w:lsdException w:name="Medium List 1 Accent 1" w:semiHidden="0" w:uiPriority="65" w:unhideWhenUsed="0"/>
-    <w:lsdException w:name="Revision" w:unhideWhenUsed="0"/>
-    <w:lsdException w:name="List Paragraph" w:semiHidden="0" w:uiPriority="34" w:unhideWhenUsed="0" w:qFormat="1"/>
-    <w:lsdException w:name="Quote" w:semiHidden="0" w:uiPriority="29" w:unhideWhenUsed="0" w:qFormat="1"/>
-    <w:lsdException w:name="Intense Quote" w:semiHidden="0" w:uiPriority="30" w:unhideWhenUsed="0" w:qFormat="1"/>
-    <w:lsdException w:name="Medium List 2 Accent 1" w:semiHidden="0" w:uiPriority="66" w:unhideWhenUsed="0"/>
-    <w:lsdException w:name="Medium Grid 1 Accent 1" w:semiHidden="0" w:uiPriority="67" w:unhideWhenUsed="0"/>
-    <w:lsdException w:name="Medium Grid 2 Accent 1" w:semiHidden="0" w:uiPriority="68" w:unhideWhenUsed="0"/>
-    <w:lsdException w:name="Medium Grid 3 Accent 1" w:semiHidden="0" w:uiPriority="69" w:unhideWhenUsed="0"/>
-    <w:lsdException w:name="Dark List Accent 1" w:semiHidden="0" w:uiPriority="70" w:unhideWhenUsed="0"/>
-    <w:lsdException w:name="Colorful Shading Accent 1" w:semiHidden="0" w:uiPriority="71" w:unhideWhenUsed="0"/>
-    <w:lsdException w:name="Colorful List Accent 1" w:semiHidden="0" w:uiPriority="72" w:unhideWhenUsed="0"/>
-    <w:lsdException w:name="Colorful Grid Accent 1" w:semiHidden="0" w:uiPriority="73" w:unhideWhenUsed="0"/>
-    <w:lsdException w:name="Light Shading Accent 2" w:semiHidden="0" w:uiPriority="60" w:unhideWhenUsed="0"/>
-    <w:lsdException w:name="Light List Accent 2" w:semiHidden="0" w:uiPriority="61" w:unhideWhenUsed="0"/>
-    <w:lsdException w:name="Light Grid Accent 2" w:semiHidden="0" w:uiPriority="62" w:unhideWhenUsed="0"/>
-    <w:lsdException w:name="Medium Shading 1 Accent 2" w:semiHidden="0" w:uiPriority="63" w:unhideWhenUsed="0"/>
-    <w:lsdException w:name="Medium Shading 2 Accent 2" w:semiHidden="0" w:uiPriority="64" w:unhideWhenUsed="0"/>
-    <w:lsdException w:name="Medium List 1 Accent 2" w:semiHidden="0" w:uiPriority="65" w:unhideWhenUsed="0"/>
-    <w:lsdException w:name="Medium List 2 Accent 2" w:semiHidden="0" w:uiPriority="66" w:unhideWhenUsed="0"/>
-    <w:lsdException w:name="Medium Grid 1 Accent 2" w:semiHidden="0" w:uiPriority="67" w:unhideWhenUsed="0"/>
-    <w:lsdException w:name="Medium Grid 2 Accent 2" w:semiHidden="0" w:uiPriority="68" w:unhideWhenUsed="0"/>
-    <w:lsdException w:name="Medium Grid 3 Accent 2" w:semiHidden="0" w:uiPriority="69" w:unhideWhenUsed="0"/>
-    <w:lsdException w:name="Dark List Accent 2" w:semiHidden="0" w:uiPriority="70" w:unhideWhenUsed="0"/>
-    <w:lsdException w:name="Colorful Shading Accent 2" w:semiHidden="0" w:uiPriority="71" w:unhideWhenUsed="0"/>
-    <w:lsdException w:name="Colorful List Accent 2" w:semiHidden="0" w:uiPriority="72" w:unhideWhenUsed="0"/>
-    <w:lsdException w:name="Colorful Grid Accent 2" w:semiHidden="0" w:uiPriority="73" w:unhideWhenUsed="0"/>
-    <w:lsdException w:name="Light Shading Accent 3" w:semiHidden="0" w:uiPriority="60" w:unhideWhenUsed="0"/>
-    <w:lsdException w:name="Light List Accent 3" w:semiHidden="0" w:uiPriority="61" w:unhideWhenUsed="0"/>
-    <w:lsdException w:name="Light Grid Accent 3" w:semiHidden="0" w:uiPriority="62" w:unhideWhenUsed="0"/>
-    <w:lsdException w:name="Medium Shading 1 Accent 3" w:semiHidden="0" w:uiPriority="63" w:unhideWhenUsed="0"/>
-    <w:lsdException w:name="Medium Shading 2 Accent 3" w:semiHidden="0" w:uiPriority="64" w:unhideWhenUsed="0"/>
-    <w:lsdException w:name="Medium List 1 Accent 3" w:semiHidden="0" w:uiPriority="65" w:unhideWhenUsed="0"/>
-    <w:lsdException w:name="Medium List 2 Accent 3" w:semiHidden="0" w:uiPriority="66" w:unhideWhenUsed="0"/>
-    <w:lsdException w:name="Medium Grid 1 Accent 3" w:semiHidden="0" w:uiPriority="67" w:unhideWhenUsed="0"/>
-    <w:lsdException w:name="Medium Grid 2 Accent 3" w:semiHidden="0" w:uiPriority="68" w:unhideWhenUsed="0"/>
-    <w:lsdException w:name="Medium Grid 3 Accent 3" w:semiHidden="0" w:uiPriority="69" w:unhideWhenUsed="0"/>
-    <w:lsdException w:name="Dark List Accent 3" w:semiHidden="0" w:uiPriority="70" w:unhideWhenUsed="0"/>
-    <w:lsdException w:name="Colorful Shading Accent 3" w:semiHidden="0" w:uiPriority="71" w:unhideWhenUsed="0"/>
-    <w:lsdException w:name="Colorful List Accent 3" w:semiHidden="0" w:uiPriority="72" w:unhideWhenUsed="0"/>
-    <w:lsdException w:name="Colorful Grid Accent 3" w:semiHidden="0" w:uiPriority="73" w:unhideWhenUsed="0"/>
-    <w:lsdException w:name="Light Shading Accent 4" w:semiHidden="0" w:uiPriority="60" w:unhideWhenUsed="0"/>
-    <w:lsdException w:name="Light List Accent 4" w:semiHidden="0" w:uiPriority="61" w:unhideWhenUsed="0"/>
-    <w:lsdException w:name="Light Grid Accent 4" w:semiHidden="0" w:uiPriority="62" w:unhideWhenUsed="0"/>
-    <w:lsdException w:name="Medium Shading 1 Accent 4" w:semiHidden="0" w:uiPriority="63" w:unhideWhenUsed="0"/>
-    <w:lsdException w:name="Medium Shading 2 Accent 4" w:semiHidden="0" w:uiPriority="64" w:unhideWhenUsed="0"/>
-    <w:lsdException w:name="Medium List 1 Accent 4" w:semiHidden="0" w:uiPriority="65" w:unhideWhenUsed="0"/>
-    <w:lsdException w:name="Medium List 2 Accent 4" w:semiHidden="0" w:uiPriority="66" w:unhideWhenUsed="0"/>
-    <w:lsdException w:name="Medium Grid 1 Accent 4" w:semiHidden="0" w:uiPriority="67" w:unhideWhenUsed="0"/>
-    <w:lsdException w:name="Medium Grid 2 Accent 4" w:semiHidden="0" w:uiPriority="68" w:unhideWhenUsed="0"/>
-    <w:lsdException w:name="Medium Grid 3 Accent 4" w:semiHidden="0" w:uiPriority="69" w:unhideWhenUsed="0"/>
-    <w:lsdException w:name="Dark List Accent 4" w:semiHidden="0" w:uiPriority="70" w:unhideWhenUsed="0"/>
-    <w:lsdException w:name="Colorful Shading Accent 4" w:semiHidden="0" w:uiPriority="71" w:unhideWhenUsed="0"/>
-    <w:lsdException w:name="Colorful List Accent 4" w:semiHidden="0" w:uiPriority="72" w:unhideWhenUsed="0"/>
-    <w:lsdException w:name="Colorful Grid Accent 4" w:semiHidden="0" w:uiPriority="73" w:unhideWhenUsed="0"/>
-    <w:lsdException w:name="Light Shading Accent 5" w:semiHidden="0" w:uiPriority="60" w:unhideWhenUsed="0"/>
-    <w:lsdException w:name="Light List Accent 5" w:semiHidden="0" w:uiPriority="61" w:unhideWhenUsed="0"/>
-    <w:lsdException w:name="Light Grid Accent 5" w:semiHidden="0" w:uiPriority="62" w:unhideWhenUsed="0"/>
-    <w:lsdException w:name="Medium Shading 1 Accent 5" w:semiHidden="0" w:uiPriority="63" w:unhideWhenUsed="0"/>
-    <w:lsdException w:name="Medium Shading 2 Accent 5" w:semiHidden="0" w:uiPriority="64" w:unhideWhenUsed="0"/>
-    <w:lsdException w:name="Medium List 1 Accent 5" w:semiHidden="0" w:uiPriority="65" w:unhideWhenUsed="0"/>
-    <w:lsdException w:name="Medium List 2 Accent 5" w:semiHidden="0" w:uiPriority="66" w:unhideWhenUsed="0"/>
-    <w:lsdException w:name="Medium Grid 1 Accent 5" w:semiHidden="0" w:uiPriority="67" w:unhideWhenUsed="0"/>
-    <w:lsdException w:name="Medium Grid 2 Accent 5" w:semiHidden="0" w:uiPriority="68" w:unhideWhenUsed="0"/>
-    <w:lsdException w:name="Medium Grid 3 Accent 5" w:semiHidden="0" w:uiPriority="69" w:unhideWhenUsed="0"/>
-    <w:lsdException w:name="Dark List Accent 5" w:semiHidden="0" w:uiPriority="70" w:unhideWhenUsed="0"/>
-    <w:lsdException w:name="Colorful Shading Accent 5" w:semiHidden="0" w:uiPriority="71" w:unhideWhenUsed="0"/>
-    <w:lsdException w:name="Colorful List Accent 5" w:semiHidden="0" w:uiPriority="72" w:unhideWhenUsed="0"/>
-    <w:lsdException w:name="Colorful Grid Accent 5" w:semiHidden="0" w:uiPriority="73" w:unhideWhenUsed="0"/>
-    <w:lsdException w:name="Light Shading Accent 6" w:semiHidden="0" w:uiPriority="60" w:unhideWhenUsed="0"/>
-    <w:lsdException w:name="Light List Accent 6" w:semiHidden="0" w:uiPriority="61" w:unhideWhenUsed="0"/>
-    <w:lsdException w:name="Light Grid Accent 6" w:semiHidden="0" w:uiPriority="62" w:unhideWhenUsed="0"/>
-    <w:lsdException w:name="Medium Shading 1 Accent 6" w:semiHidden="0" w:uiPriority="63" w:unhideWhenUsed="0"/>
-    <w:lsdException w:name="Medium Shading 2 Accent 6" w:semiHidden="0" w:uiPriority="64" w:unhideWhenUsed="0"/>
-    <w:lsdException w:name="Medium List 1 Accent 6" w:semiHidden="0" w:uiPriority="65" w:unhideWhenUsed="0"/>
-    <w:lsdException w:name="Medium List 2 Accent 6" w:semiHidden="0" w:uiPriority="66" w:unhideWhenUsed="0"/>
-    <w:lsdException w:name="Medium Grid 1 Accent 6" w:semiHidden="0" w:uiPriority="67" w:unhideWhenUsed="0"/>
-    <w:lsdException w:name="Medium Grid 2 Accent 6" w:semiHidden="0" w:uiPriority="68" w:unhideWhenUsed="0"/>
-    <w:lsdException w:name="Medium Grid 3 Accent 6" w:semiHidden="0" w:uiPriority="69" w:unhideWhenUsed="0"/>
-    <w:lsdException w:name="Dark List Accent 6" w:semiHidden="0" w:uiPriority="70" w:unhideWhenUsed="0"/>
-    <w:lsdException w:name="Colorful Shading Accent 6" w:semiHidden="0" w:uiPriority="71" w:unhideWhenUsed="0"/>
-    <w:lsdException w:name="Colorful List Accent 6" w:semiHidden="0" w:uiPriority="72" w:unhideWhenUsed="0"/>
-    <w:lsdException w:name="Colorful Grid Accent 6" w:semiHidden="0" w:uiPriority="73" w:unhideWhenUsed="0"/>
-    <w:lsdException w:name="Subtle Emphasis" w:semiHidden="0" w:uiPriority="19" w:unhideWhenUsed="0" w:qFormat="1"/>
-    <w:lsdException w:name="Intense Emphasis" w:semiHidden="0" w:uiPriority="21" w:unhideWhenUsed="0" w:qFormat="1"/>
-    <w:lsdException w:name="Subtle Reference" w:semiHidden="0" w:uiPriority="31" w:unhideWhenUsed="0" w:qFormat="1"/>
-    <w:lsdException w:name="Intense Reference" w:semiHidden="0" w:uiPriority="32" w:unhideWhenUsed="0" w:qFormat="1"/>
-    <w:lsdException w:name="Book Title" w:semiHidden="0" w:uiPriority="33" w:unhideWhenUsed="0" w:qFormat="1"/>
-    <w:lsdException w:name="Bibliography" w:uiPriority="37"/>
-    <w:lsdException w:name="TOC Heading" w:uiPriority="39" w:qFormat="1"/>
+  <w:latentStyles w:defLockedState="0" w:defUIPriority="99" w:defSemiHidden="0" w:defUnhideWhenUsed="0" w:defQFormat="0" w:count="371">
+    <w:lsdException w:name="Normal" w:uiPriority="0" w:qFormat="1"/>
+    <w:lsdException w:name="heading 1" w:uiPriority="9" w:qFormat="1"/>
+    <w:lsdException w:name="heading 2" w:semiHidden="1" w:uiPriority="9" w:unhideWhenUsed="1" w:qFormat="1"/>
+    <w:lsdException w:name="heading 3" w:semiHidden="1" w:uiPriority="9" w:unhideWhenUsed="1" w:qFormat="1"/>
+    <w:lsdException w:name="heading 4" w:semiHidden="1" w:uiPriority="9" w:unhideWhenUsed="1" w:qFormat="1"/>
+    <w:lsdException w:name="heading 5" w:semiHidden="1" w:uiPriority="9" w:unhideWhenUsed="1" w:qFormat="1"/>
+    <w:lsdException w:name="heading 6" w:semiHidden="1" w:uiPriority="9" w:unhideWhenUsed="1" w:qFormat="1"/>
+    <w:lsdException w:name="heading 7" w:semiHidden="1" w:uiPriority="9" w:unhideWhenUsed="1" w:qFormat="1"/>
+    <w:lsdException w:name="heading 8" w:semiHidden="1" w:uiPriority="9" w:unhideWhenUsed="1" w:qFormat="1"/>
+    <w:lsdException w:name="heading 9" w:semiHidden="1" w:uiPriority="9" w:unhideWhenUsed="1" w:qFormat="1"/>
+    <w:lsdException w:name="index 1" w:semiHidden="1" w:unhideWhenUsed="1"/>
+    <w:lsdException w:name="index 2" w:semiHidden="1" w:unhideWhenUsed="1"/>
+    <w:lsdException w:name="index 3" w:semiHidden="1" w:unhideWhenUsed="1"/>
+    <w:lsdException w:name="index 4" w:semiHidden="1" w:unhideWhenUsed="1"/>
+    <w:lsdException w:name="index 5" w:semiHidden="1" w:unhideWhenUsed="1"/>
+    <w:lsdException w:name="index 6" w:semiHidden="1" w:unhideWhenUsed="1"/>
+    <w:lsdException w:name="index 7" w:semiHidden="1" w:unhideWhenUsed="1"/>
+    <w:lsdException w:name="index 8" w:semiHidden="1" w:unhideWhenUsed="1"/>
+    <w:lsdException w:name="index 9" w:semiHidden="1" w:unhideWhenUsed="1"/>
+    <w:lsdException w:name="toc 1" w:semiHidden="1" w:uiPriority="39" w:unhideWhenUsed="1"/>
+    <w:lsdException w:name="toc 2" w:semiHidden="1" w:uiPriority="39" w:unhideWhenUsed="1"/>
+    <w:lsdException w:name="toc 3" w:semiHidden="1" w:uiPriority="39" w:unhideWhenUsed="1"/>
+    <w:lsdException w:name="toc 4" w:semiHidden="1" w:uiPriority="39" w:unhideWhenUsed="1"/>
+    <w:lsdException w:name="toc 5" w:semiHidden="1" w:uiPriority="39" w:unhideWhenUsed="1"/>
+    <w:lsdException w:name="toc 6" w:semiHidden="1" w:uiPriority="39" w:unhideWhenUsed="1"/>
+    <w:lsdException w:name="toc 7" w:semiHidden="1" w:uiPriority="39" w:unhideWhenUsed="1"/>
+    <w:lsdException w:name="toc 8" w:semiHidden="1" w:uiPriority="39" w:unhideWhenUsed="1"/>
+    <w:lsdException w:name="toc 9" w:semiHidden="1" w:uiPriority="39" w:unhideWhenUsed="1"/>
+    <w:lsdException w:name="Normal Indent" w:semiHidden="1" w:unhideWhenUsed="1"/>
+    <w:lsdException w:name="footnote text" w:semiHidden="1" w:unhideWhenUsed="1"/>
+    <w:lsdException w:name="annotation text" w:semiHidden="1" w:unhideWhenUsed="1"/>
+    <w:lsdException w:name="header" w:semiHidden="1" w:unhideWhenUsed="1"/>
+    <w:lsdException w:name="footer" w:semiHidden="1" w:unhideWhenUsed="1"/>
+    <w:lsdException w:name="index heading" w:semiHidden="1" w:unhideWhenUsed="1"/>
+    <w:lsdException w:name="caption" w:semiHidden="1" w:uiPriority="35" w:unhideWhenUsed="1" w:qFormat="1"/>
+    <w:lsdException w:name="table of figures" w:semiHidden="1" w:unhideWhenUsed="1"/>
+    <w:lsdException w:name="envelope address" w:semiHidden="1" w:unhideWhenUsed="1"/>
+    <w:lsdException w:name="envelope return" w:semiHidden="1" w:unhideWhenUsed="1"/>
+    <w:lsdException w:name="footnote reference" w:semiHidden="1" w:unhideWhenUsed="1"/>
+    <w:lsdException w:name="annotation reference" w:semiHidden="1" w:unhideWhenUsed="1"/>
+    <w:lsdException w:name="line number" w:semiHidden="1" w:unhideWhenUsed="1"/>
+    <w:lsdException w:name="page number" w:semiHidden="1" w:unhideWhenUsed="1"/>
+    <w:lsdException w:name="endnote reference" w:semiHidden="1" w:unhideWhenUsed="1"/>
+    <w:lsdException w:name="endnote text" w:semiHidden="1" w:unhideWhenUsed="1"/>
+    <w:lsdException w:name="table of authorities" w:semiHidden="1" w:unhideWhenUsed="1"/>
+    <w:lsdException w:name="macro" w:semiHidden="1" w:unhideWhenUsed="1"/>
+    <w:lsdException w:name="toa heading" w:semiHidden="1" w:unhideWhenUsed="1"/>
+    <w:lsdException w:name="List" w:semiHidden="1" w:unhideWhenUsed="1"/>
+    <w:lsdException w:name="List Bullet" w:semiHidden="1" w:unhideWhenUsed="1"/>
+    <w:lsdException w:name="List Number" w:semiHidden="1" w:unhideWhenUsed="1"/>
+    <w:lsdException w:name="List 2" w:semiHidden="1" w:unhideWhenUsed="1"/>
+    <w:lsdException w:name="List 3" w:semiHidden="1" w:unhideWhenUsed="1"/>
+    <w:lsdException w:name="List 4" w:semiHidden="1" w:unhideWhenUsed="1"/>
+    <w:lsdException w:name="List 5" w:semiHidden="1" w:unhideWhenUsed="1"/>
+    <w:lsdException w:name="List Bullet 2" w:semiHidden="1" w:unhideWhenUsed="1"/>
+    <w:lsdException w:name="List Bullet 3" w:semiHidden="1" w:unhideWhenUsed="1"/>
+    <w:lsdException w:name="List Bullet 4" w:semiHidden="1" w:unhideWhenUsed="1"/>
+    <w:lsdException w:name="List Bullet 5" w:semiHidden="1" w:unhideWhenUsed="1"/>
+    <w:lsdException w:name="List Number 2" w:semiHidden="1" w:unhideWhenUsed="1"/>
+    <w:lsdException w:name="List Number 3" w:semiHidden="1" w:unhideWhenUsed="1"/>
+    <w:lsdException w:name="List Number 4" w:semiHidden="1" w:unhideWhenUsed="1"/>
+    <w:lsdException w:name="List Number 5" w:semiHidden="1" w:unhideWhenUsed="1"/>
+    <w:lsdException w:name="Title" w:uiPriority="10" w:qFormat="1"/>
+    <w:lsdException w:name="Closing" w:semiHidden="1" w:unhideWhenUsed="1"/>
+    <w:lsdException w:name="Signature" w:semiHidden="1" w:unhideWhenUsed="1"/>
+    <w:lsdException w:name="Default Paragraph Font" w:semiHidden="1" w:uiPriority="1" w:unhideWhenUsed="1"/>
+    <w:lsdException w:name="Body Text" w:semiHidden="1" w:unhideWhenUsed="1"/>
+    <w:lsdException w:name="Body Text Indent" w:semiHidden="1" w:unhideWhenUsed="1"/>
+    <w:lsdException w:name="List Continue" w:semiHidden="1" w:unhideWhenUsed="1"/>
+    <w:lsdException w:name="List Continue 2" w:semiHidden="1" w:unhideWhenUsed="1"/>
+    <w:lsdException w:name="List Continue 3" w:semiHidden="1" w:unhideWhenUsed="1"/>
+    <w:lsdException w:name="List Continue 4" w:semiHidden="1" w:unhideWhenUsed="1"/>
+    <w:lsdException w:name="List Continue 5" w:semiHidden="1" w:unhideWhenUsed="1"/>
+    <w:lsdException w:name="Message Header" w:semiHidden="1" w:unhideWhenUsed="1"/>
+    <w:lsdException w:name="Subtitle" w:uiPriority="11" w:qFormat="1"/>
+    <w:lsdException w:name="Salutation" w:semiHidden="1" w:unhideWhenUsed="1"/>
+    <w:lsdException w:name="Date" w:semiHidden="1" w:unhideWhenUsed="1"/>
+    <w:lsdException w:name="Body Text First Indent" w:semiHidden="1" w:unhideWhenUsed="1"/>
+    <w:lsdException w:name="Body Text First Indent 2" w:semiHidden="1" w:unhideWhenUsed="1"/>
+    <w:lsdException w:name="Note Heading" w:semiHidden="1" w:unhideWhenUsed="1"/>
+    <w:lsdException w:name="Body Text 2" w:semiHidden="1" w:unhideWhenUsed="1"/>
+    <w:lsdException w:name="Body Text 3" w:semiHidden="1" w:unhideWhenUsed="1"/>
+    <w:lsdException w:name="Body Text Indent 2" w:semiHidden="1" w:unhideWhenUsed="1"/>
+    <w:lsdException w:name="Body Text Indent 3" w:semiHidden="1" w:unhideWhenUsed="1"/>
+    <w:lsdException w:name="Block Text" w:semiHidden="1" w:unhideWhenUsed="1"/>
+    <w:lsdException w:name="Hyperlink" w:semiHidden="1" w:unhideWhenUsed="1"/>
+    <w:lsdException w:name="FollowedHyperlink" w:semiHidden="1" w:unhideWhenUsed="1"/>
+    <w:lsdException w:name="Strong" w:uiPriority="22" w:qFormat="1"/>
+    <w:lsdException w:name="Emphasis" w:uiPriority="20" w:qFormat="1"/>
+    <w:lsdException w:name="Document Map" w:semiHidden="1" w:unhideWhenUsed="1"/>
+    <w:lsdException w:name="Plain Text" w:semiHidden="1" w:unhideWhenUsed="1"/>
+    <w:lsdException w:name="E-mail Signature" w:semiHidden="1" w:unhideWhenUsed="1"/>
+    <w:lsdException w:name="HTML Top of Form" w:semiHidden="1" w:unhideWhenUsed="1"/>
+    <w:lsdException w:name="HTML Bottom of Form" w:semiHidden="1" w:unhideWhenUsed="1"/>
+    <w:lsdException w:name="Normal (Web)" w:semiHidden="1" w:unhideWhenUsed="1"/>
+    <w:lsdException w:name="HTML Acronym" w:semiHidden="1" w:unhideWhenUsed="1"/>
+    <w:lsdException w:name="HTML Address" w:semiHidden="1" w:unhideWhenUsed="1"/>
+    <w:lsdException w:name="HTML Cite" w:semiHidden="1" w:unhideWhenUsed="1"/>
+    <w:lsdException w:name="HTML Code" w:semiHidden="1" w:unhideWhenUsed="1"/>
+    <w:lsdException w:name="HTML Definition" w:semiHidden="1" w:unhideWhenUsed="1"/>
+    <w:lsdException w:name="HTML Keyboard" w:semiHidden="1" w:unhideWhenUsed="1"/>
+    <w:lsdException w:name="HTML Preformatted" w:semiHidden="1" w:unhideWhenUsed="1"/>
+    <w:lsdException w:name="HTML Sample" w:semiHidden="1" w:unhideWhenUsed="1"/>
+    <w:lsdException w:name="HTML Typewriter" w:semiHidden="1" w:unhideWhenUsed="1"/>
+    <w:lsdException w:name="HTML Variable" w:semiHidden="1" w:unhideWhenUsed="1"/>
+    <w:lsdException w:name="Normal Table" w:semiHidden="1" w:unhideWhenUsed="1"/>
+    <w:lsdException w:name="annotation subject" w:semiHidden="1" w:unhideWhenUsed="1"/>
+    <w:lsdException w:name="No List" w:semiHidden="1" w:unhideWhenUsed="1"/>
+    <w:lsdException w:name="Outline List 1" w:semiHidden="1" w:unhideWhenUsed="1"/>
+    <w:lsdException w:name="Outline List 2" w:semiHidden="1" w:unhideWhenUsed="1"/>
+    <w:lsdException w:name="Outline List 3" w:semiHidden="1" w:unhideWhenUsed="1"/>
+    <w:lsdException w:name="Table Simple 1" w:semiHidden="1" w:unhideWhenUsed="1"/>
+    <w:lsdException w:name="Table Simple 2" w:semiHidden="1" w:unhideWhenUsed="1"/>
+    <w:lsdException w:name="Table Simple 3" w:semiHidden="1" w:unhideWhenUsed="1"/>
+    <w:lsdException w:name="Table Classic 1" w:semiHidden="1" w:unhideWhenUsed="1"/>
+    <w:lsdException w:name="Table Classic 2" w:semiHidden="1" w:unhideWhenUsed="1"/>
+    <w:lsdException w:name="Table Classic 3" w:semiHidden="1" w:unhideWhenUsed="1"/>
+    <w:lsdException w:name="Table Classic 4" w:semiHidden="1" w:unhideWhenUsed="1"/>
+    <w:lsdException w:name="Table Colorful 1" w:semiHidden="1" w:unhideWhenUsed="1"/>
+    <w:lsdException w:name="Table Colorful 2" w:semiHidden="1" w:unhideWhenUsed="1"/>
+    <w:lsdException w:name="Table Colorful 3" w:semiHidden="1" w:unhideWhenUsed="1"/>
+    <w:lsdException w:name="Table Columns 1" w:semiHidden="1" w:unhideWhenUsed="1"/>
+    <w:lsdException w:name="Table Columns 2" w:semiHidden="1" w:unhideWhenUsed="1"/>
+    <w:lsdException w:name="Table Columns 3" w:semiHidden="1" w:unhideWhenUsed="1"/>
+    <w:lsdException w:name="Table Columns 4" w:semiHidden="1" w:unhideWhenUsed="1"/>
+    <w:lsdException w:name="Table Columns 5" w:semiHidden="1" w:unhideWhenUsed="1"/>
+    <w:lsdException w:name="Table Grid 1" w:semiHidden="1" w:unhideWhenUsed="1"/>
+    <w:lsdException w:name="Table Grid 2" w:semiHidden="1" w:unhideWhenUsed="1"/>
+    <w:lsdException w:name="Table Grid 3" w:semiHidden="1" w:unhideWhenUsed="1"/>
+    <w:lsdException w:name="Table Grid 4" w:semiHidden="1" w:unhideWhenUsed="1"/>
+    <w:lsdException w:name="Table Grid 5" w:semiHidden="1" w:unhideWhenUsed="1"/>
+    <w:lsdException w:name="Table Grid 6" w:semiHidden="1" w:unhideWhenUsed="1"/>
+    <w:lsdException w:name="Table Grid 7" w:semiHidden="1" w:unhideWhenUsed="1"/>
+    <w:lsdException w:name="Table Grid 8" w:semiHidden="1" w:unhideWhenUsed="1"/>
+    <w:lsdException w:name="Table List 1" w:semiHidden="1" w:unhideWhenUsed="1"/>
+    <w:lsdException w:name="Table List 2" w:semiHidden="1" w:unhideWhenUsed="1"/>
+    <w:lsdException w:name="Table List 3" w:semiHidden="1" w:unhideWhenUsed="1"/>
+    <w:lsdException w:name="Table List 4" w:semiHidden="1" w:unhideWhenUsed="1"/>
+    <w:lsdException w:name="Table List 5" w:semiHidden="1" w:unhideWhenUsed="1"/>
+    <w:lsdException w:name="Table List 6" w:semiHidden="1" w:unhideWhenUsed="1"/>
+    <w:lsdException w:name="Table List 7" w:semiHidden="1" w:unhideWhenUsed="1"/>
+    <w:lsdException w:name="Table List 8" w:semiHidden="1" w:unhideWhenUsed="1"/>
+    <w:lsdException w:name="Table 3D effects 1" w:semiHidden="1" w:unhideWhenUsed="1"/>
+    <w:lsdException w:name="Table 3D effects 2" w:semiHidden="1" w:unhideWhenUsed="1"/>
+    <w:lsdException w:name="Table 3D effects 3" w:semiHidden="1" w:unhideWhenUsed="1"/>
+    <w:lsdException w:name="Table Contemporary" w:semiHidden="1" w:unhideWhenUsed="1"/>
+    <w:lsdException w:name="Table Elegant" w:semiHidden="1" w:unhideWhenUsed="1"/>
+    <w:lsdException w:name="Table Professional" w:semiHidden="1" w:unhideWhenUsed="1"/>
+    <w:lsdException w:name="Table Subtle 1" w:semiHidden="1" w:unhideWhenUsed="1"/>
+    <w:lsdException w:name="Table Subtle 2" w:semiHidden="1" w:unhideWhenUsed="1"/>
+    <w:lsdException w:name="Table Web 1" w:semiHidden="1" w:unhideWhenUsed="1"/>
+    <w:lsdException w:name="Table Web 2" w:semiHidden="1" w:unhideWhenUsed="1"/>
+    <w:lsdException w:name="Table Web 3" w:semiHidden="1" w:unhideWhenUsed="1"/>
+    <w:lsdException w:name="Balloon Text" w:semiHidden="1" w:unhideWhenUsed="1"/>
+    <w:lsdException w:name="Table Grid" w:uiPriority="39"/>
+    <w:lsdException w:name="Table Theme" w:semiHidden="1" w:unhideWhenUsed="1"/>
+    <w:lsdException w:name="Placeholder Text" w:semiHidden="1"/>
+    <w:lsdException w:name="No Spacing" w:uiPriority="1" w:qFormat="1"/>
+    <w:lsdException w:name="Light Shading" w:uiPriority="60"/>
+    <w:lsdException w:name="Light List" w:uiPriority="61"/>
+    <w:lsdException w:name="Light Grid" w:uiPriority="62"/>
+    <w:lsdException w:name="Medium Shading 1" w:uiPriority="63"/>
+    <w:lsdException w:name="Medium Shading 2" w:uiPriority="64"/>
+    <w:lsdException w:name="Medium List 1" w:uiPriority="65"/>
+    <w:lsdException w:name="Medium List 2" w:uiPriority="66"/>
+    <w:lsdException w:name="Medium Grid 1" w:uiPriority="67"/>
+    <w:lsdException w:name="Medium Grid 2" w:uiPriority="68"/>
+    <w:lsdException w:name="Medium Grid 3" w:uiPriority="69"/>
+    <w:lsdException w:name="Dark List" w:uiPriority="70"/>
+    <w:lsdException w:name="Colorful Shading" w:uiPriority="71"/>
+    <w:lsdException w:name="Colorful List" w:uiPriority="72"/>
+    <w:lsdException w:name="Colorful Grid" w:uiPriority="73"/>
+    <w:lsdException w:name="Light Shading Accent 1" w:uiPriority="60"/>
+    <w:lsdException w:name="Light List Accent 1" w:uiPriority="61"/>
+    <w:lsdException w:name="Light Grid Accent 1" w:uiPriority="62"/>
+    <w:lsdException w:name="Medium Shading 1 Accent 1" w:uiPriority="63"/>
+    <w:lsdException w:name="Medium Shading 2 Accent 1" w:uiPriority="64"/>
+    <w:lsdException w:name="Medium List 1 Accent 1" w:uiPriority="65"/>
+    <w:lsdException w:name="Revision" w:semiHidden="1"/>
+    <w:lsdException w:name="List Paragraph" w:uiPriority="34" w:qFormat="1"/>
+    <w:lsdException w:name="Quote" w:uiPriority="29" w:qFormat="1"/>
+    <w:lsdException w:name="Intense Quote" w:uiPriority="30" w:qFormat="1"/>
+    <w:lsdException w:name="Medium List 2 Accent 1" w:uiPriority="66"/>
+    <w:lsdException w:name="Medium Grid 1 Accent 1" w:uiPriority="67"/>
+    <w:lsdException w:name="Medium Grid 2 Accent 1" w:uiPriority="68"/>
+    <w:lsdException w:name="Medium Grid 3 Accent 1" w:uiPriority="69"/>
+    <w:lsdException w:name="Dark List Accent 1" w:uiPriority="70"/>
+    <w:lsdException w:name="Colorful Shading Accent 1" w:uiPriority="71"/>
+    <w:lsdException w:name="Colorful List Accent 1" w:uiPriority="72"/>
+    <w:lsdException w:name="Colorful Grid Accent 1" w:uiPriority="73"/>
+    <w:lsdException w:name="Light Shading Accent 2" w:uiPriority="60"/>
+    <w:lsdException w:name="Light List Accent 2" w:uiPriority="61"/>
+    <w:lsdException w:name="Light Grid Accent 2" w:uiPriority="62"/>
+    <w:lsdException w:name="Medium Shading 1 Accent 2" w:uiPriority="63"/>
+    <w:lsdException w:name="Medium Shading 2 Accent 2" w:uiPriority="64"/>
+    <w:lsdException w:name="Medium List 1 Accent 2" w:uiPriority="65"/>
+    <w:lsdException w:name="Medium List 2 Accent 2" w:uiPriority="66"/>
+    <w:lsdException w:name="Medium Grid 1 Accent 2" w:uiPriority="67"/>
+    <w:lsdException w:name="Medium Grid 2 Accent 2" w:uiPriority="68"/>
+    <w:lsdException w:name="Medium Grid 3 Accent 2" w:uiPriority="69"/>
+    <w:lsdException w:name="Dark List Accent 2" w:uiPriority="70"/>
+    <w:lsdException w:name="Colorful Shading Accent 2" w:uiPriority="71"/>
+    <w:lsdException w:name="Colorful List Accent 2" w:uiPriority="72"/>
+    <w:lsdException w:name="Colorful Grid Accent 2" w:uiPriority="73"/>
+    <w:lsdException w:name="Light Shading Accent 3" w:uiPriority="60"/>
+    <w:lsdException w:name="Light List Accent 3" w:uiPriority="61"/>
+    <w:lsdException w:name="Light Grid Accent 3" w:uiPriority="62"/>
+    <w:lsdException w:name="Medium Shading 1 Accent 3" w:uiPriority="63"/>
+    <w:lsdException w:name="Medium Shading 2 Accent 3" w:uiPriority="64"/>
+    <w:lsdException w:name="Medium List 1 Accent 3" w:uiPriority="65"/>
+    <w:lsdException w:name="Medium List 2 Accent 3" w:uiPriority="66"/>
+    <w:lsdException w:name="Medium Grid 1 Accent 3" w:uiPriority="67"/>
+    <w:lsdException w:name="Medium Grid 2 Accent 3" w:uiPriority="68"/>
+    <w:lsdException w:name="Medium Grid 3 Accent 3" w:uiPriority="69"/>
+    <w:lsdException w:name="Dark List Accent 3" w:uiPriority="70"/>
+    <w:lsdException w:name="Colorful Shading Accent 3" w:uiPriority="71"/>
+    <w:lsdException w:name="Colorful List Accent 3" w:uiPriority="72"/>
+    <w:lsdException w:name="Colorful Grid Accent 3" w:uiPriority="73"/>
+    <w:lsdException w:name="Light Shading Accent 4" w:uiPriority="60"/>
+    <w:lsdException w:name="Light List Accent 4" w:uiPriority="61"/>
+    <w:lsdException w:name="Light Grid Accent 4" w:uiPriority="62"/>
+    <w:lsdException w:name="Medium Shading 1 Accent 4" w:uiPriority="63"/>
+    <w:lsdException w:name="Medium Shading 2 Accent 4" w:uiPriority="64"/>
+    <w:lsdException w:name="Medium List 1 Accent 4" w:uiPriority="65"/>
+    <w:lsdException w:name="Medium List 2 Accent 4" w:uiPriority="66"/>
+    <w:lsdException w:name="Medium Grid 1 Accent 4" w:uiPriority="67"/>
+    <w:lsdException w:name="Medium Grid 2 Accent 4" w:uiPriority="68"/>
+    <w:lsdException w:name="Medium Grid 3 Accent 4" w:uiPriority="69"/>
+    <w:lsdException w:name="Dark List Accent 4" w:uiPriority="70"/>
+    <w:lsdException w:name="Colorful Shading Accent 4" w:uiPriority="71"/>
+    <w:lsdException w:name="Colorful List Accent 4" w:uiPriority="72"/>
+    <w:lsdException w:name="Colorful Grid Accent 4" w:uiPriority="73"/>
+    <w:lsdException w:name="Light Shading Accent 5" w:uiPriority="60"/>
+    <w:lsdException w:name="Light List Accent 5" w:uiPriority="61"/>
+    <w:lsdException w:name="Light Grid Accent 5" w:uiPriority="62"/>
+    <w:lsdException w:name="Medium Shading 1 Accent 5" w:uiPriority="63"/>
+    <w:lsdException w:name="Medium Shading 2 Accent 5" w:uiPriority="64"/>
+    <w:lsdException w:name="Medium List 1 Accent 5" w:uiPriority="65"/>
+    <w:lsdException w:name="Medium List 2 Accent 5" w:uiPriority="66"/>
+    <w:lsdException w:name="Medium Grid 1 Accent 5" w:uiPriority="67"/>
+    <w:lsdException w:name="Medium Grid 2 Accent 5" w:uiPriority="68"/>
+    <w:lsdException w:name="Medium Grid 3 Accent 5" w:uiPriority="69"/>
+    <w:lsdException w:name="Dark List Accent 5" w:uiPriority="70"/>
+    <w:lsdException w:name="Colorful Shading Accent 5" w:uiPriority="71"/>
+    <w:lsdException w:name="Colorful List Accent 5" w:uiPriority="72"/>
+    <w:lsdException w:name="Colorful Grid Accent 5" w:uiPriority="73"/>
+    <w:lsdException w:name="Light Shading Accent 6" w:uiPriority="60"/>
+    <w:lsdException w:name="Light List Accent 6" w:uiPriority="61"/>
+    <w:lsdException w:name="Light Grid Accent 6" w:uiPriority="62"/>
+    <w:lsdException w:name="Medium Shading 1 Accent 6" w:uiPriority="63"/>
+    <w:lsdException w:name="Medium Shading 2 Accent 6" w:uiPriority="64"/>
+    <w:lsdException w:name="Medium List 1 Accent 6" w:uiPriority="65"/>
+    <w:lsdException w:name="Medium List 2 Accent 6" w:uiPriority="66"/>
+    <w:lsdException w:name="Medium Grid 1 Accent 6" w:uiPriority="67"/>
+    <w:lsdException w:name="Medium Grid 2 Accent 6" w:uiPriority="68"/>
+    <w:lsdException w:name="Medium Grid 3 Accent 6" w:uiPriority="69"/>
+    <w:lsdException w:name="Dark List Accent 6" w:uiPriority="70"/>
+    <w:lsdException w:name="Colorful Shading Accent 6" w:uiPriority="71"/>
+    <w:lsdException w:name="Colorful List Accent 6" w:uiPriority="72"/>
+    <w:lsdException w:name="Colorful Grid Accent 6" w:uiPriority="73"/>
+    <w:lsdException w:name="Subtle Emphasis" w:uiPriority="19" w:qFormat="1"/>
+    <w:lsdException w:name="Intense Emphasis" w:uiPriority="21" w:qFormat="1"/>
+    <w:lsdException w:name="Subtle Reference" w:uiPriority="31" w:qFormat="1"/>
+    <w:lsdException w:name="Intense Reference" w:uiPriority="32" w:qFormat="1"/>
+    <w:lsdException w:name="Book Title" w:uiPriority="33" w:qFormat="1"/>
+    <w:lsdException w:name="Bibliography" w:semiHidden="1" w:uiPriority="37" w:unhideWhenUsed="1"/>
+    <w:lsdException w:name="TOC Heading" w:semiHidden="1" w:uiPriority="39" w:unhideWhenUsed="1" w:qFormat="1"/>
+    <w:lsdException w:name="Plain Table 1" w:uiPriority="41"/>
+    <w:lsdException w:name="Plain Table 2" w:uiPriority="42"/>
+    <w:lsdException w:name="Plain Table 3" w:uiPriority="43"/>
+    <w:lsdException w:name="Plain Table 4" w:uiPriority="44"/>
+    <w:lsdException w:name="Plain Table 5" w:uiPriority="45"/>
+    <w:lsdException w:name="Grid Table Light" w:uiPriority="40"/>
+    <w:lsdException w:name="Grid Table 1 Light" w:uiPriority="46"/>
+    <w:lsdException w:name="Grid Table 2" w:uiPriority="47"/>
+    <w:lsdException w:name="Grid Table 3" w:uiPriority="48"/>
+    <w:lsdException w:name="Grid Table 4" w:uiPriority="49"/>
+    <w:lsdException w:name="Grid Table 5 Dark" w:uiPriority="50"/>
+    <w:lsdException w:name="Grid Table 6 Colorful" w:uiPriority="51"/>
+    <w:lsdException w:name="Grid Table 7 Colorful" w:uiPriority="52"/>
+    <w:lsdException w:name="Grid Table 1 Light Accent 1" w:uiPriority="46"/>
+    <w:lsdException w:name="Grid Table 2 Accent 1" w:uiPriority="47"/>
+    <w:lsdException w:name="Grid Table 3 Accent 1" w:uiPriority="48"/>
+    <w:lsdException w:name="Grid Table 4 Accent 1" w:uiPriority="49"/>
+    <w:lsdException w:name="Grid Table 5 Dark Accent 1" w:uiPriority="50"/>
+    <w:lsdException w:name="Grid Table 6 Colorful Accent 1" w:uiPriority="51"/>
+    <w:lsdException w:name="Grid Table 7 Colorful Accent 1" w:uiPriority="52"/>
+    <w:lsdException w:name="Grid Table 1 Light Accent 2" w:uiPriority="46"/>
+    <w:lsdException w:name="Grid Table 2 Accent 2" w:uiPriority="47"/>
+    <w:lsdException w:name="Grid Table 3 Accent 2" w:uiPriority="48"/>
+    <w:lsdException w:name="Grid Table 4 Accent 2" w:uiPriority="49"/>
+    <w:lsdException w:name="Grid Table 5 Dark Accent 2" w:uiPriority="50"/>
+    <w:lsdException w:name="Grid Table 6 Colorful Accent 2" w:uiPriority="51"/>
+    <w:lsdException w:name="Grid Table 7 Colorful Accent 2" w:uiPriority="52"/>
+    <w:lsdException w:name="Grid Table 1 Light Accent 3" w:uiPriority="46"/>
+    <w:lsdException w:name="Grid Table 2 Accent 3" w:uiPriority="47"/>
+    <w:lsdException w:name="Grid Table 3 Accent 3" w:uiPriority="48"/>
+    <w:lsdException w:name="Grid Table 4 Accent 3" w:uiPriority="49"/>
+    <w:lsdException w:name="Grid Table 5 Dark Accent 3" w:uiPriority="50"/>
+    <w:lsdException w:name="Grid Table 6 Colorful Accent 3" w:uiPriority="51"/>
+    <w:lsdException w:name="Grid Table 7 Colorful Accent 3" w:uiPriority="52"/>
+    <w:lsdException w:name="Grid Table 1 Light Accent 4" w:uiPriority="46"/>
+    <w:lsdException w:name="Grid Table 2 Accent 4" w:uiPriority="47"/>
+    <w:lsdException w:name="Grid Table 3 Accent 4" w:uiPriority="48"/>
+    <w:lsdException w:name="Grid Table 4 Accent 4" w:uiPriority="49"/>
+    <w:lsdException w:name="Grid Table 5 Dark Accent 4" w:uiPriority="50"/>
+    <w:lsdException w:name="Grid Table 6 Colorful Accent 4" w:uiPriority="51"/>
+    <w:lsdException w:name="Grid Table 7 Colorful Accent 4" w:uiPriority="52"/>
+    <w:lsdException w:name="Grid Table 1 Light Accent 5" w:uiPriority="46"/>
+    <w:lsdException w:name="Grid Table 2 Accent 5" w:uiPriority="47"/>
+    <w:lsdException w:name="Grid Table 3 Accent 5" w:uiPriority="48"/>
+    <w:lsdException w:name="Grid Table 4 Accent 5" w:uiPriority="49"/>
+    <w:lsdException w:name="Grid Table 5 Dark Accent 5" w:uiPriority="50"/>
+    <w:lsdException w:name="Grid Table 6 Colorful Accent 5" w:uiPriority="51"/>
+    <w:lsdException w:name="Grid Table 7 Colorful Accent 5" w:uiPriority="52"/>
+    <w:lsdException w:name="Grid Table 1 Light Accent 6" w:uiPriority="46"/>
+    <w:lsdException w:name="Grid Table 2 Accent 6" w:uiPriority="47"/>
+    <w:lsdException w:name="Grid Table 3 Accent 6" w:uiPriority="48"/>
+    <w:lsdException w:name="Grid Table 4 Accent 6" w:uiPriority="49"/>
+    <w:lsdException w:name="Grid Table 5 Dark Accent 6" w:uiPriority="50"/>
+    <w:lsdException w:name="Grid Table 6 Colorful Accent 6" w:uiPriority="51"/>
+    <w:lsdException w:name="Grid Table 7 Colorful Accent 6" w:uiPriority="52"/>
+    <w:lsdException w:name="List Table 1 Light" w:uiPriority="46"/>
+    <w:lsdException w:name="List Table 2" w:uiPriority="47"/>
+    <w:lsdException w:name="List Table 3" w:uiPriority="48"/>
+    <w:lsdException w:name="List Table 4" w:uiPriority="49"/>
+    <w:lsdException w:name="List Table 5 Dark" w:uiPriority="50"/>
+    <w:lsdException w:name="List Table 6 Colorful" w:uiPriority="51"/>
+    <w:lsdException w:name="List Table 7 Colorful" w:uiPriority="52"/>
+    <w:lsdException w:name="List Table 1 Light Accent 1" w:uiPriority="46"/>
+    <w:lsdException w:name="List Table 2 Accent 1" w:uiPriority="47"/>
+    <w:lsdException w:name="List Table 3 Accent 1" w:uiPriority="48"/>
+    <w:lsdException w:name="List Table 4 Accent 1" w:uiPriority="49"/>
+    <w:lsdException w:name="List Table 5 Dark Accent 1" w:uiPriority="50"/>
+    <w:lsdException w:name="List Table 6 Colorful Accent 1" w:uiPriority="51"/>
+    <w:lsdException w:name="List Table 7 Colorful Accent 1" w:uiPriority="52"/>
+    <w:lsdException w:name="List Table 1 Light Accent 2" w:uiPriority="46"/>
+    <w:lsdException w:name="List Table 2 Accent 2" w:uiPriority="47"/>
+    <w:lsdException w:name="List Table 3 Accent 2" w:uiPriority="48"/>
+    <w:lsdException w:name="List Table 4 Accent 2" w:uiPriority="49"/>
+    <w:lsdException w:name="List Table 5 Dark Accent 2" w:uiPriority="50"/>
+    <w:lsdException w:name="List Table 6 Colorful Accent 2" w:uiPriority="51"/>
+    <w:lsdException w:name="List Table 7 Colorful Accent 2" w:uiPriority="52"/>
+    <w:lsdException w:name="List Table 1 Light Accent 3" w:uiPriority="46"/>
+    <w:lsdException w:name="List Table 2 Accent 3" w:uiPriority="47"/>
+    <w:lsdException w:name="List Table 3 Accent 3" w:uiPriority="48"/>
+    <w:lsdException w:name="List Table 4 Accent 3" w:uiPriority="49"/>
+    <w:lsdException w:name="List Table 5 Dark Accent 3" w:uiPriority="50"/>
+    <w:lsdException w:name="List Table 6 Colorful Accent 3" w:uiPriority="51"/>
+    <w:lsdException w:name="List Table 7 Colorful Accent 3" w:uiPriority="52"/>
+    <w:lsdException w:name="List Table 1 Light Accent 4" w:uiPriority="46"/>
+    <w:lsdException w:name="List Table 2 Accent 4" w:uiPriority="47"/>
+    <w:lsdException w:name="List Table 3 Accent 4" w:uiPriority="48"/>
+    <w:lsdException w:name="List Table 4 Accent 4" w:uiPriority="49"/>
+    <w:lsdException w:name="List Table 5 Dark Accent 4" w:uiPriority="50"/>
+    <w:lsdException w:name="List Table 6 Colorful Accent 4" w:uiPriority="51"/>
+    <w:lsdException w:name="List Table 7 Colorful Accent 4" w:uiPriority="52"/>
+    <w:lsdException w:name="List Table 1 Light Accent 5" w:uiPriority="46"/>
+    <w:lsdException w:name="List Table 2 Accent 5" w:uiPriority="47"/>
+    <w:lsdException w:name="List Table 3 Accent 5" w:uiPriority="48"/>
+    <w:lsdException w:name="List Table 4 Accent 5" w:uiPriority="49"/>
+    <w:lsdException w:name="List Table 5 Dark Accent 5" w:uiPriority="50"/>
+    <w:lsdException w:name="List Table 6 Colorful Accent 5" w:uiPriority="51"/>
+    <w:lsdException w:name="List Table 7 Colorful Accent 5" w:uiPriority="52"/>
+    <w:lsdException w:name="List Table 1 Light Accent 6" w:uiPriority="46"/>
+    <w:lsdException w:name="List Table 2 Accent 6" w:uiPriority="47"/>
+    <w:lsdException w:name="List Table 3 Accent 6" w:uiPriority="48"/>
+    <w:lsdException w:name="List Table 4 Accent 6" w:uiPriority="49"/>
+    <w:lsdException w:name="List Table 5 Dark Accent 6" w:uiPriority="50"/>
+    <w:lsdException w:name="List Table 6 Colorful Accent 6" w:uiPriority="51"/>
+    <w:lsdException w:name="List Table 7 Colorful Accent 6" w:uiPriority="52"/>
   </w:latentStyles>
   <w:style w:type="paragraph" w:default="1" w:styleId="Normal">
     <w:name w:val="Normal"/>
@@ -4931,7 +5216,7 @@
   <a:extraClrSchemeLst/>
   <a:extLst>
     <a:ext uri="{05A4C25C-085E-4340-85A3-A5531E510DB2}">
-      <thm15:themeFamily xmlns="" xmlns:thm15="http://schemas.microsoft.com/office/thememl/2012/main" name="Office Theme" id="{62F939B6-93AF-4DB8-9C6B-D6C7DFDC589F}" vid="{4A3C46E8-61CC-4603-A589-7422A47A8E4A}"/>
+      <thm15:themeFamily xmlns:thm15="http://schemas.microsoft.com/office/thememl/2012/main" name="Office Theme" id="{62F939B6-93AF-4DB8-9C6B-D6C7DFDC589F}" vid="{4A3C46E8-61CC-4603-A589-7422A47A8E4A}"/>
     </a:ext>
   </a:extLst>
 </a:theme>
@@ -4942,7 +5227,7 @@
 </file>
 
 <file path=customXml/itemProps1.xml><?xml version="1.0" encoding="utf-8"?>
-<ds:datastoreItem xmlns:ds="http://schemas.openxmlformats.org/officeDocument/2006/customXml" ds:itemID="{482EF892-5E7F-4BB4-8BA7-6FE27268B9D2}">
+<ds:datastoreItem xmlns:ds="http://schemas.openxmlformats.org/officeDocument/2006/customXml" ds:itemID="{E144D371-CDE8-45AE-82B9-C8EE4EF0CED9}">
   <ds:schemaRefs>
     <ds:schemaRef ds:uri="http://schemas.openxmlformats.org/officeDocument/2006/bibliography"/>
   </ds:schemaRefs>

</xml_diff>

<commit_message>
send order notification to consumer document
</commit_message>
<xml_diff>
--- a/User Documentation/Team1 - FoodOrderApp Vendor User Guide.docx
+++ b/User Documentation/Team1 - FoodOrderApp Vendor User Guide.docx
@@ -562,7 +562,7 @@
             <w:rPr>
               <w:noProof/>
             </w:rPr>
-            <w:instrText>HYPERLINK \l "_Toc403166131"</w:instrText>
+            <w:instrText>HYPERLINK \l "_Toc404190864"</w:instrText>
           </w:r>
           <w:r>
             <w:rPr>
@@ -610,7 +610,7 @@
               <w:noProof/>
               <w:webHidden/>
             </w:rPr>
-            <w:instrText xml:space="preserve"> PAGEREF _Toc403166131 \h </w:instrText>
+            <w:instrText xml:space="preserve"> PAGEREF _Toc404190864 \h </w:instrText>
           </w:r>
           <w:r>
             <w:rPr>
@@ -659,7 +659,7 @@
               <w:lang w:eastAsia="en-CA"/>
             </w:rPr>
           </w:pPr>
-          <w:hyperlink w:anchor="_Toc403166132" w:history="1">
+          <w:hyperlink w:anchor="_Toc404190865" w:history="1">
             <w:r>
               <w:rPr>
                 <w:rStyle w:val="Hyperlink"/>
@@ -686,7 +686,7 @@
                 <w:noProof/>
                 <w:webHidden/>
               </w:rPr>
-              <w:instrText xml:space="preserve"> PAGEREF _Toc403166132 \h </w:instrText>
+              <w:instrText xml:space="preserve"> PAGEREF _Toc404190865 \h </w:instrText>
             </w:r>
             <w:r>
               <w:rPr>
@@ -729,7 +729,7 @@
               <w:lang w:eastAsia="en-CA"/>
             </w:rPr>
           </w:pPr>
-          <w:hyperlink w:anchor="_Toc403166133" w:history="1">
+          <w:hyperlink w:anchor="_Toc404190866" w:history="1">
             <w:r>
               <w:rPr>
                 <w:rStyle w:val="Hyperlink"/>
@@ -756,7 +756,7 @@
                 <w:noProof/>
                 <w:webHidden/>
               </w:rPr>
-              <w:instrText xml:space="preserve"> PAGEREF _Toc403166133 \h </w:instrText>
+              <w:instrText xml:space="preserve"> PAGEREF _Toc404190866 \h </w:instrText>
             </w:r>
             <w:r>
               <w:rPr>
@@ -799,7 +799,7 @@
               <w:lang w:eastAsia="en-CA"/>
             </w:rPr>
           </w:pPr>
-          <w:hyperlink w:anchor="_Toc403166134" w:history="1">
+          <w:hyperlink w:anchor="_Toc404190867" w:history="1">
             <w:r>
               <w:rPr>
                 <w:rStyle w:val="Hyperlink"/>
@@ -826,7 +826,7 @@
                 <w:noProof/>
                 <w:webHidden/>
               </w:rPr>
-              <w:instrText xml:space="preserve"> PAGEREF _Toc403166134 \h </w:instrText>
+              <w:instrText xml:space="preserve"> PAGEREF _Toc404190867 \h </w:instrText>
             </w:r>
             <w:r>
               <w:rPr>
@@ -869,7 +869,7 @@
               <w:lang w:eastAsia="en-CA"/>
             </w:rPr>
           </w:pPr>
-          <w:hyperlink w:anchor="_Toc403166135" w:history="1">
+          <w:hyperlink w:anchor="_Toc404190868" w:history="1">
             <w:r>
               <w:rPr>
                 <w:rStyle w:val="Hyperlink"/>
@@ -896,7 +896,7 @@
                 <w:noProof/>
                 <w:webHidden/>
               </w:rPr>
-              <w:instrText xml:space="preserve"> PAGEREF _Toc403166135 \h </w:instrText>
+              <w:instrText xml:space="preserve"> PAGEREF _Toc404190868 \h </w:instrText>
             </w:r>
             <w:r>
               <w:rPr>
@@ -939,7 +939,7 @@
               <w:lang w:eastAsia="en-CA"/>
             </w:rPr>
           </w:pPr>
-          <w:hyperlink w:anchor="_Toc403166136" w:history="1">
+          <w:hyperlink w:anchor="_Toc404190869" w:history="1">
             <w:r>
               <w:rPr>
                 <w:rStyle w:val="Hyperlink"/>
@@ -966,7 +966,7 @@
                 <w:noProof/>
                 <w:webHidden/>
               </w:rPr>
-              <w:instrText xml:space="preserve"> PAGEREF _Toc403166136 \h </w:instrText>
+              <w:instrText xml:space="preserve"> PAGEREF _Toc404190869 \h </w:instrText>
             </w:r>
             <w:r>
               <w:rPr>
@@ -1009,7 +1009,7 @@
               <w:lang w:eastAsia="en-CA"/>
             </w:rPr>
           </w:pPr>
-          <w:hyperlink w:anchor="_Toc403166137" w:history="1">
+          <w:hyperlink w:anchor="_Toc404190870" w:history="1">
             <w:r>
               <w:rPr>
                 <w:rStyle w:val="Hyperlink"/>
@@ -1036,7 +1036,7 @@
                 <w:noProof/>
                 <w:webHidden/>
               </w:rPr>
-              <w:instrText xml:space="preserve"> PAGEREF _Toc403166137 \h </w:instrText>
+              <w:instrText xml:space="preserve"> PAGEREF _Toc404190870 \h </w:instrText>
             </w:r>
             <w:r>
               <w:rPr>
@@ -1079,7 +1079,7 @@
               <w:lang w:eastAsia="en-CA"/>
             </w:rPr>
           </w:pPr>
-          <w:hyperlink w:anchor="_Toc403166138" w:history="1">
+          <w:hyperlink w:anchor="_Toc404190871" w:history="1">
             <w:r>
               <w:rPr>
                 <w:rStyle w:val="Hyperlink"/>
@@ -1106,7 +1106,7 @@
                 <w:noProof/>
                 <w:webHidden/>
               </w:rPr>
-              <w:instrText xml:space="preserve"> PAGEREF _Toc403166138 \h </w:instrText>
+              <w:instrText xml:space="preserve"> PAGEREF _Toc404190871 \h </w:instrText>
             </w:r>
             <w:r>
               <w:rPr>
@@ -1149,13 +1149,13 @@
               <w:lang w:eastAsia="en-CA"/>
             </w:rPr>
           </w:pPr>
-          <w:hyperlink w:anchor="_Toc403166139" w:history="1">
+          <w:hyperlink w:anchor="_Toc404190872" w:history="1">
             <w:r>
               <w:rPr>
                 <w:rStyle w:val="Hyperlink"/>
                 <w:noProof/>
               </w:rPr>
-              <w:t>Sending Updates</w:t>
+              <w:t>Viewing Order Detail</w:t>
             </w:r>
             <w:r>
               <w:rPr>
@@ -1176,7 +1176,7 @@
                 <w:noProof/>
                 <w:webHidden/>
               </w:rPr>
-              <w:instrText xml:space="preserve"> PAGEREF _Toc403166139 \h </w:instrText>
+              <w:instrText xml:space="preserve"> PAGEREF _Toc404190872 \h </w:instrText>
             </w:r>
             <w:r>
               <w:rPr>
@@ -1196,7 +1196,7 @@
                 <w:noProof/>
                 <w:webHidden/>
               </w:rPr>
-              <w:t>5</w:t>
+              <w:t>6</w:t>
             </w:r>
             <w:r>
               <w:rPr>
@@ -1219,13 +1219,13 @@
               <w:lang w:eastAsia="en-CA"/>
             </w:rPr>
           </w:pPr>
-          <w:hyperlink w:anchor="_Toc403166140" w:history="1">
+          <w:hyperlink w:anchor="_Toc404190873" w:history="1">
             <w:r>
               <w:rPr>
                 <w:rStyle w:val="Hyperlink"/>
                 <w:noProof/>
               </w:rPr>
-              <w:t>Viewing Order Detail</w:t>
+              <w:t>Sending Updates</w:t>
             </w:r>
             <w:r>
               <w:rPr>
@@ -1246,7 +1246,7 @@
                 <w:noProof/>
                 <w:webHidden/>
               </w:rPr>
-              <w:instrText xml:space="preserve"> PAGEREF _Toc403166140 \h </w:instrText>
+              <w:instrText xml:space="preserve"> PAGEREF _Toc404190873 \h </w:instrText>
             </w:r>
             <w:r>
               <w:rPr>
@@ -1266,7 +1266,7 @@
                 <w:noProof/>
                 <w:webHidden/>
               </w:rPr>
-              <w:t>6</w:t>
+              <w:t>7</w:t>
             </w:r>
             <w:r>
               <w:rPr>
@@ -1306,7 +1306,7 @@
       <w:pPr>
         <w:pStyle w:val="Heading1"/>
       </w:pPr>
-      <w:bookmarkStart w:id="1" w:name="_Toc403166131"/>
+      <w:bookmarkStart w:id="1" w:name="_Toc404190864"/>
       <w:r>
         <w:lastRenderedPageBreak/>
         <w:t>Purpose</w:t>
@@ -1445,7 +1445,7 @@
       <w:pPr>
         <w:pStyle w:val="Heading1"/>
       </w:pPr>
-      <w:bookmarkStart w:id="2" w:name="_Toc403166132"/>
+      <w:bookmarkStart w:id="2" w:name="_Toc404190865"/>
       <w:r>
         <w:lastRenderedPageBreak/>
         <w:t>Identifying Users</w:t>
@@ -1458,7 +1458,7 @@
         <w:pStyle w:val="Heading1"/>
       </w:pPr>
       <w:bookmarkStart w:id="3" w:name="_Toc403128905"/>
-      <w:bookmarkStart w:id="4" w:name="_Toc403166133"/>
+      <w:bookmarkStart w:id="4" w:name="_Toc404190866"/>
       <w:r>
         <w:t>Viewing the Vendor Site</w:t>
       </w:r>
@@ -1475,7 +1475,7 @@
         <w:pStyle w:val="Heading3"/>
       </w:pPr>
       <w:bookmarkStart w:id="5" w:name="_Toc403128906"/>
-      <w:bookmarkStart w:id="6" w:name="_Toc403166134"/>
+      <w:bookmarkStart w:id="6" w:name="_Toc404190867"/>
       <w:r>
         <w:t>Vendor Operator</w:t>
       </w:r>
@@ -1491,7 +1491,7 @@
         </w:numPr>
       </w:pPr>
       <w:r>
-        <w:t>Launch the webpage URL (http://54.213.167.5/COMP/Server/default.html).</w:t>
+        <w:t>Launch the webpage.</w:t>
       </w:r>
     </w:p>
     <w:p>
@@ -1569,7 +1569,7 @@
         <w:pStyle w:val="Heading3"/>
       </w:pPr>
       <w:bookmarkStart w:id="7" w:name="_Toc403128907"/>
-      <w:bookmarkStart w:id="8" w:name="_Toc403166135"/>
+      <w:bookmarkStart w:id="8" w:name="_Toc404190868"/>
       <w:r>
         <w:t>Login</w:t>
       </w:r>
@@ -1586,7 +1586,7 @@
         <w:pStyle w:val="Heading3"/>
       </w:pPr>
       <w:bookmarkStart w:id="9" w:name="_Toc403128908"/>
-      <w:bookmarkStart w:id="10" w:name="_Toc403166136"/>
+      <w:bookmarkStart w:id="10" w:name="_Toc404190869"/>
       <w:r>
         <w:t>Vendor Manager Access Options</w:t>
       </w:r>
@@ -1603,7 +1603,7 @@
       <w:pPr>
         <w:pStyle w:val="Heading1"/>
       </w:pPr>
-      <w:bookmarkStart w:id="11" w:name="_Toc403166137"/>
+      <w:bookmarkStart w:id="11" w:name="_Toc404190870"/>
       <w:r>
         <w:lastRenderedPageBreak/>
         <w:t>Viewing Orders</w:t>
@@ -1614,7 +1614,7 @@
       <w:pPr>
         <w:pStyle w:val="Heading1"/>
       </w:pPr>
-      <w:bookmarkStart w:id="12" w:name="_Toc403166138"/>
+      <w:bookmarkStart w:id="12" w:name="_Toc404190871"/>
       <w:r>
         <w:t>Managing Orders</w:t>
       </w:r>
@@ -1652,8 +1652,13 @@
       <w:r>
         <w:t xml:space="preserve"> updated to </w:t>
       </w:r>
-      <w:r>
-        <w:t>Under the processing.</w:t>
+      <w:proofErr w:type="gramStart"/>
+      <w:r>
+        <w:t>Under</w:t>
+      </w:r>
+      <w:proofErr w:type="gramEnd"/>
+      <w:r>
+        <w:t xml:space="preserve"> the processing.</w:t>
       </w:r>
     </w:p>
     <w:p>
@@ -1723,14 +1728,27 @@
       <w:r>
         <w:t xml:space="preserve">Figure </w:t>
       </w:r>
-      <w:fldSimple w:instr=" SEQ Figure \* ARABIC ">
-        <w:r>
-          <w:rPr>
-            <w:noProof/>
-          </w:rPr>
-          <w:t>1</w:t>
-        </w:r>
-      </w:fldSimple>
+      <w:r>
+        <w:fldChar w:fldCharType="begin"/>
+      </w:r>
+      <w:r>
+        <w:instrText xml:space="preserve"> SEQ Figure \* ARABIC </w:instrText>
+      </w:r>
+      <w:r>
+        <w:fldChar w:fldCharType="separate"/>
+      </w:r>
+      <w:r>
+        <w:rPr>
+          <w:noProof/>
+        </w:rPr>
+        <w:t>1</w:t>
+      </w:r>
+      <w:r>
+        <w:rPr>
+          <w:noProof/>
+        </w:rPr>
+        <w:fldChar w:fldCharType="end"/>
+      </w:r>
       <w:r>
         <w:t xml:space="preserve"> Order confirmation</w:t>
       </w:r>
@@ -1818,30 +1836,34 @@
       <w:r>
         <w:t xml:space="preserve">Figure </w:t>
       </w:r>
-      <w:fldSimple w:instr=" SEQ Figure \* ARABIC ">
-        <w:r>
-          <w:rPr>
-            <w:noProof/>
-          </w:rPr>
-          <w:t>2</w:t>
-        </w:r>
-      </w:fldSimple>
+      <w:r>
+        <w:fldChar w:fldCharType="begin"/>
+      </w:r>
+      <w:r>
+        <w:instrText xml:space="preserve"> SEQ Figure \* ARABIC </w:instrText>
+      </w:r>
+      <w:r>
+        <w:fldChar w:fldCharType="separate"/>
+      </w:r>
+      <w:r>
+        <w:rPr>
+          <w:noProof/>
+        </w:rPr>
+        <w:t>2</w:t>
+      </w:r>
+      <w:r>
+        <w:rPr>
+          <w:noProof/>
+        </w:rPr>
+        <w:fldChar w:fldCharType="end"/>
+      </w:r>
       <w:r>
         <w:t xml:space="preserve"> Order Rejection</w:t>
       </w:r>
     </w:p>
     <w:p>
       <w:pPr>
-        <w:pStyle w:val="Heading1"/>
-      </w:pPr>
-      <w:bookmarkStart w:id="13" w:name="_Toc403166139"/>
-      <w:r>
-        <w:t>Sending Updates</w:t>
-      </w:r>
-      <w:bookmarkEnd w:id="13"/>
-    </w:p>
-    <w:p>
-      <w:pPr>
+        <w:pStyle w:val="ListParagraph"/>
         <w:rPr>
           <w:rFonts w:asciiTheme="majorHAnsi" w:eastAsiaTheme="majorEastAsia" w:hAnsiTheme="majorHAnsi" w:cstheme="majorBidi"/>
           <w:color w:val="2E74B5" w:themeColor="accent1" w:themeShade="BF"/>
@@ -1849,6 +1871,21 @@
           <w:szCs w:val="32"/>
         </w:rPr>
       </w:pPr>
+    </w:p>
+    <w:p>
+      <w:pPr>
+        <w:pStyle w:val="ListParagraph"/>
+        <w:numPr>
+          <w:ilvl w:val="0"/>
+          <w:numId w:val="20"/>
+        </w:numPr>
+        <w:rPr>
+          <w:rFonts w:asciiTheme="majorHAnsi" w:eastAsiaTheme="majorEastAsia" w:hAnsiTheme="majorHAnsi" w:cstheme="majorBidi"/>
+          <w:color w:val="2E74B5" w:themeColor="accent1" w:themeShade="BF"/>
+          <w:sz w:val="32"/>
+          <w:szCs w:val="32"/>
+        </w:rPr>
+      </w:pPr>
       <w:r>
         <w:br w:type="page"/>
       </w:r>
@@ -1857,12 +1894,12 @@
       <w:pPr>
         <w:pStyle w:val="Heading1"/>
       </w:pPr>
-      <w:bookmarkStart w:id="14" w:name="_Toc403166140"/>
+      <w:bookmarkStart w:id="13" w:name="_Toc404190872"/>
       <w:r>
         <w:lastRenderedPageBreak/>
         <w:t>Viewing Order Detail</w:t>
       </w:r>
-      <w:bookmarkEnd w:id="14"/>
+      <w:bookmarkEnd w:id="13"/>
     </w:p>
     <w:p>
       <w:pPr>
@@ -2104,10 +2141,239 @@
       <w:pPr>
         <w:pStyle w:val="Heading1"/>
       </w:pPr>
+      <w:bookmarkStart w:id="14" w:name="_Toc404190873"/>
+      <w:r>
+        <w:t>Sending Updates</w:t>
+      </w:r>
+      <w:bookmarkEnd w:id="14"/>
+    </w:p>
+    <w:p>
+      <w:r>
+        <w:t>Clerks can send updates to the consumer containing the status of their order.</w:t>
+      </w:r>
+    </w:p>
+    <w:p>
+      <w:pPr>
+        <w:pStyle w:val="ListParagraph"/>
+        <w:numPr>
+          <w:ilvl w:val="0"/>
+          <w:numId w:val="22"/>
+        </w:numPr>
+      </w:pPr>
+      <w:r>
+        <w:t>Clerk selects one of the following: Confirm or Reject.</w:t>
+      </w:r>
+    </w:p>
+    <w:p>
+      <w:pPr>
+        <w:pStyle w:val="ListParagraph"/>
+      </w:pPr>
+    </w:p>
+    <w:p>
+      <w:pPr>
+        <w:pStyle w:val="ListParagraph"/>
+      </w:pPr>
+      <w:r>
+        <w:rPr>
+          <w:noProof/>
+          <w:lang w:eastAsia="en-CA"/>
+        </w:rPr>
+        <w:lastRenderedPageBreak/>
+        <w:drawing>
+          <wp:inline distT="0" distB="0" distL="0" distR="0" wp14:anchorId="3E6D2744" wp14:editId="7C8837A3">
+            <wp:extent cx="4070350" cy="2762350"/>
+            <wp:effectExtent l="0" t="0" r="6350" b="0"/>
+            <wp:docPr id="8" name="Picture 8"/>
+            <wp:cNvGraphicFramePr>
+              <a:graphicFrameLocks xmlns:a="http://schemas.openxmlformats.org/drawingml/2006/main" noChangeAspect="1"/>
+            </wp:cNvGraphicFramePr>
+            <a:graphic xmlns:a="http://schemas.openxmlformats.org/drawingml/2006/main">
+              <a:graphicData uri="http://schemas.openxmlformats.org/drawingml/2006/picture">
+                <pic:pic xmlns:pic="http://schemas.openxmlformats.org/drawingml/2006/picture">
+                  <pic:nvPicPr>
+                    <pic:cNvPr id="0" name="Picture 2"/>
+                    <pic:cNvPicPr>
+                      <a:picLocks noChangeAspect="1" noChangeArrowheads="1"/>
+                    </pic:cNvPicPr>
+                  </pic:nvPicPr>
+                  <pic:blipFill>
+                    <a:blip r:embed="rId13">
+                      <a:extLst>
+                        <a:ext uri="{28A0092B-C50C-407E-A947-70E740481C1C}">
+                          <a14:useLocalDpi xmlns:a14="http://schemas.microsoft.com/office/drawing/2010/main" val="0"/>
+                        </a:ext>
+                      </a:extLst>
+                    </a:blip>
+                    <a:srcRect/>
+                    <a:stretch>
+                      <a:fillRect/>
+                    </a:stretch>
+                  </pic:blipFill>
+                  <pic:spPr bwMode="auto">
+                    <a:xfrm>
+                      <a:off x="0" y="0"/>
+                      <a:ext cx="4073763" cy="2764666"/>
+                    </a:xfrm>
+                    <a:prstGeom prst="rect">
+                      <a:avLst/>
+                    </a:prstGeom>
+                    <a:noFill/>
+                    <a:ln>
+                      <a:noFill/>
+                    </a:ln>
+                  </pic:spPr>
+                </pic:pic>
+              </a:graphicData>
+            </a:graphic>
+          </wp:inline>
+        </w:drawing>
+      </w:r>
+    </w:p>
+    <w:p>
+      <w:pPr>
+        <w:pStyle w:val="ListParagraph"/>
+      </w:pPr>
+    </w:p>
+    <w:p>
+      <w:pPr>
+        <w:pStyle w:val="ListParagraph"/>
+        <w:numPr>
+          <w:ilvl w:val="0"/>
+          <w:numId w:val="22"/>
+        </w:numPr>
+      </w:pPr>
+      <w:r>
+        <w:t>If “Confirmed”, the following page is displayed:</w:t>
+      </w:r>
+    </w:p>
+    <w:p>
+      <w:pPr>
+        <w:pStyle w:val="ListParagraph"/>
+        <w:spacing w:after="0" w:line="240" w:lineRule="auto"/>
+      </w:pPr>
+      <w:r>
+        <w:rPr>
+          <w:noProof/>
+          <w:lang w:eastAsia="en-CA"/>
+        </w:rPr>
+        <w:drawing>
+          <wp:inline distT="0" distB="0" distL="0" distR="0" wp14:anchorId="10A80E4E" wp14:editId="5155119E">
+            <wp:extent cx="4673506" cy="1619250"/>
+            <wp:effectExtent l="0" t="0" r="0" b="0"/>
+            <wp:docPr id="9" name="Picture 9"/>
+            <wp:cNvGraphicFramePr>
+              <a:graphicFrameLocks xmlns:a="http://schemas.openxmlformats.org/drawingml/2006/main" noChangeAspect="1"/>
+            </wp:cNvGraphicFramePr>
+            <a:graphic xmlns:a="http://schemas.openxmlformats.org/drawingml/2006/main">
+              <a:graphicData uri="http://schemas.openxmlformats.org/drawingml/2006/picture">
+                <pic:pic xmlns:pic="http://schemas.openxmlformats.org/drawingml/2006/picture">
+                  <pic:nvPicPr>
+                    <pic:cNvPr id="1" name=""/>
+                    <pic:cNvPicPr/>
+                  </pic:nvPicPr>
+                  <pic:blipFill>
+                    <a:blip r:embed="rId14"/>
+                    <a:stretch>
+                      <a:fillRect/>
+                    </a:stretch>
+                  </pic:blipFill>
+                  <pic:spPr>
+                    <a:xfrm>
+                      <a:off x="0" y="0"/>
+                      <a:ext cx="4676192" cy="1620181"/>
+                    </a:xfrm>
+                    <a:prstGeom prst="rect">
+                      <a:avLst/>
+                    </a:prstGeom>
+                  </pic:spPr>
+                </pic:pic>
+              </a:graphicData>
+            </a:graphic>
+          </wp:inline>
+        </w:drawing>
+      </w:r>
+    </w:p>
+    <w:p>
+      <w:pPr>
+        <w:pStyle w:val="ListParagraph"/>
+        <w:numPr>
+          <w:ilvl w:val="0"/>
+          <w:numId w:val="22"/>
+        </w:numPr>
+        <w:spacing w:after="0" w:line="240" w:lineRule="auto"/>
+      </w:pPr>
+      <w:r>
+        <w:t>If “Rejected”, the following page is displayed:</w:t>
+      </w:r>
+    </w:p>
+    <w:p>
+      <w:pPr>
+        <w:pStyle w:val="ListParagraph"/>
+        <w:spacing w:after="0" w:line="240" w:lineRule="auto"/>
+      </w:pPr>
+      <w:r>
+        <w:rPr>
+          <w:noProof/>
+          <w:lang w:eastAsia="en-CA"/>
+        </w:rPr>
+        <w:drawing>
+          <wp:inline distT="0" distB="0" distL="0" distR="0" wp14:anchorId="7996E169" wp14:editId="261FBB10">
+            <wp:extent cx="4152900" cy="1430443"/>
+            <wp:effectExtent l="0" t="0" r="0" b="0"/>
+            <wp:docPr id="6" name="Picture 6"/>
+            <wp:cNvGraphicFramePr>
+              <a:graphicFrameLocks xmlns:a="http://schemas.openxmlformats.org/drawingml/2006/main" noChangeAspect="1"/>
+            </wp:cNvGraphicFramePr>
+            <a:graphic xmlns:a="http://schemas.openxmlformats.org/drawingml/2006/main">
+              <a:graphicData uri="http://schemas.openxmlformats.org/drawingml/2006/picture">
+                <pic:pic xmlns:pic="http://schemas.openxmlformats.org/drawingml/2006/picture">
+                  <pic:nvPicPr>
+                    <pic:cNvPr id="1" name=""/>
+                    <pic:cNvPicPr/>
+                  </pic:nvPicPr>
+                  <pic:blipFill>
+                    <a:blip r:embed="rId15"/>
+                    <a:stretch>
+                      <a:fillRect/>
+                    </a:stretch>
+                  </pic:blipFill>
+                  <pic:spPr>
+                    <a:xfrm>
+                      <a:off x="0" y="0"/>
+                      <a:ext cx="4154332" cy="1430936"/>
+                    </a:xfrm>
+                    <a:prstGeom prst="rect">
+                      <a:avLst/>
+                    </a:prstGeom>
+                  </pic:spPr>
+                </pic:pic>
+              </a:graphicData>
+            </a:graphic>
+          </wp:inline>
+        </w:drawing>
+      </w:r>
+    </w:p>
+    <w:p/>
+    <w:p>
+      <w:pPr>
+        <w:pStyle w:val="ListParagraph"/>
+        <w:numPr>
+          <w:ilvl w:val="0"/>
+          <w:numId w:val="22"/>
+        </w:numPr>
+      </w:pPr>
+      <w:r>
+        <w:t>The consumer will receive a notification and can check the status update on their mobile application.</w:t>
+      </w:r>
+    </w:p>
+    <w:p>
+      <w:pPr>
+        <w:pStyle w:val="Heading1"/>
+      </w:pPr>
     </w:p>
     <w:sectPr>
-      <w:headerReference w:type="default" r:id="rId13"/>
-      <w:footerReference w:type="default" r:id="rId14"/>
+      <w:headerReference w:type="default" r:id="rId16"/>
+      <w:footerReference w:type="default" r:id="rId17"/>
       <w:pgSz w:w="12240" w:h="15840"/>
       <w:pgMar w:top="1440" w:right="1440" w:bottom="1440" w:left="1440" w:header="708" w:footer="708" w:gutter="0"/>
       <w:pgNumType w:start="0"/>
@@ -2205,7 +2471,7 @@
                 <w:bCs/>
                 <w:noProof/>
               </w:rPr>
-              <w:t>3</w:t>
+              <w:t>8</w:t>
             </w:r>
             <w:r>
               <w:rPr>
@@ -2250,7 +2516,7 @@
                 <w:bCs/>
                 <w:noProof/>
               </w:rPr>
-              <w:t>7</w:t>
+              <w:t>8</w:t>
             </w:r>
             <w:r>
               <w:rPr>
@@ -2661,6 +2927,97 @@
     </w:lvl>
   </w:abstractNum>
   <w:abstractNum w:abstractNumId="3">
+    <w:nsid w:val="1F860A9C"/>
+    <w:multiLevelType w:val="hybridMultilevel"/>
+    <w:tmpl w:val="4F6C38B4"/>
+    <w:lvl w:ilvl="0" w:tplc="EC2611FC">
+      <w:start w:val="1"/>
+      <w:numFmt w:val="decimal"/>
+      <w:lvlText w:val="%1."/>
+      <w:lvlJc w:val="left"/>
+      <w:pPr>
+        <w:ind w:left="720" w:hanging="360"/>
+      </w:pPr>
+      <w:rPr>
+        <w:rFonts w:asciiTheme="minorHAnsi" w:eastAsiaTheme="minorHAnsi" w:hAnsiTheme="minorHAnsi" w:cstheme="minorBidi" w:hint="default"/>
+        <w:color w:val="auto"/>
+        <w:sz w:val="22"/>
+      </w:rPr>
+    </w:lvl>
+    <w:lvl w:ilvl="1" w:tplc="10090019" w:tentative="1">
+      <w:start w:val="1"/>
+      <w:numFmt w:val="lowerLetter"/>
+      <w:lvlText w:val="%2."/>
+      <w:lvlJc w:val="left"/>
+      <w:pPr>
+        <w:ind w:left="1440" w:hanging="360"/>
+      </w:pPr>
+    </w:lvl>
+    <w:lvl w:ilvl="2" w:tplc="1009001B" w:tentative="1">
+      <w:start w:val="1"/>
+      <w:numFmt w:val="lowerRoman"/>
+      <w:lvlText w:val="%3."/>
+      <w:lvlJc w:val="right"/>
+      <w:pPr>
+        <w:ind w:left="2160" w:hanging="180"/>
+      </w:pPr>
+    </w:lvl>
+    <w:lvl w:ilvl="3" w:tplc="1009000F" w:tentative="1">
+      <w:start w:val="1"/>
+      <w:numFmt w:val="decimal"/>
+      <w:lvlText w:val="%4."/>
+      <w:lvlJc w:val="left"/>
+      <w:pPr>
+        <w:ind w:left="2880" w:hanging="360"/>
+      </w:pPr>
+    </w:lvl>
+    <w:lvl w:ilvl="4" w:tplc="10090019" w:tentative="1">
+      <w:start w:val="1"/>
+      <w:numFmt w:val="lowerLetter"/>
+      <w:lvlText w:val="%5."/>
+      <w:lvlJc w:val="left"/>
+      <w:pPr>
+        <w:ind w:left="3600" w:hanging="360"/>
+      </w:pPr>
+    </w:lvl>
+    <w:lvl w:ilvl="5" w:tplc="1009001B" w:tentative="1">
+      <w:start w:val="1"/>
+      <w:numFmt w:val="lowerRoman"/>
+      <w:lvlText w:val="%6."/>
+      <w:lvlJc w:val="right"/>
+      <w:pPr>
+        <w:ind w:left="4320" w:hanging="180"/>
+      </w:pPr>
+    </w:lvl>
+    <w:lvl w:ilvl="6" w:tplc="1009000F" w:tentative="1">
+      <w:start w:val="1"/>
+      <w:numFmt w:val="decimal"/>
+      <w:lvlText w:val="%7."/>
+      <w:lvlJc w:val="left"/>
+      <w:pPr>
+        <w:ind w:left="5040" w:hanging="360"/>
+      </w:pPr>
+    </w:lvl>
+    <w:lvl w:ilvl="7" w:tplc="10090019" w:tentative="1">
+      <w:start w:val="1"/>
+      <w:numFmt w:val="lowerLetter"/>
+      <w:lvlText w:val="%8."/>
+      <w:lvlJc w:val="left"/>
+      <w:pPr>
+        <w:ind w:left="5760" w:hanging="360"/>
+      </w:pPr>
+    </w:lvl>
+    <w:lvl w:ilvl="8" w:tplc="1009001B" w:tentative="1">
+      <w:start w:val="1"/>
+      <w:numFmt w:val="lowerRoman"/>
+      <w:lvlText w:val="%9."/>
+      <w:lvlJc w:val="right"/>
+      <w:pPr>
+        <w:ind w:left="6480" w:hanging="180"/>
+      </w:pPr>
+    </w:lvl>
+  </w:abstractNum>
+  <w:abstractNum w:abstractNumId="4">
     <w:nsid w:val="28143D69"/>
     <w:multiLevelType w:val="hybridMultilevel"/>
     <w:tmpl w:val="E95C3330"/>
@@ -2749,7 +3106,7 @@
       </w:pPr>
     </w:lvl>
   </w:abstractNum>
-  <w:abstractNum w:abstractNumId="4">
+  <w:abstractNum w:abstractNumId="5">
     <w:nsid w:val="2CA979DF"/>
     <w:multiLevelType w:val="hybridMultilevel"/>
     <w:tmpl w:val="2728B660"/>
@@ -2862,7 +3219,7 @@
       </w:rPr>
     </w:lvl>
   </w:abstractNum>
-  <w:abstractNum w:abstractNumId="5">
+  <w:abstractNum w:abstractNumId="6">
     <w:nsid w:val="35D03B0F"/>
     <w:multiLevelType w:val="hybridMultilevel"/>
     <w:tmpl w:val="D1B6ED12"/>
@@ -2975,7 +3332,7 @@
       </w:rPr>
     </w:lvl>
   </w:abstractNum>
-  <w:abstractNum w:abstractNumId="6">
+  <w:abstractNum w:abstractNumId="7">
     <w:nsid w:val="38A545CD"/>
     <w:multiLevelType w:val="hybridMultilevel"/>
     <w:tmpl w:val="136A442A"/>
@@ -3061,7 +3418,98 @@
       </w:pPr>
     </w:lvl>
   </w:abstractNum>
-  <w:abstractNum w:abstractNumId="7">
+  <w:abstractNum w:abstractNumId="8">
+    <w:nsid w:val="3A237F28"/>
+    <w:multiLevelType w:val="hybridMultilevel"/>
+    <w:tmpl w:val="4F6C38B4"/>
+    <w:lvl w:ilvl="0" w:tplc="EC2611FC">
+      <w:start w:val="1"/>
+      <w:numFmt w:val="decimal"/>
+      <w:lvlText w:val="%1."/>
+      <w:lvlJc w:val="left"/>
+      <w:pPr>
+        <w:ind w:left="720" w:hanging="360"/>
+      </w:pPr>
+      <w:rPr>
+        <w:rFonts w:asciiTheme="minorHAnsi" w:eastAsiaTheme="minorHAnsi" w:hAnsiTheme="minorHAnsi" w:cstheme="minorBidi" w:hint="default"/>
+        <w:color w:val="auto"/>
+        <w:sz w:val="22"/>
+      </w:rPr>
+    </w:lvl>
+    <w:lvl w:ilvl="1" w:tplc="10090019" w:tentative="1">
+      <w:start w:val="1"/>
+      <w:numFmt w:val="lowerLetter"/>
+      <w:lvlText w:val="%2."/>
+      <w:lvlJc w:val="left"/>
+      <w:pPr>
+        <w:ind w:left="1440" w:hanging="360"/>
+      </w:pPr>
+    </w:lvl>
+    <w:lvl w:ilvl="2" w:tplc="1009001B" w:tentative="1">
+      <w:start w:val="1"/>
+      <w:numFmt w:val="lowerRoman"/>
+      <w:lvlText w:val="%3."/>
+      <w:lvlJc w:val="right"/>
+      <w:pPr>
+        <w:ind w:left="2160" w:hanging="180"/>
+      </w:pPr>
+    </w:lvl>
+    <w:lvl w:ilvl="3" w:tplc="1009000F" w:tentative="1">
+      <w:start w:val="1"/>
+      <w:numFmt w:val="decimal"/>
+      <w:lvlText w:val="%4."/>
+      <w:lvlJc w:val="left"/>
+      <w:pPr>
+        <w:ind w:left="2880" w:hanging="360"/>
+      </w:pPr>
+    </w:lvl>
+    <w:lvl w:ilvl="4" w:tplc="10090019" w:tentative="1">
+      <w:start w:val="1"/>
+      <w:numFmt w:val="lowerLetter"/>
+      <w:lvlText w:val="%5."/>
+      <w:lvlJc w:val="left"/>
+      <w:pPr>
+        <w:ind w:left="3600" w:hanging="360"/>
+      </w:pPr>
+    </w:lvl>
+    <w:lvl w:ilvl="5" w:tplc="1009001B" w:tentative="1">
+      <w:start w:val="1"/>
+      <w:numFmt w:val="lowerRoman"/>
+      <w:lvlText w:val="%6."/>
+      <w:lvlJc w:val="right"/>
+      <w:pPr>
+        <w:ind w:left="4320" w:hanging="180"/>
+      </w:pPr>
+    </w:lvl>
+    <w:lvl w:ilvl="6" w:tplc="1009000F" w:tentative="1">
+      <w:start w:val="1"/>
+      <w:numFmt w:val="decimal"/>
+      <w:lvlText w:val="%7."/>
+      <w:lvlJc w:val="left"/>
+      <w:pPr>
+        <w:ind w:left="5040" w:hanging="360"/>
+      </w:pPr>
+    </w:lvl>
+    <w:lvl w:ilvl="7" w:tplc="10090019" w:tentative="1">
+      <w:start w:val="1"/>
+      <w:numFmt w:val="lowerLetter"/>
+      <w:lvlText w:val="%8."/>
+      <w:lvlJc w:val="left"/>
+      <w:pPr>
+        <w:ind w:left="5760" w:hanging="360"/>
+      </w:pPr>
+    </w:lvl>
+    <w:lvl w:ilvl="8" w:tplc="1009001B" w:tentative="1">
+      <w:start w:val="1"/>
+      <w:numFmt w:val="lowerRoman"/>
+      <w:lvlText w:val="%9."/>
+      <w:lvlJc w:val="right"/>
+      <w:pPr>
+        <w:ind w:left="6480" w:hanging="180"/>
+      </w:pPr>
+    </w:lvl>
+  </w:abstractNum>
+  <w:abstractNum w:abstractNumId="9">
     <w:nsid w:val="3D8A29B0"/>
     <w:multiLevelType w:val="hybridMultilevel"/>
     <w:tmpl w:val="651EB68E"/>
@@ -3150,7 +3598,7 @@
       </w:pPr>
     </w:lvl>
   </w:abstractNum>
-  <w:abstractNum w:abstractNumId="8">
+  <w:abstractNum w:abstractNumId="10">
     <w:nsid w:val="405424EE"/>
     <w:multiLevelType w:val="hybridMultilevel"/>
     <w:tmpl w:val="11C881A2"/>
@@ -3263,7 +3711,96 @@
       </w:rPr>
     </w:lvl>
   </w:abstractNum>
-  <w:abstractNum w:abstractNumId="9">
+  <w:abstractNum w:abstractNumId="11">
+    <w:nsid w:val="41CB5BB4"/>
+    <w:multiLevelType w:val="hybridMultilevel"/>
+    <w:tmpl w:val="10DE5CF8"/>
+    <w:lvl w:ilvl="0" w:tplc="1009000F">
+      <w:start w:val="1"/>
+      <w:numFmt w:val="decimal"/>
+      <w:lvlText w:val="%1."/>
+      <w:lvlJc w:val="left"/>
+      <w:pPr>
+        <w:ind w:left="720" w:hanging="360"/>
+      </w:pPr>
+      <w:rPr>
+        <w:rFonts w:hint="default"/>
+      </w:rPr>
+    </w:lvl>
+    <w:lvl w:ilvl="1" w:tplc="10090019" w:tentative="1">
+      <w:start w:val="1"/>
+      <w:numFmt w:val="lowerLetter"/>
+      <w:lvlText w:val="%2."/>
+      <w:lvlJc w:val="left"/>
+      <w:pPr>
+        <w:ind w:left="1440" w:hanging="360"/>
+      </w:pPr>
+    </w:lvl>
+    <w:lvl w:ilvl="2" w:tplc="1009001B" w:tentative="1">
+      <w:start w:val="1"/>
+      <w:numFmt w:val="lowerRoman"/>
+      <w:lvlText w:val="%3."/>
+      <w:lvlJc w:val="right"/>
+      <w:pPr>
+        <w:ind w:left="2160" w:hanging="180"/>
+      </w:pPr>
+    </w:lvl>
+    <w:lvl w:ilvl="3" w:tplc="1009000F" w:tentative="1">
+      <w:start w:val="1"/>
+      <w:numFmt w:val="decimal"/>
+      <w:lvlText w:val="%4."/>
+      <w:lvlJc w:val="left"/>
+      <w:pPr>
+        <w:ind w:left="2880" w:hanging="360"/>
+      </w:pPr>
+    </w:lvl>
+    <w:lvl w:ilvl="4" w:tplc="10090019" w:tentative="1">
+      <w:start w:val="1"/>
+      <w:numFmt w:val="lowerLetter"/>
+      <w:lvlText w:val="%5."/>
+      <w:lvlJc w:val="left"/>
+      <w:pPr>
+        <w:ind w:left="3600" w:hanging="360"/>
+      </w:pPr>
+    </w:lvl>
+    <w:lvl w:ilvl="5" w:tplc="1009001B" w:tentative="1">
+      <w:start w:val="1"/>
+      <w:numFmt w:val="lowerRoman"/>
+      <w:lvlText w:val="%6."/>
+      <w:lvlJc w:val="right"/>
+      <w:pPr>
+        <w:ind w:left="4320" w:hanging="180"/>
+      </w:pPr>
+    </w:lvl>
+    <w:lvl w:ilvl="6" w:tplc="1009000F" w:tentative="1">
+      <w:start w:val="1"/>
+      <w:numFmt w:val="decimal"/>
+      <w:lvlText w:val="%7."/>
+      <w:lvlJc w:val="left"/>
+      <w:pPr>
+        <w:ind w:left="5040" w:hanging="360"/>
+      </w:pPr>
+    </w:lvl>
+    <w:lvl w:ilvl="7" w:tplc="10090019" w:tentative="1">
+      <w:start w:val="1"/>
+      <w:numFmt w:val="lowerLetter"/>
+      <w:lvlText w:val="%8."/>
+      <w:lvlJc w:val="left"/>
+      <w:pPr>
+        <w:ind w:left="5760" w:hanging="360"/>
+      </w:pPr>
+    </w:lvl>
+    <w:lvl w:ilvl="8" w:tplc="1009001B" w:tentative="1">
+      <w:start w:val="1"/>
+      <w:numFmt w:val="lowerRoman"/>
+      <w:lvlText w:val="%9."/>
+      <w:lvlJc w:val="right"/>
+      <w:pPr>
+        <w:ind w:left="6480" w:hanging="180"/>
+      </w:pPr>
+    </w:lvl>
+  </w:abstractNum>
+  <w:abstractNum w:abstractNumId="12">
     <w:nsid w:val="4BA536BB"/>
     <w:multiLevelType w:val="hybridMultilevel"/>
     <w:tmpl w:val="4E44108E"/>
@@ -3355,7 +3892,7 @@
       </w:pPr>
     </w:lvl>
   </w:abstractNum>
-  <w:abstractNum w:abstractNumId="10">
+  <w:abstractNum w:abstractNumId="13">
     <w:nsid w:val="50F93124"/>
     <w:multiLevelType w:val="hybridMultilevel"/>
     <w:tmpl w:val="EDE04570"/>
@@ -3441,7 +3978,7 @@
       </w:pPr>
     </w:lvl>
   </w:abstractNum>
-  <w:abstractNum w:abstractNumId="11">
+  <w:abstractNum w:abstractNumId="14">
     <w:nsid w:val="59C1781E"/>
     <w:multiLevelType w:val="hybridMultilevel"/>
     <w:tmpl w:val="565C9252"/>
@@ -3530,7 +4067,7 @@
       </w:pPr>
     </w:lvl>
   </w:abstractNum>
-  <w:abstractNum w:abstractNumId="12">
+  <w:abstractNum w:abstractNumId="15">
     <w:nsid w:val="5DA1229A"/>
     <w:multiLevelType w:val="hybridMultilevel"/>
     <w:tmpl w:val="4BE4CA26"/>
@@ -3616,7 +4153,7 @@
       </w:pPr>
     </w:lvl>
   </w:abstractNum>
-  <w:abstractNum w:abstractNumId="13">
+  <w:abstractNum w:abstractNumId="16">
     <w:nsid w:val="617A58D7"/>
     <w:multiLevelType w:val="hybridMultilevel"/>
     <w:tmpl w:val="F814CDE0"/>
@@ -3729,7 +4266,7 @@
       </w:rPr>
     </w:lvl>
   </w:abstractNum>
-  <w:abstractNum w:abstractNumId="14">
+  <w:abstractNum w:abstractNumId="17">
     <w:nsid w:val="66854F5D"/>
     <w:multiLevelType w:val="hybridMultilevel"/>
     <w:tmpl w:val="4DBA5528"/>
@@ -3821,7 +4358,7 @@
       </w:pPr>
     </w:lvl>
   </w:abstractNum>
-  <w:abstractNum w:abstractNumId="15">
+  <w:abstractNum w:abstractNumId="18">
     <w:nsid w:val="6DD558C3"/>
     <w:multiLevelType w:val="hybridMultilevel"/>
     <w:tmpl w:val="071E7FA4"/>
@@ -3910,20 +4447,20 @@
       </w:pPr>
     </w:lvl>
   </w:abstractNum>
-  <w:abstractNum w:abstractNumId="16">
+  <w:abstractNum w:abstractNumId="19">
     <w:nsid w:val="71D67ACB"/>
     <w:multiLevelType w:val="hybridMultilevel"/>
-    <w:tmpl w:val="570614EA"/>
-    <w:lvl w:ilvl="0" w:tplc="1009000F">
-      <w:start w:val="1"/>
-      <w:numFmt w:val="decimal"/>
-      <w:lvlText w:val="%1."/>
+    <w:tmpl w:val="02C2123E"/>
+    <w:lvl w:ilvl="0" w:tplc="10090001">
+      <w:start w:val="1"/>
+      <w:numFmt w:val="bullet"/>
+      <w:lvlText w:val=""/>
       <w:lvlJc w:val="left"/>
       <w:pPr>
         <w:ind w:left="720" w:hanging="360"/>
       </w:pPr>
       <w:rPr>
-        <w:rFonts w:hint="default"/>
+        <w:rFonts w:ascii="Symbol" w:hAnsi="Symbol" w:hint="default"/>
       </w:rPr>
     </w:lvl>
     <w:lvl w:ilvl="1" w:tplc="10090001">
@@ -4002,7 +4539,7 @@
       </w:pPr>
     </w:lvl>
   </w:abstractNum>
-  <w:abstractNum w:abstractNumId="17">
+  <w:abstractNum w:abstractNumId="20">
     <w:nsid w:val="753C51BB"/>
     <w:multiLevelType w:val="hybridMultilevel"/>
     <w:tmpl w:val="651EB68E"/>
@@ -4091,7 +4628,7 @@
       </w:pPr>
     </w:lvl>
   </w:abstractNum>
-  <w:abstractNum w:abstractNumId="18">
+  <w:abstractNum w:abstractNumId="21">
     <w:nsid w:val="7B1E75F3"/>
     <w:multiLevelType w:val="hybridMultilevel"/>
     <w:tmpl w:val="B75EFE8E"/>
@@ -4181,19 +4718,19 @@
     </w:lvl>
   </w:abstractNum>
   <w:num w:numId="1">
-    <w:abstractNumId w:val="5"/>
+    <w:abstractNumId w:val="6"/>
   </w:num>
   <w:num w:numId="2">
-    <w:abstractNumId w:val="11"/>
+    <w:abstractNumId w:val="14"/>
   </w:num>
   <w:num w:numId="3">
-    <w:abstractNumId w:val="3"/>
+    <w:abstractNumId w:val="4"/>
   </w:num>
   <w:num w:numId="4">
-    <w:abstractNumId w:val="18"/>
+    <w:abstractNumId w:val="21"/>
   </w:num>
   <w:num w:numId="5">
-    <w:abstractNumId w:val="7"/>
+    <w:abstractNumId w:val="9"/>
   </w:num>
   <w:num w:numId="6">
     <w:abstractNumId w:val="1"/>
@@ -4202,40 +4739,49 @@
     <w:abstractNumId w:val="0"/>
   </w:num>
   <w:num w:numId="8">
-    <w:abstractNumId w:val="4"/>
+    <w:abstractNumId w:val="5"/>
   </w:num>
   <w:num w:numId="9">
-    <w:abstractNumId w:val="6"/>
+    <w:abstractNumId w:val="7"/>
   </w:num>
   <w:num w:numId="10">
-    <w:abstractNumId w:val="10"/>
+    <w:abstractNumId w:val="13"/>
   </w:num>
   <w:num w:numId="11">
-    <w:abstractNumId w:val="17"/>
+    <w:abstractNumId w:val="20"/>
   </w:num>
   <w:num w:numId="12">
-    <w:abstractNumId w:val="12"/>
+    <w:abstractNumId w:val="15"/>
   </w:num>
   <w:num w:numId="13">
     <w:abstractNumId w:val="2"/>
   </w:num>
   <w:num w:numId="14">
-    <w:abstractNumId w:val="15"/>
+    <w:abstractNumId w:val="18"/>
   </w:num>
   <w:num w:numId="15">
+    <w:abstractNumId w:val="10"/>
+  </w:num>
+  <w:num w:numId="16">
+    <w:abstractNumId w:val="16"/>
+  </w:num>
+  <w:num w:numId="17">
+    <w:abstractNumId w:val="17"/>
+  </w:num>
+  <w:num w:numId="18">
+    <w:abstractNumId w:val="19"/>
+  </w:num>
+  <w:num w:numId="19">
+    <w:abstractNumId w:val="12"/>
+  </w:num>
+  <w:num w:numId="20">
+    <w:abstractNumId w:val="3"/>
+  </w:num>
+  <w:num w:numId="21">
     <w:abstractNumId w:val="8"/>
   </w:num>
-  <w:num w:numId="16">
-    <w:abstractNumId w:val="13"/>
-  </w:num>
-  <w:num w:numId="17">
-    <w:abstractNumId w:val="14"/>
-  </w:num>
-  <w:num w:numId="18">
-    <w:abstractNumId w:val="16"/>
-  </w:num>
-  <w:num w:numId="19">
-    <w:abstractNumId w:val="9"/>
+  <w:num w:numId="22">
+    <w:abstractNumId w:val="11"/>
   </w:num>
 </w:numbering>
 </file>
@@ -5227,7 +5773,7 @@
 </file>
 
 <file path=customXml/itemProps1.xml><?xml version="1.0" encoding="utf-8"?>
-<ds:datastoreItem xmlns:ds="http://schemas.openxmlformats.org/officeDocument/2006/customXml" ds:itemID="{E144D371-CDE8-45AE-82B9-C8EE4EF0CED9}">
+<ds:datastoreItem xmlns:ds="http://schemas.openxmlformats.org/officeDocument/2006/customXml" ds:itemID="{723F35DA-1F86-496B-B81C-04CE84208F5E}">
   <ds:schemaRefs>
     <ds:schemaRef ds:uri="http://schemas.openxmlformats.org/officeDocument/2006/bibliography"/>
   </ds:schemaRefs>

</xml_diff>